<commit_message>
refactoring the use case specification
</commit_message>
<xml_diff>
--- a/engineering/requirement analysis/Atlas_UseCase_Specification.docx
+++ b/engineering/requirement analysis/Atlas_UseCase_Specification.docx
@@ -5069,25 +5069,7 @@
                 <w:szCs w:val="20"/>
                 <w:lang w:val="en-US" w:eastAsia="pt-BR"/>
               </w:rPr>
-              <w:t xml:space="preserve">User makes the </w:t>
-            </w:r>
-            <w:r>
-              <w:rPr>
-                <w:rFonts w:ascii="Arial" w:eastAsia="Times New Roman" w:hAnsi="Arial" w:cs="Arial"/>
-                <w:sz w:val="20"/>
-                <w:szCs w:val="20"/>
-                <w:lang w:val="en-US" w:eastAsia="pt-BR"/>
-              </w:rPr>
-              <w:t>optional</w:t>
-            </w:r>
-            <w:r>
-              <w:rPr>
-                <w:rFonts w:ascii="Arial" w:eastAsia="Times New Roman" w:hAnsi="Arial" w:cs="Arial"/>
-                <w:sz w:val="20"/>
-                <w:szCs w:val="20"/>
-                <w:lang w:val="en-US" w:eastAsia="pt-BR"/>
-              </w:rPr>
-              <w:t xml:space="preserve"> feature a child of some feature</w:t>
+              <w:t>User makes the optional feature a child of some feature</w:t>
             </w:r>
           </w:p>
         </w:tc>
@@ -8200,25 +8182,7 @@
                 <w:szCs w:val="20"/>
                 <w:lang w:val="en-US" w:eastAsia="pt-BR"/>
               </w:rPr>
-              <w:t xml:space="preserve">User makes the </w:t>
-            </w:r>
-            <w:r>
-              <w:rPr>
-                <w:rFonts w:ascii="Arial" w:eastAsia="Times New Roman" w:hAnsi="Arial" w:cs="Arial"/>
-                <w:sz w:val="20"/>
-                <w:szCs w:val="20"/>
-                <w:lang w:val="en-US" w:eastAsia="pt-BR"/>
-              </w:rPr>
-              <w:t>optional</w:t>
-            </w:r>
-            <w:r>
-              <w:rPr>
-                <w:rFonts w:ascii="Arial" w:eastAsia="Times New Roman" w:hAnsi="Arial" w:cs="Arial"/>
-                <w:sz w:val="20"/>
-                <w:szCs w:val="20"/>
-                <w:lang w:val="en-US" w:eastAsia="pt-BR"/>
-              </w:rPr>
-              <w:t xml:space="preserve"> feature a child of some feature</w:t>
+              <w:t>User makes the optional feature a child of some feature</w:t>
             </w:r>
           </w:p>
         </w:tc>
@@ -17856,7 +17820,7 @@
                 <w:szCs w:val="20"/>
                 <w:lang w:val="en-US" w:eastAsia="pt-BR"/>
               </w:rPr>
-              <w:t>3. User adds a mandatory feature</w:t>
+              <w:t>3. User adds a feature</w:t>
             </w:r>
           </w:p>
         </w:tc>
@@ -17948,7 +17912,25 @@
                 <w:szCs w:val="20"/>
                 <w:lang w:val="en-US" w:eastAsia="pt-BR"/>
               </w:rPr>
-              <w:t>4. System shows mandatory feature in the diagram</w:t>
+              <w:t xml:space="preserve">4. System shows </w:t>
+            </w:r>
+            <w:r>
+              <w:rPr>
+                <w:rFonts w:ascii="Arial" w:eastAsia="Times New Roman" w:hAnsi="Arial" w:cs="Arial"/>
+                <w:sz w:val="20"/>
+                <w:szCs w:val="20"/>
+                <w:lang w:val="en-US" w:eastAsia="pt-BR"/>
+              </w:rPr>
+              <w:t xml:space="preserve">the </w:t>
+            </w:r>
+            <w:r>
+              <w:rPr>
+                <w:rFonts w:ascii="Arial" w:eastAsia="Times New Roman" w:hAnsi="Arial" w:cs="Arial"/>
+                <w:sz w:val="20"/>
+                <w:szCs w:val="20"/>
+                <w:lang w:val="en-US" w:eastAsia="pt-BR"/>
+              </w:rPr>
+              <w:t>feature in the diagram</w:t>
             </w:r>
           </w:p>
         </w:tc>
@@ -17989,7 +17971,16 @@
                 <w:szCs w:val="20"/>
                 <w:lang w:val="en-US" w:eastAsia="pt-BR"/>
               </w:rPr>
-              <w:t>5. User makes the mandatory feature a child of root</w:t>
+              <w:t>5. User makes the mandatory</w:t>
+            </w:r>
+            <w:r>
+              <w:rPr>
+                <w:rFonts w:ascii="Arial" w:eastAsia="Times New Roman" w:hAnsi="Arial" w:cs="Arial"/>
+                <w:sz w:val="20"/>
+                <w:szCs w:val="20"/>
+                <w:lang w:val="en-US" w:eastAsia="pt-BR"/>
+              </w:rPr>
+              <w:t xml:space="preserve"> feature a composition of root</w:t>
             </w:r>
           </w:p>
         </w:tc>
@@ -18129,7 +18120,25 @@
                 <w:szCs w:val="20"/>
                 <w:lang w:val="en-US" w:eastAsia="pt-BR"/>
               </w:rPr>
-              <w:t>7. User adds optional feature</w:t>
+              <w:t xml:space="preserve">7. User adds </w:t>
+            </w:r>
+            <w:r>
+              <w:rPr>
+                <w:rFonts w:ascii="Arial" w:eastAsia="Times New Roman" w:hAnsi="Arial" w:cs="Arial"/>
+                <w:sz w:val="20"/>
+                <w:szCs w:val="20"/>
+                <w:lang w:val="en-US" w:eastAsia="pt-BR"/>
+              </w:rPr>
+              <w:t xml:space="preserve">an external </w:t>
+            </w:r>
+            <w:r>
+              <w:rPr>
+                <w:rFonts w:ascii="Arial" w:eastAsia="Times New Roman" w:hAnsi="Arial" w:cs="Arial"/>
+                <w:sz w:val="20"/>
+                <w:szCs w:val="20"/>
+                <w:lang w:val="en-US" w:eastAsia="pt-BR"/>
+              </w:rPr>
+              <w:t>feature</w:t>
             </w:r>
           </w:p>
         </w:tc>
@@ -18222,7 +18231,25 @@
                 <w:szCs w:val="20"/>
                 <w:lang w:val="en-US" w:eastAsia="pt-BR"/>
               </w:rPr>
-              <w:t>8. System shows optional feature in the diagram</w:t>
+              <w:t xml:space="preserve">8. System shows </w:t>
+            </w:r>
+            <w:r>
+              <w:rPr>
+                <w:rFonts w:ascii="Arial" w:eastAsia="Times New Roman" w:hAnsi="Arial" w:cs="Arial"/>
+                <w:sz w:val="20"/>
+                <w:szCs w:val="20"/>
+                <w:lang w:val="en-US" w:eastAsia="pt-BR"/>
+              </w:rPr>
+              <w:t xml:space="preserve">external </w:t>
+            </w:r>
+            <w:r>
+              <w:rPr>
+                <w:rFonts w:ascii="Arial" w:eastAsia="Times New Roman" w:hAnsi="Arial" w:cs="Arial"/>
+                <w:sz w:val="20"/>
+                <w:szCs w:val="20"/>
+                <w:lang w:val="en-US" w:eastAsia="pt-BR"/>
+              </w:rPr>
+              <w:t>feature in the diagram</w:t>
             </w:r>
           </w:p>
         </w:tc>
@@ -18263,7 +18290,16 @@
                 <w:szCs w:val="20"/>
                 <w:lang w:val="en-US" w:eastAsia="pt-BR"/>
               </w:rPr>
-              <w:t>9. User makes the optional feature a child of some feature</w:t>
+              <w:t xml:space="preserve">9. User makes </w:t>
+            </w:r>
+            <w:r>
+              <w:rPr>
+                <w:rFonts w:ascii="Arial" w:eastAsia="Times New Roman" w:hAnsi="Arial" w:cs="Arial"/>
+                <w:sz w:val="20"/>
+                <w:szCs w:val="20"/>
+                <w:lang w:val="en-US" w:eastAsia="pt-BR"/>
+              </w:rPr>
+              <w:t>an optional feature</w:t>
             </w:r>
           </w:p>
         </w:tc>
@@ -18397,43 +18433,34 @@
                 <w:szCs w:val="20"/>
                 <w:lang w:val="en-US" w:eastAsia="pt-BR"/>
               </w:rPr>
-              <w:t xml:space="preserve">11. User </w:t>
-            </w:r>
-            <w:r>
-              <w:rPr>
-                <w:rFonts w:ascii="Arial" w:eastAsia="Times New Roman" w:hAnsi="Arial" w:cs="Arial"/>
-                <w:sz w:val="20"/>
-                <w:szCs w:val="20"/>
-                <w:lang w:val="en-US" w:eastAsia="pt-BR"/>
-              </w:rPr>
-              <w:t>adds</w:t>
-            </w:r>
-            <w:r>
-              <w:rPr>
-                <w:rFonts w:ascii="Arial" w:eastAsia="Times New Roman" w:hAnsi="Arial" w:cs="Arial"/>
-                <w:sz w:val="20"/>
-                <w:szCs w:val="20"/>
-                <w:lang w:val="en-US" w:eastAsia="pt-BR"/>
-              </w:rPr>
-              <w:t xml:space="preserve"> a </w:t>
-            </w:r>
-            <w:r>
-              <w:rPr>
-                <w:rFonts w:ascii="Arial" w:eastAsia="Times New Roman" w:hAnsi="Arial" w:cs="Arial"/>
-                <w:sz w:val="20"/>
-                <w:szCs w:val="20"/>
-                <w:lang w:val="en-US" w:eastAsia="pt-BR"/>
-              </w:rPr>
-              <w:t>XOR</w:t>
-            </w:r>
-            <w:r>
-              <w:rPr>
-                <w:rFonts w:ascii="Arial" w:eastAsia="Times New Roman" w:hAnsi="Arial" w:cs="Arial"/>
-                <w:sz w:val="20"/>
-                <w:szCs w:val="20"/>
-                <w:lang w:val="en-US" w:eastAsia="pt-BR"/>
-              </w:rPr>
-              <w:t xml:space="preserve"> feature</w:t>
+              <w:t>1</w:t>
+            </w:r>
+            <w:r>
+              <w:rPr>
+                <w:rFonts w:ascii="Arial" w:eastAsia="Times New Roman" w:hAnsi="Arial" w:cs="Arial"/>
+                <w:sz w:val="20"/>
+                <w:szCs w:val="20"/>
+                <w:lang w:val="en-US" w:eastAsia="pt-BR"/>
+              </w:rPr>
+              <w:t>1</w:t>
+            </w:r>
+            <w:r>
+              <w:rPr>
+                <w:rFonts w:ascii="Arial" w:eastAsia="Times New Roman" w:hAnsi="Arial" w:cs="Arial"/>
+                <w:sz w:val="20"/>
+                <w:szCs w:val="20"/>
+                <w:lang w:val="en-US" w:eastAsia="pt-BR"/>
+              </w:rPr>
+              <w:t xml:space="preserve">. User </w:t>
+            </w:r>
+            <w:r>
+              <w:rPr>
+                <w:rFonts w:ascii="Arial" w:eastAsia="Times New Roman" w:hAnsi="Arial" w:cs="Arial"/>
+                <w:sz w:val="20"/>
+                <w:szCs w:val="20"/>
+                <w:lang w:val="en-US" w:eastAsia="pt-BR"/>
+              </w:rPr>
+              <w:t>makes a XOR relation between two features</w:t>
             </w:r>
           </w:p>
         </w:tc>
@@ -18526,43 +18553,7 @@
                 <w:szCs w:val="20"/>
                 <w:lang w:val="en-US" w:eastAsia="pt-BR"/>
               </w:rPr>
-              <w:t xml:space="preserve">12. System </w:t>
-            </w:r>
-            <w:r>
-              <w:rPr>
-                <w:rFonts w:ascii="Arial" w:eastAsia="Times New Roman" w:hAnsi="Arial" w:cs="Arial"/>
-                <w:sz w:val="20"/>
-                <w:szCs w:val="20"/>
-                <w:lang w:val="en-US" w:eastAsia="pt-BR"/>
-              </w:rPr>
-              <w:t>adds</w:t>
-            </w:r>
-            <w:r>
-              <w:rPr>
-                <w:rFonts w:ascii="Arial" w:eastAsia="Times New Roman" w:hAnsi="Arial" w:cs="Arial"/>
-                <w:sz w:val="20"/>
-                <w:szCs w:val="20"/>
-                <w:lang w:val="en-US" w:eastAsia="pt-BR"/>
-              </w:rPr>
-              <w:t xml:space="preserve"> </w:t>
-            </w:r>
-            <w:r>
-              <w:rPr>
-                <w:rFonts w:ascii="Arial" w:eastAsia="Times New Roman" w:hAnsi="Arial" w:cs="Arial"/>
-                <w:sz w:val="20"/>
-                <w:szCs w:val="20"/>
-                <w:lang w:val="en-US" w:eastAsia="pt-BR"/>
-              </w:rPr>
-              <w:t>XOR</w:t>
-            </w:r>
-            <w:r>
-              <w:rPr>
-                <w:rFonts w:ascii="Arial" w:eastAsia="Times New Roman" w:hAnsi="Arial" w:cs="Arial"/>
-                <w:sz w:val="20"/>
-                <w:szCs w:val="20"/>
-                <w:lang w:val="en-US" w:eastAsia="pt-BR"/>
-              </w:rPr>
-              <w:t xml:space="preserve"> feature in the diagram</w:t>
+              <w:t>12. System makes a relationship between parent and child features</w:t>
             </w:r>
           </w:p>
         </w:tc>
@@ -18612,25 +18603,16 @@
                 <w:szCs w:val="20"/>
                 <w:lang w:val="en-US" w:eastAsia="pt-BR"/>
               </w:rPr>
-              <w:t xml:space="preserve">. User makes the </w:t>
-            </w:r>
-            <w:r>
-              <w:rPr>
-                <w:rFonts w:ascii="Arial" w:eastAsia="Times New Roman" w:hAnsi="Arial" w:cs="Arial"/>
-                <w:sz w:val="20"/>
-                <w:szCs w:val="20"/>
-                <w:lang w:val="en-US" w:eastAsia="pt-BR"/>
-              </w:rPr>
-              <w:t>XOR feature</w:t>
-            </w:r>
-            <w:r>
-              <w:rPr>
-                <w:rFonts w:ascii="Arial" w:eastAsia="Times New Roman" w:hAnsi="Arial" w:cs="Arial"/>
-                <w:sz w:val="20"/>
-                <w:szCs w:val="20"/>
-                <w:lang w:val="en-US" w:eastAsia="pt-BR"/>
-              </w:rPr>
-              <w:t xml:space="preserve"> a child of some feature</w:t>
+              <w:t xml:space="preserve">. </w:t>
+            </w:r>
+            <w:r>
+              <w:rPr>
+                <w:rFonts w:ascii="Arial" w:eastAsia="Times New Roman" w:hAnsi="Arial" w:cs="Arial"/>
+                <w:sz w:val="20"/>
+                <w:szCs w:val="20"/>
+                <w:lang w:val="en-US" w:eastAsia="pt-BR"/>
+              </w:rPr>
+              <w:t>User makes a OR relation between two features</w:t>
             </w:r>
           </w:p>
         </w:tc>
@@ -18723,16 +18705,7 @@
                 <w:szCs w:val="20"/>
                 <w:lang w:val="en-US" w:eastAsia="pt-BR"/>
               </w:rPr>
-              <w:t>1</w:t>
-            </w:r>
-            <w:r>
-              <w:rPr>
-                <w:rFonts w:ascii="Arial" w:eastAsia="Times New Roman" w:hAnsi="Arial" w:cs="Arial"/>
-                <w:sz w:val="20"/>
-                <w:szCs w:val="20"/>
-                <w:lang w:val="en-US" w:eastAsia="pt-BR"/>
-              </w:rPr>
-              <w:t>4</w:t>
+              <w:t>14</w:t>
             </w:r>
             <w:r>
               <w:rPr>
@@ -18782,43 +18755,16 @@
                 <w:szCs w:val="20"/>
                 <w:lang w:val="en-US" w:eastAsia="pt-BR"/>
               </w:rPr>
-              <w:t>1</w:t>
-            </w:r>
-            <w:r>
-              <w:rPr>
-                <w:rFonts w:ascii="Arial" w:eastAsia="Times New Roman" w:hAnsi="Arial" w:cs="Arial"/>
-                <w:sz w:val="20"/>
-                <w:szCs w:val="20"/>
-                <w:lang w:val="en-US" w:eastAsia="pt-BR"/>
-              </w:rPr>
-              <w:t>5</w:t>
-            </w:r>
-            <w:r>
-              <w:rPr>
-                <w:rFonts w:ascii="Arial" w:eastAsia="Times New Roman" w:hAnsi="Arial" w:cs="Arial"/>
-                <w:sz w:val="20"/>
-                <w:szCs w:val="20"/>
-                <w:lang w:val="en-US" w:eastAsia="pt-BR"/>
-              </w:rPr>
-              <w:t xml:space="preserve">. User adds an </w:t>
-            </w:r>
-            <w:r>
-              <w:rPr>
-                <w:rFonts w:ascii="Arial" w:eastAsia="Times New Roman" w:hAnsi="Arial" w:cs="Arial"/>
-                <w:sz w:val="20"/>
-                <w:szCs w:val="20"/>
-                <w:lang w:val="en-US" w:eastAsia="pt-BR"/>
-              </w:rPr>
-              <w:t xml:space="preserve">OR </w:t>
-            </w:r>
-            <w:r>
-              <w:rPr>
-                <w:rFonts w:ascii="Arial" w:eastAsia="Times New Roman" w:hAnsi="Arial" w:cs="Arial"/>
-                <w:sz w:val="20"/>
-                <w:szCs w:val="20"/>
-                <w:lang w:val="en-US" w:eastAsia="pt-BR"/>
-              </w:rPr>
-              <w:t>feature</w:t>
+              <w:t>15</w:t>
+            </w:r>
+            <w:r>
+              <w:rPr>
+                <w:rFonts w:ascii="Arial" w:eastAsia="Times New Roman" w:hAnsi="Arial" w:cs="Arial"/>
+                <w:sz w:val="20"/>
+                <w:szCs w:val="20"/>
+                <w:lang w:val="en-US" w:eastAsia="pt-BR"/>
+              </w:rPr>
+              <w:t>. Go to step 5 in "UC01 - Create Feature Model Diagram" main flow</w:t>
             </w:r>
           </w:p>
         </w:tc>
@@ -18904,547 +18850,6 @@
                 <w:lang w:val="en-US" w:eastAsia="pt-BR"/>
               </w:rPr>
             </w:pPr>
-            <w:r>
-              <w:rPr>
-                <w:rFonts w:ascii="Arial" w:eastAsia="Times New Roman" w:hAnsi="Arial" w:cs="Arial"/>
-                <w:sz w:val="20"/>
-                <w:szCs w:val="20"/>
-                <w:lang w:val="en-US" w:eastAsia="pt-BR"/>
-              </w:rPr>
-              <w:t>1</w:t>
-            </w:r>
-            <w:r>
-              <w:rPr>
-                <w:rFonts w:ascii="Arial" w:eastAsia="Times New Roman" w:hAnsi="Arial" w:cs="Arial"/>
-                <w:sz w:val="20"/>
-                <w:szCs w:val="20"/>
-                <w:lang w:val="en-US" w:eastAsia="pt-BR"/>
-              </w:rPr>
-              <w:t>6</w:t>
-            </w:r>
-            <w:r>
-              <w:rPr>
-                <w:rFonts w:ascii="Arial" w:eastAsia="Times New Roman" w:hAnsi="Arial" w:cs="Arial"/>
-                <w:sz w:val="20"/>
-                <w:szCs w:val="20"/>
-                <w:lang w:val="en-US" w:eastAsia="pt-BR"/>
-              </w:rPr>
-              <w:t xml:space="preserve">. System shows </w:t>
-            </w:r>
-            <w:r>
-              <w:rPr>
-                <w:rFonts w:ascii="Arial" w:eastAsia="Times New Roman" w:hAnsi="Arial" w:cs="Arial"/>
-                <w:sz w:val="20"/>
-                <w:szCs w:val="20"/>
-                <w:lang w:val="en-US" w:eastAsia="pt-BR"/>
-              </w:rPr>
-              <w:t xml:space="preserve">OR </w:t>
-            </w:r>
-            <w:r>
-              <w:rPr>
-                <w:rFonts w:ascii="Arial" w:eastAsia="Times New Roman" w:hAnsi="Arial" w:cs="Arial"/>
-                <w:sz w:val="20"/>
-                <w:szCs w:val="20"/>
-                <w:lang w:val="en-US" w:eastAsia="pt-BR"/>
-              </w:rPr>
-              <w:t>feature in the diagram</w:t>
-            </w:r>
-          </w:p>
-        </w:tc>
-      </w:tr>
-      <w:tr>
-        <w:trPr>
-          <w:trHeight w:val="334"/>
-        </w:trPr>
-        <w:tc>
-          <w:tcPr>
-            <w:tcW w:w="5704" w:type="dxa"/>
-            <w:gridSpan w:val="2"/>
-            <w:tcBorders>
-              <w:top w:val="single" w:sz="4" w:space="0" w:color="000000"/>
-              <w:left w:val="single" w:sz="4" w:space="0" w:color="000000"/>
-              <w:bottom w:val="single" w:sz="4" w:space="0" w:color="000000"/>
-              <w:right w:val="single" w:sz="4" w:space="0" w:color="000000"/>
-            </w:tcBorders>
-            <w:shd w:val="clear" w:color="auto" w:fill="auto"/>
-            <w:noWrap/>
-            <w:vAlign w:val="bottom"/>
-            <w:hideMark/>
-          </w:tcPr>
-          <w:p>
-            <w:pPr>
-              <w:spacing w:after="0"/>
-              <w:rPr>
-                <w:rFonts w:ascii="Arial" w:eastAsia="Times New Roman" w:hAnsi="Arial" w:cs="Arial"/>
-                <w:sz w:val="20"/>
-                <w:szCs w:val="20"/>
-                <w:lang w:val="en-US" w:eastAsia="pt-BR"/>
-              </w:rPr>
-            </w:pPr>
-            <w:r>
-              <w:rPr>
-                <w:rFonts w:ascii="Arial" w:eastAsia="Times New Roman" w:hAnsi="Arial" w:cs="Arial"/>
-                <w:sz w:val="20"/>
-                <w:szCs w:val="20"/>
-                <w:lang w:val="en-US" w:eastAsia="pt-BR"/>
-              </w:rPr>
-              <w:t>17. User makes the OR feature a child of some feature</w:t>
-            </w:r>
-          </w:p>
-        </w:tc>
-        <w:tc>
-          <w:tcPr>
-            <w:tcW w:w="5856" w:type="dxa"/>
-            <w:tcBorders>
-              <w:top w:val="nil"/>
-              <w:left w:val="nil"/>
-              <w:bottom w:val="single" w:sz="4" w:space="0" w:color="000000"/>
-              <w:right w:val="single" w:sz="4" w:space="0" w:color="000000"/>
-            </w:tcBorders>
-            <w:shd w:val="clear" w:color="auto" w:fill="auto"/>
-            <w:noWrap/>
-            <w:vAlign w:val="bottom"/>
-            <w:hideMark/>
-          </w:tcPr>
-          <w:p>
-            <w:pPr>
-              <w:spacing w:after="0"/>
-              <w:rPr>
-                <w:rFonts w:ascii="Arial" w:eastAsia="Times New Roman" w:hAnsi="Arial" w:cs="Arial"/>
-                <w:sz w:val="20"/>
-                <w:szCs w:val="20"/>
-                <w:lang w:val="en-US" w:eastAsia="pt-BR"/>
-              </w:rPr>
-            </w:pPr>
-          </w:p>
-        </w:tc>
-      </w:tr>
-      <w:tr>
-        <w:trPr>
-          <w:trHeight w:val="334"/>
-        </w:trPr>
-        <w:tc>
-          <w:tcPr>
-            <w:tcW w:w="5704" w:type="dxa"/>
-            <w:gridSpan w:val="2"/>
-            <w:tcBorders>
-              <w:top w:val="single" w:sz="4" w:space="0" w:color="000000"/>
-              <w:left w:val="single" w:sz="4" w:space="0" w:color="000000"/>
-              <w:bottom w:val="single" w:sz="4" w:space="0" w:color="000000"/>
-              <w:right w:val="single" w:sz="4" w:space="0" w:color="000000"/>
-            </w:tcBorders>
-            <w:shd w:val="clear" w:color="auto" w:fill="auto"/>
-            <w:noWrap/>
-            <w:vAlign w:val="bottom"/>
-            <w:hideMark/>
-          </w:tcPr>
-          <w:p>
-            <w:pPr>
-              <w:spacing w:after="0"/>
-              <w:rPr>
-                <w:rFonts w:ascii="Arial" w:eastAsia="Times New Roman" w:hAnsi="Arial" w:cs="Arial"/>
-                <w:sz w:val="20"/>
-                <w:szCs w:val="20"/>
-                <w:lang w:val="en-US" w:eastAsia="pt-BR"/>
-              </w:rPr>
-            </w:pPr>
-          </w:p>
-        </w:tc>
-        <w:tc>
-          <w:tcPr>
-            <w:tcW w:w="5856" w:type="dxa"/>
-            <w:tcBorders>
-              <w:top w:val="nil"/>
-              <w:left w:val="nil"/>
-              <w:bottom w:val="single" w:sz="4" w:space="0" w:color="000000"/>
-              <w:right w:val="single" w:sz="4" w:space="0" w:color="000000"/>
-            </w:tcBorders>
-            <w:shd w:val="clear" w:color="auto" w:fill="auto"/>
-            <w:noWrap/>
-            <w:vAlign w:val="bottom"/>
-            <w:hideMark/>
-          </w:tcPr>
-          <w:p>
-            <w:pPr>
-              <w:spacing w:after="0"/>
-              <w:rPr>
-                <w:rFonts w:ascii="Arial" w:eastAsia="Times New Roman" w:hAnsi="Arial" w:cs="Arial"/>
-                <w:sz w:val="20"/>
-                <w:szCs w:val="20"/>
-                <w:lang w:val="en-US" w:eastAsia="pt-BR"/>
-              </w:rPr>
-            </w:pPr>
-            <w:r>
-              <w:rPr>
-                <w:rFonts w:ascii="Arial" w:eastAsia="Times New Roman" w:hAnsi="Arial" w:cs="Arial"/>
-                <w:sz w:val="20"/>
-                <w:szCs w:val="20"/>
-                <w:lang w:val="en-US" w:eastAsia="pt-BR"/>
-              </w:rPr>
-              <w:t xml:space="preserve">18. </w:t>
-            </w:r>
-            <w:r>
-              <w:rPr>
-                <w:rFonts w:ascii="Arial" w:eastAsia="Times New Roman" w:hAnsi="Arial" w:cs="Arial"/>
-                <w:sz w:val="20"/>
-                <w:szCs w:val="20"/>
-                <w:lang w:val="en-US" w:eastAsia="pt-BR"/>
-              </w:rPr>
-              <w:t>System makes a relationship between parent and child features</w:t>
-            </w:r>
-          </w:p>
-        </w:tc>
-      </w:tr>
-      <w:tr>
-        <w:trPr>
-          <w:trHeight w:val="334"/>
-        </w:trPr>
-        <w:tc>
-          <w:tcPr>
-            <w:tcW w:w="5704" w:type="dxa"/>
-            <w:gridSpan w:val="2"/>
-            <w:tcBorders>
-              <w:top w:val="single" w:sz="4" w:space="0" w:color="000000"/>
-              <w:left w:val="single" w:sz="4" w:space="0" w:color="000000"/>
-              <w:bottom w:val="single" w:sz="4" w:space="0" w:color="000000"/>
-              <w:right w:val="single" w:sz="4" w:space="0" w:color="000000"/>
-            </w:tcBorders>
-            <w:shd w:val="clear" w:color="auto" w:fill="auto"/>
-            <w:noWrap/>
-            <w:vAlign w:val="bottom"/>
-            <w:hideMark/>
-          </w:tcPr>
-          <w:p>
-            <w:pPr>
-              <w:spacing w:after="0"/>
-              <w:rPr>
-                <w:rFonts w:ascii="Arial" w:eastAsia="Times New Roman" w:hAnsi="Arial" w:cs="Arial"/>
-                <w:sz w:val="20"/>
-                <w:szCs w:val="20"/>
-                <w:lang w:val="en-US" w:eastAsia="pt-BR"/>
-              </w:rPr>
-            </w:pPr>
-            <w:r>
-              <w:rPr>
-                <w:rFonts w:ascii="Arial" w:eastAsia="Times New Roman" w:hAnsi="Arial" w:cs="Arial"/>
-                <w:sz w:val="20"/>
-                <w:szCs w:val="20"/>
-                <w:lang w:val="en-US" w:eastAsia="pt-BR"/>
-              </w:rPr>
-              <w:t>19. User adds an external feature</w:t>
-            </w:r>
-          </w:p>
-        </w:tc>
-        <w:tc>
-          <w:tcPr>
-            <w:tcW w:w="5856" w:type="dxa"/>
-            <w:tcBorders>
-              <w:top w:val="nil"/>
-              <w:left w:val="nil"/>
-              <w:bottom w:val="single" w:sz="4" w:space="0" w:color="000000"/>
-              <w:right w:val="single" w:sz="4" w:space="0" w:color="000000"/>
-            </w:tcBorders>
-            <w:shd w:val="clear" w:color="auto" w:fill="auto"/>
-            <w:noWrap/>
-            <w:vAlign w:val="bottom"/>
-            <w:hideMark/>
-          </w:tcPr>
-          <w:p>
-            <w:pPr>
-              <w:spacing w:after="0"/>
-              <w:rPr>
-                <w:rFonts w:ascii="Arial" w:eastAsia="Times New Roman" w:hAnsi="Arial" w:cs="Arial"/>
-                <w:sz w:val="20"/>
-                <w:szCs w:val="20"/>
-                <w:lang w:val="en-US" w:eastAsia="pt-BR"/>
-              </w:rPr>
-            </w:pPr>
-          </w:p>
-        </w:tc>
-      </w:tr>
-      <w:tr>
-        <w:trPr>
-          <w:trHeight w:val="334"/>
-        </w:trPr>
-        <w:tc>
-          <w:tcPr>
-            <w:tcW w:w="5704" w:type="dxa"/>
-            <w:gridSpan w:val="2"/>
-            <w:tcBorders>
-              <w:top w:val="single" w:sz="4" w:space="0" w:color="000000"/>
-              <w:left w:val="single" w:sz="4" w:space="0" w:color="000000"/>
-              <w:bottom w:val="single" w:sz="4" w:space="0" w:color="000000"/>
-              <w:right w:val="single" w:sz="4" w:space="0" w:color="000000"/>
-            </w:tcBorders>
-            <w:shd w:val="clear" w:color="auto" w:fill="auto"/>
-            <w:noWrap/>
-            <w:vAlign w:val="bottom"/>
-            <w:hideMark/>
-          </w:tcPr>
-          <w:p>
-            <w:pPr>
-              <w:spacing w:after="0"/>
-              <w:rPr>
-                <w:rFonts w:ascii="Arial" w:eastAsia="Times New Roman" w:hAnsi="Arial" w:cs="Arial"/>
-                <w:sz w:val="20"/>
-                <w:szCs w:val="20"/>
-                <w:lang w:val="en-US" w:eastAsia="pt-BR"/>
-              </w:rPr>
-            </w:pPr>
-          </w:p>
-        </w:tc>
-        <w:tc>
-          <w:tcPr>
-            <w:tcW w:w="5856" w:type="dxa"/>
-            <w:tcBorders>
-              <w:top w:val="nil"/>
-              <w:left w:val="nil"/>
-              <w:bottom w:val="single" w:sz="4" w:space="0" w:color="000000"/>
-              <w:right w:val="single" w:sz="4" w:space="0" w:color="000000"/>
-            </w:tcBorders>
-            <w:shd w:val="clear" w:color="auto" w:fill="auto"/>
-            <w:noWrap/>
-            <w:vAlign w:val="bottom"/>
-            <w:hideMark/>
-          </w:tcPr>
-          <w:p>
-            <w:pPr>
-              <w:spacing w:after="0"/>
-              <w:rPr>
-                <w:rFonts w:ascii="Arial" w:eastAsia="Times New Roman" w:hAnsi="Arial" w:cs="Arial"/>
-                <w:sz w:val="20"/>
-                <w:szCs w:val="20"/>
-                <w:lang w:val="en-US" w:eastAsia="pt-BR"/>
-              </w:rPr>
-            </w:pPr>
-            <w:r>
-              <w:rPr>
-                <w:rFonts w:ascii="Arial" w:eastAsia="Times New Roman" w:hAnsi="Arial" w:cs="Arial"/>
-                <w:sz w:val="20"/>
-                <w:szCs w:val="20"/>
-                <w:lang w:val="en-US" w:eastAsia="pt-BR"/>
-              </w:rPr>
-              <w:t>20. System shows external feature in the diagram</w:t>
-            </w:r>
-          </w:p>
-        </w:tc>
-      </w:tr>
-      <w:tr>
-        <w:trPr>
-          <w:trHeight w:val="334"/>
-        </w:trPr>
-        <w:tc>
-          <w:tcPr>
-            <w:tcW w:w="5704" w:type="dxa"/>
-            <w:gridSpan w:val="2"/>
-            <w:tcBorders>
-              <w:top w:val="single" w:sz="4" w:space="0" w:color="000000"/>
-              <w:left w:val="single" w:sz="4" w:space="0" w:color="000000"/>
-              <w:bottom w:val="single" w:sz="4" w:space="0" w:color="000000"/>
-              <w:right w:val="single" w:sz="4" w:space="0" w:color="000000"/>
-            </w:tcBorders>
-            <w:shd w:val="clear" w:color="auto" w:fill="auto"/>
-            <w:noWrap/>
-            <w:vAlign w:val="bottom"/>
-            <w:hideMark/>
-          </w:tcPr>
-          <w:p>
-            <w:pPr>
-              <w:spacing w:after="0"/>
-              <w:rPr>
-                <w:rFonts w:ascii="Arial" w:eastAsia="Times New Roman" w:hAnsi="Arial" w:cs="Arial"/>
-                <w:sz w:val="20"/>
-                <w:szCs w:val="20"/>
-                <w:lang w:val="en-US" w:eastAsia="pt-BR"/>
-              </w:rPr>
-            </w:pPr>
-            <w:r>
-              <w:rPr>
-                <w:rFonts w:ascii="Arial" w:eastAsia="Times New Roman" w:hAnsi="Arial" w:cs="Arial"/>
-                <w:sz w:val="20"/>
-                <w:szCs w:val="20"/>
-                <w:lang w:val="en-US" w:eastAsia="pt-BR"/>
-              </w:rPr>
-              <w:t>21. User makes the external feature a child of some feature</w:t>
-            </w:r>
-          </w:p>
-        </w:tc>
-        <w:tc>
-          <w:tcPr>
-            <w:tcW w:w="5856" w:type="dxa"/>
-            <w:tcBorders>
-              <w:top w:val="nil"/>
-              <w:left w:val="nil"/>
-              <w:bottom w:val="single" w:sz="4" w:space="0" w:color="000000"/>
-              <w:right w:val="single" w:sz="4" w:space="0" w:color="000000"/>
-            </w:tcBorders>
-            <w:shd w:val="clear" w:color="auto" w:fill="auto"/>
-            <w:noWrap/>
-            <w:vAlign w:val="bottom"/>
-            <w:hideMark/>
-          </w:tcPr>
-          <w:p>
-            <w:pPr>
-              <w:spacing w:after="0"/>
-              <w:rPr>
-                <w:rFonts w:ascii="Arial" w:eastAsia="Times New Roman" w:hAnsi="Arial" w:cs="Arial"/>
-                <w:sz w:val="20"/>
-                <w:szCs w:val="20"/>
-                <w:lang w:val="en-US" w:eastAsia="pt-BR"/>
-              </w:rPr>
-            </w:pPr>
-          </w:p>
-        </w:tc>
-      </w:tr>
-      <w:tr>
-        <w:trPr>
-          <w:trHeight w:val="334"/>
-        </w:trPr>
-        <w:tc>
-          <w:tcPr>
-            <w:tcW w:w="5704" w:type="dxa"/>
-            <w:gridSpan w:val="2"/>
-            <w:tcBorders>
-              <w:top w:val="single" w:sz="4" w:space="0" w:color="000000"/>
-              <w:left w:val="single" w:sz="4" w:space="0" w:color="000000"/>
-              <w:bottom w:val="single" w:sz="4" w:space="0" w:color="000000"/>
-              <w:right w:val="single" w:sz="4" w:space="0" w:color="000000"/>
-            </w:tcBorders>
-            <w:shd w:val="clear" w:color="auto" w:fill="auto"/>
-            <w:noWrap/>
-            <w:vAlign w:val="bottom"/>
-            <w:hideMark/>
-          </w:tcPr>
-          <w:p>
-            <w:pPr>
-              <w:spacing w:after="0"/>
-              <w:rPr>
-                <w:rFonts w:ascii="Arial" w:eastAsia="Times New Roman" w:hAnsi="Arial" w:cs="Arial"/>
-                <w:sz w:val="20"/>
-                <w:szCs w:val="20"/>
-                <w:lang w:val="en-US" w:eastAsia="pt-BR"/>
-              </w:rPr>
-            </w:pPr>
-          </w:p>
-        </w:tc>
-        <w:tc>
-          <w:tcPr>
-            <w:tcW w:w="5856" w:type="dxa"/>
-            <w:tcBorders>
-              <w:top w:val="nil"/>
-              <w:left w:val="nil"/>
-              <w:bottom w:val="single" w:sz="4" w:space="0" w:color="000000"/>
-              <w:right w:val="single" w:sz="4" w:space="0" w:color="000000"/>
-            </w:tcBorders>
-            <w:shd w:val="clear" w:color="auto" w:fill="auto"/>
-            <w:noWrap/>
-            <w:vAlign w:val="bottom"/>
-            <w:hideMark/>
-          </w:tcPr>
-          <w:p>
-            <w:pPr>
-              <w:spacing w:after="0"/>
-              <w:rPr>
-                <w:rFonts w:ascii="Arial" w:eastAsia="Times New Roman" w:hAnsi="Arial" w:cs="Arial"/>
-                <w:sz w:val="20"/>
-                <w:szCs w:val="20"/>
-                <w:lang w:val="en-US" w:eastAsia="pt-BR"/>
-              </w:rPr>
-            </w:pPr>
-            <w:r>
-              <w:rPr>
-                <w:rFonts w:ascii="Arial" w:eastAsia="Times New Roman" w:hAnsi="Arial" w:cs="Arial"/>
-                <w:sz w:val="20"/>
-                <w:szCs w:val="20"/>
-                <w:lang w:val="en-US" w:eastAsia="pt-BR"/>
-              </w:rPr>
-              <w:t xml:space="preserve">22. </w:t>
-            </w:r>
-            <w:r>
-              <w:rPr>
-                <w:rFonts w:ascii="Arial" w:eastAsia="Times New Roman" w:hAnsi="Arial" w:cs="Arial"/>
-                <w:sz w:val="20"/>
-                <w:szCs w:val="20"/>
-                <w:lang w:val="en-US" w:eastAsia="pt-BR"/>
-              </w:rPr>
-              <w:t>System makes a relationship between parent and child features</w:t>
-            </w:r>
-          </w:p>
-        </w:tc>
-      </w:tr>
-      <w:tr>
-        <w:trPr>
-          <w:trHeight w:val="334"/>
-        </w:trPr>
-        <w:tc>
-          <w:tcPr>
-            <w:tcW w:w="5704" w:type="dxa"/>
-            <w:gridSpan w:val="2"/>
-            <w:tcBorders>
-              <w:top w:val="single" w:sz="4" w:space="0" w:color="000000"/>
-              <w:left w:val="single" w:sz="4" w:space="0" w:color="000000"/>
-              <w:bottom w:val="single" w:sz="4" w:space="0" w:color="000000"/>
-              <w:right w:val="single" w:sz="4" w:space="0" w:color="000000"/>
-            </w:tcBorders>
-            <w:shd w:val="clear" w:color="auto" w:fill="auto"/>
-            <w:noWrap/>
-            <w:vAlign w:val="bottom"/>
-            <w:hideMark/>
-          </w:tcPr>
-          <w:p>
-            <w:pPr>
-              <w:spacing w:after="0"/>
-              <w:rPr>
-                <w:rFonts w:ascii="Arial" w:eastAsia="Times New Roman" w:hAnsi="Arial" w:cs="Arial"/>
-                <w:sz w:val="20"/>
-                <w:szCs w:val="20"/>
-                <w:lang w:val="en-US" w:eastAsia="pt-BR"/>
-              </w:rPr>
-            </w:pPr>
-            <w:r>
-              <w:rPr>
-                <w:rFonts w:ascii="Arial" w:eastAsia="Times New Roman" w:hAnsi="Arial" w:cs="Arial"/>
-                <w:sz w:val="20"/>
-                <w:szCs w:val="20"/>
-                <w:lang w:val="en-US" w:eastAsia="pt-BR"/>
-              </w:rPr>
-              <w:t>23</w:t>
-            </w:r>
-            <w:r>
-              <w:rPr>
-                <w:rFonts w:ascii="Arial" w:eastAsia="Times New Roman" w:hAnsi="Arial" w:cs="Arial"/>
-                <w:sz w:val="20"/>
-                <w:szCs w:val="20"/>
-                <w:lang w:val="en-US" w:eastAsia="pt-BR"/>
-              </w:rPr>
-              <w:t>. Go to step 5 in "UC01 - Create Feature Model Diagram" main flow</w:t>
-            </w:r>
-          </w:p>
-        </w:tc>
-        <w:tc>
-          <w:tcPr>
-            <w:tcW w:w="5856" w:type="dxa"/>
-            <w:tcBorders>
-              <w:top w:val="nil"/>
-              <w:left w:val="nil"/>
-              <w:bottom w:val="single" w:sz="4" w:space="0" w:color="000000"/>
-              <w:right w:val="single" w:sz="4" w:space="0" w:color="000000"/>
-            </w:tcBorders>
-            <w:shd w:val="clear" w:color="auto" w:fill="auto"/>
-            <w:noWrap/>
-            <w:vAlign w:val="bottom"/>
-            <w:hideMark/>
-          </w:tcPr>
-          <w:p>
-            <w:pPr>
-              <w:spacing w:after="0"/>
-              <w:rPr>
-                <w:rFonts w:ascii="Arial" w:eastAsia="Times New Roman" w:hAnsi="Arial" w:cs="Arial"/>
-                <w:sz w:val="20"/>
-                <w:szCs w:val="20"/>
-                <w:lang w:val="en-US" w:eastAsia="pt-BR"/>
-              </w:rPr>
-            </w:pPr>
           </w:p>
         </w:tc>
       </w:tr>
@@ -19526,7 +18931,7 @@
                 <w:szCs w:val="20"/>
                 <w:lang w:val="en-US" w:eastAsia="pt-BR"/>
               </w:rPr>
-              <w:t>*.A user adds a new mandatory feature</w:t>
+              <w:t>*.A user adds a new feature</w:t>
             </w:r>
           </w:p>
         </w:tc>
@@ -19836,8 +19241,25 @@
                 <w:szCs w:val="20"/>
                 <w:lang w:val="en-US" w:eastAsia="pt-BR"/>
               </w:rPr>
-              <w:lastRenderedPageBreak/>
-              <w:t>*.B user adds a new optional feature</w:t>
+              <w:t xml:space="preserve">*.B user </w:t>
+            </w:r>
+            <w:r>
+              <w:rPr>
+                <w:rFonts w:ascii="Arial" w:eastAsia="Times New Roman" w:hAnsi="Arial" w:cs="Arial"/>
+                <w:sz w:val="20"/>
+                <w:szCs w:val="20"/>
+                <w:lang w:val="en-US" w:eastAsia="pt-BR"/>
+              </w:rPr>
+              <w:t>makes</w:t>
+            </w:r>
+            <w:r>
+              <w:rPr>
+                <w:rFonts w:ascii="Arial" w:eastAsia="Times New Roman" w:hAnsi="Arial" w:cs="Arial"/>
+                <w:sz w:val="20"/>
+                <w:szCs w:val="20"/>
+                <w:lang w:val="en-US" w:eastAsia="pt-BR"/>
+              </w:rPr>
+              <w:t xml:space="preserve"> a new optional feature</w:t>
             </w:r>
           </w:p>
         </w:tc>
@@ -19871,6 +19293,99 @@
                 <w:lang w:val="en-US" w:eastAsia="pt-BR"/>
               </w:rPr>
             </w:pPr>
+          </w:p>
+        </w:tc>
+        <w:tc>
+          <w:tcPr>
+            <w:tcW w:w="5856" w:type="dxa"/>
+            <w:tcBorders>
+              <w:top w:val="single" w:sz="4" w:space="0" w:color="auto"/>
+              <w:left w:val="nil"/>
+              <w:bottom w:val="single" w:sz="4" w:space="0" w:color="000000"/>
+              <w:right w:val="single" w:sz="4" w:space="0" w:color="000000"/>
+            </w:tcBorders>
+            <w:shd w:val="clear" w:color="auto" w:fill="auto"/>
+            <w:noWrap/>
+            <w:vAlign w:val="bottom"/>
+            <w:hideMark/>
+          </w:tcPr>
+          <w:p>
+            <w:pPr>
+              <w:spacing w:after="0"/>
+              <w:rPr>
+                <w:rFonts w:ascii="Arial" w:eastAsia="Times New Roman" w:hAnsi="Arial" w:cs="Arial"/>
+                <w:sz w:val="20"/>
+                <w:szCs w:val="20"/>
+                <w:lang w:val="en-US" w:eastAsia="pt-BR"/>
+              </w:rPr>
+            </w:pPr>
+            <w:r>
+              <w:rPr>
+                <w:rFonts w:ascii="Arial" w:eastAsia="Times New Roman" w:hAnsi="Arial" w:cs="Arial"/>
+                <w:sz w:val="20"/>
+                <w:szCs w:val="20"/>
+                <w:lang w:val="en-US" w:eastAsia="pt-BR"/>
+              </w:rPr>
+              <w:t>1</w:t>
+            </w:r>
+            <w:r>
+              <w:rPr>
+                <w:rFonts w:ascii="Arial" w:eastAsia="Times New Roman" w:hAnsi="Arial" w:cs="Arial"/>
+                <w:sz w:val="20"/>
+                <w:szCs w:val="20"/>
+                <w:lang w:val="en-US" w:eastAsia="pt-BR"/>
+              </w:rPr>
+              <w:t>. System makes a relationship between parent and child features</w:t>
+            </w:r>
+          </w:p>
+        </w:tc>
+      </w:tr>
+      <w:tr>
+        <w:trPr>
+          <w:trHeight w:val="315"/>
+        </w:trPr>
+        <w:tc>
+          <w:tcPr>
+            <w:tcW w:w="5704" w:type="dxa"/>
+            <w:gridSpan w:val="2"/>
+            <w:tcBorders>
+              <w:top w:val="single" w:sz="4" w:space="0" w:color="000000"/>
+              <w:left w:val="single" w:sz="4" w:space="0" w:color="000000"/>
+              <w:bottom w:val="single" w:sz="4" w:space="0" w:color="000000"/>
+              <w:right w:val="single" w:sz="4" w:space="0" w:color="000000"/>
+            </w:tcBorders>
+            <w:shd w:val="clear" w:color="auto" w:fill="auto"/>
+            <w:noWrap/>
+            <w:vAlign w:val="bottom"/>
+          </w:tcPr>
+          <w:p>
+            <w:pPr>
+              <w:spacing w:after="0"/>
+              <w:rPr>
+                <w:rFonts w:ascii="Arial" w:eastAsia="Times New Roman" w:hAnsi="Arial" w:cs="Arial"/>
+                <w:sz w:val="20"/>
+                <w:szCs w:val="20"/>
+                <w:lang w:val="en-US" w:eastAsia="pt-BR"/>
+              </w:rPr>
+            </w:pPr>
+            <w:r>
+              <w:rPr>
+                <w:rFonts w:ascii="Arial" w:eastAsia="Times New Roman" w:hAnsi="Arial" w:cs="Arial"/>
+                <w:sz w:val="20"/>
+                <w:szCs w:val="20"/>
+                <w:lang w:val="en-US" w:eastAsia="pt-BR"/>
+              </w:rPr>
+              <w:t>2</w:t>
+            </w:r>
+            <w:r>
+              <w:rPr>
+                <w:rFonts w:ascii="Arial" w:eastAsia="Times New Roman" w:hAnsi="Arial" w:cs="Arial"/>
+                <w:sz w:val="20"/>
+                <w:szCs w:val="20"/>
+                <w:lang w:val="en-US" w:eastAsia="pt-BR"/>
+              </w:rPr>
+              <w:t>. Go to step 3 in main flow</w:t>
+            </w:r>
           </w:p>
         </w:tc>
         <w:tc>
@@ -19885,27 +19400,17 @@
             <w:shd w:val="clear" w:color="auto" w:fill="auto"/>
             <w:noWrap/>
             <w:vAlign w:val="bottom"/>
-            <w:hideMark/>
-          </w:tcPr>
-          <w:p>
-            <w:pPr>
-              <w:spacing w:after="0"/>
-              <w:rPr>
-                <w:rFonts w:ascii="Arial" w:eastAsia="Times New Roman" w:hAnsi="Arial" w:cs="Arial"/>
-                <w:sz w:val="20"/>
-                <w:szCs w:val="20"/>
-                <w:lang w:val="en-US" w:eastAsia="pt-BR"/>
-              </w:rPr>
-            </w:pPr>
-            <w:r>
-              <w:rPr>
-                <w:rFonts w:ascii="Arial" w:eastAsia="Times New Roman" w:hAnsi="Arial" w:cs="Arial"/>
-                <w:sz w:val="20"/>
-                <w:szCs w:val="20"/>
-                <w:lang w:val="en-US" w:eastAsia="pt-BR"/>
-              </w:rPr>
-              <w:t>1. System shows optional feature in the diagram</w:t>
-            </w:r>
+          </w:tcPr>
+          <w:p>
+            <w:pPr>
+              <w:spacing w:after="0"/>
+              <w:rPr>
+                <w:rFonts w:ascii="Arial" w:eastAsia="Times New Roman" w:hAnsi="Arial" w:cs="Arial"/>
+                <w:sz w:val="20"/>
+                <w:szCs w:val="20"/>
+                <w:lang w:val="en-US" w:eastAsia="pt-BR"/>
+              </w:rPr>
+            </w:pPr>
           </w:p>
         </w:tc>
       </w:tr>
@@ -19915,6 +19420,84 @@
         </w:trPr>
         <w:tc>
           <w:tcPr>
+            <w:tcW w:w="11560" w:type="dxa"/>
+            <w:gridSpan w:val="3"/>
+            <w:tcBorders>
+              <w:top w:val="single" w:sz="4" w:space="0" w:color="000000"/>
+              <w:left w:val="single" w:sz="4" w:space="0" w:color="000000"/>
+              <w:bottom w:val="single" w:sz="4" w:space="0" w:color="000000"/>
+              <w:right w:val="single" w:sz="4" w:space="0" w:color="000000"/>
+            </w:tcBorders>
+            <w:shd w:val="clear" w:color="D9D9D9" w:fill="D9D9D9"/>
+            <w:noWrap/>
+            <w:vAlign w:val="bottom"/>
+            <w:hideMark/>
+          </w:tcPr>
+          <w:p>
+            <w:pPr>
+              <w:spacing w:after="0"/>
+              <w:jc w:val="center"/>
+              <w:rPr>
+                <w:rFonts w:ascii="Arial" w:eastAsia="Times New Roman" w:hAnsi="Arial" w:cs="Arial"/>
+                <w:sz w:val="20"/>
+                <w:szCs w:val="20"/>
+                <w:lang w:val="en-US" w:eastAsia="pt-BR"/>
+              </w:rPr>
+            </w:pPr>
+            <w:r>
+              <w:rPr>
+                <w:rFonts w:ascii="Arial" w:eastAsia="Times New Roman" w:hAnsi="Arial" w:cs="Arial"/>
+                <w:sz w:val="20"/>
+                <w:szCs w:val="20"/>
+                <w:lang w:val="en-US" w:eastAsia="pt-BR"/>
+              </w:rPr>
+              <w:t xml:space="preserve">*.C user </w:t>
+            </w:r>
+            <w:r>
+              <w:rPr>
+                <w:rFonts w:ascii="Arial" w:eastAsia="Times New Roman" w:hAnsi="Arial" w:cs="Arial"/>
+                <w:sz w:val="20"/>
+                <w:szCs w:val="20"/>
+                <w:lang w:val="en-US" w:eastAsia="pt-BR"/>
+              </w:rPr>
+              <w:t>makes</w:t>
+            </w:r>
+            <w:r>
+              <w:rPr>
+                <w:rFonts w:ascii="Arial" w:eastAsia="Times New Roman" w:hAnsi="Arial" w:cs="Arial"/>
+                <w:sz w:val="20"/>
+                <w:szCs w:val="20"/>
+                <w:lang w:val="en-US" w:eastAsia="pt-BR"/>
+              </w:rPr>
+              <w:t xml:space="preserve"> a </w:t>
+            </w:r>
+            <w:r>
+              <w:rPr>
+                <w:rFonts w:ascii="Arial" w:eastAsia="Times New Roman" w:hAnsi="Arial" w:cs="Arial"/>
+                <w:sz w:val="20"/>
+                <w:szCs w:val="20"/>
+                <w:lang w:val="en-US" w:eastAsia="pt-BR"/>
+              </w:rPr>
+              <w:t xml:space="preserve">XOR </w:t>
+            </w:r>
+            <w:r>
+              <w:rPr>
+                <w:rFonts w:ascii="Arial" w:eastAsia="Times New Roman" w:hAnsi="Arial" w:cs="Arial"/>
+                <w:sz w:val="20"/>
+                <w:szCs w:val="20"/>
+                <w:lang w:val="en-US" w:eastAsia="pt-BR"/>
+              </w:rPr>
+              <w:t>feature</w:t>
+            </w:r>
+          </w:p>
+        </w:tc>
+      </w:tr>
+      <w:tr>
+        <w:trPr>
+          <w:trHeight w:val="315"/>
+        </w:trPr>
+        <w:tc>
+          <w:tcPr>
             <w:tcW w:w="5704" w:type="dxa"/>
             <w:gridSpan w:val="2"/>
             <w:tcBorders>
@@ -19938,175 +19521,6 @@
                 <w:lang w:val="en-US" w:eastAsia="pt-BR"/>
               </w:rPr>
             </w:pPr>
-            <w:r>
-              <w:rPr>
-                <w:rFonts w:ascii="Arial" w:eastAsia="Times New Roman" w:hAnsi="Arial" w:cs="Arial"/>
-                <w:sz w:val="20"/>
-                <w:szCs w:val="20"/>
-                <w:lang w:val="en-US" w:eastAsia="pt-BR"/>
-              </w:rPr>
-              <w:t xml:space="preserve">2. </w:t>
-            </w:r>
-            <w:r>
-              <w:rPr>
-                <w:rFonts w:ascii="Arial" w:eastAsia="Times New Roman" w:hAnsi="Arial" w:cs="Arial"/>
-                <w:sz w:val="20"/>
-                <w:szCs w:val="20"/>
-                <w:lang w:val="en-US" w:eastAsia="pt-BR"/>
-              </w:rPr>
-              <w:t xml:space="preserve">User makes the </w:t>
-            </w:r>
-            <w:r>
-              <w:rPr>
-                <w:rFonts w:ascii="Arial" w:eastAsia="Times New Roman" w:hAnsi="Arial" w:cs="Arial"/>
-                <w:sz w:val="20"/>
-                <w:szCs w:val="20"/>
-                <w:lang w:val="en-US" w:eastAsia="pt-BR"/>
-              </w:rPr>
-              <w:t>optional</w:t>
-            </w:r>
-            <w:r>
-              <w:rPr>
-                <w:rFonts w:ascii="Arial" w:eastAsia="Times New Roman" w:hAnsi="Arial" w:cs="Arial"/>
-                <w:sz w:val="20"/>
-                <w:szCs w:val="20"/>
-                <w:lang w:val="en-US" w:eastAsia="pt-BR"/>
-              </w:rPr>
-              <w:t xml:space="preserve"> feature a child of some feature</w:t>
-            </w:r>
-          </w:p>
-        </w:tc>
-        <w:tc>
-          <w:tcPr>
-            <w:tcW w:w="5856" w:type="dxa"/>
-            <w:tcBorders>
-              <w:top w:val="single" w:sz="4" w:space="0" w:color="auto"/>
-              <w:left w:val="nil"/>
-              <w:bottom w:val="single" w:sz="4" w:space="0" w:color="000000"/>
-              <w:right w:val="single" w:sz="4" w:space="0" w:color="000000"/>
-            </w:tcBorders>
-            <w:shd w:val="clear" w:color="auto" w:fill="auto"/>
-            <w:noWrap/>
-            <w:vAlign w:val="bottom"/>
-            <w:hideMark/>
-          </w:tcPr>
-          <w:p>
-            <w:pPr>
-              <w:spacing w:after="0"/>
-              <w:rPr>
-                <w:rFonts w:ascii="Arial" w:eastAsia="Times New Roman" w:hAnsi="Arial" w:cs="Arial"/>
-                <w:sz w:val="20"/>
-                <w:szCs w:val="20"/>
-                <w:lang w:val="en-US" w:eastAsia="pt-BR"/>
-              </w:rPr>
-            </w:pPr>
-          </w:p>
-        </w:tc>
-      </w:tr>
-      <w:tr>
-        <w:trPr>
-          <w:trHeight w:val="315"/>
-        </w:trPr>
-        <w:tc>
-          <w:tcPr>
-            <w:tcW w:w="5704" w:type="dxa"/>
-            <w:gridSpan w:val="2"/>
-            <w:tcBorders>
-              <w:top w:val="single" w:sz="4" w:space="0" w:color="000000"/>
-              <w:left w:val="single" w:sz="4" w:space="0" w:color="000000"/>
-              <w:bottom w:val="single" w:sz="4" w:space="0" w:color="000000"/>
-              <w:right w:val="single" w:sz="4" w:space="0" w:color="000000"/>
-            </w:tcBorders>
-            <w:shd w:val="clear" w:color="auto" w:fill="auto"/>
-            <w:noWrap/>
-            <w:vAlign w:val="bottom"/>
-            <w:hideMark/>
-          </w:tcPr>
-          <w:p>
-            <w:pPr>
-              <w:spacing w:after="0"/>
-              <w:rPr>
-                <w:rFonts w:ascii="Arial" w:eastAsia="Times New Roman" w:hAnsi="Arial" w:cs="Arial"/>
-                <w:sz w:val="20"/>
-                <w:szCs w:val="20"/>
-                <w:lang w:val="en-US" w:eastAsia="pt-BR"/>
-              </w:rPr>
-            </w:pPr>
-          </w:p>
-        </w:tc>
-        <w:tc>
-          <w:tcPr>
-            <w:tcW w:w="5856" w:type="dxa"/>
-            <w:tcBorders>
-              <w:top w:val="single" w:sz="4" w:space="0" w:color="auto"/>
-              <w:left w:val="nil"/>
-              <w:bottom w:val="single" w:sz="4" w:space="0" w:color="000000"/>
-              <w:right w:val="single" w:sz="4" w:space="0" w:color="000000"/>
-            </w:tcBorders>
-            <w:shd w:val="clear" w:color="auto" w:fill="auto"/>
-            <w:noWrap/>
-            <w:vAlign w:val="bottom"/>
-            <w:hideMark/>
-          </w:tcPr>
-          <w:p>
-            <w:pPr>
-              <w:spacing w:after="0"/>
-              <w:rPr>
-                <w:rFonts w:ascii="Arial" w:eastAsia="Times New Roman" w:hAnsi="Arial" w:cs="Arial"/>
-                <w:sz w:val="20"/>
-                <w:szCs w:val="20"/>
-                <w:lang w:val="en-US" w:eastAsia="pt-BR"/>
-              </w:rPr>
-            </w:pPr>
-            <w:r>
-              <w:rPr>
-                <w:rFonts w:ascii="Arial" w:eastAsia="Times New Roman" w:hAnsi="Arial" w:cs="Arial"/>
-                <w:sz w:val="20"/>
-                <w:szCs w:val="20"/>
-                <w:lang w:val="en-US" w:eastAsia="pt-BR"/>
-              </w:rPr>
-              <w:t>3. System makes a relationship between parent and child features</w:t>
-            </w:r>
-          </w:p>
-        </w:tc>
-      </w:tr>
-      <w:tr>
-        <w:trPr>
-          <w:trHeight w:val="315"/>
-        </w:trPr>
-        <w:tc>
-          <w:tcPr>
-            <w:tcW w:w="5704" w:type="dxa"/>
-            <w:gridSpan w:val="2"/>
-            <w:tcBorders>
-              <w:top w:val="single" w:sz="4" w:space="0" w:color="000000"/>
-              <w:left w:val="single" w:sz="4" w:space="0" w:color="000000"/>
-              <w:bottom w:val="single" w:sz="4" w:space="0" w:color="000000"/>
-              <w:right w:val="single" w:sz="4" w:space="0" w:color="000000"/>
-            </w:tcBorders>
-            <w:shd w:val="clear" w:color="auto" w:fill="auto"/>
-            <w:noWrap/>
-            <w:vAlign w:val="bottom"/>
-          </w:tcPr>
-          <w:p>
-            <w:pPr>
-              <w:spacing w:after="0"/>
-              <w:rPr>
-                <w:rFonts w:ascii="Arial" w:eastAsia="Times New Roman" w:hAnsi="Arial" w:cs="Arial"/>
-                <w:sz w:val="20"/>
-                <w:szCs w:val="20"/>
-                <w:lang w:val="en-US" w:eastAsia="pt-BR"/>
-              </w:rPr>
-            </w:pPr>
-            <w:r>
-              <w:rPr>
-                <w:rFonts w:ascii="Arial" w:eastAsia="Times New Roman" w:hAnsi="Arial" w:cs="Arial"/>
-                <w:sz w:val="20"/>
-                <w:szCs w:val="20"/>
-                <w:lang w:val="en-US" w:eastAsia="pt-BR"/>
-              </w:rPr>
-              <w:t>4. Go to step 3 in main flow</w:t>
-            </w:r>
           </w:p>
         </w:tc>
         <w:tc>
@@ -20121,6 +19535,101 @@
             <w:shd w:val="clear" w:color="auto" w:fill="auto"/>
             <w:noWrap/>
             <w:vAlign w:val="bottom"/>
+            <w:hideMark/>
+          </w:tcPr>
+          <w:p>
+            <w:pPr>
+              <w:spacing w:after="0"/>
+              <w:rPr>
+                <w:rFonts w:ascii="Arial" w:eastAsia="Times New Roman" w:hAnsi="Arial" w:cs="Arial"/>
+                <w:sz w:val="20"/>
+                <w:szCs w:val="20"/>
+                <w:lang w:val="en-US" w:eastAsia="pt-BR"/>
+              </w:rPr>
+            </w:pPr>
+            <w:r>
+              <w:rPr>
+                <w:rFonts w:ascii="Arial" w:eastAsia="Times New Roman" w:hAnsi="Arial" w:cs="Arial"/>
+                <w:sz w:val="20"/>
+                <w:szCs w:val="20"/>
+                <w:lang w:val="en-US" w:eastAsia="pt-BR"/>
+              </w:rPr>
+              <w:t>1</w:t>
+            </w:r>
+            <w:r>
+              <w:rPr>
+                <w:rFonts w:ascii="Arial" w:eastAsia="Times New Roman" w:hAnsi="Arial" w:cs="Arial"/>
+                <w:sz w:val="20"/>
+                <w:szCs w:val="20"/>
+                <w:lang w:val="en-US" w:eastAsia="pt-BR"/>
+              </w:rPr>
+              <w:t>. System makes a relationship between parent and child features</w:t>
+            </w:r>
+          </w:p>
+        </w:tc>
+      </w:tr>
+      <w:tr>
+        <w:trPr>
+          <w:trHeight w:val="315"/>
+        </w:trPr>
+        <w:tc>
+          <w:tcPr>
+            <w:tcW w:w="5704" w:type="dxa"/>
+            <w:gridSpan w:val="2"/>
+            <w:tcBorders>
+              <w:top w:val="single" w:sz="4" w:space="0" w:color="000000"/>
+              <w:left w:val="single" w:sz="4" w:space="0" w:color="000000"/>
+              <w:bottom w:val="single" w:sz="4" w:space="0" w:color="000000"/>
+              <w:right w:val="single" w:sz="4" w:space="0" w:color="000000"/>
+            </w:tcBorders>
+            <w:shd w:val="clear" w:color="auto" w:fill="auto"/>
+            <w:noWrap/>
+            <w:vAlign w:val="bottom"/>
+            <w:hideMark/>
+          </w:tcPr>
+          <w:p>
+            <w:pPr>
+              <w:spacing w:after="0"/>
+              <w:rPr>
+                <w:rFonts w:ascii="Arial" w:eastAsia="Times New Roman" w:hAnsi="Arial" w:cs="Arial"/>
+                <w:sz w:val="20"/>
+                <w:szCs w:val="20"/>
+                <w:lang w:val="en-US" w:eastAsia="pt-BR"/>
+              </w:rPr>
+            </w:pPr>
+            <w:r>
+              <w:rPr>
+                <w:rFonts w:ascii="Arial" w:eastAsia="Times New Roman" w:hAnsi="Arial" w:cs="Arial"/>
+                <w:sz w:val="20"/>
+                <w:szCs w:val="20"/>
+                <w:lang w:val="en-US" w:eastAsia="pt-BR"/>
+              </w:rPr>
+              <w:t>2</w:t>
+            </w:r>
+            <w:r>
+              <w:rPr>
+                <w:rFonts w:ascii="Arial" w:eastAsia="Times New Roman" w:hAnsi="Arial" w:cs="Arial"/>
+                <w:sz w:val="20"/>
+                <w:szCs w:val="20"/>
+                <w:lang w:val="en-US" w:eastAsia="pt-BR"/>
+              </w:rPr>
+              <w:t>. Go to step 3 in main flow</w:t>
+            </w:r>
+          </w:p>
+        </w:tc>
+        <w:tc>
+          <w:tcPr>
+            <w:tcW w:w="5856" w:type="dxa"/>
+            <w:tcBorders>
+              <w:top w:val="single" w:sz="4" w:space="0" w:color="auto"/>
+              <w:left w:val="nil"/>
+              <w:bottom w:val="single" w:sz="4" w:space="0" w:color="000000"/>
+              <w:right w:val="single" w:sz="4" w:space="0" w:color="000000"/>
+            </w:tcBorders>
+            <w:shd w:val="clear" w:color="auto" w:fill="auto"/>
+            <w:noWrap/>
+            <w:vAlign w:val="bottom"/>
+            <w:hideMark/>
           </w:tcPr>
           <w:p>
             <w:pPr>
@@ -20172,43 +19681,43 @@
                 <w:szCs w:val="20"/>
                 <w:lang w:val="en-US" w:eastAsia="pt-BR"/>
               </w:rPr>
-              <w:t xml:space="preserve">*.C user </w:t>
-            </w:r>
-            <w:r>
-              <w:rPr>
-                <w:rFonts w:ascii="Arial" w:eastAsia="Times New Roman" w:hAnsi="Arial" w:cs="Arial"/>
-                <w:sz w:val="20"/>
-                <w:szCs w:val="20"/>
-                <w:lang w:val="en-US" w:eastAsia="pt-BR"/>
-              </w:rPr>
-              <w:t>adds</w:t>
-            </w:r>
-            <w:r>
-              <w:rPr>
-                <w:rFonts w:ascii="Arial" w:eastAsia="Times New Roman" w:hAnsi="Arial" w:cs="Arial"/>
-                <w:sz w:val="20"/>
-                <w:szCs w:val="20"/>
-                <w:lang w:val="en-US" w:eastAsia="pt-BR"/>
-              </w:rPr>
-              <w:t xml:space="preserve"> a </w:t>
-            </w:r>
-            <w:r>
-              <w:rPr>
-                <w:rFonts w:ascii="Arial" w:eastAsia="Times New Roman" w:hAnsi="Arial" w:cs="Arial"/>
-                <w:sz w:val="20"/>
-                <w:szCs w:val="20"/>
-                <w:lang w:val="en-US" w:eastAsia="pt-BR"/>
-              </w:rPr>
-              <w:t xml:space="preserve">XOR </w:t>
-            </w:r>
-            <w:r>
-              <w:rPr>
-                <w:rFonts w:ascii="Arial" w:eastAsia="Times New Roman" w:hAnsi="Arial" w:cs="Arial"/>
-                <w:sz w:val="20"/>
-                <w:szCs w:val="20"/>
-                <w:lang w:val="en-US" w:eastAsia="pt-BR"/>
-              </w:rPr>
-              <w:t>feature</w:t>
+              <w:t xml:space="preserve">*.D user </w:t>
+            </w:r>
+            <w:r>
+              <w:rPr>
+                <w:rFonts w:ascii="Arial" w:eastAsia="Times New Roman" w:hAnsi="Arial" w:cs="Arial"/>
+                <w:sz w:val="20"/>
+                <w:szCs w:val="20"/>
+                <w:lang w:val="en-US" w:eastAsia="pt-BR"/>
+              </w:rPr>
+              <w:t>makes</w:t>
+            </w:r>
+            <w:r>
+              <w:rPr>
+                <w:rFonts w:ascii="Arial" w:eastAsia="Times New Roman" w:hAnsi="Arial" w:cs="Arial"/>
+                <w:sz w:val="20"/>
+                <w:szCs w:val="20"/>
+                <w:lang w:val="en-US" w:eastAsia="pt-BR"/>
+              </w:rPr>
+              <w:t xml:space="preserve"> a</w:t>
+            </w:r>
+            <w:r>
+              <w:rPr>
+                <w:rFonts w:ascii="Arial" w:eastAsia="Times New Roman" w:hAnsi="Arial" w:cs="Arial"/>
+                <w:sz w:val="20"/>
+                <w:szCs w:val="20"/>
+                <w:lang w:val="en-US" w:eastAsia="pt-BR"/>
+              </w:rPr>
+              <w:t>n</w:t>
+            </w:r>
+            <w:r>
+              <w:rPr>
+                <w:rFonts w:ascii="Arial" w:eastAsia="Times New Roman" w:hAnsi="Arial" w:cs="Arial"/>
+                <w:sz w:val="20"/>
+                <w:szCs w:val="20"/>
+                <w:lang w:val="en-US" w:eastAsia="pt-BR"/>
+              </w:rPr>
+              <w:t xml:space="preserve"> OR feature</w:t>
             </w:r>
           </w:p>
         </w:tc>
@@ -20275,25 +19784,7 @@
                 <w:szCs w:val="20"/>
                 <w:lang w:val="en-US" w:eastAsia="pt-BR"/>
               </w:rPr>
-              <w:t xml:space="preserve">1. System shows </w:t>
-            </w:r>
-            <w:r>
-              <w:rPr>
-                <w:rFonts w:ascii="Arial" w:eastAsia="Times New Roman" w:hAnsi="Arial" w:cs="Arial"/>
-                <w:sz w:val="20"/>
-                <w:szCs w:val="20"/>
-                <w:lang w:val="en-US" w:eastAsia="pt-BR"/>
-              </w:rPr>
-              <w:t>XOR</w:t>
-            </w:r>
-            <w:r>
-              <w:rPr>
-                <w:rFonts w:ascii="Arial" w:eastAsia="Times New Roman" w:hAnsi="Arial" w:cs="Arial"/>
-                <w:sz w:val="20"/>
-                <w:szCs w:val="20"/>
-                <w:lang w:val="en-US" w:eastAsia="pt-BR"/>
-              </w:rPr>
-              <w:t xml:space="preserve"> feature in the diagram</w:t>
+              <w:t>3. System makes a relationship between parent and child features</w:t>
             </w:r>
           </w:p>
         </w:tc>
@@ -20334,35 +19825,108 @@
                 <w:szCs w:val="20"/>
                 <w:lang w:val="en-US" w:eastAsia="pt-BR"/>
               </w:rPr>
-              <w:t xml:space="preserve">2. </w:t>
-            </w:r>
-            <w:r>
-              <w:rPr>
-                <w:rFonts w:ascii="Arial" w:eastAsia="Times New Roman" w:hAnsi="Arial" w:cs="Arial"/>
-                <w:sz w:val="20"/>
-                <w:szCs w:val="20"/>
-                <w:lang w:val="en-US" w:eastAsia="pt-BR"/>
-              </w:rPr>
-              <w:t xml:space="preserve">User makes the </w:t>
-            </w:r>
-            <w:r>
-              <w:rPr>
-                <w:rFonts w:ascii="Arial" w:eastAsia="Times New Roman" w:hAnsi="Arial" w:cs="Arial"/>
-                <w:sz w:val="20"/>
-                <w:szCs w:val="20"/>
-                <w:lang w:val="en-US" w:eastAsia="pt-BR"/>
-              </w:rPr>
-              <w:t xml:space="preserve">XOR </w:t>
-            </w:r>
-            <w:r>
-              <w:rPr>
-                <w:rFonts w:ascii="Arial" w:eastAsia="Times New Roman" w:hAnsi="Arial" w:cs="Arial"/>
-                <w:sz w:val="20"/>
-                <w:szCs w:val="20"/>
-                <w:lang w:val="en-US" w:eastAsia="pt-BR"/>
-              </w:rPr>
-              <w:t xml:space="preserve"> feature a child of some feature</w:t>
-            </w:r>
+              <w:t>4. Go to step 3 in main flow</w:t>
+            </w:r>
+          </w:p>
+        </w:tc>
+        <w:tc>
+          <w:tcPr>
+            <w:tcW w:w="5856" w:type="dxa"/>
+            <w:tcBorders>
+              <w:top w:val="single" w:sz="4" w:space="0" w:color="auto"/>
+              <w:left w:val="nil"/>
+              <w:bottom w:val="single" w:sz="4" w:space="0" w:color="000000"/>
+              <w:right w:val="single" w:sz="4" w:space="0" w:color="000000"/>
+            </w:tcBorders>
+            <w:shd w:val="clear" w:color="auto" w:fill="auto"/>
+            <w:noWrap/>
+            <w:vAlign w:val="bottom"/>
+            <w:hideMark/>
+          </w:tcPr>
+          <w:p>
+            <w:pPr>
+              <w:spacing w:after="0"/>
+              <w:rPr>
+                <w:rFonts w:ascii="Arial" w:eastAsia="Times New Roman" w:hAnsi="Arial" w:cs="Arial"/>
+                <w:sz w:val="20"/>
+                <w:szCs w:val="20"/>
+                <w:lang w:val="en-US" w:eastAsia="pt-BR"/>
+              </w:rPr>
+            </w:pPr>
+          </w:p>
+        </w:tc>
+      </w:tr>
+      <w:tr>
+        <w:trPr>
+          <w:trHeight w:val="315"/>
+        </w:trPr>
+        <w:tc>
+          <w:tcPr>
+            <w:tcW w:w="11560" w:type="dxa"/>
+            <w:gridSpan w:val="3"/>
+            <w:tcBorders>
+              <w:top w:val="single" w:sz="4" w:space="0" w:color="000000"/>
+              <w:left w:val="single" w:sz="4" w:space="0" w:color="000000"/>
+              <w:bottom w:val="single" w:sz="4" w:space="0" w:color="000000"/>
+              <w:right w:val="single" w:sz="4" w:space="0" w:color="000000"/>
+            </w:tcBorders>
+            <w:shd w:val="clear" w:color="D9D9D9" w:fill="D9D9D9"/>
+            <w:noWrap/>
+            <w:vAlign w:val="bottom"/>
+            <w:hideMark/>
+          </w:tcPr>
+          <w:p>
+            <w:pPr>
+              <w:spacing w:after="0"/>
+              <w:jc w:val="center"/>
+              <w:rPr>
+                <w:rFonts w:ascii="Arial" w:eastAsia="Times New Roman" w:hAnsi="Arial" w:cs="Arial"/>
+                <w:sz w:val="20"/>
+                <w:szCs w:val="20"/>
+                <w:lang w:val="en-US" w:eastAsia="pt-BR"/>
+              </w:rPr>
+            </w:pPr>
+            <w:r>
+              <w:rPr>
+                <w:rFonts w:ascii="Arial" w:eastAsia="Times New Roman" w:hAnsi="Arial" w:cs="Arial"/>
+                <w:sz w:val="20"/>
+                <w:szCs w:val="20"/>
+                <w:lang w:val="en-US" w:eastAsia="pt-BR"/>
+              </w:rPr>
+              <w:t>*.E user adds a external feature</w:t>
+            </w:r>
+          </w:p>
+        </w:tc>
+      </w:tr>
+      <w:tr>
+        <w:trPr>
+          <w:trHeight w:val="315"/>
+        </w:trPr>
+        <w:tc>
+          <w:tcPr>
+            <w:tcW w:w="5704" w:type="dxa"/>
+            <w:gridSpan w:val="2"/>
+            <w:tcBorders>
+              <w:top w:val="single" w:sz="4" w:space="0" w:color="000000"/>
+              <w:left w:val="single" w:sz="4" w:space="0" w:color="000000"/>
+              <w:bottom w:val="single" w:sz="4" w:space="0" w:color="000000"/>
+              <w:right w:val="single" w:sz="4" w:space="0" w:color="000000"/>
+            </w:tcBorders>
+            <w:shd w:val="clear" w:color="auto" w:fill="auto"/>
+            <w:noWrap/>
+            <w:vAlign w:val="bottom"/>
+            <w:hideMark/>
+          </w:tcPr>
+          <w:p>
+            <w:pPr>
+              <w:spacing w:after="0"/>
+              <w:rPr>
+                <w:rFonts w:ascii="Arial" w:eastAsia="Times New Roman" w:hAnsi="Arial" w:cs="Arial"/>
+                <w:sz w:val="20"/>
+                <w:szCs w:val="20"/>
+                <w:lang w:val="en-US" w:eastAsia="pt-BR"/>
+              </w:rPr>
+            </w:pPr>
           </w:p>
         </w:tc>
         <w:tc>
@@ -20389,6 +19953,15 @@
                 <w:lang w:val="en-US" w:eastAsia="pt-BR"/>
               </w:rPr>
             </w:pPr>
+            <w:r>
+              <w:rPr>
+                <w:rFonts w:ascii="Arial" w:eastAsia="Times New Roman" w:hAnsi="Arial" w:cs="Arial"/>
+                <w:sz w:val="20"/>
+                <w:szCs w:val="20"/>
+                <w:lang w:val="en-US" w:eastAsia="pt-BR"/>
+              </w:rPr>
+              <w:t>1. System shows external feature in the diagram</w:t>
+            </w:r>
           </w:p>
         </w:tc>
       </w:tr>
@@ -20421,6 +19994,15 @@
                 <w:lang w:val="en-US" w:eastAsia="pt-BR"/>
               </w:rPr>
             </w:pPr>
+            <w:r>
+              <w:rPr>
+                <w:rFonts w:ascii="Arial" w:eastAsia="Times New Roman" w:hAnsi="Arial" w:cs="Arial"/>
+                <w:sz w:val="20"/>
+                <w:szCs w:val="20"/>
+                <w:lang w:val="en-US" w:eastAsia="pt-BR"/>
+              </w:rPr>
+              <w:t>2. User makes the external feature a child of some feature</w:t>
+            </w:r>
           </w:p>
         </w:tc>
         <w:tc>
@@ -20447,151 +20029,6 @@
                 <w:lang w:val="en-US" w:eastAsia="pt-BR"/>
               </w:rPr>
             </w:pPr>
-            <w:r>
-              <w:rPr>
-                <w:rFonts w:ascii="Arial" w:eastAsia="Times New Roman" w:hAnsi="Arial" w:cs="Arial"/>
-                <w:sz w:val="20"/>
-                <w:szCs w:val="20"/>
-                <w:lang w:val="en-US" w:eastAsia="pt-BR"/>
-              </w:rPr>
-              <w:t>3. System makes a relationship between parent and child features</w:t>
-            </w:r>
-          </w:p>
-        </w:tc>
-      </w:tr>
-      <w:tr>
-        <w:trPr>
-          <w:trHeight w:val="315"/>
-        </w:trPr>
-        <w:tc>
-          <w:tcPr>
-            <w:tcW w:w="5704" w:type="dxa"/>
-            <w:gridSpan w:val="2"/>
-            <w:tcBorders>
-              <w:top w:val="single" w:sz="4" w:space="0" w:color="000000"/>
-              <w:left w:val="single" w:sz="4" w:space="0" w:color="000000"/>
-              <w:bottom w:val="single" w:sz="4" w:space="0" w:color="000000"/>
-              <w:right w:val="single" w:sz="4" w:space="0" w:color="000000"/>
-            </w:tcBorders>
-            <w:shd w:val="clear" w:color="auto" w:fill="auto"/>
-            <w:noWrap/>
-            <w:vAlign w:val="bottom"/>
-            <w:hideMark/>
-          </w:tcPr>
-          <w:p>
-            <w:pPr>
-              <w:spacing w:after="0"/>
-              <w:rPr>
-                <w:rFonts w:ascii="Arial" w:eastAsia="Times New Roman" w:hAnsi="Arial" w:cs="Arial"/>
-                <w:sz w:val="20"/>
-                <w:szCs w:val="20"/>
-                <w:lang w:val="en-US" w:eastAsia="pt-BR"/>
-              </w:rPr>
-            </w:pPr>
-            <w:r>
-              <w:rPr>
-                <w:rFonts w:ascii="Arial" w:eastAsia="Times New Roman" w:hAnsi="Arial" w:cs="Arial"/>
-                <w:sz w:val="20"/>
-                <w:szCs w:val="20"/>
-                <w:lang w:val="en-US" w:eastAsia="pt-BR"/>
-              </w:rPr>
-              <w:t>4</w:t>
-            </w:r>
-            <w:r>
-              <w:rPr>
-                <w:rFonts w:ascii="Arial" w:eastAsia="Times New Roman" w:hAnsi="Arial" w:cs="Arial"/>
-                <w:sz w:val="20"/>
-                <w:szCs w:val="20"/>
-                <w:lang w:val="en-US" w:eastAsia="pt-BR"/>
-              </w:rPr>
-              <w:t>. Go to step 3 in main flow</w:t>
-            </w:r>
-          </w:p>
-        </w:tc>
-        <w:tc>
-          <w:tcPr>
-            <w:tcW w:w="5856" w:type="dxa"/>
-            <w:tcBorders>
-              <w:top w:val="single" w:sz="4" w:space="0" w:color="auto"/>
-              <w:left w:val="nil"/>
-              <w:bottom w:val="single" w:sz="4" w:space="0" w:color="000000"/>
-              <w:right w:val="single" w:sz="4" w:space="0" w:color="000000"/>
-            </w:tcBorders>
-            <w:shd w:val="clear" w:color="auto" w:fill="auto"/>
-            <w:noWrap/>
-            <w:vAlign w:val="bottom"/>
-            <w:hideMark/>
-          </w:tcPr>
-          <w:p>
-            <w:pPr>
-              <w:spacing w:after="0"/>
-              <w:rPr>
-                <w:rFonts w:ascii="Arial" w:eastAsia="Times New Roman" w:hAnsi="Arial" w:cs="Arial"/>
-                <w:sz w:val="20"/>
-                <w:szCs w:val="20"/>
-                <w:lang w:val="en-US" w:eastAsia="pt-BR"/>
-              </w:rPr>
-            </w:pPr>
-          </w:p>
-        </w:tc>
-      </w:tr>
-      <w:tr>
-        <w:trPr>
-          <w:trHeight w:val="315"/>
-        </w:trPr>
-        <w:tc>
-          <w:tcPr>
-            <w:tcW w:w="11560" w:type="dxa"/>
-            <w:gridSpan w:val="3"/>
-            <w:tcBorders>
-              <w:top w:val="single" w:sz="4" w:space="0" w:color="000000"/>
-              <w:left w:val="single" w:sz="4" w:space="0" w:color="000000"/>
-              <w:bottom w:val="single" w:sz="4" w:space="0" w:color="000000"/>
-              <w:right w:val="single" w:sz="4" w:space="0" w:color="000000"/>
-            </w:tcBorders>
-            <w:shd w:val="clear" w:color="D9D9D9" w:fill="D9D9D9"/>
-            <w:noWrap/>
-            <w:vAlign w:val="bottom"/>
-            <w:hideMark/>
-          </w:tcPr>
-          <w:p>
-            <w:pPr>
-              <w:spacing w:after="0"/>
-              <w:jc w:val="center"/>
-              <w:rPr>
-                <w:rFonts w:ascii="Arial" w:eastAsia="Times New Roman" w:hAnsi="Arial" w:cs="Arial"/>
-                <w:sz w:val="20"/>
-                <w:szCs w:val="20"/>
-                <w:lang w:val="en-US" w:eastAsia="pt-BR"/>
-              </w:rPr>
-            </w:pPr>
-            <w:r>
-              <w:rPr>
-                <w:rFonts w:ascii="Arial" w:eastAsia="Times New Roman" w:hAnsi="Arial" w:cs="Arial"/>
-                <w:sz w:val="20"/>
-                <w:szCs w:val="20"/>
-                <w:lang w:val="en-US" w:eastAsia="pt-BR"/>
-              </w:rPr>
-              <w:t>*.</w:t>
-            </w:r>
-            <w:r>
-              <w:rPr>
-                <w:rFonts w:ascii="Arial" w:eastAsia="Times New Roman" w:hAnsi="Arial" w:cs="Arial"/>
-                <w:sz w:val="20"/>
-                <w:szCs w:val="20"/>
-                <w:lang w:val="en-US" w:eastAsia="pt-BR"/>
-              </w:rPr>
-              <w:t>D</w:t>
-            </w:r>
-            <w:r>
-              <w:rPr>
-                <w:rFonts w:ascii="Arial" w:eastAsia="Times New Roman" w:hAnsi="Arial" w:cs="Arial"/>
-                <w:sz w:val="20"/>
-                <w:szCs w:val="20"/>
-                <w:lang w:val="en-US" w:eastAsia="pt-BR"/>
-              </w:rPr>
-              <w:t xml:space="preserve"> user adds a OR feature</w:t>
-            </w:r>
           </w:p>
         </w:tc>
       </w:tr>
@@ -20657,7 +20094,7 @@
                 <w:szCs w:val="20"/>
                 <w:lang w:val="en-US" w:eastAsia="pt-BR"/>
               </w:rPr>
-              <w:t>1. System shows OR feature in the diagram</w:t>
+              <w:t>3. System makes a relationship between parent and child features</w:t>
             </w:r>
           </w:p>
         </w:tc>
@@ -20698,7 +20135,7 @@
                 <w:szCs w:val="20"/>
                 <w:lang w:val="en-US" w:eastAsia="pt-BR"/>
               </w:rPr>
-              <w:t>2. User makes the OR  feature a child of some feature</w:t>
+              <w:t>4. Go to step 3 in main flow</w:t>
             </w:r>
           </w:p>
         </w:tc>
@@ -20708,7 +20145,7 @@
             <w:tcBorders>
               <w:top w:val="single" w:sz="4" w:space="0" w:color="auto"/>
               <w:left w:val="nil"/>
-              <w:bottom w:val="single" w:sz="4" w:space="0" w:color="auto"/>
+              <w:bottom w:val="single" w:sz="4" w:space="0" w:color="000000"/>
               <w:right w:val="single" w:sz="4" w:space="0" w:color="000000"/>
             </w:tcBorders>
             <w:shd w:val="clear" w:color="auto" w:fill="auto"/>
@@ -20735,6 +20172,48 @@
         </w:trPr>
         <w:tc>
           <w:tcPr>
+            <w:tcW w:w="11560" w:type="dxa"/>
+            <w:gridSpan w:val="3"/>
+            <w:tcBorders>
+              <w:top w:val="single" w:sz="4" w:space="0" w:color="000000"/>
+              <w:left w:val="single" w:sz="4" w:space="0" w:color="000000"/>
+              <w:bottom w:val="single" w:sz="4" w:space="0" w:color="000000"/>
+              <w:right w:val="single" w:sz="4" w:space="0" w:color="000000"/>
+            </w:tcBorders>
+            <w:shd w:val="clear" w:color="D9D9D9" w:fill="D9D9D9"/>
+            <w:noWrap/>
+            <w:vAlign w:val="bottom"/>
+            <w:hideMark/>
+          </w:tcPr>
+          <w:p>
+            <w:pPr>
+              <w:spacing w:after="0"/>
+              <w:jc w:val="center"/>
+              <w:rPr>
+                <w:rFonts w:ascii="Arial" w:eastAsia="Times New Roman" w:hAnsi="Arial" w:cs="Arial"/>
+                <w:sz w:val="20"/>
+                <w:szCs w:val="20"/>
+                <w:lang w:val="en-US" w:eastAsia="pt-BR"/>
+              </w:rPr>
+            </w:pPr>
+            <w:r>
+              <w:rPr>
+                <w:rFonts w:ascii="Arial" w:eastAsia="Times New Roman" w:hAnsi="Arial" w:cs="Arial"/>
+                <w:sz w:val="20"/>
+                <w:szCs w:val="20"/>
+                <w:lang w:val="en-US" w:eastAsia="pt-BR"/>
+              </w:rPr>
+              <w:t>3.A User doesn't want to add more features</w:t>
+            </w:r>
+          </w:p>
+        </w:tc>
+      </w:tr>
+      <w:tr>
+        <w:trPr>
+          <w:trHeight w:val="315"/>
+        </w:trPr>
+        <w:tc>
+          <w:tcPr>
             <w:tcW w:w="5704" w:type="dxa"/>
             <w:gridSpan w:val="2"/>
             <w:tcBorders>
@@ -20758,6 +20237,33 @@
                 <w:lang w:val="en-US" w:eastAsia="pt-BR"/>
               </w:rPr>
             </w:pPr>
+            <w:r>
+              <w:rPr>
+                <w:rFonts w:ascii="Arial" w:eastAsia="Times New Roman" w:hAnsi="Arial" w:cs="Arial"/>
+                <w:sz w:val="20"/>
+                <w:szCs w:val="20"/>
+                <w:lang w:val="en-US" w:eastAsia="pt-BR"/>
+              </w:rPr>
+              <w:t xml:space="preserve">1. Go to step </w:t>
+            </w:r>
+            <w:r>
+              <w:rPr>
+                <w:rFonts w:ascii="Arial" w:eastAsia="Times New Roman" w:hAnsi="Arial" w:cs="Arial"/>
+                <w:sz w:val="20"/>
+                <w:szCs w:val="20"/>
+                <w:lang w:val="en-US" w:eastAsia="pt-BR"/>
+              </w:rPr>
+              <w:t>15</w:t>
+            </w:r>
+            <w:r>
+              <w:rPr>
+                <w:rFonts w:ascii="Arial" w:eastAsia="Times New Roman" w:hAnsi="Arial" w:cs="Arial"/>
+                <w:sz w:val="20"/>
+                <w:szCs w:val="20"/>
+                <w:lang w:val="en-US" w:eastAsia="pt-BR"/>
+              </w:rPr>
+              <w:t xml:space="preserve"> in main flow</w:t>
+            </w:r>
           </w:p>
         </w:tc>
         <w:tc>
@@ -20766,82 +20272,6 @@
             <w:tcBorders>
               <w:top w:val="single" w:sz="4" w:space="0" w:color="auto"/>
               <w:left w:val="nil"/>
-              <w:bottom w:val="single" w:sz="4" w:space="0" w:color="auto"/>
-              <w:right w:val="single" w:sz="4" w:space="0" w:color="000000"/>
-            </w:tcBorders>
-            <w:shd w:val="clear" w:color="auto" w:fill="auto"/>
-            <w:noWrap/>
-            <w:vAlign w:val="bottom"/>
-            <w:hideMark/>
-          </w:tcPr>
-          <w:p>
-            <w:pPr>
-              <w:spacing w:after="0"/>
-              <w:rPr>
-                <w:rFonts w:ascii="Arial" w:eastAsia="Times New Roman" w:hAnsi="Arial" w:cs="Arial"/>
-                <w:sz w:val="20"/>
-                <w:szCs w:val="20"/>
-                <w:lang w:val="en-US" w:eastAsia="pt-BR"/>
-              </w:rPr>
-            </w:pPr>
-            <w:r>
-              <w:rPr>
-                <w:rFonts w:ascii="Arial" w:eastAsia="Times New Roman" w:hAnsi="Arial" w:cs="Arial"/>
-                <w:sz w:val="20"/>
-                <w:szCs w:val="20"/>
-                <w:lang w:val="en-US" w:eastAsia="pt-BR"/>
-              </w:rPr>
-              <w:t>3. System makes a relationship between parent and child features</w:t>
-            </w:r>
-          </w:p>
-        </w:tc>
-      </w:tr>
-      <w:tr>
-        <w:trPr>
-          <w:trHeight w:val="315"/>
-        </w:trPr>
-        <w:tc>
-          <w:tcPr>
-            <w:tcW w:w="5704" w:type="dxa"/>
-            <w:gridSpan w:val="2"/>
-            <w:tcBorders>
-              <w:top w:val="single" w:sz="4" w:space="0" w:color="000000"/>
-              <w:left w:val="single" w:sz="4" w:space="0" w:color="000000"/>
-              <w:bottom w:val="single" w:sz="4" w:space="0" w:color="000000"/>
-              <w:right w:val="single" w:sz="4" w:space="0" w:color="000000"/>
-            </w:tcBorders>
-            <w:shd w:val="clear" w:color="auto" w:fill="auto"/>
-            <w:noWrap/>
-            <w:vAlign w:val="bottom"/>
-            <w:hideMark/>
-          </w:tcPr>
-          <w:p>
-            <w:pPr>
-              <w:spacing w:after="0"/>
-              <w:rPr>
-                <w:rFonts w:ascii="Arial" w:eastAsia="Times New Roman" w:hAnsi="Arial" w:cs="Arial"/>
-                <w:sz w:val="20"/>
-                <w:szCs w:val="20"/>
-                <w:lang w:val="en-US" w:eastAsia="pt-BR"/>
-              </w:rPr>
-            </w:pPr>
-            <w:r>
-              <w:rPr>
-                <w:rFonts w:ascii="Arial" w:eastAsia="Times New Roman" w:hAnsi="Arial" w:cs="Arial"/>
-                <w:sz w:val="20"/>
-                <w:szCs w:val="20"/>
-                <w:lang w:val="en-US" w:eastAsia="pt-BR"/>
-              </w:rPr>
-              <w:t>4. Go to step 3 in main flow</w:t>
-            </w:r>
-          </w:p>
-        </w:tc>
-        <w:tc>
-          <w:tcPr>
-            <w:tcW w:w="5856" w:type="dxa"/>
-            <w:tcBorders>
-              <w:top w:val="single" w:sz="4" w:space="0" w:color="auto"/>
-              <w:left w:val="nil"/>
               <w:bottom w:val="single" w:sz="4" w:space="0" w:color="000000"/>
               <w:right w:val="single" w:sz="4" w:space="0" w:color="000000"/>
             </w:tcBorders>
@@ -20900,904 +20330,23 @@
                 <w:szCs w:val="20"/>
                 <w:lang w:val="en-US" w:eastAsia="pt-BR"/>
               </w:rPr>
-              <w:t>*.</w:t>
-            </w:r>
-            <w:r>
-              <w:rPr>
-                <w:rFonts w:ascii="Arial" w:eastAsia="Times New Roman" w:hAnsi="Arial" w:cs="Arial"/>
-                <w:sz w:val="20"/>
-                <w:szCs w:val="20"/>
-                <w:lang w:val="en-US" w:eastAsia="pt-BR"/>
-              </w:rPr>
-              <w:t xml:space="preserve">E </w:t>
-            </w:r>
-            <w:r>
-              <w:rPr>
-                <w:rFonts w:ascii="Arial" w:eastAsia="Times New Roman" w:hAnsi="Arial" w:cs="Arial"/>
-                <w:sz w:val="20"/>
-                <w:szCs w:val="20"/>
-                <w:lang w:val="en-US" w:eastAsia="pt-BR"/>
-              </w:rPr>
-              <w:t xml:space="preserve">user adds a </w:t>
-            </w:r>
-            <w:r>
-              <w:rPr>
-                <w:rFonts w:ascii="Arial" w:eastAsia="Times New Roman" w:hAnsi="Arial" w:cs="Arial"/>
-                <w:sz w:val="20"/>
-                <w:szCs w:val="20"/>
-                <w:lang w:val="en-US" w:eastAsia="pt-BR"/>
-              </w:rPr>
-              <w:t>external</w:t>
-            </w:r>
-            <w:r>
-              <w:rPr>
-                <w:rFonts w:ascii="Arial" w:eastAsia="Times New Roman" w:hAnsi="Arial" w:cs="Arial"/>
-                <w:sz w:val="20"/>
-                <w:szCs w:val="20"/>
-                <w:lang w:val="en-US" w:eastAsia="pt-BR"/>
-              </w:rPr>
-              <w:t xml:space="preserve"> feature</w:t>
-            </w:r>
-          </w:p>
-        </w:tc>
-      </w:tr>
-      <w:tr>
-        <w:trPr>
-          <w:trHeight w:val="315"/>
-        </w:trPr>
-        <w:tc>
-          <w:tcPr>
-            <w:tcW w:w="5704" w:type="dxa"/>
-            <w:gridSpan w:val="2"/>
-            <w:tcBorders>
-              <w:top w:val="single" w:sz="4" w:space="0" w:color="000000"/>
-              <w:left w:val="single" w:sz="4" w:space="0" w:color="000000"/>
-              <w:bottom w:val="single" w:sz="4" w:space="0" w:color="000000"/>
-              <w:right w:val="single" w:sz="4" w:space="0" w:color="000000"/>
-            </w:tcBorders>
-            <w:shd w:val="clear" w:color="auto" w:fill="auto"/>
-            <w:noWrap/>
-            <w:vAlign w:val="bottom"/>
-            <w:hideMark/>
-          </w:tcPr>
-          <w:p>
-            <w:pPr>
-              <w:spacing w:after="0"/>
-              <w:rPr>
-                <w:rFonts w:ascii="Arial" w:eastAsia="Times New Roman" w:hAnsi="Arial" w:cs="Arial"/>
-                <w:sz w:val="20"/>
-                <w:szCs w:val="20"/>
-                <w:lang w:val="en-US" w:eastAsia="pt-BR"/>
-              </w:rPr>
-            </w:pPr>
-          </w:p>
-        </w:tc>
-        <w:tc>
-          <w:tcPr>
-            <w:tcW w:w="5856" w:type="dxa"/>
-            <w:tcBorders>
-              <w:top w:val="single" w:sz="4" w:space="0" w:color="auto"/>
-              <w:left w:val="nil"/>
-              <w:bottom w:val="single" w:sz="4" w:space="0" w:color="auto"/>
-              <w:right w:val="single" w:sz="4" w:space="0" w:color="000000"/>
-            </w:tcBorders>
-            <w:shd w:val="clear" w:color="auto" w:fill="auto"/>
-            <w:noWrap/>
-            <w:vAlign w:val="bottom"/>
-            <w:hideMark/>
-          </w:tcPr>
-          <w:p>
-            <w:pPr>
-              <w:spacing w:after="0"/>
-              <w:rPr>
-                <w:rFonts w:ascii="Arial" w:eastAsia="Times New Roman" w:hAnsi="Arial" w:cs="Arial"/>
-                <w:sz w:val="20"/>
-                <w:szCs w:val="20"/>
-                <w:lang w:val="en-US" w:eastAsia="pt-BR"/>
-              </w:rPr>
-            </w:pPr>
-            <w:r>
-              <w:rPr>
-                <w:rFonts w:ascii="Arial" w:eastAsia="Times New Roman" w:hAnsi="Arial" w:cs="Arial"/>
-                <w:sz w:val="20"/>
-                <w:szCs w:val="20"/>
-                <w:lang w:val="en-US" w:eastAsia="pt-BR"/>
-              </w:rPr>
-              <w:t xml:space="preserve">1. System shows </w:t>
-            </w:r>
-            <w:r>
-              <w:rPr>
-                <w:rFonts w:ascii="Arial" w:eastAsia="Times New Roman" w:hAnsi="Arial" w:cs="Arial"/>
-                <w:sz w:val="20"/>
-                <w:szCs w:val="20"/>
-                <w:lang w:val="en-US" w:eastAsia="pt-BR"/>
-              </w:rPr>
-              <w:t>external</w:t>
-            </w:r>
-            <w:r>
-              <w:rPr>
-                <w:rFonts w:ascii="Arial" w:eastAsia="Times New Roman" w:hAnsi="Arial" w:cs="Arial"/>
-                <w:sz w:val="20"/>
-                <w:szCs w:val="20"/>
-                <w:lang w:val="en-US" w:eastAsia="pt-BR"/>
-              </w:rPr>
-              <w:t xml:space="preserve"> feature in the diagram</w:t>
-            </w:r>
-          </w:p>
-        </w:tc>
-      </w:tr>
-      <w:tr>
-        <w:trPr>
-          <w:trHeight w:val="315"/>
-        </w:trPr>
-        <w:tc>
-          <w:tcPr>
-            <w:tcW w:w="5704" w:type="dxa"/>
-            <w:gridSpan w:val="2"/>
-            <w:tcBorders>
-              <w:top w:val="single" w:sz="4" w:space="0" w:color="000000"/>
-              <w:left w:val="single" w:sz="4" w:space="0" w:color="000000"/>
-              <w:bottom w:val="single" w:sz="4" w:space="0" w:color="000000"/>
-              <w:right w:val="single" w:sz="4" w:space="0" w:color="000000"/>
-            </w:tcBorders>
-            <w:shd w:val="clear" w:color="auto" w:fill="auto"/>
-            <w:noWrap/>
-            <w:vAlign w:val="bottom"/>
-            <w:hideMark/>
-          </w:tcPr>
-          <w:p>
-            <w:pPr>
-              <w:spacing w:after="0"/>
-              <w:rPr>
-                <w:rFonts w:ascii="Arial" w:eastAsia="Times New Roman" w:hAnsi="Arial" w:cs="Arial"/>
-                <w:sz w:val="20"/>
-                <w:szCs w:val="20"/>
-                <w:lang w:val="en-US" w:eastAsia="pt-BR"/>
-              </w:rPr>
-            </w:pPr>
-            <w:r>
-              <w:rPr>
-                <w:rFonts w:ascii="Arial" w:eastAsia="Times New Roman" w:hAnsi="Arial" w:cs="Arial"/>
-                <w:sz w:val="20"/>
-                <w:szCs w:val="20"/>
-                <w:lang w:val="en-US" w:eastAsia="pt-BR"/>
-              </w:rPr>
-              <w:t xml:space="preserve">2. User makes the </w:t>
-            </w:r>
-            <w:r>
-              <w:rPr>
-                <w:rFonts w:ascii="Arial" w:eastAsia="Times New Roman" w:hAnsi="Arial" w:cs="Arial"/>
-                <w:sz w:val="20"/>
-                <w:szCs w:val="20"/>
-                <w:lang w:val="en-US" w:eastAsia="pt-BR"/>
-              </w:rPr>
-              <w:t>external</w:t>
-            </w:r>
-            <w:r>
-              <w:rPr>
-                <w:rFonts w:ascii="Arial" w:eastAsia="Times New Roman" w:hAnsi="Arial" w:cs="Arial"/>
-                <w:sz w:val="20"/>
-                <w:szCs w:val="20"/>
-                <w:lang w:val="en-US" w:eastAsia="pt-BR"/>
-              </w:rPr>
-              <w:t xml:space="preserve"> feature a child of some feature</w:t>
-            </w:r>
-          </w:p>
-        </w:tc>
-        <w:tc>
-          <w:tcPr>
-            <w:tcW w:w="5856" w:type="dxa"/>
-            <w:tcBorders>
-              <w:top w:val="single" w:sz="4" w:space="0" w:color="auto"/>
-              <w:left w:val="nil"/>
-              <w:bottom w:val="single" w:sz="4" w:space="0" w:color="auto"/>
-              <w:right w:val="single" w:sz="4" w:space="0" w:color="000000"/>
-            </w:tcBorders>
-            <w:shd w:val="clear" w:color="auto" w:fill="auto"/>
-            <w:noWrap/>
-            <w:vAlign w:val="bottom"/>
-            <w:hideMark/>
-          </w:tcPr>
-          <w:p>
-            <w:pPr>
-              <w:spacing w:after="0"/>
-              <w:rPr>
-                <w:rFonts w:ascii="Arial" w:eastAsia="Times New Roman" w:hAnsi="Arial" w:cs="Arial"/>
-                <w:sz w:val="20"/>
-                <w:szCs w:val="20"/>
-                <w:lang w:val="en-US" w:eastAsia="pt-BR"/>
-              </w:rPr>
-            </w:pPr>
-          </w:p>
-        </w:tc>
-      </w:tr>
-      <w:tr>
-        <w:trPr>
-          <w:trHeight w:val="315"/>
-        </w:trPr>
-        <w:tc>
-          <w:tcPr>
-            <w:tcW w:w="5704" w:type="dxa"/>
-            <w:gridSpan w:val="2"/>
-            <w:tcBorders>
-              <w:top w:val="single" w:sz="4" w:space="0" w:color="000000"/>
-              <w:left w:val="single" w:sz="4" w:space="0" w:color="000000"/>
-              <w:bottom w:val="single" w:sz="4" w:space="0" w:color="000000"/>
-              <w:right w:val="single" w:sz="4" w:space="0" w:color="000000"/>
-            </w:tcBorders>
-            <w:shd w:val="clear" w:color="auto" w:fill="auto"/>
-            <w:noWrap/>
-            <w:vAlign w:val="bottom"/>
-            <w:hideMark/>
-          </w:tcPr>
-          <w:p>
-            <w:pPr>
-              <w:spacing w:after="0"/>
-              <w:rPr>
-                <w:rFonts w:ascii="Arial" w:eastAsia="Times New Roman" w:hAnsi="Arial" w:cs="Arial"/>
-                <w:sz w:val="20"/>
-                <w:szCs w:val="20"/>
-                <w:lang w:val="en-US" w:eastAsia="pt-BR"/>
-              </w:rPr>
-            </w:pPr>
-          </w:p>
-        </w:tc>
-        <w:tc>
-          <w:tcPr>
-            <w:tcW w:w="5856" w:type="dxa"/>
-            <w:tcBorders>
-              <w:top w:val="single" w:sz="4" w:space="0" w:color="auto"/>
-              <w:left w:val="nil"/>
-              <w:bottom w:val="single" w:sz="4" w:space="0" w:color="auto"/>
-              <w:right w:val="single" w:sz="4" w:space="0" w:color="000000"/>
-            </w:tcBorders>
-            <w:shd w:val="clear" w:color="auto" w:fill="auto"/>
-            <w:noWrap/>
-            <w:vAlign w:val="bottom"/>
-            <w:hideMark/>
-          </w:tcPr>
-          <w:p>
-            <w:pPr>
-              <w:spacing w:after="0"/>
-              <w:rPr>
-                <w:rFonts w:ascii="Arial" w:eastAsia="Times New Roman" w:hAnsi="Arial" w:cs="Arial"/>
-                <w:sz w:val="20"/>
-                <w:szCs w:val="20"/>
-                <w:lang w:val="en-US" w:eastAsia="pt-BR"/>
-              </w:rPr>
-            </w:pPr>
-            <w:r>
-              <w:rPr>
-                <w:rFonts w:ascii="Arial" w:eastAsia="Times New Roman" w:hAnsi="Arial" w:cs="Arial"/>
-                <w:sz w:val="20"/>
-                <w:szCs w:val="20"/>
-                <w:lang w:val="en-US" w:eastAsia="pt-BR"/>
-              </w:rPr>
-              <w:t>3. System makes a relationship between parent and child features</w:t>
-            </w:r>
-          </w:p>
-        </w:tc>
-      </w:tr>
-      <w:tr>
-        <w:trPr>
-          <w:trHeight w:val="315"/>
-        </w:trPr>
-        <w:tc>
-          <w:tcPr>
-            <w:tcW w:w="5704" w:type="dxa"/>
-            <w:gridSpan w:val="2"/>
-            <w:tcBorders>
-              <w:top w:val="single" w:sz="4" w:space="0" w:color="000000"/>
-              <w:left w:val="single" w:sz="4" w:space="0" w:color="000000"/>
-              <w:bottom w:val="single" w:sz="4" w:space="0" w:color="000000"/>
-              <w:right w:val="single" w:sz="4" w:space="0" w:color="000000"/>
-            </w:tcBorders>
-            <w:shd w:val="clear" w:color="auto" w:fill="auto"/>
-            <w:noWrap/>
-            <w:vAlign w:val="bottom"/>
-            <w:hideMark/>
-          </w:tcPr>
-          <w:p>
-            <w:pPr>
-              <w:spacing w:after="0"/>
-              <w:rPr>
-                <w:rFonts w:ascii="Arial" w:eastAsia="Times New Roman" w:hAnsi="Arial" w:cs="Arial"/>
-                <w:sz w:val="20"/>
-                <w:szCs w:val="20"/>
-                <w:lang w:val="en-US" w:eastAsia="pt-BR"/>
-              </w:rPr>
-            </w:pPr>
-            <w:r>
-              <w:rPr>
-                <w:rFonts w:ascii="Arial" w:eastAsia="Times New Roman" w:hAnsi="Arial" w:cs="Arial"/>
-                <w:sz w:val="20"/>
-                <w:szCs w:val="20"/>
-                <w:lang w:val="en-US" w:eastAsia="pt-BR"/>
-              </w:rPr>
-              <w:t>4. Go to step 3 in main flow</w:t>
-            </w:r>
-          </w:p>
-        </w:tc>
-        <w:tc>
-          <w:tcPr>
-            <w:tcW w:w="5856" w:type="dxa"/>
-            <w:tcBorders>
-              <w:top w:val="single" w:sz="4" w:space="0" w:color="auto"/>
-              <w:left w:val="nil"/>
-              <w:bottom w:val="single" w:sz="4" w:space="0" w:color="000000"/>
-              <w:right w:val="single" w:sz="4" w:space="0" w:color="000000"/>
-            </w:tcBorders>
-            <w:shd w:val="clear" w:color="auto" w:fill="auto"/>
-            <w:noWrap/>
-            <w:vAlign w:val="bottom"/>
-            <w:hideMark/>
-          </w:tcPr>
-          <w:p>
-            <w:pPr>
-              <w:spacing w:after="0"/>
-              <w:rPr>
-                <w:rFonts w:ascii="Arial" w:eastAsia="Times New Roman" w:hAnsi="Arial" w:cs="Arial"/>
-                <w:sz w:val="20"/>
-                <w:szCs w:val="20"/>
-                <w:lang w:val="en-US" w:eastAsia="pt-BR"/>
-              </w:rPr>
-            </w:pPr>
-          </w:p>
-        </w:tc>
-      </w:tr>
-      <w:tr>
-        <w:trPr>
-          <w:trHeight w:val="315"/>
-        </w:trPr>
-        <w:tc>
-          <w:tcPr>
-            <w:tcW w:w="11560" w:type="dxa"/>
-            <w:gridSpan w:val="3"/>
-            <w:tcBorders>
-              <w:top w:val="single" w:sz="4" w:space="0" w:color="000000"/>
-              <w:left w:val="single" w:sz="4" w:space="0" w:color="000000"/>
-              <w:bottom w:val="single" w:sz="4" w:space="0" w:color="000000"/>
-              <w:right w:val="single" w:sz="4" w:space="0" w:color="000000"/>
-            </w:tcBorders>
-            <w:shd w:val="clear" w:color="D9D9D9" w:fill="D9D9D9"/>
-            <w:noWrap/>
-            <w:vAlign w:val="bottom"/>
-            <w:hideMark/>
-          </w:tcPr>
-          <w:p>
-            <w:pPr>
-              <w:spacing w:after="0"/>
-              <w:jc w:val="center"/>
-              <w:rPr>
-                <w:rFonts w:ascii="Arial" w:eastAsia="Times New Roman" w:hAnsi="Arial" w:cs="Arial"/>
-                <w:sz w:val="20"/>
-                <w:szCs w:val="20"/>
-                <w:lang w:val="en-US" w:eastAsia="pt-BR"/>
-              </w:rPr>
-            </w:pPr>
-            <w:r>
-              <w:rPr>
-                <w:rFonts w:ascii="Arial" w:eastAsia="Times New Roman" w:hAnsi="Arial" w:cs="Arial"/>
-                <w:sz w:val="20"/>
-                <w:szCs w:val="20"/>
-                <w:lang w:val="en-US" w:eastAsia="pt-BR"/>
-              </w:rPr>
-              <w:t>3.A User doesn't want to add mandatory features</w:t>
-            </w:r>
-          </w:p>
-        </w:tc>
-      </w:tr>
-      <w:tr>
-        <w:trPr>
-          <w:trHeight w:val="315"/>
-        </w:trPr>
-        <w:tc>
-          <w:tcPr>
-            <w:tcW w:w="5704" w:type="dxa"/>
-            <w:gridSpan w:val="2"/>
-            <w:tcBorders>
-              <w:top w:val="single" w:sz="4" w:space="0" w:color="000000"/>
-              <w:left w:val="single" w:sz="4" w:space="0" w:color="000000"/>
-              <w:bottom w:val="single" w:sz="4" w:space="0" w:color="000000"/>
-              <w:right w:val="single" w:sz="4" w:space="0" w:color="000000"/>
-            </w:tcBorders>
-            <w:shd w:val="clear" w:color="auto" w:fill="auto"/>
-            <w:noWrap/>
-            <w:vAlign w:val="bottom"/>
-            <w:hideMark/>
-          </w:tcPr>
-          <w:p>
-            <w:pPr>
-              <w:spacing w:after="0"/>
-              <w:rPr>
-                <w:rFonts w:ascii="Arial" w:eastAsia="Times New Roman" w:hAnsi="Arial" w:cs="Arial"/>
-                <w:sz w:val="20"/>
-                <w:szCs w:val="20"/>
-                <w:lang w:val="en-US" w:eastAsia="pt-BR"/>
-              </w:rPr>
-            </w:pPr>
-            <w:r>
-              <w:rPr>
-                <w:rFonts w:ascii="Arial" w:eastAsia="Times New Roman" w:hAnsi="Arial" w:cs="Arial"/>
-                <w:sz w:val="20"/>
-                <w:szCs w:val="20"/>
-                <w:lang w:val="en-US" w:eastAsia="pt-BR"/>
-              </w:rPr>
-              <w:t>1. Go to step 7 in main flow</w:t>
-            </w:r>
-          </w:p>
-        </w:tc>
-        <w:tc>
-          <w:tcPr>
-            <w:tcW w:w="5856" w:type="dxa"/>
-            <w:tcBorders>
-              <w:top w:val="single" w:sz="4" w:space="0" w:color="auto"/>
-              <w:left w:val="nil"/>
-              <w:bottom w:val="single" w:sz="4" w:space="0" w:color="000000"/>
-              <w:right w:val="single" w:sz="4" w:space="0" w:color="000000"/>
-            </w:tcBorders>
-            <w:shd w:val="clear" w:color="auto" w:fill="auto"/>
-            <w:noWrap/>
-            <w:vAlign w:val="bottom"/>
-            <w:hideMark/>
-          </w:tcPr>
-          <w:p>
-            <w:pPr>
-              <w:spacing w:after="0"/>
-              <w:rPr>
-                <w:rFonts w:ascii="Arial" w:eastAsia="Times New Roman" w:hAnsi="Arial" w:cs="Arial"/>
-                <w:sz w:val="20"/>
-                <w:szCs w:val="20"/>
-                <w:lang w:val="en-US" w:eastAsia="pt-BR"/>
-              </w:rPr>
-            </w:pPr>
-          </w:p>
-        </w:tc>
-      </w:tr>
-      <w:tr>
-        <w:trPr>
-          <w:trHeight w:val="315"/>
-        </w:trPr>
-        <w:tc>
-          <w:tcPr>
-            <w:tcW w:w="11560" w:type="dxa"/>
-            <w:gridSpan w:val="3"/>
-            <w:tcBorders>
-              <w:top w:val="single" w:sz="4" w:space="0" w:color="000000"/>
-              <w:left w:val="single" w:sz="4" w:space="0" w:color="000000"/>
-              <w:bottom w:val="single" w:sz="4" w:space="0" w:color="000000"/>
-              <w:right w:val="single" w:sz="4" w:space="0" w:color="000000"/>
-            </w:tcBorders>
-            <w:shd w:val="clear" w:color="D9D9D9" w:fill="D9D9D9"/>
-            <w:noWrap/>
-            <w:vAlign w:val="bottom"/>
-            <w:hideMark/>
-          </w:tcPr>
-          <w:p>
-            <w:pPr>
-              <w:spacing w:after="0"/>
-              <w:jc w:val="center"/>
-              <w:rPr>
-                <w:rFonts w:ascii="Arial" w:eastAsia="Times New Roman" w:hAnsi="Arial" w:cs="Arial"/>
-                <w:sz w:val="20"/>
-                <w:szCs w:val="20"/>
-                <w:lang w:val="en-US" w:eastAsia="pt-BR"/>
-              </w:rPr>
-            </w:pPr>
-            <w:r>
-              <w:rPr>
-                <w:rFonts w:ascii="Arial" w:eastAsia="Times New Roman" w:hAnsi="Arial" w:cs="Arial"/>
-                <w:sz w:val="20"/>
-                <w:szCs w:val="20"/>
-                <w:lang w:val="en-US" w:eastAsia="pt-BR"/>
-              </w:rPr>
-              <w:t>3.A User doesn't want to add more features</w:t>
-            </w:r>
-          </w:p>
-        </w:tc>
-      </w:tr>
-      <w:tr>
-        <w:trPr>
-          <w:trHeight w:val="315"/>
-        </w:trPr>
-        <w:tc>
-          <w:tcPr>
-            <w:tcW w:w="5704" w:type="dxa"/>
-            <w:gridSpan w:val="2"/>
-            <w:tcBorders>
-              <w:top w:val="single" w:sz="4" w:space="0" w:color="000000"/>
-              <w:left w:val="single" w:sz="4" w:space="0" w:color="000000"/>
-              <w:bottom w:val="single" w:sz="4" w:space="0" w:color="000000"/>
-              <w:right w:val="single" w:sz="4" w:space="0" w:color="000000"/>
-            </w:tcBorders>
-            <w:shd w:val="clear" w:color="auto" w:fill="auto"/>
-            <w:noWrap/>
-            <w:vAlign w:val="bottom"/>
-            <w:hideMark/>
-          </w:tcPr>
-          <w:p>
-            <w:pPr>
-              <w:spacing w:after="0"/>
-              <w:rPr>
-                <w:rFonts w:ascii="Arial" w:eastAsia="Times New Roman" w:hAnsi="Arial" w:cs="Arial"/>
-                <w:sz w:val="20"/>
-                <w:szCs w:val="20"/>
-                <w:lang w:val="en-US" w:eastAsia="pt-BR"/>
-              </w:rPr>
-            </w:pPr>
-            <w:r>
-              <w:rPr>
-                <w:rFonts w:ascii="Arial" w:eastAsia="Times New Roman" w:hAnsi="Arial" w:cs="Arial"/>
-                <w:sz w:val="20"/>
-                <w:szCs w:val="20"/>
-                <w:lang w:val="en-US" w:eastAsia="pt-BR"/>
-              </w:rPr>
-              <w:t xml:space="preserve">1. Go to step </w:t>
-            </w:r>
-            <w:r>
-              <w:rPr>
-                <w:rFonts w:ascii="Arial" w:eastAsia="Times New Roman" w:hAnsi="Arial" w:cs="Arial"/>
-                <w:sz w:val="20"/>
-                <w:szCs w:val="20"/>
-                <w:lang w:val="en-US" w:eastAsia="pt-BR"/>
-              </w:rPr>
-              <w:t>23</w:t>
-            </w:r>
-            <w:r>
-              <w:rPr>
-                <w:rFonts w:ascii="Arial" w:eastAsia="Times New Roman" w:hAnsi="Arial" w:cs="Arial"/>
-                <w:sz w:val="20"/>
-                <w:szCs w:val="20"/>
-                <w:lang w:val="en-US" w:eastAsia="pt-BR"/>
-              </w:rPr>
-              <w:t xml:space="preserve"> in main flow</w:t>
-            </w:r>
-          </w:p>
-        </w:tc>
-        <w:tc>
-          <w:tcPr>
-            <w:tcW w:w="5856" w:type="dxa"/>
-            <w:tcBorders>
-              <w:top w:val="single" w:sz="4" w:space="0" w:color="auto"/>
-              <w:left w:val="nil"/>
-              <w:bottom w:val="single" w:sz="4" w:space="0" w:color="000000"/>
-              <w:right w:val="single" w:sz="4" w:space="0" w:color="000000"/>
-            </w:tcBorders>
-            <w:shd w:val="clear" w:color="auto" w:fill="auto"/>
-            <w:noWrap/>
-            <w:vAlign w:val="bottom"/>
-            <w:hideMark/>
-          </w:tcPr>
-          <w:p>
-            <w:pPr>
-              <w:spacing w:after="0"/>
-              <w:rPr>
-                <w:rFonts w:ascii="Arial" w:eastAsia="Times New Roman" w:hAnsi="Arial" w:cs="Arial"/>
-                <w:sz w:val="20"/>
-                <w:szCs w:val="20"/>
-                <w:lang w:val="en-US" w:eastAsia="pt-BR"/>
-              </w:rPr>
-            </w:pPr>
-          </w:p>
-        </w:tc>
-      </w:tr>
-      <w:tr>
-        <w:trPr>
-          <w:trHeight w:val="315"/>
-        </w:trPr>
-        <w:tc>
-          <w:tcPr>
-            <w:tcW w:w="11560" w:type="dxa"/>
-            <w:gridSpan w:val="3"/>
-            <w:tcBorders>
-              <w:top w:val="single" w:sz="4" w:space="0" w:color="000000"/>
-              <w:left w:val="single" w:sz="4" w:space="0" w:color="000000"/>
-              <w:bottom w:val="single" w:sz="4" w:space="0" w:color="000000"/>
-              <w:right w:val="single" w:sz="4" w:space="0" w:color="000000"/>
-            </w:tcBorders>
-            <w:shd w:val="clear" w:color="D9D9D9" w:fill="D9D9D9"/>
-            <w:noWrap/>
-            <w:vAlign w:val="bottom"/>
-            <w:hideMark/>
-          </w:tcPr>
-          <w:p>
-            <w:pPr>
-              <w:spacing w:after="0"/>
-              <w:jc w:val="center"/>
-              <w:rPr>
-                <w:rFonts w:ascii="Arial" w:eastAsia="Times New Roman" w:hAnsi="Arial" w:cs="Arial"/>
-                <w:sz w:val="20"/>
-                <w:szCs w:val="20"/>
-                <w:lang w:val="en-US" w:eastAsia="pt-BR"/>
-              </w:rPr>
-            </w:pPr>
-            <w:r>
-              <w:rPr>
-                <w:rFonts w:ascii="Arial" w:eastAsia="Times New Roman" w:hAnsi="Arial" w:cs="Arial"/>
-                <w:sz w:val="20"/>
-                <w:szCs w:val="20"/>
-                <w:lang w:val="en-US" w:eastAsia="pt-BR"/>
-              </w:rPr>
-              <w:t>7.A User doesn't want to add optional features</w:t>
-            </w:r>
-          </w:p>
-        </w:tc>
-      </w:tr>
-      <w:tr>
-        <w:trPr>
-          <w:trHeight w:val="315"/>
-        </w:trPr>
-        <w:tc>
-          <w:tcPr>
-            <w:tcW w:w="5704" w:type="dxa"/>
-            <w:gridSpan w:val="2"/>
-            <w:tcBorders>
-              <w:top w:val="single" w:sz="4" w:space="0" w:color="000000"/>
-              <w:left w:val="single" w:sz="4" w:space="0" w:color="000000"/>
-              <w:bottom w:val="single" w:sz="4" w:space="0" w:color="000000"/>
-              <w:right w:val="single" w:sz="4" w:space="0" w:color="000000"/>
-            </w:tcBorders>
-            <w:shd w:val="clear" w:color="auto" w:fill="auto"/>
-            <w:noWrap/>
-            <w:vAlign w:val="bottom"/>
-            <w:hideMark/>
-          </w:tcPr>
-          <w:p>
-            <w:pPr>
-              <w:spacing w:after="0"/>
-              <w:rPr>
-                <w:rFonts w:ascii="Arial" w:eastAsia="Times New Roman" w:hAnsi="Arial" w:cs="Arial"/>
-                <w:sz w:val="20"/>
-                <w:szCs w:val="20"/>
-                <w:lang w:val="en-US" w:eastAsia="pt-BR"/>
-              </w:rPr>
-            </w:pPr>
-            <w:r>
-              <w:rPr>
-                <w:rFonts w:ascii="Arial" w:eastAsia="Times New Roman" w:hAnsi="Arial" w:cs="Arial"/>
-                <w:sz w:val="20"/>
-                <w:szCs w:val="20"/>
-                <w:lang w:val="en-US" w:eastAsia="pt-BR"/>
-              </w:rPr>
-              <w:t>1. Go to step 3 in main flow</w:t>
-            </w:r>
-          </w:p>
-        </w:tc>
-        <w:tc>
-          <w:tcPr>
-            <w:tcW w:w="5856" w:type="dxa"/>
-            <w:tcBorders>
-              <w:top w:val="single" w:sz="4" w:space="0" w:color="auto"/>
-              <w:left w:val="nil"/>
-              <w:bottom w:val="single" w:sz="4" w:space="0" w:color="000000"/>
-              <w:right w:val="single" w:sz="4" w:space="0" w:color="000000"/>
-            </w:tcBorders>
-            <w:shd w:val="clear" w:color="auto" w:fill="auto"/>
-            <w:noWrap/>
-            <w:vAlign w:val="bottom"/>
-            <w:hideMark/>
-          </w:tcPr>
-          <w:p>
-            <w:pPr>
-              <w:spacing w:after="0"/>
-              <w:rPr>
-                <w:rFonts w:ascii="Arial" w:eastAsia="Times New Roman" w:hAnsi="Arial" w:cs="Arial"/>
-                <w:sz w:val="20"/>
-                <w:szCs w:val="20"/>
-                <w:lang w:val="en-US" w:eastAsia="pt-BR"/>
-              </w:rPr>
-            </w:pPr>
-          </w:p>
-        </w:tc>
-      </w:tr>
-      <w:tr>
-        <w:trPr>
-          <w:trHeight w:val="315"/>
-        </w:trPr>
-        <w:tc>
-          <w:tcPr>
-            <w:tcW w:w="11560" w:type="dxa"/>
-            <w:gridSpan w:val="3"/>
-            <w:tcBorders>
-              <w:top w:val="single" w:sz="4" w:space="0" w:color="000000"/>
-              <w:left w:val="single" w:sz="4" w:space="0" w:color="000000"/>
-              <w:bottom w:val="single" w:sz="4" w:space="0" w:color="000000"/>
-              <w:right w:val="single" w:sz="4" w:space="0" w:color="000000"/>
-            </w:tcBorders>
-            <w:shd w:val="clear" w:color="D9D9D9" w:fill="D9D9D9"/>
-            <w:noWrap/>
-            <w:vAlign w:val="bottom"/>
-            <w:hideMark/>
-          </w:tcPr>
-          <w:p>
-            <w:pPr>
-              <w:spacing w:after="0"/>
-              <w:jc w:val="center"/>
-              <w:rPr>
-                <w:rFonts w:ascii="Arial" w:eastAsia="Times New Roman" w:hAnsi="Arial" w:cs="Arial"/>
-                <w:sz w:val="20"/>
-                <w:szCs w:val="20"/>
-                <w:lang w:val="en-US" w:eastAsia="pt-BR"/>
-              </w:rPr>
-            </w:pPr>
-            <w:r>
-              <w:rPr>
-                <w:rFonts w:ascii="Arial" w:eastAsia="Times New Roman" w:hAnsi="Arial" w:cs="Arial"/>
-                <w:sz w:val="20"/>
-                <w:szCs w:val="20"/>
-                <w:lang w:val="en-US" w:eastAsia="pt-BR"/>
-              </w:rPr>
-              <w:t xml:space="preserve">11.A User doesn't want to </w:t>
-            </w:r>
-            <w:r>
-              <w:rPr>
-                <w:rFonts w:ascii="Arial" w:eastAsia="Times New Roman" w:hAnsi="Arial" w:cs="Arial"/>
-                <w:sz w:val="20"/>
-                <w:szCs w:val="20"/>
-                <w:lang w:val="en-US" w:eastAsia="pt-BR"/>
-              </w:rPr>
-              <w:t>add</w:t>
-            </w:r>
-            <w:r>
-              <w:rPr>
-                <w:rFonts w:ascii="Arial" w:eastAsia="Times New Roman" w:hAnsi="Arial" w:cs="Arial"/>
-                <w:sz w:val="20"/>
-                <w:szCs w:val="20"/>
-                <w:lang w:val="en-US" w:eastAsia="pt-BR"/>
-              </w:rPr>
-              <w:t xml:space="preserve"> </w:t>
-            </w:r>
-            <w:r>
-              <w:rPr>
-                <w:rFonts w:ascii="Arial" w:eastAsia="Times New Roman" w:hAnsi="Arial" w:cs="Arial"/>
-                <w:sz w:val="20"/>
-                <w:szCs w:val="20"/>
-                <w:lang w:val="en-US" w:eastAsia="pt-BR"/>
-              </w:rPr>
-              <w:t>XOR</w:t>
-            </w:r>
-            <w:r>
-              <w:rPr>
-                <w:rFonts w:ascii="Arial" w:eastAsia="Times New Roman" w:hAnsi="Arial" w:cs="Arial"/>
-                <w:sz w:val="20"/>
-                <w:szCs w:val="20"/>
-                <w:lang w:val="en-US" w:eastAsia="pt-BR"/>
-              </w:rPr>
-              <w:t xml:space="preserve"> features</w:t>
-            </w:r>
-          </w:p>
-        </w:tc>
-      </w:tr>
-      <w:tr>
-        <w:trPr>
-          <w:trHeight w:val="315"/>
-        </w:trPr>
-        <w:tc>
-          <w:tcPr>
-            <w:tcW w:w="5704" w:type="dxa"/>
-            <w:gridSpan w:val="2"/>
-            <w:tcBorders>
-              <w:top w:val="single" w:sz="4" w:space="0" w:color="000000"/>
-              <w:left w:val="single" w:sz="4" w:space="0" w:color="000000"/>
-              <w:bottom w:val="single" w:sz="4" w:space="0" w:color="000000"/>
-              <w:right w:val="single" w:sz="4" w:space="0" w:color="000000"/>
-            </w:tcBorders>
-            <w:shd w:val="clear" w:color="auto" w:fill="auto"/>
-            <w:noWrap/>
-            <w:vAlign w:val="bottom"/>
-            <w:hideMark/>
-          </w:tcPr>
-          <w:p>
-            <w:pPr>
-              <w:spacing w:after="0"/>
-              <w:rPr>
-                <w:rFonts w:ascii="Arial" w:eastAsia="Times New Roman" w:hAnsi="Arial" w:cs="Arial"/>
-                <w:sz w:val="20"/>
-                <w:szCs w:val="20"/>
-                <w:lang w:val="en-US" w:eastAsia="pt-BR"/>
-              </w:rPr>
-            </w:pPr>
-            <w:r>
-              <w:rPr>
-                <w:rFonts w:ascii="Arial" w:eastAsia="Times New Roman" w:hAnsi="Arial" w:cs="Arial"/>
-                <w:sz w:val="20"/>
-                <w:szCs w:val="20"/>
-                <w:lang w:val="en-US" w:eastAsia="pt-BR"/>
-              </w:rPr>
-              <w:t>1. Go to step 3 in main flow</w:t>
-            </w:r>
-          </w:p>
-        </w:tc>
-        <w:tc>
-          <w:tcPr>
-            <w:tcW w:w="5856" w:type="dxa"/>
-            <w:tcBorders>
-              <w:top w:val="single" w:sz="4" w:space="0" w:color="auto"/>
-              <w:left w:val="nil"/>
-              <w:bottom w:val="single" w:sz="4" w:space="0" w:color="000000"/>
-              <w:right w:val="single" w:sz="4" w:space="0" w:color="000000"/>
-            </w:tcBorders>
-            <w:shd w:val="clear" w:color="auto" w:fill="auto"/>
-            <w:noWrap/>
-            <w:vAlign w:val="bottom"/>
-            <w:hideMark/>
-          </w:tcPr>
-          <w:p>
-            <w:pPr>
-              <w:spacing w:after="0"/>
-              <w:rPr>
-                <w:rFonts w:ascii="Arial" w:eastAsia="Times New Roman" w:hAnsi="Arial" w:cs="Arial"/>
-                <w:sz w:val="20"/>
-                <w:szCs w:val="20"/>
-                <w:lang w:val="en-US" w:eastAsia="pt-BR"/>
-              </w:rPr>
-            </w:pPr>
-          </w:p>
-        </w:tc>
-      </w:tr>
-      <w:tr>
-        <w:trPr>
-          <w:trHeight w:val="315"/>
-        </w:trPr>
-        <w:tc>
-          <w:tcPr>
-            <w:tcW w:w="11560" w:type="dxa"/>
-            <w:gridSpan w:val="3"/>
-            <w:tcBorders>
-              <w:top w:val="single" w:sz="4" w:space="0" w:color="000000"/>
-              <w:left w:val="single" w:sz="4" w:space="0" w:color="000000"/>
-              <w:bottom w:val="single" w:sz="4" w:space="0" w:color="000000"/>
-              <w:right w:val="single" w:sz="4" w:space="0" w:color="000000"/>
-            </w:tcBorders>
-            <w:shd w:val="clear" w:color="D9D9D9" w:fill="D9D9D9"/>
-            <w:noWrap/>
-            <w:vAlign w:val="bottom"/>
-            <w:hideMark/>
-          </w:tcPr>
-          <w:p>
-            <w:pPr>
-              <w:spacing w:after="0"/>
-              <w:jc w:val="center"/>
-              <w:rPr>
-                <w:rFonts w:ascii="Arial" w:eastAsia="Times New Roman" w:hAnsi="Arial" w:cs="Arial"/>
-                <w:sz w:val="20"/>
-                <w:szCs w:val="20"/>
-                <w:lang w:val="en-US" w:eastAsia="pt-BR"/>
-              </w:rPr>
-            </w:pPr>
-            <w:r>
-              <w:rPr>
-                <w:rFonts w:ascii="Arial" w:eastAsia="Times New Roman" w:hAnsi="Arial" w:cs="Arial"/>
-                <w:sz w:val="20"/>
-                <w:szCs w:val="20"/>
-                <w:lang w:val="en-US" w:eastAsia="pt-BR"/>
-              </w:rPr>
-              <w:t>1</w:t>
-            </w:r>
-            <w:r>
-              <w:rPr>
-                <w:rFonts w:ascii="Arial" w:eastAsia="Times New Roman" w:hAnsi="Arial" w:cs="Arial"/>
-                <w:sz w:val="20"/>
-                <w:szCs w:val="20"/>
-                <w:lang w:val="en-US" w:eastAsia="pt-BR"/>
-              </w:rPr>
-              <w:t>5</w:t>
-            </w:r>
-            <w:r>
-              <w:rPr>
-                <w:rFonts w:ascii="Arial" w:eastAsia="Times New Roman" w:hAnsi="Arial" w:cs="Arial"/>
-                <w:sz w:val="20"/>
-                <w:szCs w:val="20"/>
-                <w:lang w:val="en-US" w:eastAsia="pt-BR"/>
-              </w:rPr>
-              <w:t>.A User doesn't want to add OR features</w:t>
-            </w:r>
-          </w:p>
-        </w:tc>
-      </w:tr>
-      <w:tr>
-        <w:trPr>
-          <w:trHeight w:val="315"/>
+              <w:t>7</w:t>
+            </w:r>
+            <w:r>
+              <w:rPr>
+                <w:rFonts w:ascii="Arial" w:eastAsia="Times New Roman" w:hAnsi="Arial" w:cs="Arial"/>
+                <w:sz w:val="20"/>
+                <w:szCs w:val="20"/>
+                <w:lang w:val="en-US" w:eastAsia="pt-BR"/>
+              </w:rPr>
+              <w:t>.A User doesn't want to add external features</w:t>
+            </w:r>
+          </w:p>
+        </w:tc>
+      </w:tr>
+      <w:tr>
+        <w:trPr>
+          <w:trHeight w:val="250"/>
         </w:trPr>
         <w:tc>
           <w:tcPr>
@@ -21843,11 +20392,10 @@
               <w:bottom w:val="single" w:sz="4" w:space="0" w:color="auto"/>
               <w:right w:val="single" w:sz="4" w:space="0" w:color="auto"/>
             </w:tcBorders>
-            <w:vAlign w:val="bottom"/>
-          </w:tcPr>
-          <w:p>
-            <w:pPr>
-              <w:spacing w:after="0"/>
+            <w:shd w:val="clear" w:color="auto" w:fill="auto"/>
+          </w:tcPr>
+          <w:p>
+            <w:pPr>
               <w:rPr>
                 <w:rFonts w:ascii="Arial" w:eastAsia="Times New Roman" w:hAnsi="Arial" w:cs="Arial"/>
                 <w:sz w:val="20"/>
@@ -21895,15 +20443,6 @@
                 <w:szCs w:val="20"/>
                 <w:lang w:val="en-US" w:eastAsia="pt-BR"/>
               </w:rPr>
-              <w:t>1</w:t>
-            </w:r>
-            <w:r>
-              <w:rPr>
-                <w:rFonts w:ascii="Arial" w:eastAsia="Times New Roman" w:hAnsi="Arial" w:cs="Arial"/>
-                <w:sz w:val="20"/>
-                <w:szCs w:val="20"/>
-                <w:lang w:val="en-US" w:eastAsia="pt-BR"/>
-              </w:rPr>
               <w:t>9</w:t>
             </w:r>
             <w:r>
@@ -21913,16 +20452,161 @@
                 <w:szCs w:val="20"/>
                 <w:lang w:val="en-US" w:eastAsia="pt-BR"/>
               </w:rPr>
-              <w:t xml:space="preserve">.A User doesn't want to add </w:t>
-            </w:r>
-            <w:r>
-              <w:rPr>
-                <w:rFonts w:ascii="Arial" w:eastAsia="Times New Roman" w:hAnsi="Arial" w:cs="Arial"/>
-                <w:sz w:val="20"/>
-                <w:szCs w:val="20"/>
-                <w:lang w:val="en-US" w:eastAsia="pt-BR"/>
-              </w:rPr>
-              <w:t>external</w:t>
+              <w:t xml:space="preserve">.A User doesn't want to </w:t>
+            </w:r>
+            <w:r>
+              <w:rPr>
+                <w:rFonts w:ascii="Arial" w:eastAsia="Times New Roman" w:hAnsi="Arial" w:cs="Arial"/>
+                <w:sz w:val="20"/>
+                <w:szCs w:val="20"/>
+                <w:lang w:val="en-US" w:eastAsia="pt-BR"/>
+              </w:rPr>
+              <w:t xml:space="preserve">make </w:t>
+            </w:r>
+            <w:r>
+              <w:rPr>
+                <w:rFonts w:ascii="Arial" w:eastAsia="Times New Roman" w:hAnsi="Arial" w:cs="Arial"/>
+                <w:sz w:val="20"/>
+                <w:szCs w:val="20"/>
+                <w:lang w:val="en-US" w:eastAsia="pt-BR"/>
+              </w:rPr>
+              <w:t>more</w:t>
+            </w:r>
+            <w:r>
+              <w:rPr>
+                <w:rFonts w:ascii="Arial" w:eastAsia="Times New Roman" w:hAnsi="Arial" w:cs="Arial"/>
+                <w:sz w:val="20"/>
+                <w:szCs w:val="20"/>
+                <w:lang w:val="en-US" w:eastAsia="pt-BR"/>
+              </w:rPr>
+              <w:t xml:space="preserve"> optional features</w:t>
+            </w:r>
+          </w:p>
+        </w:tc>
+      </w:tr>
+      <w:tr>
+        <w:trPr>
+          <w:trHeight w:val="315"/>
+        </w:trPr>
+        <w:tc>
+          <w:tcPr>
+            <w:tcW w:w="5704" w:type="dxa"/>
+            <w:gridSpan w:val="2"/>
+            <w:tcBorders>
+              <w:top w:val="single" w:sz="4" w:space="0" w:color="000000"/>
+              <w:left w:val="single" w:sz="4" w:space="0" w:color="000000"/>
+              <w:bottom w:val="single" w:sz="4" w:space="0" w:color="000000"/>
+              <w:right w:val="single" w:sz="4" w:space="0" w:color="000000"/>
+            </w:tcBorders>
+            <w:shd w:val="clear" w:color="auto" w:fill="auto"/>
+            <w:noWrap/>
+            <w:vAlign w:val="bottom"/>
+            <w:hideMark/>
+          </w:tcPr>
+          <w:p>
+            <w:pPr>
+              <w:spacing w:after="0"/>
+              <w:rPr>
+                <w:rFonts w:ascii="Arial" w:eastAsia="Times New Roman" w:hAnsi="Arial" w:cs="Arial"/>
+                <w:sz w:val="20"/>
+                <w:szCs w:val="20"/>
+                <w:lang w:val="en-US" w:eastAsia="pt-BR"/>
+              </w:rPr>
+            </w:pPr>
+            <w:r>
+              <w:rPr>
+                <w:rFonts w:ascii="Arial" w:eastAsia="Times New Roman" w:hAnsi="Arial" w:cs="Arial"/>
+                <w:sz w:val="20"/>
+                <w:szCs w:val="20"/>
+                <w:lang w:val="en-US" w:eastAsia="pt-BR"/>
+              </w:rPr>
+              <w:t>1. Go to step 3 in main flow</w:t>
+            </w:r>
+          </w:p>
+        </w:tc>
+        <w:tc>
+          <w:tcPr>
+            <w:tcW w:w="5856" w:type="dxa"/>
+            <w:tcBorders>
+              <w:top w:val="single" w:sz="4" w:space="0" w:color="auto"/>
+              <w:left w:val="nil"/>
+              <w:bottom w:val="single" w:sz="4" w:space="0" w:color="000000"/>
+              <w:right w:val="single" w:sz="4" w:space="0" w:color="000000"/>
+            </w:tcBorders>
+            <w:shd w:val="clear" w:color="auto" w:fill="auto"/>
+            <w:noWrap/>
+            <w:vAlign w:val="bottom"/>
+            <w:hideMark/>
+          </w:tcPr>
+          <w:p>
+            <w:pPr>
+              <w:spacing w:after="0"/>
+              <w:rPr>
+                <w:rFonts w:ascii="Arial" w:eastAsia="Times New Roman" w:hAnsi="Arial" w:cs="Arial"/>
+                <w:sz w:val="20"/>
+                <w:szCs w:val="20"/>
+                <w:lang w:val="en-US" w:eastAsia="pt-BR"/>
+              </w:rPr>
+            </w:pPr>
+          </w:p>
+        </w:tc>
+      </w:tr>
+      <w:tr>
+        <w:trPr>
+          <w:trHeight w:val="315"/>
+        </w:trPr>
+        <w:tc>
+          <w:tcPr>
+            <w:tcW w:w="11560" w:type="dxa"/>
+            <w:gridSpan w:val="3"/>
+            <w:tcBorders>
+              <w:top w:val="single" w:sz="4" w:space="0" w:color="000000"/>
+              <w:left w:val="single" w:sz="4" w:space="0" w:color="000000"/>
+              <w:bottom w:val="single" w:sz="4" w:space="0" w:color="000000"/>
+              <w:right w:val="single" w:sz="4" w:space="0" w:color="000000"/>
+            </w:tcBorders>
+            <w:shd w:val="clear" w:color="D9D9D9" w:fill="D9D9D9"/>
+            <w:noWrap/>
+            <w:vAlign w:val="bottom"/>
+            <w:hideMark/>
+          </w:tcPr>
+          <w:p>
+            <w:pPr>
+              <w:spacing w:after="0"/>
+              <w:jc w:val="center"/>
+              <w:rPr>
+                <w:rFonts w:ascii="Arial" w:eastAsia="Times New Roman" w:hAnsi="Arial" w:cs="Arial"/>
+                <w:sz w:val="20"/>
+                <w:szCs w:val="20"/>
+                <w:lang w:val="en-US" w:eastAsia="pt-BR"/>
+              </w:rPr>
+            </w:pPr>
+            <w:r>
+              <w:rPr>
+                <w:rFonts w:ascii="Arial" w:eastAsia="Times New Roman" w:hAnsi="Arial" w:cs="Arial"/>
+                <w:sz w:val="20"/>
+                <w:szCs w:val="20"/>
+                <w:lang w:val="en-US" w:eastAsia="pt-BR"/>
+              </w:rPr>
+              <w:t>11.A User</w:t>
+            </w:r>
+            <w:r>
+              <w:rPr>
+                <w:rFonts w:ascii="Arial" w:eastAsia="Times New Roman" w:hAnsi="Arial" w:cs="Arial"/>
+                <w:sz w:val="20"/>
+                <w:szCs w:val="20"/>
+                <w:lang w:val="en-US" w:eastAsia="pt-BR"/>
+              </w:rPr>
+              <w:t xml:space="preserve"> doesn't want to make </w:t>
+            </w:r>
+            <w:r>
+              <w:rPr>
+                <w:rFonts w:ascii="Arial" w:eastAsia="Times New Roman" w:hAnsi="Arial" w:cs="Arial"/>
+                <w:sz w:val="20"/>
+                <w:szCs w:val="20"/>
+                <w:lang w:val="en-US" w:eastAsia="pt-BR"/>
+              </w:rPr>
+              <w:t>XOR</w:t>
             </w:r>
             <w:r>
               <w:rPr>
@@ -21938,7 +20622,134 @@
       </w:tr>
       <w:tr>
         <w:trPr>
-          <w:trHeight w:val="250"/>
+          <w:trHeight w:val="315"/>
+        </w:trPr>
+        <w:tc>
+          <w:tcPr>
+            <w:tcW w:w="5704" w:type="dxa"/>
+            <w:gridSpan w:val="2"/>
+            <w:tcBorders>
+              <w:top w:val="single" w:sz="4" w:space="0" w:color="000000"/>
+              <w:left w:val="single" w:sz="4" w:space="0" w:color="000000"/>
+              <w:bottom w:val="single" w:sz="4" w:space="0" w:color="000000"/>
+              <w:right w:val="single" w:sz="4" w:space="0" w:color="000000"/>
+            </w:tcBorders>
+            <w:shd w:val="clear" w:color="auto" w:fill="auto"/>
+            <w:noWrap/>
+            <w:vAlign w:val="bottom"/>
+            <w:hideMark/>
+          </w:tcPr>
+          <w:p>
+            <w:pPr>
+              <w:spacing w:after="0"/>
+              <w:rPr>
+                <w:rFonts w:ascii="Arial" w:eastAsia="Times New Roman" w:hAnsi="Arial" w:cs="Arial"/>
+                <w:sz w:val="20"/>
+                <w:szCs w:val="20"/>
+                <w:lang w:val="en-US" w:eastAsia="pt-BR"/>
+              </w:rPr>
+            </w:pPr>
+            <w:r>
+              <w:rPr>
+                <w:rFonts w:ascii="Arial" w:eastAsia="Times New Roman" w:hAnsi="Arial" w:cs="Arial"/>
+                <w:sz w:val="20"/>
+                <w:szCs w:val="20"/>
+                <w:lang w:val="en-US" w:eastAsia="pt-BR"/>
+              </w:rPr>
+              <w:t>1. Go to step 3 in main flow</w:t>
+            </w:r>
+          </w:p>
+        </w:tc>
+        <w:tc>
+          <w:tcPr>
+            <w:tcW w:w="5856" w:type="dxa"/>
+            <w:tcBorders>
+              <w:top w:val="single" w:sz="4" w:space="0" w:color="auto"/>
+              <w:left w:val="nil"/>
+              <w:bottom w:val="single" w:sz="4" w:space="0" w:color="000000"/>
+              <w:right w:val="single" w:sz="4" w:space="0" w:color="000000"/>
+            </w:tcBorders>
+            <w:shd w:val="clear" w:color="auto" w:fill="auto"/>
+            <w:noWrap/>
+            <w:vAlign w:val="bottom"/>
+            <w:hideMark/>
+          </w:tcPr>
+          <w:p>
+            <w:pPr>
+              <w:spacing w:after="0"/>
+              <w:rPr>
+                <w:rFonts w:ascii="Arial" w:eastAsia="Times New Roman" w:hAnsi="Arial" w:cs="Arial"/>
+                <w:sz w:val="20"/>
+                <w:szCs w:val="20"/>
+                <w:lang w:val="en-US" w:eastAsia="pt-BR"/>
+              </w:rPr>
+            </w:pPr>
+          </w:p>
+        </w:tc>
+      </w:tr>
+      <w:tr>
+        <w:trPr>
+          <w:trHeight w:val="315"/>
+        </w:trPr>
+        <w:tc>
+          <w:tcPr>
+            <w:tcW w:w="11560" w:type="dxa"/>
+            <w:gridSpan w:val="3"/>
+            <w:tcBorders>
+              <w:top w:val="single" w:sz="4" w:space="0" w:color="000000"/>
+              <w:left w:val="single" w:sz="4" w:space="0" w:color="000000"/>
+              <w:bottom w:val="single" w:sz="4" w:space="0" w:color="000000"/>
+              <w:right w:val="single" w:sz="4" w:space="0" w:color="000000"/>
+            </w:tcBorders>
+            <w:shd w:val="clear" w:color="D9D9D9" w:fill="D9D9D9"/>
+            <w:noWrap/>
+            <w:vAlign w:val="bottom"/>
+            <w:hideMark/>
+          </w:tcPr>
+          <w:p>
+            <w:pPr>
+              <w:spacing w:after="0"/>
+              <w:jc w:val="center"/>
+              <w:rPr>
+                <w:rFonts w:ascii="Arial" w:eastAsia="Times New Roman" w:hAnsi="Arial" w:cs="Arial"/>
+                <w:sz w:val="20"/>
+                <w:szCs w:val="20"/>
+                <w:lang w:val="en-US" w:eastAsia="pt-BR"/>
+              </w:rPr>
+            </w:pPr>
+            <w:r>
+              <w:rPr>
+                <w:rFonts w:ascii="Arial" w:eastAsia="Times New Roman" w:hAnsi="Arial" w:cs="Arial"/>
+                <w:sz w:val="20"/>
+                <w:szCs w:val="20"/>
+                <w:lang w:val="en-US" w:eastAsia="pt-BR"/>
+              </w:rPr>
+              <w:t xml:space="preserve">15.A User doesn't want to </w:t>
+            </w:r>
+            <w:r>
+              <w:rPr>
+                <w:rFonts w:ascii="Arial" w:eastAsia="Times New Roman" w:hAnsi="Arial" w:cs="Arial"/>
+                <w:sz w:val="20"/>
+                <w:szCs w:val="20"/>
+                <w:lang w:val="en-US" w:eastAsia="pt-BR"/>
+              </w:rPr>
+              <w:t xml:space="preserve">make </w:t>
+            </w:r>
+            <w:r>
+              <w:rPr>
+                <w:rFonts w:ascii="Arial" w:eastAsia="Times New Roman" w:hAnsi="Arial" w:cs="Arial"/>
+                <w:sz w:val="20"/>
+                <w:szCs w:val="20"/>
+                <w:lang w:val="en-US" w:eastAsia="pt-BR"/>
+              </w:rPr>
+              <w:t>OR features</w:t>
+            </w:r>
+          </w:p>
+        </w:tc>
+      </w:tr>
+      <w:tr>
+        <w:trPr>
+          <w:trHeight w:val="315"/>
         </w:trPr>
         <w:tc>
           <w:tcPr>
@@ -21978,16 +20789,17 @@
         </w:tc>
         <w:tc>
           <w:tcPr>
-            <w:tcW w:w="5852" w:type="dxa"/>
+            <w:tcW w:w="5856" w:type="dxa"/>
             <w:tcBorders>
               <w:top w:val="single" w:sz="4" w:space="0" w:color="auto"/>
               <w:bottom w:val="single" w:sz="4" w:space="0" w:color="auto"/>
               <w:right w:val="single" w:sz="4" w:space="0" w:color="auto"/>
             </w:tcBorders>
-            <w:shd w:val="clear" w:color="auto" w:fill="auto"/>
-          </w:tcPr>
-          <w:p>
-            <w:pPr>
+            <w:vAlign w:val="bottom"/>
+          </w:tcPr>
+          <w:p>
+            <w:pPr>
+              <w:spacing w:after="0"/>
               <w:rPr>
                 <w:rFonts w:ascii="Arial" w:eastAsia="Times New Roman" w:hAnsi="Arial" w:cs="Arial"/>
                 <w:sz w:val="20"/>

</xml_diff>

<commit_message>
updating use case specification. Adding use cases for registration and login
</commit_message>
<xml_diff>
--- a/engineering/requirement analysis/Atlas_UseCase_Specification.docx
+++ b/engineering/requirement analysis/Atlas_UseCase_Specification.docx
@@ -1072,15 +1072,6 @@
               </w:rPr>
               <w:t>Load Diagram</w:t>
             </w:r>
-            <w:r>
-              <w:rPr>
-                <w:rFonts w:ascii="Arial" w:eastAsia="Times New Roman" w:hAnsi="Arial" w:cs="Arial"/>
-                <w:sz w:val="20"/>
-                <w:szCs w:val="20"/>
-                <w:lang w:val="en-US" w:eastAsia="pt-BR"/>
-              </w:rPr>
-              <w:t xml:space="preserve"> notation</w:t>
-            </w:r>
           </w:p>
         </w:tc>
       </w:tr>
@@ -2830,7 +2821,25 @@
                 <w:szCs w:val="20"/>
                 <w:lang w:val="en-US" w:eastAsia="pt-BR"/>
               </w:rPr>
-              <w:t>1. System show error message</w:t>
+              <w:t>1. System show</w:t>
+            </w:r>
+            <w:r>
+              <w:rPr>
+                <w:rFonts w:ascii="Arial" w:eastAsia="Times New Roman" w:hAnsi="Arial" w:cs="Arial"/>
+                <w:sz w:val="20"/>
+                <w:szCs w:val="20"/>
+                <w:lang w:val="en-US" w:eastAsia="pt-BR"/>
+              </w:rPr>
+              <w:t>s</w:t>
+            </w:r>
+            <w:r>
+              <w:rPr>
+                <w:rFonts w:ascii="Arial" w:eastAsia="Times New Roman" w:hAnsi="Arial" w:cs="Arial"/>
+                <w:sz w:val="20"/>
+                <w:szCs w:val="20"/>
+                <w:lang w:val="en-US" w:eastAsia="pt-BR"/>
+              </w:rPr>
+              <w:t xml:space="preserve"> error message</w:t>
             </w:r>
           </w:p>
         </w:tc>
@@ -20330,16 +20339,7 @@
                 <w:szCs w:val="20"/>
                 <w:lang w:val="en-US" w:eastAsia="pt-BR"/>
               </w:rPr>
-              <w:t>7</w:t>
-            </w:r>
-            <w:r>
-              <w:rPr>
-                <w:rFonts w:ascii="Arial" w:eastAsia="Times New Roman" w:hAnsi="Arial" w:cs="Arial"/>
-                <w:sz w:val="20"/>
-                <w:szCs w:val="20"/>
-                <w:lang w:val="en-US" w:eastAsia="pt-BR"/>
-              </w:rPr>
-              <w:t>.A User doesn't want to add external features</w:t>
+              <w:t>7.A User doesn't want to add external features</w:t>
             </w:r>
           </w:p>
         </w:tc>
@@ -20811,6 +20811,2709 @@
         </w:tc>
       </w:tr>
     </w:tbl>
+    <w:p>
+      <w:pPr>
+        <w:rPr>
+          <w:lang w:val="en-US"/>
+        </w:rPr>
+      </w:pPr>
+    </w:p>
+    <w:tbl>
+      <w:tblPr>
+        <w:tblW w:w="11560" w:type="dxa"/>
+        <w:tblInd w:w="-1523" w:type="dxa"/>
+        <w:tblBorders>
+          <w:top w:val="single" w:sz="4" w:space="0" w:color="auto"/>
+          <w:left w:val="single" w:sz="4" w:space="0" w:color="auto"/>
+          <w:bottom w:val="single" w:sz="4" w:space="0" w:color="auto"/>
+          <w:right w:val="single" w:sz="4" w:space="0" w:color="auto"/>
+          <w:insideH w:val="single" w:sz="4" w:space="0" w:color="auto"/>
+          <w:insideV w:val="single" w:sz="4" w:space="0" w:color="auto"/>
+        </w:tblBorders>
+        <w:tblCellMar>
+          <w:left w:w="70" w:type="dxa"/>
+          <w:right w:w="70" w:type="dxa"/>
+        </w:tblCellMar>
+        <w:tblLook w:val="04A0"/>
+      </w:tblPr>
+      <w:tblGrid>
+        <w:gridCol w:w="2660"/>
+        <w:gridCol w:w="3044"/>
+        <w:gridCol w:w="5856"/>
+      </w:tblGrid>
+      <w:tr>
+        <w:trPr>
+          <w:trHeight w:val="300"/>
+        </w:trPr>
+        <w:tc>
+          <w:tcPr>
+            <w:tcW w:w="2660" w:type="dxa"/>
+            <w:shd w:val="clear" w:color="D9D9D9" w:fill="D9D9D9"/>
+            <w:vAlign w:val="bottom"/>
+            <w:hideMark/>
+          </w:tcPr>
+          <w:p>
+            <w:pPr>
+              <w:spacing w:after="0"/>
+              <w:jc w:val="center"/>
+              <w:rPr>
+                <w:rFonts w:ascii="Arial" w:eastAsia="Times New Roman" w:hAnsi="Arial" w:cs="Arial"/>
+                <w:b/>
+                <w:bCs/>
+                <w:lang w:eastAsia="pt-BR"/>
+              </w:rPr>
+            </w:pPr>
+            <w:r>
+              <w:rPr>
+                <w:rFonts w:ascii="Arial" w:eastAsia="Times New Roman" w:hAnsi="Arial" w:cs="Arial"/>
+                <w:b/>
+                <w:bCs/>
+                <w:lang w:eastAsia="pt-BR"/>
+              </w:rPr>
+              <w:t>Use Case</w:t>
+            </w:r>
+            <w:r>
+              <w:rPr>
+                <w:rFonts w:ascii="Arial" w:eastAsia="Times New Roman" w:hAnsi="Arial" w:cs="Arial"/>
+                <w:b/>
+                <w:bCs/>
+                <w:lang w:eastAsia="pt-BR"/>
+              </w:rPr>
+              <w:t>:</w:t>
+            </w:r>
+          </w:p>
+        </w:tc>
+        <w:tc>
+          <w:tcPr>
+            <w:tcW w:w="8900" w:type="dxa"/>
+            <w:gridSpan w:val="2"/>
+            <w:shd w:val="clear" w:color="auto" w:fill="auto"/>
+            <w:vAlign w:val="bottom"/>
+            <w:hideMark/>
+          </w:tcPr>
+          <w:p>
+            <w:pPr>
+              <w:spacing w:after="0"/>
+              <w:rPr>
+                <w:rFonts w:ascii="Arial" w:eastAsia="Times New Roman" w:hAnsi="Arial" w:cs="Arial"/>
+                <w:lang w:val="en-US" w:eastAsia="pt-BR"/>
+              </w:rPr>
+            </w:pPr>
+            <w:r>
+              <w:rPr>
+                <w:rFonts w:ascii="Arial" w:eastAsia="Times New Roman" w:hAnsi="Arial" w:cs="Arial"/>
+                <w:lang w:val="en-US" w:eastAsia="pt-BR"/>
+              </w:rPr>
+              <w:t>UC07</w:t>
+            </w:r>
+            <w:r>
+              <w:rPr>
+                <w:rFonts w:ascii="Arial" w:eastAsia="Times New Roman" w:hAnsi="Arial" w:cs="Arial"/>
+                <w:lang w:val="en-US" w:eastAsia="pt-BR"/>
+              </w:rPr>
+              <w:t xml:space="preserve"> - </w:t>
+            </w:r>
+            <w:r>
+              <w:rPr>
+                <w:rFonts w:ascii="Arial" w:eastAsia="Times New Roman" w:hAnsi="Arial" w:cs="Arial"/>
+                <w:lang w:val="en-US" w:eastAsia="pt-BR"/>
+              </w:rPr>
+              <w:t>Register</w:t>
+            </w:r>
+          </w:p>
+        </w:tc>
+      </w:tr>
+      <w:tr>
+        <w:trPr>
+          <w:trHeight w:val="300"/>
+        </w:trPr>
+        <w:tc>
+          <w:tcPr>
+            <w:tcW w:w="2660" w:type="dxa"/>
+            <w:shd w:val="clear" w:color="D9D9D9" w:fill="D9D9D9"/>
+            <w:vAlign w:val="bottom"/>
+            <w:hideMark/>
+          </w:tcPr>
+          <w:p>
+            <w:pPr>
+              <w:spacing w:after="0"/>
+              <w:jc w:val="center"/>
+              <w:rPr>
+                <w:rFonts w:ascii="Arial" w:eastAsia="Times New Roman" w:hAnsi="Arial" w:cs="Arial"/>
+                <w:b/>
+                <w:bCs/>
+                <w:lang w:eastAsia="pt-BR"/>
+              </w:rPr>
+            </w:pPr>
+            <w:r>
+              <w:rPr>
+                <w:rFonts w:ascii="Arial" w:eastAsia="Times New Roman" w:hAnsi="Arial" w:cs="Arial"/>
+                <w:b/>
+                <w:bCs/>
+                <w:lang w:val="en-US" w:eastAsia="pt-BR"/>
+              </w:rPr>
+              <w:t>A</w:t>
+            </w:r>
+            <w:r>
+              <w:rPr>
+                <w:rFonts w:ascii="Arial" w:eastAsia="Times New Roman" w:hAnsi="Arial" w:cs="Arial"/>
+                <w:b/>
+                <w:bCs/>
+                <w:lang w:val="en-US" w:eastAsia="pt-BR"/>
+              </w:rPr>
+              <w:t>c</w:t>
+            </w:r>
+            <w:r>
+              <w:rPr>
+                <w:rFonts w:ascii="Arial" w:eastAsia="Times New Roman" w:hAnsi="Arial" w:cs="Arial"/>
+                <w:b/>
+                <w:bCs/>
+                <w:lang w:val="en-US" w:eastAsia="pt-BR"/>
+              </w:rPr>
+              <w:t>tor</w:t>
+            </w:r>
+            <w:r>
+              <w:rPr>
+                <w:rFonts w:ascii="Arial" w:eastAsia="Times New Roman" w:hAnsi="Arial" w:cs="Arial"/>
+                <w:b/>
+                <w:bCs/>
+                <w:lang w:eastAsia="pt-BR"/>
+              </w:rPr>
+              <w:t>:</w:t>
+            </w:r>
+          </w:p>
+        </w:tc>
+        <w:tc>
+          <w:tcPr>
+            <w:tcW w:w="8900" w:type="dxa"/>
+            <w:gridSpan w:val="2"/>
+            <w:shd w:val="clear" w:color="auto" w:fill="auto"/>
+            <w:vAlign w:val="bottom"/>
+            <w:hideMark/>
+          </w:tcPr>
+          <w:p>
+            <w:pPr>
+              <w:spacing w:after="0"/>
+              <w:rPr>
+                <w:rFonts w:ascii="Arial" w:eastAsia="Times New Roman" w:hAnsi="Arial" w:cs="Arial"/>
+                <w:lang w:eastAsia="pt-BR"/>
+              </w:rPr>
+            </w:pPr>
+            <w:r>
+              <w:rPr>
+                <w:rFonts w:ascii="Arial" w:eastAsia="Times New Roman" w:hAnsi="Arial" w:cs="Arial"/>
+                <w:lang w:val="en-US" w:eastAsia="pt-BR"/>
+              </w:rPr>
+              <w:t>User</w:t>
+            </w:r>
+          </w:p>
+        </w:tc>
+      </w:tr>
+      <w:tr>
+        <w:trPr>
+          <w:trHeight w:val="300"/>
+        </w:trPr>
+        <w:tc>
+          <w:tcPr>
+            <w:tcW w:w="2660" w:type="dxa"/>
+            <w:shd w:val="clear" w:color="D9D9D9" w:fill="D9D9D9"/>
+            <w:vAlign w:val="bottom"/>
+            <w:hideMark/>
+          </w:tcPr>
+          <w:p>
+            <w:pPr>
+              <w:spacing w:after="0"/>
+              <w:jc w:val="center"/>
+              <w:rPr>
+                <w:rFonts w:ascii="Arial" w:eastAsia="Times New Roman" w:hAnsi="Arial" w:cs="Arial"/>
+                <w:b/>
+                <w:bCs/>
+                <w:lang w:eastAsia="pt-BR"/>
+              </w:rPr>
+            </w:pPr>
+            <w:r>
+              <w:rPr>
+                <w:rFonts w:ascii="Arial" w:eastAsia="Times New Roman" w:hAnsi="Arial" w:cs="Arial"/>
+                <w:b/>
+                <w:bCs/>
+                <w:lang w:val="en-US" w:eastAsia="pt-BR"/>
+              </w:rPr>
+              <w:t>Precondition</w:t>
+            </w:r>
+          </w:p>
+        </w:tc>
+        <w:tc>
+          <w:tcPr>
+            <w:tcW w:w="8900" w:type="dxa"/>
+            <w:gridSpan w:val="2"/>
+            <w:shd w:val="clear" w:color="auto" w:fill="auto"/>
+            <w:noWrap/>
+            <w:vAlign w:val="bottom"/>
+            <w:hideMark/>
+          </w:tcPr>
+          <w:p>
+            <w:pPr>
+              <w:spacing w:after="0"/>
+              <w:rPr>
+                <w:rFonts w:ascii="Arial" w:eastAsia="Times New Roman" w:hAnsi="Arial" w:cs="Arial"/>
+                <w:sz w:val="20"/>
+                <w:szCs w:val="20"/>
+                <w:lang w:val="en-US" w:eastAsia="pt-BR"/>
+              </w:rPr>
+            </w:pPr>
+          </w:p>
+        </w:tc>
+      </w:tr>
+      <w:tr>
+        <w:trPr>
+          <w:trHeight w:val="300"/>
+        </w:trPr>
+        <w:tc>
+          <w:tcPr>
+            <w:tcW w:w="2660" w:type="dxa"/>
+            <w:shd w:val="clear" w:color="D9D9D9" w:fill="D9D9D9"/>
+            <w:vAlign w:val="bottom"/>
+            <w:hideMark/>
+          </w:tcPr>
+          <w:p>
+            <w:pPr>
+              <w:spacing w:after="0"/>
+              <w:jc w:val="center"/>
+              <w:rPr>
+                <w:rFonts w:ascii="Arial" w:eastAsia="Times New Roman" w:hAnsi="Arial" w:cs="Arial"/>
+                <w:b/>
+                <w:bCs/>
+                <w:lang w:eastAsia="pt-BR"/>
+              </w:rPr>
+            </w:pPr>
+            <w:r>
+              <w:rPr>
+                <w:rFonts w:ascii="Arial" w:eastAsia="Times New Roman" w:hAnsi="Arial" w:cs="Arial"/>
+                <w:b/>
+                <w:bCs/>
+                <w:lang w:val="en-US" w:eastAsia="pt-BR"/>
+              </w:rPr>
+              <w:t>Post condition</w:t>
+            </w:r>
+          </w:p>
+        </w:tc>
+        <w:tc>
+          <w:tcPr>
+            <w:tcW w:w="8900" w:type="dxa"/>
+            <w:gridSpan w:val="2"/>
+            <w:shd w:val="clear" w:color="auto" w:fill="auto"/>
+            <w:noWrap/>
+            <w:vAlign w:val="bottom"/>
+            <w:hideMark/>
+          </w:tcPr>
+          <w:p>
+            <w:pPr>
+              <w:spacing w:after="0"/>
+              <w:rPr>
+                <w:rFonts w:ascii="Arial" w:eastAsia="Times New Roman" w:hAnsi="Arial" w:cs="Arial"/>
+                <w:sz w:val="20"/>
+                <w:szCs w:val="20"/>
+                <w:lang w:eastAsia="pt-BR"/>
+              </w:rPr>
+            </w:pPr>
+            <w:proofErr w:type="spellStart"/>
+            <w:r>
+              <w:rPr>
+                <w:rFonts w:ascii="Arial" w:eastAsia="Times New Roman" w:hAnsi="Arial" w:cs="Arial"/>
+                <w:sz w:val="20"/>
+                <w:szCs w:val="20"/>
+                <w:lang w:eastAsia="pt-BR"/>
+              </w:rPr>
+              <w:t>User</w:t>
+            </w:r>
+            <w:proofErr w:type="spellEnd"/>
+            <w:r>
+              <w:rPr>
+                <w:rFonts w:ascii="Arial" w:eastAsia="Times New Roman" w:hAnsi="Arial" w:cs="Arial"/>
+                <w:sz w:val="20"/>
+                <w:szCs w:val="20"/>
+                <w:lang w:eastAsia="pt-BR"/>
+              </w:rPr>
+              <w:t xml:space="preserve"> is </w:t>
+            </w:r>
+            <w:proofErr w:type="spellStart"/>
+            <w:r>
+              <w:rPr>
+                <w:rFonts w:ascii="Arial" w:eastAsia="Times New Roman" w:hAnsi="Arial" w:cs="Arial"/>
+                <w:sz w:val="20"/>
+                <w:szCs w:val="20"/>
+                <w:lang w:eastAsia="pt-BR"/>
+              </w:rPr>
+              <w:t>registred</w:t>
+            </w:r>
+            <w:proofErr w:type="spellEnd"/>
+          </w:p>
+        </w:tc>
+      </w:tr>
+      <w:tr>
+        <w:trPr>
+          <w:trHeight w:val="300"/>
+        </w:trPr>
+        <w:tc>
+          <w:tcPr>
+            <w:tcW w:w="5704" w:type="dxa"/>
+            <w:gridSpan w:val="2"/>
+            <w:shd w:val="clear" w:color="B7E1CD" w:fill="B7E1CD"/>
+            <w:vAlign w:val="bottom"/>
+            <w:hideMark/>
+          </w:tcPr>
+          <w:p>
+            <w:pPr>
+              <w:spacing w:after="0"/>
+              <w:jc w:val="center"/>
+              <w:rPr>
+                <w:rFonts w:ascii="Arial" w:eastAsia="Times New Roman" w:hAnsi="Arial" w:cs="Arial"/>
+                <w:b/>
+                <w:bCs/>
+                <w:lang w:eastAsia="pt-BR"/>
+              </w:rPr>
+            </w:pPr>
+            <w:proofErr w:type="spellStart"/>
+            <w:r>
+              <w:rPr>
+                <w:rFonts w:ascii="Arial" w:eastAsia="Times New Roman" w:hAnsi="Arial" w:cs="Arial"/>
+                <w:b/>
+                <w:bCs/>
+                <w:lang w:eastAsia="pt-BR"/>
+              </w:rPr>
+              <w:t>A</w:t>
+            </w:r>
+            <w:r>
+              <w:rPr>
+                <w:rFonts w:ascii="Arial" w:eastAsia="Times New Roman" w:hAnsi="Arial" w:cs="Arial"/>
+                <w:b/>
+                <w:bCs/>
+                <w:lang w:eastAsia="pt-BR"/>
+              </w:rPr>
+              <w:t>c</w:t>
+            </w:r>
+            <w:r>
+              <w:rPr>
+                <w:rFonts w:ascii="Arial" w:eastAsia="Times New Roman" w:hAnsi="Arial" w:cs="Arial"/>
+                <w:b/>
+                <w:bCs/>
+                <w:lang w:eastAsia="pt-BR"/>
+              </w:rPr>
+              <w:t>tor</w:t>
+            </w:r>
+            <w:proofErr w:type="spellEnd"/>
+            <w:r>
+              <w:rPr>
+                <w:rFonts w:ascii="Arial" w:eastAsia="Times New Roman" w:hAnsi="Arial" w:cs="Arial"/>
+                <w:b/>
+                <w:bCs/>
+                <w:lang w:eastAsia="pt-BR"/>
+              </w:rPr>
+              <w:t xml:space="preserve"> </w:t>
+            </w:r>
+            <w:proofErr w:type="spellStart"/>
+            <w:r>
+              <w:rPr>
+                <w:rFonts w:ascii="Arial" w:eastAsia="Times New Roman" w:hAnsi="Arial" w:cs="Arial"/>
+                <w:b/>
+                <w:bCs/>
+                <w:lang w:eastAsia="pt-BR"/>
+              </w:rPr>
+              <w:t>Actions</w:t>
+            </w:r>
+            <w:proofErr w:type="spellEnd"/>
+          </w:p>
+        </w:tc>
+        <w:tc>
+          <w:tcPr>
+            <w:tcW w:w="5856" w:type="dxa"/>
+            <w:shd w:val="clear" w:color="B7E1CD" w:fill="B7E1CD"/>
+            <w:vAlign w:val="bottom"/>
+            <w:hideMark/>
+          </w:tcPr>
+          <w:p>
+            <w:pPr>
+              <w:spacing w:after="0"/>
+              <w:jc w:val="center"/>
+              <w:rPr>
+                <w:rFonts w:ascii="Arial" w:eastAsia="Times New Roman" w:hAnsi="Arial" w:cs="Arial"/>
+                <w:b/>
+                <w:bCs/>
+                <w:lang w:eastAsia="pt-BR"/>
+              </w:rPr>
+            </w:pPr>
+            <w:r>
+              <w:rPr>
+                <w:rFonts w:ascii="Arial" w:eastAsia="Times New Roman" w:hAnsi="Arial" w:cs="Arial"/>
+                <w:b/>
+                <w:bCs/>
+                <w:lang w:eastAsia="pt-BR"/>
+              </w:rPr>
+              <w:t xml:space="preserve">System </w:t>
+            </w:r>
+            <w:proofErr w:type="spellStart"/>
+            <w:r>
+              <w:rPr>
+                <w:rFonts w:ascii="Arial" w:eastAsia="Times New Roman" w:hAnsi="Arial" w:cs="Arial"/>
+                <w:b/>
+                <w:bCs/>
+                <w:lang w:eastAsia="pt-BR"/>
+              </w:rPr>
+              <w:t>Actions</w:t>
+            </w:r>
+            <w:proofErr w:type="spellEnd"/>
+          </w:p>
+        </w:tc>
+      </w:tr>
+      <w:tr>
+        <w:trPr>
+          <w:trHeight w:val="270"/>
+        </w:trPr>
+        <w:tc>
+          <w:tcPr>
+            <w:tcW w:w="11560" w:type="dxa"/>
+            <w:gridSpan w:val="3"/>
+            <w:shd w:val="clear" w:color="D9D9D9" w:fill="D9D9D9"/>
+            <w:vAlign w:val="bottom"/>
+            <w:hideMark/>
+          </w:tcPr>
+          <w:p>
+            <w:pPr>
+              <w:spacing w:after="0"/>
+              <w:jc w:val="center"/>
+              <w:rPr>
+                <w:rFonts w:ascii="Arial" w:eastAsia="Times New Roman" w:hAnsi="Arial" w:cs="Arial"/>
+                <w:b/>
+                <w:bCs/>
+                <w:lang w:eastAsia="pt-BR"/>
+              </w:rPr>
+            </w:pPr>
+            <w:proofErr w:type="spellStart"/>
+            <w:r>
+              <w:rPr>
+                <w:rFonts w:ascii="Arial" w:eastAsia="Times New Roman" w:hAnsi="Arial" w:cs="Arial"/>
+                <w:b/>
+                <w:bCs/>
+                <w:lang w:eastAsia="pt-BR"/>
+              </w:rPr>
+              <w:t>Main</w:t>
+            </w:r>
+            <w:proofErr w:type="spellEnd"/>
+            <w:r>
+              <w:rPr>
+                <w:rFonts w:ascii="Arial" w:eastAsia="Times New Roman" w:hAnsi="Arial" w:cs="Arial"/>
+                <w:b/>
+                <w:bCs/>
+                <w:lang w:eastAsia="pt-BR"/>
+              </w:rPr>
+              <w:t xml:space="preserve"> </w:t>
+            </w:r>
+            <w:proofErr w:type="spellStart"/>
+            <w:r>
+              <w:rPr>
+                <w:rFonts w:ascii="Arial" w:eastAsia="Times New Roman" w:hAnsi="Arial" w:cs="Arial"/>
+                <w:b/>
+                <w:bCs/>
+                <w:lang w:eastAsia="pt-BR"/>
+              </w:rPr>
+              <w:t>Flow</w:t>
+            </w:r>
+            <w:proofErr w:type="spellEnd"/>
+            <w:r>
+              <w:rPr>
+                <w:rFonts w:ascii="Arial" w:eastAsia="Times New Roman" w:hAnsi="Arial" w:cs="Arial"/>
+                <w:b/>
+                <w:bCs/>
+                <w:lang w:eastAsia="pt-BR"/>
+              </w:rPr>
+              <w:t>:</w:t>
+            </w:r>
+          </w:p>
+        </w:tc>
+      </w:tr>
+      <w:tr>
+        <w:trPr>
+          <w:trHeight w:val="232"/>
+        </w:trPr>
+        <w:tc>
+          <w:tcPr>
+            <w:tcW w:w="5704" w:type="dxa"/>
+            <w:gridSpan w:val="2"/>
+            <w:shd w:val="clear" w:color="auto" w:fill="auto"/>
+            <w:vAlign w:val="bottom"/>
+            <w:hideMark/>
+          </w:tcPr>
+          <w:p>
+            <w:pPr>
+              <w:spacing w:after="0"/>
+              <w:rPr>
+                <w:rFonts w:ascii="Arial" w:eastAsia="Times New Roman" w:hAnsi="Arial" w:cs="Arial"/>
+                <w:sz w:val="20"/>
+                <w:szCs w:val="20"/>
+                <w:lang w:val="en-US" w:eastAsia="pt-BR"/>
+              </w:rPr>
+            </w:pPr>
+            <w:r>
+              <w:rPr>
+                <w:rFonts w:ascii="Arial" w:eastAsia="Times New Roman" w:hAnsi="Arial" w:cs="Arial"/>
+                <w:sz w:val="20"/>
+                <w:szCs w:val="20"/>
+                <w:lang w:val="en-US" w:eastAsia="pt-BR"/>
+              </w:rPr>
+              <w:t xml:space="preserve">1. User selects </w:t>
+            </w:r>
+            <w:r>
+              <w:rPr>
+                <w:rFonts w:ascii="Arial" w:eastAsia="Times New Roman" w:hAnsi="Arial" w:cs="Arial"/>
+                <w:b/>
+                <w:sz w:val="20"/>
+                <w:szCs w:val="20"/>
+                <w:lang w:val="en-US" w:eastAsia="pt-BR"/>
+              </w:rPr>
+              <w:t>Register</w:t>
+            </w:r>
+          </w:p>
+        </w:tc>
+        <w:tc>
+          <w:tcPr>
+            <w:tcW w:w="5856" w:type="dxa"/>
+            <w:shd w:val="clear" w:color="auto" w:fill="auto"/>
+            <w:noWrap/>
+            <w:vAlign w:val="bottom"/>
+            <w:hideMark/>
+          </w:tcPr>
+          <w:p>
+            <w:pPr>
+              <w:spacing w:after="0"/>
+              <w:rPr>
+                <w:rFonts w:ascii="Arial" w:eastAsia="Times New Roman" w:hAnsi="Arial" w:cs="Arial"/>
+                <w:sz w:val="20"/>
+                <w:szCs w:val="20"/>
+                <w:lang w:val="en-US" w:eastAsia="pt-BR"/>
+              </w:rPr>
+            </w:pPr>
+            <w:r>
+              <w:rPr>
+                <w:rFonts w:ascii="Arial" w:eastAsia="Times New Roman" w:hAnsi="Arial" w:cs="Arial"/>
+                <w:sz w:val="20"/>
+                <w:szCs w:val="20"/>
+                <w:lang w:val="en-US" w:eastAsia="pt-BR"/>
+              </w:rPr>
+              <w:t> </w:t>
+            </w:r>
+          </w:p>
+        </w:tc>
+      </w:tr>
+      <w:tr>
+        <w:trPr>
+          <w:trHeight w:val="142"/>
+        </w:trPr>
+        <w:tc>
+          <w:tcPr>
+            <w:tcW w:w="5704" w:type="dxa"/>
+            <w:gridSpan w:val="2"/>
+            <w:shd w:val="clear" w:color="auto" w:fill="auto"/>
+            <w:noWrap/>
+            <w:vAlign w:val="bottom"/>
+            <w:hideMark/>
+          </w:tcPr>
+          <w:p>
+            <w:pPr>
+              <w:spacing w:after="0"/>
+              <w:rPr>
+                <w:rFonts w:ascii="Arial" w:eastAsia="Times New Roman" w:hAnsi="Arial" w:cs="Arial"/>
+                <w:sz w:val="20"/>
+                <w:szCs w:val="20"/>
+                <w:lang w:val="en-US" w:eastAsia="pt-BR"/>
+              </w:rPr>
+            </w:pPr>
+          </w:p>
+        </w:tc>
+        <w:tc>
+          <w:tcPr>
+            <w:tcW w:w="5856" w:type="dxa"/>
+            <w:shd w:val="clear" w:color="FFFFFF" w:fill="FFFFFF"/>
+            <w:vAlign w:val="bottom"/>
+            <w:hideMark/>
+          </w:tcPr>
+          <w:p>
+            <w:pPr>
+              <w:spacing w:after="0"/>
+              <w:rPr>
+                <w:rFonts w:ascii="Arial" w:eastAsia="Times New Roman" w:hAnsi="Arial" w:cs="Arial"/>
+                <w:sz w:val="20"/>
+                <w:szCs w:val="20"/>
+                <w:lang w:val="en-US" w:eastAsia="pt-BR"/>
+              </w:rPr>
+            </w:pPr>
+            <w:r>
+              <w:rPr>
+                <w:rFonts w:ascii="Arial" w:eastAsia="Times New Roman" w:hAnsi="Arial" w:cs="Arial"/>
+                <w:sz w:val="20"/>
+                <w:szCs w:val="20"/>
+                <w:lang w:val="en-US" w:eastAsia="pt-BR"/>
+              </w:rPr>
+              <w:t>2. System shows registration form</w:t>
+            </w:r>
+          </w:p>
+        </w:tc>
+      </w:tr>
+      <w:tr>
+        <w:trPr>
+          <w:trHeight w:val="254"/>
+        </w:trPr>
+        <w:tc>
+          <w:tcPr>
+            <w:tcW w:w="5704" w:type="dxa"/>
+            <w:gridSpan w:val="2"/>
+            <w:shd w:val="clear" w:color="auto" w:fill="auto"/>
+            <w:vAlign w:val="bottom"/>
+            <w:hideMark/>
+          </w:tcPr>
+          <w:p>
+            <w:pPr>
+              <w:spacing w:after="0"/>
+              <w:rPr>
+                <w:rFonts w:ascii="Arial" w:eastAsia="Times New Roman" w:hAnsi="Arial" w:cs="Arial"/>
+                <w:sz w:val="20"/>
+                <w:szCs w:val="20"/>
+                <w:lang w:val="en-US" w:eastAsia="pt-BR"/>
+              </w:rPr>
+            </w:pPr>
+            <w:r>
+              <w:rPr>
+                <w:rFonts w:ascii="Arial" w:eastAsia="Times New Roman" w:hAnsi="Arial" w:cs="Arial"/>
+                <w:sz w:val="20"/>
+                <w:szCs w:val="20"/>
+                <w:lang w:val="en-US" w:eastAsia="pt-BR"/>
+              </w:rPr>
+              <w:t>3. User enters its data(</w:t>
+            </w:r>
+            <w:r>
+              <w:rPr>
+                <w:rFonts w:ascii="Arial" w:eastAsia="Times New Roman" w:hAnsi="Arial" w:cs="Arial"/>
+                <w:sz w:val="20"/>
+                <w:szCs w:val="20"/>
+                <w:lang w:val="en-US" w:eastAsia="pt-BR"/>
+              </w:rPr>
+              <w:t xml:space="preserve">user </w:t>
+            </w:r>
+            <w:r>
+              <w:rPr>
+                <w:rFonts w:ascii="Arial" w:eastAsia="Times New Roman" w:hAnsi="Arial" w:cs="Arial"/>
+                <w:sz w:val="20"/>
+                <w:szCs w:val="20"/>
+                <w:lang w:val="en-US" w:eastAsia="pt-BR"/>
+              </w:rPr>
+              <w:t>name, email...)</w:t>
+            </w:r>
+          </w:p>
+        </w:tc>
+        <w:tc>
+          <w:tcPr>
+            <w:tcW w:w="5856" w:type="dxa"/>
+            <w:shd w:val="clear" w:color="auto" w:fill="auto"/>
+            <w:noWrap/>
+            <w:vAlign w:val="bottom"/>
+            <w:hideMark/>
+          </w:tcPr>
+          <w:p>
+            <w:pPr>
+              <w:spacing w:after="0"/>
+              <w:rPr>
+                <w:rFonts w:ascii="Arial" w:eastAsia="Times New Roman" w:hAnsi="Arial" w:cs="Arial"/>
+                <w:sz w:val="20"/>
+                <w:szCs w:val="20"/>
+                <w:lang w:val="en-US" w:eastAsia="pt-BR"/>
+              </w:rPr>
+            </w:pPr>
+          </w:p>
+        </w:tc>
+      </w:tr>
+      <w:tr>
+        <w:trPr>
+          <w:trHeight w:val="334"/>
+        </w:trPr>
+        <w:tc>
+          <w:tcPr>
+            <w:tcW w:w="5704" w:type="dxa"/>
+            <w:gridSpan w:val="2"/>
+            <w:shd w:val="clear" w:color="auto" w:fill="auto"/>
+            <w:noWrap/>
+            <w:vAlign w:val="bottom"/>
+            <w:hideMark/>
+          </w:tcPr>
+          <w:p>
+            <w:pPr>
+              <w:spacing w:after="0"/>
+              <w:rPr>
+                <w:rFonts w:ascii="Arial" w:eastAsia="Times New Roman" w:hAnsi="Arial" w:cs="Arial"/>
+                <w:b/>
+                <w:sz w:val="20"/>
+                <w:szCs w:val="20"/>
+                <w:lang w:val="en-US" w:eastAsia="pt-BR"/>
+              </w:rPr>
+            </w:pPr>
+            <w:r>
+              <w:rPr>
+                <w:rFonts w:ascii="Arial" w:eastAsia="Times New Roman" w:hAnsi="Arial" w:cs="Arial"/>
+                <w:sz w:val="20"/>
+                <w:szCs w:val="20"/>
+                <w:lang w:val="en-US" w:eastAsia="pt-BR"/>
+              </w:rPr>
+              <w:t>4</w:t>
+            </w:r>
+            <w:r>
+              <w:rPr>
+                <w:rFonts w:ascii="Arial" w:eastAsia="Times New Roman" w:hAnsi="Arial" w:cs="Arial"/>
+                <w:sz w:val="20"/>
+                <w:szCs w:val="20"/>
+                <w:lang w:val="en-US" w:eastAsia="pt-BR"/>
+              </w:rPr>
+              <w:t xml:space="preserve">. </w:t>
+            </w:r>
+            <w:r>
+              <w:rPr>
+                <w:rFonts w:ascii="Arial" w:eastAsia="Times New Roman" w:hAnsi="Arial" w:cs="Arial"/>
+                <w:sz w:val="20"/>
+                <w:szCs w:val="20"/>
+                <w:lang w:val="en-US" w:eastAsia="pt-BR"/>
+              </w:rPr>
+              <w:t xml:space="preserve">User </w:t>
+            </w:r>
+            <w:r>
+              <w:rPr>
+                <w:rFonts w:ascii="Arial" w:eastAsia="Times New Roman" w:hAnsi="Arial" w:cs="Arial"/>
+                <w:sz w:val="20"/>
+                <w:szCs w:val="20"/>
+                <w:lang w:val="en-US" w:eastAsia="pt-BR"/>
+              </w:rPr>
+              <w:t xml:space="preserve">selects </w:t>
+            </w:r>
+            <w:r>
+              <w:rPr>
+                <w:rFonts w:ascii="Arial" w:eastAsia="Times New Roman" w:hAnsi="Arial" w:cs="Arial"/>
+                <w:b/>
+                <w:sz w:val="20"/>
+                <w:szCs w:val="20"/>
+                <w:lang w:val="en-US" w:eastAsia="pt-BR"/>
+              </w:rPr>
+              <w:t>Confirm Registration</w:t>
+            </w:r>
+          </w:p>
+        </w:tc>
+        <w:tc>
+          <w:tcPr>
+            <w:tcW w:w="5856" w:type="dxa"/>
+            <w:shd w:val="clear" w:color="auto" w:fill="auto"/>
+            <w:noWrap/>
+            <w:vAlign w:val="bottom"/>
+            <w:hideMark/>
+          </w:tcPr>
+          <w:p>
+            <w:pPr>
+              <w:spacing w:after="0"/>
+              <w:rPr>
+                <w:rFonts w:ascii="Arial" w:eastAsia="Times New Roman" w:hAnsi="Arial" w:cs="Arial"/>
+                <w:sz w:val="20"/>
+                <w:szCs w:val="20"/>
+                <w:lang w:val="en-US" w:eastAsia="pt-BR"/>
+              </w:rPr>
+            </w:pPr>
+          </w:p>
+        </w:tc>
+      </w:tr>
+      <w:tr>
+        <w:trPr>
+          <w:trHeight w:val="334"/>
+        </w:trPr>
+        <w:tc>
+          <w:tcPr>
+            <w:tcW w:w="5704" w:type="dxa"/>
+            <w:gridSpan w:val="2"/>
+            <w:shd w:val="clear" w:color="auto" w:fill="auto"/>
+            <w:noWrap/>
+            <w:vAlign w:val="bottom"/>
+            <w:hideMark/>
+          </w:tcPr>
+          <w:p>
+            <w:pPr>
+              <w:spacing w:after="0"/>
+              <w:rPr>
+                <w:rFonts w:ascii="Arial" w:eastAsia="Times New Roman" w:hAnsi="Arial" w:cs="Arial"/>
+                <w:sz w:val="20"/>
+                <w:szCs w:val="20"/>
+                <w:lang w:val="en-US" w:eastAsia="pt-BR"/>
+              </w:rPr>
+            </w:pPr>
+          </w:p>
+        </w:tc>
+        <w:tc>
+          <w:tcPr>
+            <w:tcW w:w="5856" w:type="dxa"/>
+            <w:shd w:val="clear" w:color="auto" w:fill="auto"/>
+            <w:noWrap/>
+            <w:vAlign w:val="bottom"/>
+            <w:hideMark/>
+          </w:tcPr>
+          <w:p>
+            <w:pPr>
+              <w:spacing w:after="0"/>
+              <w:rPr>
+                <w:rFonts w:ascii="Arial" w:eastAsia="Times New Roman" w:hAnsi="Arial" w:cs="Arial"/>
+                <w:sz w:val="20"/>
+                <w:szCs w:val="20"/>
+                <w:lang w:val="en-US" w:eastAsia="pt-BR"/>
+              </w:rPr>
+            </w:pPr>
+            <w:r>
+              <w:rPr>
+                <w:rFonts w:ascii="Arial" w:eastAsia="Times New Roman" w:hAnsi="Arial" w:cs="Arial"/>
+                <w:sz w:val="20"/>
+                <w:szCs w:val="20"/>
+                <w:lang w:val="en-US" w:eastAsia="pt-BR"/>
+              </w:rPr>
+              <w:t>5.System validates the data and confirms the registration</w:t>
+            </w:r>
+          </w:p>
+        </w:tc>
+      </w:tr>
+      <w:tr>
+        <w:trPr>
+          <w:trHeight w:val="270"/>
+        </w:trPr>
+        <w:tc>
+          <w:tcPr>
+            <w:tcW w:w="11560" w:type="dxa"/>
+            <w:gridSpan w:val="3"/>
+            <w:shd w:val="clear" w:color="B7E1CD" w:fill="B7E1CD"/>
+            <w:vAlign w:val="bottom"/>
+            <w:hideMark/>
+          </w:tcPr>
+          <w:p>
+            <w:pPr>
+              <w:spacing w:after="0"/>
+              <w:jc w:val="center"/>
+              <w:rPr>
+                <w:rFonts w:ascii="Arial" w:eastAsia="Times New Roman" w:hAnsi="Arial" w:cs="Arial"/>
+                <w:b/>
+                <w:bCs/>
+                <w:lang w:val="en-US" w:eastAsia="pt-BR"/>
+              </w:rPr>
+            </w:pPr>
+            <w:r>
+              <w:rPr>
+                <w:rFonts w:ascii="Arial" w:eastAsia="Times New Roman" w:hAnsi="Arial" w:cs="Arial"/>
+                <w:b/>
+                <w:bCs/>
+                <w:lang w:val="en-US" w:eastAsia="pt-BR"/>
+              </w:rPr>
+              <w:t>Exception</w:t>
+            </w:r>
+            <w:r>
+              <w:rPr>
+                <w:rFonts w:ascii="Arial" w:eastAsia="Times New Roman" w:hAnsi="Arial" w:cs="Arial"/>
+                <w:b/>
+                <w:bCs/>
+                <w:lang w:val="en-US" w:eastAsia="pt-BR"/>
+              </w:rPr>
+              <w:t xml:space="preserve"> Flows:</w:t>
+            </w:r>
+          </w:p>
+        </w:tc>
+      </w:tr>
+      <w:tr>
+        <w:trPr>
+          <w:trHeight w:val="315"/>
+        </w:trPr>
+        <w:tc>
+          <w:tcPr>
+            <w:tcW w:w="11560" w:type="dxa"/>
+            <w:gridSpan w:val="3"/>
+            <w:shd w:val="clear" w:color="D9D9D9" w:fill="D9D9D9"/>
+            <w:noWrap/>
+            <w:vAlign w:val="bottom"/>
+            <w:hideMark/>
+          </w:tcPr>
+          <w:p>
+            <w:pPr>
+              <w:spacing w:after="0"/>
+              <w:jc w:val="center"/>
+              <w:rPr>
+                <w:rFonts w:ascii="Arial" w:eastAsia="Times New Roman" w:hAnsi="Arial" w:cs="Arial"/>
+                <w:sz w:val="20"/>
+                <w:szCs w:val="20"/>
+                <w:lang w:val="en-US" w:eastAsia="pt-BR"/>
+              </w:rPr>
+            </w:pPr>
+            <w:r>
+              <w:rPr>
+                <w:rFonts w:ascii="Arial" w:eastAsia="Times New Roman" w:hAnsi="Arial" w:cs="Arial"/>
+                <w:sz w:val="20"/>
+                <w:szCs w:val="20"/>
+                <w:lang w:val="en-US" w:eastAsia="pt-BR"/>
+              </w:rPr>
+              <w:t>5</w:t>
+            </w:r>
+            <w:r>
+              <w:rPr>
+                <w:rFonts w:ascii="Arial" w:eastAsia="Times New Roman" w:hAnsi="Arial" w:cs="Arial"/>
+                <w:sz w:val="20"/>
+                <w:szCs w:val="20"/>
+                <w:lang w:val="en-US" w:eastAsia="pt-BR"/>
+              </w:rPr>
+              <w:t>.</w:t>
+            </w:r>
+            <w:r>
+              <w:rPr>
+                <w:rFonts w:ascii="Arial" w:eastAsia="Times New Roman" w:hAnsi="Arial" w:cs="Arial"/>
+                <w:sz w:val="20"/>
+                <w:szCs w:val="20"/>
+                <w:lang w:val="en-US" w:eastAsia="pt-BR"/>
+              </w:rPr>
+              <w:t xml:space="preserve">A. </w:t>
+            </w:r>
+            <w:r>
+              <w:rPr>
+                <w:rFonts w:ascii="Arial" w:eastAsia="Times New Roman" w:hAnsi="Arial" w:cs="Arial"/>
+                <w:sz w:val="20"/>
+                <w:szCs w:val="20"/>
+                <w:lang w:val="en-US" w:eastAsia="pt-BR"/>
+              </w:rPr>
+              <w:t>User name is already taken</w:t>
+            </w:r>
+          </w:p>
+        </w:tc>
+      </w:tr>
+      <w:tr>
+        <w:trPr>
+          <w:trHeight w:val="315"/>
+        </w:trPr>
+        <w:tc>
+          <w:tcPr>
+            <w:tcW w:w="5704" w:type="dxa"/>
+            <w:gridSpan w:val="2"/>
+            <w:shd w:val="clear" w:color="auto" w:fill="auto"/>
+            <w:noWrap/>
+            <w:vAlign w:val="bottom"/>
+            <w:hideMark/>
+          </w:tcPr>
+          <w:p>
+            <w:pPr>
+              <w:spacing w:after="0"/>
+              <w:rPr>
+                <w:rFonts w:ascii="Arial" w:eastAsia="Times New Roman" w:hAnsi="Arial" w:cs="Arial"/>
+                <w:sz w:val="20"/>
+                <w:szCs w:val="20"/>
+                <w:lang w:val="en-US" w:eastAsia="pt-BR"/>
+              </w:rPr>
+            </w:pPr>
+          </w:p>
+        </w:tc>
+        <w:tc>
+          <w:tcPr>
+            <w:tcW w:w="5856" w:type="dxa"/>
+            <w:shd w:val="clear" w:color="auto" w:fill="auto"/>
+            <w:noWrap/>
+            <w:vAlign w:val="bottom"/>
+            <w:hideMark/>
+          </w:tcPr>
+          <w:p>
+            <w:pPr>
+              <w:spacing w:after="0"/>
+              <w:rPr>
+                <w:rFonts w:ascii="Arial" w:eastAsia="Times New Roman" w:hAnsi="Arial" w:cs="Arial"/>
+                <w:sz w:val="20"/>
+                <w:szCs w:val="20"/>
+                <w:lang w:val="en-US" w:eastAsia="pt-BR"/>
+              </w:rPr>
+            </w:pPr>
+            <w:r>
+              <w:rPr>
+                <w:rFonts w:ascii="Arial" w:eastAsia="Times New Roman" w:hAnsi="Arial" w:cs="Arial"/>
+                <w:sz w:val="20"/>
+                <w:szCs w:val="20"/>
+                <w:lang w:val="en-US" w:eastAsia="pt-BR"/>
+              </w:rPr>
+              <w:t>1. System show error message</w:t>
+            </w:r>
+          </w:p>
+        </w:tc>
+      </w:tr>
+      <w:tr>
+        <w:trPr>
+          <w:trHeight w:val="302"/>
+        </w:trPr>
+        <w:tc>
+          <w:tcPr>
+            <w:tcW w:w="5704" w:type="dxa"/>
+            <w:gridSpan w:val="2"/>
+            <w:shd w:val="clear" w:color="auto" w:fill="auto"/>
+            <w:noWrap/>
+            <w:vAlign w:val="bottom"/>
+            <w:hideMark/>
+          </w:tcPr>
+          <w:p>
+            <w:pPr>
+              <w:spacing w:after="0"/>
+              <w:rPr>
+                <w:rFonts w:ascii="Arial" w:eastAsia="Times New Roman" w:hAnsi="Arial" w:cs="Arial"/>
+                <w:sz w:val="20"/>
+                <w:szCs w:val="20"/>
+                <w:lang w:val="en-US" w:eastAsia="pt-BR"/>
+              </w:rPr>
+            </w:pPr>
+            <w:r>
+              <w:rPr>
+                <w:rFonts w:ascii="Arial" w:eastAsia="Times New Roman" w:hAnsi="Arial" w:cs="Arial"/>
+                <w:sz w:val="20"/>
+                <w:szCs w:val="20"/>
+                <w:lang w:val="en-US" w:eastAsia="pt-BR"/>
+              </w:rPr>
+              <w:t xml:space="preserve">2. Go to step </w:t>
+            </w:r>
+            <w:r>
+              <w:rPr>
+                <w:rFonts w:ascii="Arial" w:eastAsia="Times New Roman" w:hAnsi="Arial" w:cs="Arial"/>
+                <w:sz w:val="20"/>
+                <w:szCs w:val="20"/>
+                <w:lang w:val="en-US" w:eastAsia="pt-BR"/>
+              </w:rPr>
+              <w:t>3</w:t>
+            </w:r>
+            <w:r>
+              <w:rPr>
+                <w:rFonts w:ascii="Arial" w:eastAsia="Times New Roman" w:hAnsi="Arial" w:cs="Arial"/>
+                <w:sz w:val="20"/>
+                <w:szCs w:val="20"/>
+                <w:lang w:val="en-US" w:eastAsia="pt-BR"/>
+              </w:rPr>
+              <w:t xml:space="preserve"> in main flow</w:t>
+            </w:r>
+          </w:p>
+        </w:tc>
+        <w:tc>
+          <w:tcPr>
+            <w:tcW w:w="5856" w:type="dxa"/>
+            <w:shd w:val="clear" w:color="auto" w:fill="auto"/>
+            <w:vAlign w:val="bottom"/>
+            <w:hideMark/>
+          </w:tcPr>
+          <w:p>
+            <w:pPr>
+              <w:spacing w:after="0"/>
+              <w:rPr>
+                <w:rFonts w:ascii="Arial" w:eastAsia="Times New Roman" w:hAnsi="Arial" w:cs="Arial"/>
+                <w:sz w:val="20"/>
+                <w:szCs w:val="20"/>
+                <w:lang w:val="en-US" w:eastAsia="pt-BR"/>
+              </w:rPr>
+            </w:pPr>
+          </w:p>
+        </w:tc>
+      </w:tr>
+      <w:tr>
+        <w:trPr>
+          <w:trHeight w:val="315"/>
+        </w:trPr>
+        <w:tc>
+          <w:tcPr>
+            <w:tcW w:w="11560" w:type="dxa"/>
+            <w:gridSpan w:val="3"/>
+            <w:shd w:val="clear" w:color="D9D9D9" w:fill="D9D9D9"/>
+            <w:noWrap/>
+            <w:vAlign w:val="bottom"/>
+            <w:hideMark/>
+          </w:tcPr>
+          <w:p>
+            <w:pPr>
+              <w:spacing w:after="0"/>
+              <w:jc w:val="center"/>
+              <w:rPr>
+                <w:rFonts w:ascii="Arial" w:eastAsia="Times New Roman" w:hAnsi="Arial" w:cs="Arial"/>
+                <w:sz w:val="20"/>
+                <w:szCs w:val="20"/>
+                <w:lang w:val="en-US" w:eastAsia="pt-BR"/>
+              </w:rPr>
+            </w:pPr>
+            <w:r>
+              <w:rPr>
+                <w:rFonts w:ascii="Arial" w:eastAsia="Times New Roman" w:hAnsi="Arial" w:cs="Arial"/>
+                <w:sz w:val="20"/>
+                <w:szCs w:val="20"/>
+                <w:lang w:val="en-US" w:eastAsia="pt-BR"/>
+              </w:rPr>
+              <w:t>5</w:t>
+            </w:r>
+            <w:r>
+              <w:rPr>
+                <w:rFonts w:ascii="Arial" w:eastAsia="Times New Roman" w:hAnsi="Arial" w:cs="Arial"/>
+                <w:sz w:val="20"/>
+                <w:szCs w:val="20"/>
+                <w:lang w:val="en-US" w:eastAsia="pt-BR"/>
+              </w:rPr>
+              <w:t>.</w:t>
+            </w:r>
+            <w:r>
+              <w:rPr>
+                <w:rFonts w:ascii="Arial" w:eastAsia="Times New Roman" w:hAnsi="Arial" w:cs="Arial"/>
+                <w:sz w:val="20"/>
+                <w:szCs w:val="20"/>
+                <w:lang w:val="en-US" w:eastAsia="pt-BR"/>
+              </w:rPr>
+              <w:t xml:space="preserve">A. User </w:t>
+            </w:r>
+            <w:r>
+              <w:rPr>
+                <w:rFonts w:ascii="Arial" w:eastAsia="Times New Roman" w:hAnsi="Arial" w:cs="Arial"/>
+                <w:sz w:val="20"/>
+                <w:szCs w:val="20"/>
+                <w:lang w:val="en-US" w:eastAsia="pt-BR"/>
+              </w:rPr>
+              <w:t>didn't fill some required field</w:t>
+            </w:r>
+          </w:p>
+        </w:tc>
+      </w:tr>
+      <w:tr>
+        <w:trPr>
+          <w:trHeight w:val="315"/>
+        </w:trPr>
+        <w:tc>
+          <w:tcPr>
+            <w:tcW w:w="5704" w:type="dxa"/>
+            <w:gridSpan w:val="2"/>
+            <w:shd w:val="clear" w:color="auto" w:fill="auto"/>
+            <w:noWrap/>
+            <w:vAlign w:val="bottom"/>
+            <w:hideMark/>
+          </w:tcPr>
+          <w:p>
+            <w:pPr>
+              <w:spacing w:after="0"/>
+              <w:rPr>
+                <w:rFonts w:ascii="Arial" w:eastAsia="Times New Roman" w:hAnsi="Arial" w:cs="Arial"/>
+                <w:sz w:val="20"/>
+                <w:szCs w:val="20"/>
+                <w:lang w:val="en-US" w:eastAsia="pt-BR"/>
+              </w:rPr>
+            </w:pPr>
+          </w:p>
+        </w:tc>
+        <w:tc>
+          <w:tcPr>
+            <w:tcW w:w="5856" w:type="dxa"/>
+            <w:shd w:val="clear" w:color="auto" w:fill="auto"/>
+            <w:noWrap/>
+            <w:vAlign w:val="bottom"/>
+            <w:hideMark/>
+          </w:tcPr>
+          <w:p>
+            <w:pPr>
+              <w:spacing w:after="0"/>
+              <w:rPr>
+                <w:rFonts w:ascii="Arial" w:eastAsia="Times New Roman" w:hAnsi="Arial" w:cs="Arial"/>
+                <w:sz w:val="20"/>
+                <w:szCs w:val="20"/>
+                <w:lang w:val="en-US" w:eastAsia="pt-BR"/>
+              </w:rPr>
+            </w:pPr>
+            <w:r>
+              <w:rPr>
+                <w:rFonts w:ascii="Arial" w:eastAsia="Times New Roman" w:hAnsi="Arial" w:cs="Arial"/>
+                <w:sz w:val="20"/>
+                <w:szCs w:val="20"/>
+                <w:lang w:val="en-US" w:eastAsia="pt-BR"/>
+              </w:rPr>
+              <w:t>1. System show error message</w:t>
+            </w:r>
+          </w:p>
+        </w:tc>
+      </w:tr>
+      <w:tr>
+        <w:trPr>
+          <w:trHeight w:val="302"/>
+        </w:trPr>
+        <w:tc>
+          <w:tcPr>
+            <w:tcW w:w="5704" w:type="dxa"/>
+            <w:gridSpan w:val="2"/>
+            <w:shd w:val="clear" w:color="auto" w:fill="auto"/>
+            <w:noWrap/>
+            <w:vAlign w:val="bottom"/>
+            <w:hideMark/>
+          </w:tcPr>
+          <w:p>
+            <w:pPr>
+              <w:spacing w:after="0"/>
+              <w:rPr>
+                <w:rFonts w:ascii="Arial" w:eastAsia="Times New Roman" w:hAnsi="Arial" w:cs="Arial"/>
+                <w:sz w:val="20"/>
+                <w:szCs w:val="20"/>
+                <w:lang w:val="en-US" w:eastAsia="pt-BR"/>
+              </w:rPr>
+            </w:pPr>
+            <w:r>
+              <w:rPr>
+                <w:rFonts w:ascii="Arial" w:eastAsia="Times New Roman" w:hAnsi="Arial" w:cs="Arial"/>
+                <w:sz w:val="20"/>
+                <w:szCs w:val="20"/>
+                <w:lang w:val="en-US" w:eastAsia="pt-BR"/>
+              </w:rPr>
+              <w:t>2. Go to step 3 in main flow</w:t>
+            </w:r>
+          </w:p>
+        </w:tc>
+        <w:tc>
+          <w:tcPr>
+            <w:tcW w:w="5856" w:type="dxa"/>
+            <w:shd w:val="clear" w:color="auto" w:fill="auto"/>
+            <w:vAlign w:val="bottom"/>
+            <w:hideMark/>
+          </w:tcPr>
+          <w:p>
+            <w:pPr>
+              <w:spacing w:after="0"/>
+              <w:rPr>
+                <w:rFonts w:ascii="Arial" w:eastAsia="Times New Roman" w:hAnsi="Arial" w:cs="Arial"/>
+                <w:sz w:val="20"/>
+                <w:szCs w:val="20"/>
+                <w:lang w:val="en-US" w:eastAsia="pt-BR"/>
+              </w:rPr>
+            </w:pPr>
+          </w:p>
+        </w:tc>
+      </w:tr>
+      <w:tr>
+        <w:trPr>
+          <w:trHeight w:val="228"/>
+        </w:trPr>
+        <w:tc>
+          <w:tcPr>
+            <w:tcW w:w="11560" w:type="dxa"/>
+            <w:gridSpan w:val="3"/>
+            <w:shd w:val="clear" w:color="auto" w:fill="FFFFFF" w:themeFill="background1"/>
+            <w:noWrap/>
+            <w:vAlign w:val="bottom"/>
+          </w:tcPr>
+          <w:p>
+            <w:pPr>
+              <w:spacing w:after="0"/>
+              <w:rPr>
+                <w:rFonts w:ascii="Arial" w:eastAsia="Times New Roman" w:hAnsi="Arial" w:cs="Arial"/>
+                <w:sz w:val="20"/>
+                <w:szCs w:val="20"/>
+                <w:lang w:val="en-US" w:eastAsia="pt-BR"/>
+              </w:rPr>
+            </w:pPr>
+          </w:p>
+        </w:tc>
+      </w:tr>
+    </w:tbl>
+    <w:p>
+      <w:pPr>
+        <w:rPr>
+          <w:lang w:val="en-US"/>
+        </w:rPr>
+      </w:pPr>
+    </w:p>
+    <w:tbl>
+      <w:tblPr>
+        <w:tblW w:w="11560" w:type="dxa"/>
+        <w:tblInd w:w="-1523" w:type="dxa"/>
+        <w:tblBorders>
+          <w:top w:val="single" w:sz="4" w:space="0" w:color="auto"/>
+          <w:left w:val="single" w:sz="4" w:space="0" w:color="auto"/>
+          <w:bottom w:val="single" w:sz="4" w:space="0" w:color="auto"/>
+          <w:right w:val="single" w:sz="4" w:space="0" w:color="auto"/>
+          <w:insideH w:val="single" w:sz="4" w:space="0" w:color="auto"/>
+          <w:insideV w:val="single" w:sz="4" w:space="0" w:color="auto"/>
+        </w:tblBorders>
+        <w:tblCellMar>
+          <w:left w:w="70" w:type="dxa"/>
+          <w:right w:w="70" w:type="dxa"/>
+        </w:tblCellMar>
+        <w:tblLook w:val="04A0"/>
+      </w:tblPr>
+      <w:tblGrid>
+        <w:gridCol w:w="2660"/>
+        <w:gridCol w:w="3044"/>
+        <w:gridCol w:w="5856"/>
+      </w:tblGrid>
+      <w:tr>
+        <w:trPr>
+          <w:trHeight w:val="300"/>
+        </w:trPr>
+        <w:tc>
+          <w:tcPr>
+            <w:tcW w:w="2660" w:type="dxa"/>
+            <w:shd w:val="clear" w:color="D9D9D9" w:fill="D9D9D9"/>
+            <w:vAlign w:val="bottom"/>
+            <w:hideMark/>
+          </w:tcPr>
+          <w:p>
+            <w:pPr>
+              <w:spacing w:after="0"/>
+              <w:jc w:val="center"/>
+              <w:rPr>
+                <w:rFonts w:ascii="Arial" w:eastAsia="Times New Roman" w:hAnsi="Arial" w:cs="Arial"/>
+                <w:b/>
+                <w:bCs/>
+                <w:lang w:eastAsia="pt-BR"/>
+              </w:rPr>
+            </w:pPr>
+            <w:r>
+              <w:rPr>
+                <w:rFonts w:ascii="Arial" w:eastAsia="Times New Roman" w:hAnsi="Arial" w:cs="Arial"/>
+                <w:b/>
+                <w:bCs/>
+                <w:lang w:eastAsia="pt-BR"/>
+              </w:rPr>
+              <w:t>Use Case</w:t>
+            </w:r>
+            <w:r>
+              <w:rPr>
+                <w:rFonts w:ascii="Arial" w:eastAsia="Times New Roman" w:hAnsi="Arial" w:cs="Arial"/>
+                <w:b/>
+                <w:bCs/>
+                <w:lang w:eastAsia="pt-BR"/>
+              </w:rPr>
+              <w:t>:</w:t>
+            </w:r>
+          </w:p>
+        </w:tc>
+        <w:tc>
+          <w:tcPr>
+            <w:tcW w:w="8900" w:type="dxa"/>
+            <w:gridSpan w:val="2"/>
+            <w:shd w:val="clear" w:color="auto" w:fill="auto"/>
+            <w:vAlign w:val="bottom"/>
+            <w:hideMark/>
+          </w:tcPr>
+          <w:p>
+            <w:pPr>
+              <w:spacing w:after="0"/>
+              <w:rPr>
+                <w:rFonts w:ascii="Arial" w:eastAsia="Times New Roman" w:hAnsi="Arial" w:cs="Arial"/>
+                <w:lang w:val="en-US" w:eastAsia="pt-BR"/>
+              </w:rPr>
+            </w:pPr>
+            <w:r>
+              <w:rPr>
+                <w:rFonts w:ascii="Arial" w:eastAsia="Times New Roman" w:hAnsi="Arial" w:cs="Arial"/>
+                <w:lang w:val="en-US" w:eastAsia="pt-BR"/>
+              </w:rPr>
+              <w:t>UC0</w:t>
+            </w:r>
+            <w:r>
+              <w:rPr>
+                <w:rFonts w:ascii="Arial" w:eastAsia="Times New Roman" w:hAnsi="Arial" w:cs="Arial"/>
+                <w:lang w:val="en-US" w:eastAsia="pt-BR"/>
+              </w:rPr>
+              <w:t>8</w:t>
+            </w:r>
+            <w:r>
+              <w:rPr>
+                <w:rFonts w:ascii="Arial" w:eastAsia="Times New Roman" w:hAnsi="Arial" w:cs="Arial"/>
+                <w:lang w:val="en-US" w:eastAsia="pt-BR"/>
+              </w:rPr>
+              <w:t xml:space="preserve"> - </w:t>
+            </w:r>
+            <w:r>
+              <w:rPr>
+                <w:rFonts w:ascii="Arial" w:eastAsia="Times New Roman" w:hAnsi="Arial" w:cs="Arial"/>
+                <w:lang w:val="en-US" w:eastAsia="pt-BR"/>
+              </w:rPr>
+              <w:t>Register</w:t>
+            </w:r>
+          </w:p>
+        </w:tc>
+      </w:tr>
+      <w:tr>
+        <w:trPr>
+          <w:trHeight w:val="300"/>
+        </w:trPr>
+        <w:tc>
+          <w:tcPr>
+            <w:tcW w:w="2660" w:type="dxa"/>
+            <w:shd w:val="clear" w:color="D9D9D9" w:fill="D9D9D9"/>
+            <w:vAlign w:val="bottom"/>
+            <w:hideMark/>
+          </w:tcPr>
+          <w:p>
+            <w:pPr>
+              <w:spacing w:after="0"/>
+              <w:jc w:val="center"/>
+              <w:rPr>
+                <w:rFonts w:ascii="Arial" w:eastAsia="Times New Roman" w:hAnsi="Arial" w:cs="Arial"/>
+                <w:b/>
+                <w:bCs/>
+                <w:lang w:eastAsia="pt-BR"/>
+              </w:rPr>
+            </w:pPr>
+            <w:r>
+              <w:rPr>
+                <w:rFonts w:ascii="Arial" w:eastAsia="Times New Roman" w:hAnsi="Arial" w:cs="Arial"/>
+                <w:b/>
+                <w:bCs/>
+                <w:lang w:val="en-US" w:eastAsia="pt-BR"/>
+              </w:rPr>
+              <w:t>A</w:t>
+            </w:r>
+            <w:r>
+              <w:rPr>
+                <w:rFonts w:ascii="Arial" w:eastAsia="Times New Roman" w:hAnsi="Arial" w:cs="Arial"/>
+                <w:b/>
+                <w:bCs/>
+                <w:lang w:val="en-US" w:eastAsia="pt-BR"/>
+              </w:rPr>
+              <w:t>c</w:t>
+            </w:r>
+            <w:r>
+              <w:rPr>
+                <w:rFonts w:ascii="Arial" w:eastAsia="Times New Roman" w:hAnsi="Arial" w:cs="Arial"/>
+                <w:b/>
+                <w:bCs/>
+                <w:lang w:val="en-US" w:eastAsia="pt-BR"/>
+              </w:rPr>
+              <w:t>tor</w:t>
+            </w:r>
+            <w:r>
+              <w:rPr>
+                <w:rFonts w:ascii="Arial" w:eastAsia="Times New Roman" w:hAnsi="Arial" w:cs="Arial"/>
+                <w:b/>
+                <w:bCs/>
+                <w:lang w:eastAsia="pt-BR"/>
+              </w:rPr>
+              <w:t>:</w:t>
+            </w:r>
+          </w:p>
+        </w:tc>
+        <w:tc>
+          <w:tcPr>
+            <w:tcW w:w="8900" w:type="dxa"/>
+            <w:gridSpan w:val="2"/>
+            <w:shd w:val="clear" w:color="auto" w:fill="auto"/>
+            <w:vAlign w:val="bottom"/>
+            <w:hideMark/>
+          </w:tcPr>
+          <w:p>
+            <w:pPr>
+              <w:spacing w:after="0"/>
+              <w:rPr>
+                <w:rFonts w:ascii="Arial" w:eastAsia="Times New Roman" w:hAnsi="Arial" w:cs="Arial"/>
+                <w:lang w:eastAsia="pt-BR"/>
+              </w:rPr>
+            </w:pPr>
+            <w:r>
+              <w:rPr>
+                <w:rFonts w:ascii="Arial" w:eastAsia="Times New Roman" w:hAnsi="Arial" w:cs="Arial"/>
+                <w:lang w:val="en-US" w:eastAsia="pt-BR"/>
+              </w:rPr>
+              <w:t>User</w:t>
+            </w:r>
+          </w:p>
+        </w:tc>
+      </w:tr>
+      <w:tr>
+        <w:trPr>
+          <w:trHeight w:val="300"/>
+        </w:trPr>
+        <w:tc>
+          <w:tcPr>
+            <w:tcW w:w="2660" w:type="dxa"/>
+            <w:shd w:val="clear" w:color="D9D9D9" w:fill="D9D9D9"/>
+            <w:vAlign w:val="bottom"/>
+            <w:hideMark/>
+          </w:tcPr>
+          <w:p>
+            <w:pPr>
+              <w:spacing w:after="0"/>
+              <w:jc w:val="center"/>
+              <w:rPr>
+                <w:rFonts w:ascii="Arial" w:eastAsia="Times New Roman" w:hAnsi="Arial" w:cs="Arial"/>
+                <w:b/>
+                <w:bCs/>
+                <w:lang w:eastAsia="pt-BR"/>
+              </w:rPr>
+            </w:pPr>
+            <w:r>
+              <w:rPr>
+                <w:rFonts w:ascii="Arial" w:eastAsia="Times New Roman" w:hAnsi="Arial" w:cs="Arial"/>
+                <w:b/>
+                <w:bCs/>
+                <w:lang w:val="en-US" w:eastAsia="pt-BR"/>
+              </w:rPr>
+              <w:t>Precondition</w:t>
+            </w:r>
+          </w:p>
+        </w:tc>
+        <w:tc>
+          <w:tcPr>
+            <w:tcW w:w="8900" w:type="dxa"/>
+            <w:gridSpan w:val="2"/>
+            <w:shd w:val="clear" w:color="auto" w:fill="auto"/>
+            <w:noWrap/>
+            <w:vAlign w:val="bottom"/>
+            <w:hideMark/>
+          </w:tcPr>
+          <w:p>
+            <w:pPr>
+              <w:spacing w:after="0"/>
+              <w:rPr>
+                <w:rFonts w:ascii="Arial" w:eastAsia="Times New Roman" w:hAnsi="Arial" w:cs="Arial"/>
+                <w:sz w:val="20"/>
+                <w:szCs w:val="20"/>
+                <w:lang w:val="en-US" w:eastAsia="pt-BR"/>
+              </w:rPr>
+            </w:pPr>
+            <w:r>
+              <w:rPr>
+                <w:rFonts w:ascii="Arial" w:eastAsia="Times New Roman" w:hAnsi="Arial" w:cs="Arial"/>
+                <w:sz w:val="20"/>
+                <w:szCs w:val="20"/>
+                <w:lang w:val="en-US" w:eastAsia="pt-BR"/>
+              </w:rPr>
+              <w:t>User isn't logged in</w:t>
+            </w:r>
+          </w:p>
+        </w:tc>
+      </w:tr>
+      <w:tr>
+        <w:trPr>
+          <w:trHeight w:val="300"/>
+        </w:trPr>
+        <w:tc>
+          <w:tcPr>
+            <w:tcW w:w="2660" w:type="dxa"/>
+            <w:shd w:val="clear" w:color="D9D9D9" w:fill="D9D9D9"/>
+            <w:vAlign w:val="bottom"/>
+            <w:hideMark/>
+          </w:tcPr>
+          <w:p>
+            <w:pPr>
+              <w:spacing w:after="0"/>
+              <w:jc w:val="center"/>
+              <w:rPr>
+                <w:rFonts w:ascii="Arial" w:eastAsia="Times New Roman" w:hAnsi="Arial" w:cs="Arial"/>
+                <w:b/>
+                <w:bCs/>
+                <w:lang w:eastAsia="pt-BR"/>
+              </w:rPr>
+            </w:pPr>
+            <w:r>
+              <w:rPr>
+                <w:rFonts w:ascii="Arial" w:eastAsia="Times New Roman" w:hAnsi="Arial" w:cs="Arial"/>
+                <w:b/>
+                <w:bCs/>
+                <w:lang w:val="en-US" w:eastAsia="pt-BR"/>
+              </w:rPr>
+              <w:t>Post condition</w:t>
+            </w:r>
+          </w:p>
+        </w:tc>
+        <w:tc>
+          <w:tcPr>
+            <w:tcW w:w="8900" w:type="dxa"/>
+            <w:gridSpan w:val="2"/>
+            <w:shd w:val="clear" w:color="auto" w:fill="auto"/>
+            <w:noWrap/>
+            <w:vAlign w:val="bottom"/>
+            <w:hideMark/>
+          </w:tcPr>
+          <w:p>
+            <w:pPr>
+              <w:spacing w:after="0"/>
+              <w:rPr>
+                <w:rFonts w:ascii="Arial" w:eastAsia="Times New Roman" w:hAnsi="Arial" w:cs="Arial"/>
+                <w:sz w:val="20"/>
+                <w:szCs w:val="20"/>
+                <w:lang w:eastAsia="pt-BR"/>
+              </w:rPr>
+            </w:pPr>
+            <w:proofErr w:type="spellStart"/>
+            <w:r>
+              <w:rPr>
+                <w:rFonts w:ascii="Arial" w:eastAsia="Times New Roman" w:hAnsi="Arial" w:cs="Arial"/>
+                <w:sz w:val="20"/>
+                <w:szCs w:val="20"/>
+                <w:lang w:eastAsia="pt-BR"/>
+              </w:rPr>
+              <w:t>User</w:t>
+            </w:r>
+            <w:proofErr w:type="spellEnd"/>
+            <w:r>
+              <w:rPr>
+                <w:rFonts w:ascii="Arial" w:eastAsia="Times New Roman" w:hAnsi="Arial" w:cs="Arial"/>
+                <w:sz w:val="20"/>
+                <w:szCs w:val="20"/>
+                <w:lang w:eastAsia="pt-BR"/>
+              </w:rPr>
+              <w:t xml:space="preserve"> is </w:t>
+            </w:r>
+            <w:proofErr w:type="spellStart"/>
+            <w:r>
+              <w:rPr>
+                <w:rFonts w:ascii="Arial" w:eastAsia="Times New Roman" w:hAnsi="Arial" w:cs="Arial"/>
+                <w:sz w:val="20"/>
+                <w:szCs w:val="20"/>
+                <w:lang w:eastAsia="pt-BR"/>
+              </w:rPr>
+              <w:t>logged</w:t>
+            </w:r>
+            <w:proofErr w:type="spellEnd"/>
+            <w:r>
+              <w:rPr>
+                <w:rFonts w:ascii="Arial" w:eastAsia="Times New Roman" w:hAnsi="Arial" w:cs="Arial"/>
+                <w:sz w:val="20"/>
+                <w:szCs w:val="20"/>
+                <w:lang w:eastAsia="pt-BR"/>
+              </w:rPr>
+              <w:t xml:space="preserve"> in</w:t>
+            </w:r>
+          </w:p>
+        </w:tc>
+      </w:tr>
+      <w:tr>
+        <w:trPr>
+          <w:trHeight w:val="300"/>
+        </w:trPr>
+        <w:tc>
+          <w:tcPr>
+            <w:tcW w:w="5704" w:type="dxa"/>
+            <w:gridSpan w:val="2"/>
+            <w:shd w:val="clear" w:color="B7E1CD" w:fill="B7E1CD"/>
+            <w:vAlign w:val="bottom"/>
+            <w:hideMark/>
+          </w:tcPr>
+          <w:p>
+            <w:pPr>
+              <w:spacing w:after="0"/>
+              <w:jc w:val="center"/>
+              <w:rPr>
+                <w:rFonts w:ascii="Arial" w:eastAsia="Times New Roman" w:hAnsi="Arial" w:cs="Arial"/>
+                <w:b/>
+                <w:bCs/>
+                <w:lang w:eastAsia="pt-BR"/>
+              </w:rPr>
+            </w:pPr>
+            <w:proofErr w:type="spellStart"/>
+            <w:r>
+              <w:rPr>
+                <w:rFonts w:ascii="Arial" w:eastAsia="Times New Roman" w:hAnsi="Arial" w:cs="Arial"/>
+                <w:b/>
+                <w:bCs/>
+                <w:lang w:eastAsia="pt-BR"/>
+              </w:rPr>
+              <w:lastRenderedPageBreak/>
+              <w:t>A</w:t>
+            </w:r>
+            <w:r>
+              <w:rPr>
+                <w:rFonts w:ascii="Arial" w:eastAsia="Times New Roman" w:hAnsi="Arial" w:cs="Arial"/>
+                <w:b/>
+                <w:bCs/>
+                <w:lang w:eastAsia="pt-BR"/>
+              </w:rPr>
+              <w:t>c</w:t>
+            </w:r>
+            <w:r>
+              <w:rPr>
+                <w:rFonts w:ascii="Arial" w:eastAsia="Times New Roman" w:hAnsi="Arial" w:cs="Arial"/>
+                <w:b/>
+                <w:bCs/>
+                <w:lang w:eastAsia="pt-BR"/>
+              </w:rPr>
+              <w:t>tor</w:t>
+            </w:r>
+            <w:proofErr w:type="spellEnd"/>
+            <w:r>
+              <w:rPr>
+                <w:rFonts w:ascii="Arial" w:eastAsia="Times New Roman" w:hAnsi="Arial" w:cs="Arial"/>
+                <w:b/>
+                <w:bCs/>
+                <w:lang w:eastAsia="pt-BR"/>
+              </w:rPr>
+              <w:t xml:space="preserve"> </w:t>
+            </w:r>
+            <w:proofErr w:type="spellStart"/>
+            <w:r>
+              <w:rPr>
+                <w:rFonts w:ascii="Arial" w:eastAsia="Times New Roman" w:hAnsi="Arial" w:cs="Arial"/>
+                <w:b/>
+                <w:bCs/>
+                <w:lang w:eastAsia="pt-BR"/>
+              </w:rPr>
+              <w:t>Actions</w:t>
+            </w:r>
+            <w:proofErr w:type="spellEnd"/>
+          </w:p>
+        </w:tc>
+        <w:tc>
+          <w:tcPr>
+            <w:tcW w:w="5856" w:type="dxa"/>
+            <w:shd w:val="clear" w:color="B7E1CD" w:fill="B7E1CD"/>
+            <w:vAlign w:val="bottom"/>
+            <w:hideMark/>
+          </w:tcPr>
+          <w:p>
+            <w:pPr>
+              <w:spacing w:after="0"/>
+              <w:jc w:val="center"/>
+              <w:rPr>
+                <w:rFonts w:ascii="Arial" w:eastAsia="Times New Roman" w:hAnsi="Arial" w:cs="Arial"/>
+                <w:b/>
+                <w:bCs/>
+                <w:lang w:eastAsia="pt-BR"/>
+              </w:rPr>
+            </w:pPr>
+            <w:r>
+              <w:rPr>
+                <w:rFonts w:ascii="Arial" w:eastAsia="Times New Roman" w:hAnsi="Arial" w:cs="Arial"/>
+                <w:b/>
+                <w:bCs/>
+                <w:lang w:eastAsia="pt-BR"/>
+              </w:rPr>
+              <w:t xml:space="preserve">System </w:t>
+            </w:r>
+            <w:proofErr w:type="spellStart"/>
+            <w:r>
+              <w:rPr>
+                <w:rFonts w:ascii="Arial" w:eastAsia="Times New Roman" w:hAnsi="Arial" w:cs="Arial"/>
+                <w:b/>
+                <w:bCs/>
+                <w:lang w:eastAsia="pt-BR"/>
+              </w:rPr>
+              <w:t>Actions</w:t>
+            </w:r>
+            <w:proofErr w:type="spellEnd"/>
+          </w:p>
+        </w:tc>
+      </w:tr>
+      <w:tr>
+        <w:trPr>
+          <w:trHeight w:val="270"/>
+        </w:trPr>
+        <w:tc>
+          <w:tcPr>
+            <w:tcW w:w="11560" w:type="dxa"/>
+            <w:gridSpan w:val="3"/>
+            <w:shd w:val="clear" w:color="D9D9D9" w:fill="D9D9D9"/>
+            <w:vAlign w:val="bottom"/>
+            <w:hideMark/>
+          </w:tcPr>
+          <w:p>
+            <w:pPr>
+              <w:spacing w:after="0"/>
+              <w:jc w:val="center"/>
+              <w:rPr>
+                <w:rFonts w:ascii="Arial" w:eastAsia="Times New Roman" w:hAnsi="Arial" w:cs="Arial"/>
+                <w:b/>
+                <w:bCs/>
+                <w:lang w:eastAsia="pt-BR"/>
+              </w:rPr>
+            </w:pPr>
+            <w:proofErr w:type="spellStart"/>
+            <w:r>
+              <w:rPr>
+                <w:rFonts w:ascii="Arial" w:eastAsia="Times New Roman" w:hAnsi="Arial" w:cs="Arial"/>
+                <w:b/>
+                <w:bCs/>
+                <w:lang w:eastAsia="pt-BR"/>
+              </w:rPr>
+              <w:t>Main</w:t>
+            </w:r>
+            <w:proofErr w:type="spellEnd"/>
+            <w:r>
+              <w:rPr>
+                <w:rFonts w:ascii="Arial" w:eastAsia="Times New Roman" w:hAnsi="Arial" w:cs="Arial"/>
+                <w:b/>
+                <w:bCs/>
+                <w:lang w:eastAsia="pt-BR"/>
+              </w:rPr>
+              <w:t xml:space="preserve"> </w:t>
+            </w:r>
+            <w:proofErr w:type="spellStart"/>
+            <w:r>
+              <w:rPr>
+                <w:rFonts w:ascii="Arial" w:eastAsia="Times New Roman" w:hAnsi="Arial" w:cs="Arial"/>
+                <w:b/>
+                <w:bCs/>
+                <w:lang w:eastAsia="pt-BR"/>
+              </w:rPr>
+              <w:t>Flow</w:t>
+            </w:r>
+            <w:proofErr w:type="spellEnd"/>
+            <w:r>
+              <w:rPr>
+                <w:rFonts w:ascii="Arial" w:eastAsia="Times New Roman" w:hAnsi="Arial" w:cs="Arial"/>
+                <w:b/>
+                <w:bCs/>
+                <w:lang w:eastAsia="pt-BR"/>
+              </w:rPr>
+              <w:t>:</w:t>
+            </w:r>
+          </w:p>
+        </w:tc>
+      </w:tr>
+      <w:tr>
+        <w:trPr>
+          <w:trHeight w:val="232"/>
+        </w:trPr>
+        <w:tc>
+          <w:tcPr>
+            <w:tcW w:w="5704" w:type="dxa"/>
+            <w:gridSpan w:val="2"/>
+            <w:shd w:val="clear" w:color="auto" w:fill="auto"/>
+            <w:vAlign w:val="bottom"/>
+            <w:hideMark/>
+          </w:tcPr>
+          <w:p>
+            <w:pPr>
+              <w:spacing w:after="0"/>
+              <w:rPr>
+                <w:rFonts w:ascii="Arial" w:eastAsia="Times New Roman" w:hAnsi="Arial" w:cs="Arial"/>
+                <w:sz w:val="20"/>
+                <w:szCs w:val="20"/>
+                <w:lang w:val="en-US" w:eastAsia="pt-BR"/>
+              </w:rPr>
+            </w:pPr>
+            <w:r>
+              <w:rPr>
+                <w:rFonts w:ascii="Arial" w:eastAsia="Times New Roman" w:hAnsi="Arial" w:cs="Arial"/>
+                <w:sz w:val="20"/>
+                <w:szCs w:val="20"/>
+                <w:lang w:val="en-US" w:eastAsia="pt-BR"/>
+              </w:rPr>
+              <w:t xml:space="preserve">1. User selects </w:t>
+            </w:r>
+            <w:r>
+              <w:rPr>
+                <w:rFonts w:ascii="Arial" w:eastAsia="Times New Roman" w:hAnsi="Arial" w:cs="Arial"/>
+                <w:b/>
+                <w:sz w:val="20"/>
+                <w:szCs w:val="20"/>
+                <w:lang w:val="en-US" w:eastAsia="pt-BR"/>
+              </w:rPr>
+              <w:t>Login</w:t>
+            </w:r>
+          </w:p>
+        </w:tc>
+        <w:tc>
+          <w:tcPr>
+            <w:tcW w:w="5856" w:type="dxa"/>
+            <w:shd w:val="clear" w:color="auto" w:fill="auto"/>
+            <w:noWrap/>
+            <w:vAlign w:val="bottom"/>
+            <w:hideMark/>
+          </w:tcPr>
+          <w:p>
+            <w:pPr>
+              <w:spacing w:after="0"/>
+              <w:rPr>
+                <w:rFonts w:ascii="Arial" w:eastAsia="Times New Roman" w:hAnsi="Arial" w:cs="Arial"/>
+                <w:sz w:val="20"/>
+                <w:szCs w:val="20"/>
+                <w:lang w:val="en-US" w:eastAsia="pt-BR"/>
+              </w:rPr>
+            </w:pPr>
+            <w:r>
+              <w:rPr>
+                <w:rFonts w:ascii="Arial" w:eastAsia="Times New Roman" w:hAnsi="Arial" w:cs="Arial"/>
+                <w:sz w:val="20"/>
+                <w:szCs w:val="20"/>
+                <w:lang w:val="en-US" w:eastAsia="pt-BR"/>
+              </w:rPr>
+              <w:t> </w:t>
+            </w:r>
+          </w:p>
+        </w:tc>
+      </w:tr>
+      <w:tr>
+        <w:trPr>
+          <w:trHeight w:val="142"/>
+        </w:trPr>
+        <w:tc>
+          <w:tcPr>
+            <w:tcW w:w="5704" w:type="dxa"/>
+            <w:gridSpan w:val="2"/>
+            <w:shd w:val="clear" w:color="auto" w:fill="auto"/>
+            <w:noWrap/>
+            <w:vAlign w:val="bottom"/>
+            <w:hideMark/>
+          </w:tcPr>
+          <w:p>
+            <w:pPr>
+              <w:spacing w:after="0"/>
+              <w:rPr>
+                <w:rFonts w:ascii="Arial" w:eastAsia="Times New Roman" w:hAnsi="Arial" w:cs="Arial"/>
+                <w:sz w:val="20"/>
+                <w:szCs w:val="20"/>
+                <w:lang w:val="en-US" w:eastAsia="pt-BR"/>
+              </w:rPr>
+            </w:pPr>
+          </w:p>
+        </w:tc>
+        <w:tc>
+          <w:tcPr>
+            <w:tcW w:w="5856" w:type="dxa"/>
+            <w:shd w:val="clear" w:color="FFFFFF" w:fill="FFFFFF"/>
+            <w:vAlign w:val="bottom"/>
+            <w:hideMark/>
+          </w:tcPr>
+          <w:p>
+            <w:pPr>
+              <w:spacing w:after="0"/>
+              <w:rPr>
+                <w:rFonts w:ascii="Arial" w:eastAsia="Times New Roman" w:hAnsi="Arial" w:cs="Arial"/>
+                <w:sz w:val="20"/>
+                <w:szCs w:val="20"/>
+                <w:lang w:val="en-US" w:eastAsia="pt-BR"/>
+              </w:rPr>
+            </w:pPr>
+            <w:r>
+              <w:rPr>
+                <w:rFonts w:ascii="Arial" w:eastAsia="Times New Roman" w:hAnsi="Arial" w:cs="Arial"/>
+                <w:sz w:val="20"/>
+                <w:szCs w:val="20"/>
+                <w:lang w:val="en-US" w:eastAsia="pt-BR"/>
+              </w:rPr>
+              <w:t xml:space="preserve">2. System shows </w:t>
+            </w:r>
+            <w:r>
+              <w:rPr>
+                <w:rFonts w:ascii="Arial" w:eastAsia="Times New Roman" w:hAnsi="Arial" w:cs="Arial"/>
+                <w:sz w:val="20"/>
+                <w:szCs w:val="20"/>
+                <w:lang w:val="en-US" w:eastAsia="pt-BR"/>
+              </w:rPr>
+              <w:t>Login</w:t>
+            </w:r>
+            <w:r>
+              <w:rPr>
+                <w:rFonts w:ascii="Arial" w:eastAsia="Times New Roman" w:hAnsi="Arial" w:cs="Arial"/>
+                <w:sz w:val="20"/>
+                <w:szCs w:val="20"/>
+                <w:lang w:val="en-US" w:eastAsia="pt-BR"/>
+              </w:rPr>
+              <w:t xml:space="preserve"> form</w:t>
+            </w:r>
+          </w:p>
+        </w:tc>
+      </w:tr>
+      <w:tr>
+        <w:trPr>
+          <w:trHeight w:val="254"/>
+        </w:trPr>
+        <w:tc>
+          <w:tcPr>
+            <w:tcW w:w="5704" w:type="dxa"/>
+            <w:gridSpan w:val="2"/>
+            <w:shd w:val="clear" w:color="auto" w:fill="auto"/>
+            <w:vAlign w:val="bottom"/>
+            <w:hideMark/>
+          </w:tcPr>
+          <w:p>
+            <w:pPr>
+              <w:spacing w:after="0"/>
+              <w:rPr>
+                <w:rFonts w:ascii="Arial" w:eastAsia="Times New Roman" w:hAnsi="Arial" w:cs="Arial"/>
+                <w:sz w:val="20"/>
+                <w:szCs w:val="20"/>
+                <w:lang w:val="en-US" w:eastAsia="pt-BR"/>
+              </w:rPr>
+            </w:pPr>
+            <w:r>
+              <w:rPr>
+                <w:rFonts w:ascii="Arial" w:eastAsia="Times New Roman" w:hAnsi="Arial" w:cs="Arial"/>
+                <w:sz w:val="20"/>
+                <w:szCs w:val="20"/>
+                <w:lang w:val="en-US" w:eastAsia="pt-BR"/>
+              </w:rPr>
+              <w:t>3. User enters its data(user name,</w:t>
+            </w:r>
+            <w:r>
+              <w:rPr>
+                <w:rFonts w:ascii="Arial" w:eastAsia="Times New Roman" w:hAnsi="Arial" w:cs="Arial"/>
+                <w:sz w:val="20"/>
+                <w:szCs w:val="20"/>
+                <w:lang w:val="en-US" w:eastAsia="pt-BR"/>
+              </w:rPr>
+              <w:t xml:space="preserve"> password</w:t>
+            </w:r>
+            <w:r>
+              <w:rPr>
+                <w:rFonts w:ascii="Arial" w:eastAsia="Times New Roman" w:hAnsi="Arial" w:cs="Arial"/>
+                <w:sz w:val="20"/>
+                <w:szCs w:val="20"/>
+                <w:lang w:val="en-US" w:eastAsia="pt-BR"/>
+              </w:rPr>
+              <w:t>)</w:t>
+            </w:r>
+          </w:p>
+        </w:tc>
+        <w:tc>
+          <w:tcPr>
+            <w:tcW w:w="5856" w:type="dxa"/>
+            <w:shd w:val="clear" w:color="auto" w:fill="auto"/>
+            <w:noWrap/>
+            <w:vAlign w:val="bottom"/>
+            <w:hideMark/>
+          </w:tcPr>
+          <w:p>
+            <w:pPr>
+              <w:spacing w:after="0"/>
+              <w:rPr>
+                <w:rFonts w:ascii="Arial" w:eastAsia="Times New Roman" w:hAnsi="Arial" w:cs="Arial"/>
+                <w:sz w:val="20"/>
+                <w:szCs w:val="20"/>
+                <w:lang w:val="en-US" w:eastAsia="pt-BR"/>
+              </w:rPr>
+            </w:pPr>
+          </w:p>
+        </w:tc>
+      </w:tr>
+      <w:tr>
+        <w:trPr>
+          <w:trHeight w:val="334"/>
+        </w:trPr>
+        <w:tc>
+          <w:tcPr>
+            <w:tcW w:w="5704" w:type="dxa"/>
+            <w:gridSpan w:val="2"/>
+            <w:shd w:val="clear" w:color="auto" w:fill="auto"/>
+            <w:noWrap/>
+            <w:vAlign w:val="bottom"/>
+            <w:hideMark/>
+          </w:tcPr>
+          <w:p>
+            <w:pPr>
+              <w:spacing w:after="0"/>
+              <w:rPr>
+                <w:rFonts w:ascii="Arial" w:eastAsia="Times New Roman" w:hAnsi="Arial" w:cs="Arial"/>
+                <w:b/>
+                <w:sz w:val="20"/>
+                <w:szCs w:val="20"/>
+                <w:lang w:val="en-US" w:eastAsia="pt-BR"/>
+              </w:rPr>
+            </w:pPr>
+            <w:r>
+              <w:rPr>
+                <w:rFonts w:ascii="Arial" w:eastAsia="Times New Roman" w:hAnsi="Arial" w:cs="Arial"/>
+                <w:sz w:val="20"/>
+                <w:szCs w:val="20"/>
+                <w:lang w:val="en-US" w:eastAsia="pt-BR"/>
+              </w:rPr>
+              <w:t>4</w:t>
+            </w:r>
+            <w:r>
+              <w:rPr>
+                <w:rFonts w:ascii="Arial" w:eastAsia="Times New Roman" w:hAnsi="Arial" w:cs="Arial"/>
+                <w:sz w:val="20"/>
+                <w:szCs w:val="20"/>
+                <w:lang w:val="en-US" w:eastAsia="pt-BR"/>
+              </w:rPr>
+              <w:t xml:space="preserve">. </w:t>
+            </w:r>
+            <w:r>
+              <w:rPr>
+                <w:rFonts w:ascii="Arial" w:eastAsia="Times New Roman" w:hAnsi="Arial" w:cs="Arial"/>
+                <w:sz w:val="20"/>
+                <w:szCs w:val="20"/>
+                <w:lang w:val="en-US" w:eastAsia="pt-BR"/>
+              </w:rPr>
+              <w:t xml:space="preserve">User </w:t>
+            </w:r>
+            <w:r>
+              <w:rPr>
+                <w:rFonts w:ascii="Arial" w:eastAsia="Times New Roman" w:hAnsi="Arial" w:cs="Arial"/>
+                <w:sz w:val="20"/>
+                <w:szCs w:val="20"/>
+                <w:lang w:val="en-US" w:eastAsia="pt-BR"/>
+              </w:rPr>
+              <w:t xml:space="preserve">selects </w:t>
+            </w:r>
+            <w:r>
+              <w:rPr>
+                <w:rFonts w:ascii="Arial" w:eastAsia="Times New Roman" w:hAnsi="Arial" w:cs="Arial"/>
+                <w:b/>
+                <w:sz w:val="20"/>
+                <w:szCs w:val="20"/>
+                <w:lang w:val="en-US" w:eastAsia="pt-BR"/>
+              </w:rPr>
+              <w:t>Enter</w:t>
+            </w:r>
+          </w:p>
+        </w:tc>
+        <w:tc>
+          <w:tcPr>
+            <w:tcW w:w="5856" w:type="dxa"/>
+            <w:shd w:val="clear" w:color="auto" w:fill="auto"/>
+            <w:noWrap/>
+            <w:vAlign w:val="bottom"/>
+            <w:hideMark/>
+          </w:tcPr>
+          <w:p>
+            <w:pPr>
+              <w:spacing w:after="0"/>
+              <w:rPr>
+                <w:rFonts w:ascii="Arial" w:eastAsia="Times New Roman" w:hAnsi="Arial" w:cs="Arial"/>
+                <w:sz w:val="20"/>
+                <w:szCs w:val="20"/>
+                <w:lang w:val="en-US" w:eastAsia="pt-BR"/>
+              </w:rPr>
+            </w:pPr>
+          </w:p>
+        </w:tc>
+      </w:tr>
+      <w:tr>
+        <w:trPr>
+          <w:trHeight w:val="334"/>
+        </w:trPr>
+        <w:tc>
+          <w:tcPr>
+            <w:tcW w:w="5704" w:type="dxa"/>
+            <w:gridSpan w:val="2"/>
+            <w:shd w:val="clear" w:color="auto" w:fill="auto"/>
+            <w:noWrap/>
+            <w:vAlign w:val="bottom"/>
+            <w:hideMark/>
+          </w:tcPr>
+          <w:p>
+            <w:pPr>
+              <w:spacing w:after="0"/>
+              <w:rPr>
+                <w:rFonts w:ascii="Arial" w:eastAsia="Times New Roman" w:hAnsi="Arial" w:cs="Arial"/>
+                <w:sz w:val="20"/>
+                <w:szCs w:val="20"/>
+                <w:lang w:val="en-US" w:eastAsia="pt-BR"/>
+              </w:rPr>
+            </w:pPr>
+          </w:p>
+        </w:tc>
+        <w:tc>
+          <w:tcPr>
+            <w:tcW w:w="5856" w:type="dxa"/>
+            <w:shd w:val="clear" w:color="auto" w:fill="auto"/>
+            <w:noWrap/>
+            <w:vAlign w:val="bottom"/>
+            <w:hideMark/>
+          </w:tcPr>
+          <w:p>
+            <w:pPr>
+              <w:spacing w:after="0"/>
+              <w:rPr>
+                <w:rFonts w:ascii="Arial" w:eastAsia="Times New Roman" w:hAnsi="Arial" w:cs="Arial"/>
+                <w:sz w:val="20"/>
+                <w:szCs w:val="20"/>
+                <w:lang w:val="en-US" w:eastAsia="pt-BR"/>
+              </w:rPr>
+            </w:pPr>
+            <w:r>
+              <w:rPr>
+                <w:rFonts w:ascii="Arial" w:eastAsia="Times New Roman" w:hAnsi="Arial" w:cs="Arial"/>
+                <w:sz w:val="20"/>
+                <w:szCs w:val="20"/>
+                <w:lang w:val="en-US" w:eastAsia="pt-BR"/>
+              </w:rPr>
+              <w:t xml:space="preserve">5.System validates the data and confirms the </w:t>
+            </w:r>
+            <w:r>
+              <w:rPr>
+                <w:rFonts w:ascii="Arial" w:eastAsia="Times New Roman" w:hAnsi="Arial" w:cs="Arial"/>
+                <w:sz w:val="20"/>
+                <w:szCs w:val="20"/>
+                <w:lang w:val="en-US" w:eastAsia="pt-BR"/>
+              </w:rPr>
+              <w:t>Login</w:t>
+            </w:r>
+          </w:p>
+        </w:tc>
+      </w:tr>
+      <w:tr>
+        <w:trPr>
+          <w:trHeight w:val="270"/>
+        </w:trPr>
+        <w:tc>
+          <w:tcPr>
+            <w:tcW w:w="11560" w:type="dxa"/>
+            <w:gridSpan w:val="3"/>
+            <w:shd w:val="clear" w:color="B7E1CD" w:fill="B7E1CD"/>
+            <w:vAlign w:val="bottom"/>
+            <w:hideMark/>
+          </w:tcPr>
+          <w:p>
+            <w:pPr>
+              <w:spacing w:after="0"/>
+              <w:jc w:val="center"/>
+              <w:rPr>
+                <w:rFonts w:ascii="Arial" w:eastAsia="Times New Roman" w:hAnsi="Arial" w:cs="Arial"/>
+                <w:b/>
+                <w:bCs/>
+                <w:lang w:val="en-US" w:eastAsia="pt-BR"/>
+              </w:rPr>
+            </w:pPr>
+            <w:r>
+              <w:rPr>
+                <w:rFonts w:ascii="Arial" w:eastAsia="Times New Roman" w:hAnsi="Arial" w:cs="Arial"/>
+                <w:b/>
+                <w:bCs/>
+                <w:lang w:val="en-US" w:eastAsia="pt-BR"/>
+              </w:rPr>
+              <w:t>Exception</w:t>
+            </w:r>
+            <w:r>
+              <w:rPr>
+                <w:rFonts w:ascii="Arial" w:eastAsia="Times New Roman" w:hAnsi="Arial" w:cs="Arial"/>
+                <w:b/>
+                <w:bCs/>
+                <w:lang w:val="en-US" w:eastAsia="pt-BR"/>
+              </w:rPr>
+              <w:t xml:space="preserve"> Flows:</w:t>
+            </w:r>
+          </w:p>
+        </w:tc>
+      </w:tr>
+      <w:tr>
+        <w:trPr>
+          <w:trHeight w:val="315"/>
+        </w:trPr>
+        <w:tc>
+          <w:tcPr>
+            <w:tcW w:w="11560" w:type="dxa"/>
+            <w:gridSpan w:val="3"/>
+            <w:shd w:val="clear" w:color="D9D9D9" w:fill="D9D9D9"/>
+            <w:noWrap/>
+            <w:vAlign w:val="bottom"/>
+            <w:hideMark/>
+          </w:tcPr>
+          <w:p>
+            <w:pPr>
+              <w:spacing w:after="0"/>
+              <w:jc w:val="center"/>
+              <w:rPr>
+                <w:rFonts w:ascii="Arial" w:eastAsia="Times New Roman" w:hAnsi="Arial" w:cs="Arial"/>
+                <w:sz w:val="20"/>
+                <w:szCs w:val="20"/>
+                <w:lang w:val="en-US" w:eastAsia="pt-BR"/>
+              </w:rPr>
+            </w:pPr>
+            <w:r>
+              <w:rPr>
+                <w:rFonts w:ascii="Arial" w:eastAsia="Times New Roman" w:hAnsi="Arial" w:cs="Arial"/>
+                <w:sz w:val="20"/>
+                <w:szCs w:val="20"/>
+                <w:lang w:val="en-US" w:eastAsia="pt-BR"/>
+              </w:rPr>
+              <w:t>5</w:t>
+            </w:r>
+            <w:r>
+              <w:rPr>
+                <w:rFonts w:ascii="Arial" w:eastAsia="Times New Roman" w:hAnsi="Arial" w:cs="Arial"/>
+                <w:sz w:val="20"/>
+                <w:szCs w:val="20"/>
+                <w:lang w:val="en-US" w:eastAsia="pt-BR"/>
+              </w:rPr>
+              <w:t>.</w:t>
+            </w:r>
+            <w:r>
+              <w:rPr>
+                <w:rFonts w:ascii="Arial" w:eastAsia="Times New Roman" w:hAnsi="Arial" w:cs="Arial"/>
+                <w:sz w:val="20"/>
+                <w:szCs w:val="20"/>
+                <w:lang w:val="en-US" w:eastAsia="pt-BR"/>
+              </w:rPr>
+              <w:t>A. User name</w:t>
+            </w:r>
+            <w:r>
+              <w:rPr>
+                <w:rFonts w:ascii="Arial" w:eastAsia="Times New Roman" w:hAnsi="Arial" w:cs="Arial"/>
+                <w:sz w:val="20"/>
+                <w:szCs w:val="20"/>
+                <w:lang w:val="en-US" w:eastAsia="pt-BR"/>
+              </w:rPr>
+              <w:t xml:space="preserve"> or password</w:t>
+            </w:r>
+            <w:r>
+              <w:rPr>
+                <w:rFonts w:ascii="Arial" w:eastAsia="Times New Roman" w:hAnsi="Arial" w:cs="Arial"/>
+                <w:sz w:val="20"/>
+                <w:szCs w:val="20"/>
+                <w:lang w:val="en-US" w:eastAsia="pt-BR"/>
+              </w:rPr>
+              <w:t xml:space="preserve"> </w:t>
+            </w:r>
+            <w:r>
+              <w:rPr>
+                <w:rFonts w:ascii="Arial" w:eastAsia="Times New Roman" w:hAnsi="Arial" w:cs="Arial"/>
+                <w:sz w:val="20"/>
+                <w:szCs w:val="20"/>
+                <w:lang w:val="en-US" w:eastAsia="pt-BR"/>
+              </w:rPr>
+              <w:t>are</w:t>
+            </w:r>
+            <w:r>
+              <w:rPr>
+                <w:rFonts w:ascii="Arial" w:eastAsia="Times New Roman" w:hAnsi="Arial" w:cs="Arial"/>
+                <w:sz w:val="20"/>
+                <w:szCs w:val="20"/>
+                <w:lang w:val="en-US" w:eastAsia="pt-BR"/>
+              </w:rPr>
+              <w:t xml:space="preserve"> </w:t>
+            </w:r>
+            <w:r>
+              <w:rPr>
+                <w:rFonts w:ascii="Arial" w:eastAsia="Times New Roman" w:hAnsi="Arial" w:cs="Arial"/>
+                <w:sz w:val="20"/>
+                <w:szCs w:val="20"/>
+                <w:lang w:val="en-US" w:eastAsia="pt-BR"/>
+              </w:rPr>
+              <w:t>not valid</w:t>
+            </w:r>
+          </w:p>
+        </w:tc>
+      </w:tr>
+      <w:tr>
+        <w:trPr>
+          <w:trHeight w:val="315"/>
+        </w:trPr>
+        <w:tc>
+          <w:tcPr>
+            <w:tcW w:w="5704" w:type="dxa"/>
+            <w:gridSpan w:val="2"/>
+            <w:shd w:val="clear" w:color="auto" w:fill="auto"/>
+            <w:noWrap/>
+            <w:vAlign w:val="bottom"/>
+            <w:hideMark/>
+          </w:tcPr>
+          <w:p>
+            <w:pPr>
+              <w:spacing w:after="0"/>
+              <w:rPr>
+                <w:rFonts w:ascii="Arial" w:eastAsia="Times New Roman" w:hAnsi="Arial" w:cs="Arial"/>
+                <w:sz w:val="20"/>
+                <w:szCs w:val="20"/>
+                <w:lang w:val="en-US" w:eastAsia="pt-BR"/>
+              </w:rPr>
+            </w:pPr>
+          </w:p>
+        </w:tc>
+        <w:tc>
+          <w:tcPr>
+            <w:tcW w:w="5856" w:type="dxa"/>
+            <w:shd w:val="clear" w:color="auto" w:fill="auto"/>
+            <w:noWrap/>
+            <w:vAlign w:val="bottom"/>
+            <w:hideMark/>
+          </w:tcPr>
+          <w:p>
+            <w:pPr>
+              <w:spacing w:after="0"/>
+              <w:rPr>
+                <w:rFonts w:ascii="Arial" w:eastAsia="Times New Roman" w:hAnsi="Arial" w:cs="Arial"/>
+                <w:sz w:val="20"/>
+                <w:szCs w:val="20"/>
+                <w:lang w:val="en-US" w:eastAsia="pt-BR"/>
+              </w:rPr>
+            </w:pPr>
+            <w:r>
+              <w:rPr>
+                <w:rFonts w:ascii="Arial" w:eastAsia="Times New Roman" w:hAnsi="Arial" w:cs="Arial"/>
+                <w:sz w:val="20"/>
+                <w:szCs w:val="20"/>
+                <w:lang w:val="en-US" w:eastAsia="pt-BR"/>
+              </w:rPr>
+              <w:t>1. System show</w:t>
+            </w:r>
+            <w:r>
+              <w:rPr>
+                <w:rFonts w:ascii="Arial" w:eastAsia="Times New Roman" w:hAnsi="Arial" w:cs="Arial"/>
+                <w:sz w:val="20"/>
+                <w:szCs w:val="20"/>
+                <w:lang w:val="en-US" w:eastAsia="pt-BR"/>
+              </w:rPr>
+              <w:t>s</w:t>
+            </w:r>
+            <w:r>
+              <w:rPr>
+                <w:rFonts w:ascii="Arial" w:eastAsia="Times New Roman" w:hAnsi="Arial" w:cs="Arial"/>
+                <w:sz w:val="20"/>
+                <w:szCs w:val="20"/>
+                <w:lang w:val="en-US" w:eastAsia="pt-BR"/>
+              </w:rPr>
+              <w:t xml:space="preserve"> error message</w:t>
+            </w:r>
+          </w:p>
+        </w:tc>
+      </w:tr>
+      <w:tr>
+        <w:trPr>
+          <w:trHeight w:val="302"/>
+        </w:trPr>
+        <w:tc>
+          <w:tcPr>
+            <w:tcW w:w="5704" w:type="dxa"/>
+            <w:gridSpan w:val="2"/>
+            <w:shd w:val="clear" w:color="auto" w:fill="auto"/>
+            <w:noWrap/>
+            <w:vAlign w:val="bottom"/>
+            <w:hideMark/>
+          </w:tcPr>
+          <w:p>
+            <w:pPr>
+              <w:spacing w:after="0"/>
+              <w:rPr>
+                <w:rFonts w:ascii="Arial" w:eastAsia="Times New Roman" w:hAnsi="Arial" w:cs="Arial"/>
+                <w:sz w:val="20"/>
+                <w:szCs w:val="20"/>
+                <w:lang w:val="en-US" w:eastAsia="pt-BR"/>
+              </w:rPr>
+            </w:pPr>
+            <w:r>
+              <w:rPr>
+                <w:rFonts w:ascii="Arial" w:eastAsia="Times New Roman" w:hAnsi="Arial" w:cs="Arial"/>
+                <w:sz w:val="20"/>
+                <w:szCs w:val="20"/>
+                <w:lang w:val="en-US" w:eastAsia="pt-BR"/>
+              </w:rPr>
+              <w:t>2. Go to step 3 in main flow</w:t>
+            </w:r>
+          </w:p>
+        </w:tc>
+        <w:tc>
+          <w:tcPr>
+            <w:tcW w:w="5856" w:type="dxa"/>
+            <w:shd w:val="clear" w:color="auto" w:fill="auto"/>
+            <w:vAlign w:val="bottom"/>
+            <w:hideMark/>
+          </w:tcPr>
+          <w:p>
+            <w:pPr>
+              <w:spacing w:after="0"/>
+              <w:rPr>
+                <w:rFonts w:ascii="Arial" w:eastAsia="Times New Roman" w:hAnsi="Arial" w:cs="Arial"/>
+                <w:sz w:val="20"/>
+                <w:szCs w:val="20"/>
+                <w:lang w:val="en-US" w:eastAsia="pt-BR"/>
+              </w:rPr>
+            </w:pPr>
+          </w:p>
+        </w:tc>
+      </w:tr>
+      <w:tr>
+        <w:trPr>
+          <w:trHeight w:val="315"/>
+        </w:trPr>
+        <w:tc>
+          <w:tcPr>
+            <w:tcW w:w="11560" w:type="dxa"/>
+            <w:gridSpan w:val="3"/>
+            <w:shd w:val="clear" w:color="D9D9D9" w:fill="D9D9D9"/>
+            <w:noWrap/>
+            <w:vAlign w:val="bottom"/>
+            <w:hideMark/>
+          </w:tcPr>
+          <w:p>
+            <w:pPr>
+              <w:spacing w:after="0"/>
+              <w:jc w:val="center"/>
+              <w:rPr>
+                <w:rFonts w:ascii="Arial" w:eastAsia="Times New Roman" w:hAnsi="Arial" w:cs="Arial"/>
+                <w:sz w:val="20"/>
+                <w:szCs w:val="20"/>
+                <w:lang w:val="en-US" w:eastAsia="pt-BR"/>
+              </w:rPr>
+            </w:pPr>
+            <w:r>
+              <w:rPr>
+                <w:rFonts w:ascii="Arial" w:eastAsia="Times New Roman" w:hAnsi="Arial" w:cs="Arial"/>
+                <w:sz w:val="20"/>
+                <w:szCs w:val="20"/>
+                <w:lang w:val="en-US" w:eastAsia="pt-BR"/>
+              </w:rPr>
+              <w:t>5</w:t>
+            </w:r>
+            <w:r>
+              <w:rPr>
+                <w:rFonts w:ascii="Arial" w:eastAsia="Times New Roman" w:hAnsi="Arial" w:cs="Arial"/>
+                <w:sz w:val="20"/>
+                <w:szCs w:val="20"/>
+                <w:lang w:val="en-US" w:eastAsia="pt-BR"/>
+              </w:rPr>
+              <w:t>.</w:t>
+            </w:r>
+            <w:r>
+              <w:rPr>
+                <w:rFonts w:ascii="Arial" w:eastAsia="Times New Roman" w:hAnsi="Arial" w:cs="Arial"/>
+                <w:sz w:val="20"/>
+                <w:szCs w:val="20"/>
+                <w:lang w:val="en-US" w:eastAsia="pt-BR"/>
+              </w:rPr>
+              <w:t>A. User didn't fill some required field</w:t>
+            </w:r>
+          </w:p>
+        </w:tc>
+      </w:tr>
+      <w:tr>
+        <w:trPr>
+          <w:trHeight w:val="315"/>
+        </w:trPr>
+        <w:tc>
+          <w:tcPr>
+            <w:tcW w:w="5704" w:type="dxa"/>
+            <w:gridSpan w:val="2"/>
+            <w:shd w:val="clear" w:color="auto" w:fill="auto"/>
+            <w:noWrap/>
+            <w:vAlign w:val="bottom"/>
+            <w:hideMark/>
+          </w:tcPr>
+          <w:p>
+            <w:pPr>
+              <w:spacing w:after="0"/>
+              <w:rPr>
+                <w:rFonts w:ascii="Arial" w:eastAsia="Times New Roman" w:hAnsi="Arial" w:cs="Arial"/>
+                <w:sz w:val="20"/>
+                <w:szCs w:val="20"/>
+                <w:lang w:val="en-US" w:eastAsia="pt-BR"/>
+              </w:rPr>
+            </w:pPr>
+          </w:p>
+        </w:tc>
+        <w:tc>
+          <w:tcPr>
+            <w:tcW w:w="5856" w:type="dxa"/>
+            <w:shd w:val="clear" w:color="auto" w:fill="auto"/>
+            <w:noWrap/>
+            <w:vAlign w:val="bottom"/>
+            <w:hideMark/>
+          </w:tcPr>
+          <w:p>
+            <w:pPr>
+              <w:spacing w:after="0"/>
+              <w:rPr>
+                <w:rFonts w:ascii="Arial" w:eastAsia="Times New Roman" w:hAnsi="Arial" w:cs="Arial"/>
+                <w:sz w:val="20"/>
+                <w:szCs w:val="20"/>
+                <w:lang w:val="en-US" w:eastAsia="pt-BR"/>
+              </w:rPr>
+            </w:pPr>
+            <w:r>
+              <w:rPr>
+                <w:rFonts w:ascii="Arial" w:eastAsia="Times New Roman" w:hAnsi="Arial" w:cs="Arial"/>
+                <w:sz w:val="20"/>
+                <w:szCs w:val="20"/>
+                <w:lang w:val="en-US" w:eastAsia="pt-BR"/>
+              </w:rPr>
+              <w:t>1. System show</w:t>
+            </w:r>
+            <w:r>
+              <w:rPr>
+                <w:rFonts w:ascii="Arial" w:eastAsia="Times New Roman" w:hAnsi="Arial" w:cs="Arial"/>
+                <w:sz w:val="20"/>
+                <w:szCs w:val="20"/>
+                <w:lang w:val="en-US" w:eastAsia="pt-BR"/>
+              </w:rPr>
+              <w:t>s</w:t>
+            </w:r>
+            <w:r>
+              <w:rPr>
+                <w:rFonts w:ascii="Arial" w:eastAsia="Times New Roman" w:hAnsi="Arial" w:cs="Arial"/>
+                <w:sz w:val="20"/>
+                <w:szCs w:val="20"/>
+                <w:lang w:val="en-US" w:eastAsia="pt-BR"/>
+              </w:rPr>
+              <w:t xml:space="preserve"> error message</w:t>
+            </w:r>
+          </w:p>
+        </w:tc>
+      </w:tr>
+      <w:tr>
+        <w:trPr>
+          <w:trHeight w:val="302"/>
+        </w:trPr>
+        <w:tc>
+          <w:tcPr>
+            <w:tcW w:w="5704" w:type="dxa"/>
+            <w:gridSpan w:val="2"/>
+            <w:shd w:val="clear" w:color="auto" w:fill="auto"/>
+            <w:noWrap/>
+            <w:vAlign w:val="bottom"/>
+            <w:hideMark/>
+          </w:tcPr>
+          <w:p>
+            <w:pPr>
+              <w:spacing w:after="0"/>
+              <w:rPr>
+                <w:rFonts w:ascii="Arial" w:eastAsia="Times New Roman" w:hAnsi="Arial" w:cs="Arial"/>
+                <w:sz w:val="20"/>
+                <w:szCs w:val="20"/>
+                <w:lang w:val="en-US" w:eastAsia="pt-BR"/>
+              </w:rPr>
+            </w:pPr>
+            <w:r>
+              <w:rPr>
+                <w:rFonts w:ascii="Arial" w:eastAsia="Times New Roman" w:hAnsi="Arial" w:cs="Arial"/>
+                <w:sz w:val="20"/>
+                <w:szCs w:val="20"/>
+                <w:lang w:val="en-US" w:eastAsia="pt-BR"/>
+              </w:rPr>
+              <w:t>2. Go to step 3 in main flow</w:t>
+            </w:r>
+          </w:p>
+        </w:tc>
+        <w:tc>
+          <w:tcPr>
+            <w:tcW w:w="5856" w:type="dxa"/>
+            <w:shd w:val="clear" w:color="auto" w:fill="auto"/>
+            <w:vAlign w:val="bottom"/>
+            <w:hideMark/>
+          </w:tcPr>
+          <w:p>
+            <w:pPr>
+              <w:spacing w:after="0"/>
+              <w:rPr>
+                <w:rFonts w:ascii="Arial" w:eastAsia="Times New Roman" w:hAnsi="Arial" w:cs="Arial"/>
+                <w:sz w:val="20"/>
+                <w:szCs w:val="20"/>
+                <w:lang w:val="en-US" w:eastAsia="pt-BR"/>
+              </w:rPr>
+            </w:pPr>
+          </w:p>
+        </w:tc>
+      </w:tr>
+      <w:tr>
+        <w:trPr>
+          <w:trHeight w:val="228"/>
+        </w:trPr>
+        <w:tc>
+          <w:tcPr>
+            <w:tcW w:w="11560" w:type="dxa"/>
+            <w:gridSpan w:val="3"/>
+            <w:shd w:val="clear" w:color="auto" w:fill="FFFFFF" w:themeFill="background1"/>
+            <w:noWrap/>
+            <w:vAlign w:val="bottom"/>
+          </w:tcPr>
+          <w:p>
+            <w:pPr>
+              <w:spacing w:after="0"/>
+              <w:rPr>
+                <w:rFonts w:ascii="Arial" w:eastAsia="Times New Roman" w:hAnsi="Arial" w:cs="Arial"/>
+                <w:sz w:val="20"/>
+                <w:szCs w:val="20"/>
+                <w:lang w:val="en-US" w:eastAsia="pt-BR"/>
+              </w:rPr>
+            </w:pPr>
+          </w:p>
+        </w:tc>
+      </w:tr>
+    </w:tbl>
+    <w:p>
+      <w:pPr>
+        <w:rPr>
+          <w:lang w:val="en-US"/>
+        </w:rPr>
+      </w:pPr>
+    </w:p>
     <w:p>
       <w:pPr>
         <w:rPr>

</xml_diff>

<commit_message>
Appling some fixes in the specification
</commit_message>
<xml_diff>
--- a/engineering/requirement analysis/Atlas_UseCase_Specification.docx
+++ b/engineering/requirement analysis/Atlas_UseCase_Specification.docx
@@ -364,7 +364,6 @@
                 <w:lang w:eastAsia="pt-BR"/>
               </w:rPr>
             </w:pPr>
-            <w:proofErr w:type="spellStart"/>
             <w:r>
               <w:rPr>
                 <w:rFonts w:ascii="Arial" w:eastAsia="Times New Roman" w:hAnsi="Arial" w:cs="Arial"/>
@@ -392,7 +391,6 @@
               </w:rPr>
               <w:t>tor</w:t>
             </w:r>
-            <w:proofErr w:type="spellEnd"/>
             <w:r>
               <w:rPr>
                 <w:rFonts w:ascii="Arial" w:eastAsia="Times New Roman" w:hAnsi="Arial" w:cs="Arial"/>
@@ -400,39 +398,37 @@
                 <w:bCs/>
                 <w:lang w:eastAsia="pt-BR"/>
               </w:rPr>
-              <w:t xml:space="preserve"> </w:t>
-            </w:r>
-            <w:proofErr w:type="spellStart"/>
-            <w:r>
+              <w:t xml:space="preserve"> Actions</w:t>
+            </w:r>
+          </w:p>
+        </w:tc>
+        <w:tc>
+          <w:tcPr>
+            <w:tcW w:w="5856" w:type="dxa"/>
+            <w:shd w:val="clear" w:color="B7E1CD" w:fill="B7E1CD"/>
+            <w:vAlign w:val="bottom"/>
+            <w:hideMark/>
+          </w:tcPr>
+          <w:p>
+            <w:pPr>
+              <w:spacing w:after="0"/>
+              <w:jc w:val="center"/>
               <w:rPr>
                 <w:rFonts w:ascii="Arial" w:eastAsia="Times New Roman" w:hAnsi="Arial" w:cs="Arial"/>
                 <w:b/>
                 <w:bCs/>
                 <w:lang w:eastAsia="pt-BR"/>
               </w:rPr>
-              <w:t>Actions</w:t>
-            </w:r>
-            <w:proofErr w:type="spellEnd"/>
-          </w:p>
-        </w:tc>
-        <w:tc>
-          <w:tcPr>
-            <w:tcW w:w="5856" w:type="dxa"/>
-            <w:shd w:val="clear" w:color="B7E1CD" w:fill="B7E1CD"/>
-            <w:vAlign w:val="bottom"/>
-            <w:hideMark/>
-          </w:tcPr>
-          <w:p>
-            <w:pPr>
-              <w:spacing w:after="0"/>
-              <w:jc w:val="center"/>
+            </w:pPr>
+            <w:r>
               <w:rPr>
                 <w:rFonts w:ascii="Arial" w:eastAsia="Times New Roman" w:hAnsi="Arial" w:cs="Arial"/>
                 <w:b/>
                 <w:bCs/>
                 <w:lang w:eastAsia="pt-BR"/>
               </w:rPr>
-            </w:pPr>
+              <w:t>System Action</w:t>
+            </w:r>
             <w:r>
               <w:rPr>
                 <w:rFonts w:ascii="Arial" w:eastAsia="Times New Roman" w:hAnsi="Arial" w:cs="Arial"/>
@@ -440,18 +436,34 @@
                 <w:bCs/>
                 <w:lang w:eastAsia="pt-BR"/>
               </w:rPr>
-              <w:t xml:space="preserve">System </w:t>
-            </w:r>
-            <w:proofErr w:type="spellStart"/>
-            <w:r>
+              <w:t>s</w:t>
+            </w:r>
+          </w:p>
+        </w:tc>
+      </w:tr>
+      <w:tr>
+        <w:trPr>
+          <w:trHeight w:val="270"/>
+        </w:trPr>
+        <w:tc>
+          <w:tcPr>
+            <w:tcW w:w="11560" w:type="dxa"/>
+            <w:gridSpan w:val="3"/>
+            <w:shd w:val="clear" w:color="D9D9D9" w:fill="D9D9D9"/>
+            <w:vAlign w:val="bottom"/>
+            <w:hideMark/>
+          </w:tcPr>
+          <w:p>
+            <w:pPr>
+              <w:spacing w:after="0"/>
+              <w:jc w:val="center"/>
               <w:rPr>
                 <w:rFonts w:ascii="Arial" w:eastAsia="Times New Roman" w:hAnsi="Arial" w:cs="Arial"/>
                 <w:b/>
                 <w:bCs/>
                 <w:lang w:eastAsia="pt-BR"/>
               </w:rPr>
-              <w:t>Action</w:t>
-            </w:r>
+            </w:pPr>
             <w:r>
               <w:rPr>
                 <w:rFonts w:ascii="Arial" w:eastAsia="Times New Roman" w:hAnsi="Arial" w:cs="Arial"/>
@@ -459,21 +471,501 @@
                 <w:bCs/>
                 <w:lang w:eastAsia="pt-BR"/>
               </w:rPr>
-              <w:t>s</w:t>
-            </w:r>
-            <w:proofErr w:type="spellEnd"/>
+              <w:t>Main</w:t>
+            </w:r>
+            <w:r>
+              <w:rPr>
+                <w:rFonts w:ascii="Arial" w:eastAsia="Times New Roman" w:hAnsi="Arial" w:cs="Arial"/>
+                <w:b/>
+                <w:bCs/>
+                <w:lang w:eastAsia="pt-BR"/>
+              </w:rPr>
+              <w:t xml:space="preserve"> Flow:</w:t>
+            </w:r>
+          </w:p>
+        </w:tc>
+      </w:tr>
+      <w:tr>
+        <w:trPr>
+          <w:trHeight w:val="232"/>
+        </w:trPr>
+        <w:tc>
+          <w:tcPr>
+            <w:tcW w:w="5704" w:type="dxa"/>
+            <w:gridSpan w:val="2"/>
+            <w:shd w:val="clear" w:color="auto" w:fill="auto"/>
+            <w:vAlign w:val="bottom"/>
+            <w:hideMark/>
+          </w:tcPr>
+          <w:p>
+            <w:pPr>
+              <w:spacing w:after="0"/>
+              <w:rPr>
+                <w:rFonts w:ascii="Arial" w:eastAsia="Times New Roman" w:hAnsi="Arial" w:cs="Arial"/>
+                <w:sz w:val="20"/>
+                <w:szCs w:val="20"/>
+                <w:lang w:val="en-US" w:eastAsia="pt-BR"/>
+              </w:rPr>
+            </w:pPr>
+            <w:r>
+              <w:rPr>
+                <w:rFonts w:ascii="Arial" w:eastAsia="Times New Roman" w:hAnsi="Arial" w:cs="Arial"/>
+                <w:sz w:val="20"/>
+                <w:szCs w:val="20"/>
+                <w:lang w:val="en-US" w:eastAsia="pt-BR"/>
+              </w:rPr>
+              <w:t xml:space="preserve">1. User selects </w:t>
+            </w:r>
+            <w:r>
+              <w:rPr>
+                <w:rFonts w:ascii="Arial" w:eastAsia="Times New Roman" w:hAnsi="Arial" w:cs="Arial"/>
+                <w:b/>
+                <w:sz w:val="20"/>
+                <w:szCs w:val="20"/>
+                <w:lang w:val="en-US" w:eastAsia="pt-BR"/>
+              </w:rPr>
+              <w:t>Create Diagram</w:t>
+            </w:r>
+            <w:r>
+              <w:rPr>
+                <w:rFonts w:ascii="Arial" w:eastAsia="Times New Roman" w:hAnsi="Arial" w:cs="Arial"/>
+                <w:sz w:val="20"/>
+                <w:szCs w:val="20"/>
+                <w:lang w:val="en-US" w:eastAsia="pt-BR"/>
+              </w:rPr>
+              <w:t xml:space="preserve"> option</w:t>
+            </w:r>
+          </w:p>
+        </w:tc>
+        <w:tc>
+          <w:tcPr>
+            <w:tcW w:w="5856" w:type="dxa"/>
+            <w:shd w:val="clear" w:color="auto" w:fill="auto"/>
+            <w:noWrap/>
+            <w:vAlign w:val="bottom"/>
+            <w:hideMark/>
+          </w:tcPr>
+          <w:p>
+            <w:pPr>
+              <w:spacing w:after="0"/>
+              <w:rPr>
+                <w:rFonts w:ascii="Arial" w:eastAsia="Times New Roman" w:hAnsi="Arial" w:cs="Arial"/>
+                <w:sz w:val="20"/>
+                <w:szCs w:val="20"/>
+                <w:lang w:val="en-US" w:eastAsia="pt-BR"/>
+              </w:rPr>
+            </w:pPr>
+            <w:r>
+              <w:rPr>
+                <w:rFonts w:ascii="Arial" w:eastAsia="Times New Roman" w:hAnsi="Arial" w:cs="Arial"/>
+                <w:sz w:val="20"/>
+                <w:szCs w:val="20"/>
+                <w:lang w:val="en-US" w:eastAsia="pt-BR"/>
+              </w:rPr>
+              <w:t> </w:t>
+            </w:r>
+          </w:p>
+        </w:tc>
+      </w:tr>
+      <w:tr>
+        <w:trPr>
+          <w:trHeight w:val="142"/>
+        </w:trPr>
+        <w:tc>
+          <w:tcPr>
+            <w:tcW w:w="5704" w:type="dxa"/>
+            <w:gridSpan w:val="2"/>
+            <w:shd w:val="clear" w:color="auto" w:fill="auto"/>
+            <w:noWrap/>
+            <w:vAlign w:val="bottom"/>
+            <w:hideMark/>
+          </w:tcPr>
+          <w:p>
+            <w:pPr>
+              <w:spacing w:after="0"/>
+              <w:rPr>
+                <w:rFonts w:ascii="Arial" w:eastAsia="Times New Roman" w:hAnsi="Arial" w:cs="Arial"/>
+                <w:sz w:val="20"/>
+                <w:szCs w:val="20"/>
+                <w:lang w:val="en-US" w:eastAsia="pt-BR"/>
+              </w:rPr>
+            </w:pPr>
+            <w:r>
+              <w:rPr>
+                <w:rFonts w:ascii="Arial" w:eastAsia="Times New Roman" w:hAnsi="Arial" w:cs="Arial"/>
+                <w:sz w:val="20"/>
+                <w:szCs w:val="20"/>
+                <w:lang w:val="en-US" w:eastAsia="pt-BR"/>
+              </w:rPr>
+              <w:t>2</w:t>
+            </w:r>
+            <w:r>
+              <w:rPr>
+                <w:rFonts w:ascii="Arial" w:eastAsia="Times New Roman" w:hAnsi="Arial" w:cs="Arial"/>
+                <w:sz w:val="20"/>
+                <w:szCs w:val="20"/>
+                <w:lang w:val="en-US" w:eastAsia="pt-BR"/>
+              </w:rPr>
+              <w:t xml:space="preserve">. </w:t>
+            </w:r>
+            <w:r>
+              <w:rPr>
+                <w:rFonts w:ascii="Arial" w:eastAsia="Times New Roman" w:hAnsi="Arial" w:cs="Arial"/>
+                <w:sz w:val="20"/>
+                <w:szCs w:val="20"/>
+                <w:lang w:val="en-US" w:eastAsia="pt-BR"/>
+              </w:rPr>
+              <w:t>User selects feature model notation</w:t>
+            </w:r>
+          </w:p>
+        </w:tc>
+        <w:tc>
+          <w:tcPr>
+            <w:tcW w:w="5856" w:type="dxa"/>
+            <w:shd w:val="clear" w:color="FFFFFF" w:fill="FFFFFF"/>
+            <w:vAlign w:val="bottom"/>
+            <w:hideMark/>
+          </w:tcPr>
+          <w:p>
+            <w:pPr>
+              <w:spacing w:after="0"/>
+              <w:rPr>
+                <w:rFonts w:ascii="Arial" w:eastAsia="Times New Roman" w:hAnsi="Arial" w:cs="Arial"/>
+                <w:sz w:val="20"/>
+                <w:szCs w:val="20"/>
+                <w:lang w:val="en-US" w:eastAsia="pt-BR"/>
+              </w:rPr>
+            </w:pPr>
+          </w:p>
+        </w:tc>
+      </w:tr>
+      <w:tr>
+        <w:trPr>
+          <w:trHeight w:val="254"/>
+        </w:trPr>
+        <w:tc>
+          <w:tcPr>
+            <w:tcW w:w="5704" w:type="dxa"/>
+            <w:gridSpan w:val="2"/>
+            <w:shd w:val="clear" w:color="auto" w:fill="auto"/>
+            <w:vAlign w:val="bottom"/>
+            <w:hideMark/>
+          </w:tcPr>
+          <w:p>
+            <w:pPr>
+              <w:spacing w:after="0"/>
+              <w:rPr>
+                <w:rFonts w:ascii="Arial" w:eastAsia="Times New Roman" w:hAnsi="Arial" w:cs="Arial"/>
+                <w:sz w:val="20"/>
+                <w:szCs w:val="20"/>
+                <w:lang w:val="en-US" w:eastAsia="pt-BR"/>
+              </w:rPr>
+            </w:pPr>
+          </w:p>
+        </w:tc>
+        <w:tc>
+          <w:tcPr>
+            <w:tcW w:w="5856" w:type="dxa"/>
+            <w:shd w:val="clear" w:color="auto" w:fill="auto"/>
+            <w:noWrap/>
+            <w:vAlign w:val="bottom"/>
+            <w:hideMark/>
+          </w:tcPr>
+          <w:p>
+            <w:pPr>
+              <w:spacing w:after="0"/>
+              <w:rPr>
+                <w:rFonts w:ascii="Arial" w:eastAsia="Times New Roman" w:hAnsi="Arial" w:cs="Arial"/>
+                <w:sz w:val="20"/>
+                <w:szCs w:val="20"/>
+                <w:lang w:val="en-US" w:eastAsia="pt-BR"/>
+              </w:rPr>
+            </w:pPr>
+            <w:r>
+              <w:rPr>
+                <w:rFonts w:ascii="Arial" w:eastAsia="Times New Roman" w:hAnsi="Arial" w:cs="Arial"/>
+                <w:sz w:val="20"/>
+                <w:szCs w:val="20"/>
+                <w:lang w:val="en-US" w:eastAsia="pt-BR"/>
+              </w:rPr>
+              <w:t> </w:t>
+            </w:r>
+            <w:r>
+              <w:rPr>
+                <w:rFonts w:ascii="Arial" w:eastAsia="Times New Roman" w:hAnsi="Arial" w:cs="Arial"/>
+                <w:sz w:val="20"/>
+                <w:szCs w:val="20"/>
+                <w:lang w:val="en-US" w:eastAsia="pt-BR"/>
+              </w:rPr>
+              <w:t>3</w:t>
+            </w:r>
+            <w:r>
+              <w:rPr>
+                <w:rFonts w:ascii="Arial" w:eastAsia="Times New Roman" w:hAnsi="Arial" w:cs="Arial"/>
+                <w:sz w:val="20"/>
+                <w:szCs w:val="20"/>
+                <w:lang w:val="en-US" w:eastAsia="pt-BR"/>
+              </w:rPr>
+              <w:t xml:space="preserve">. System </w:t>
+            </w:r>
+            <w:r>
+              <w:rPr>
+                <w:rFonts w:ascii="Arial" w:eastAsia="Times New Roman" w:hAnsi="Arial" w:cs="Arial"/>
+                <w:sz w:val="20"/>
+                <w:szCs w:val="20"/>
+                <w:lang w:val="en-US" w:eastAsia="pt-BR"/>
+              </w:rPr>
+              <w:t>checks</w:t>
+            </w:r>
+            <w:r>
+              <w:rPr>
+                <w:rFonts w:ascii="Arial" w:eastAsia="Times New Roman" w:hAnsi="Arial" w:cs="Arial"/>
+                <w:sz w:val="20"/>
+                <w:szCs w:val="20"/>
+                <w:lang w:val="en-US" w:eastAsia="pt-BR"/>
+              </w:rPr>
+              <w:t xml:space="preserve"> </w:t>
+            </w:r>
+            <w:r>
+              <w:rPr>
+                <w:rFonts w:ascii="Arial" w:eastAsia="Times New Roman" w:hAnsi="Arial" w:cs="Arial"/>
+                <w:sz w:val="20"/>
+                <w:szCs w:val="20"/>
+                <w:lang w:val="en-US" w:eastAsia="pt-BR"/>
+              </w:rPr>
+              <w:t>notation</w:t>
+            </w:r>
+          </w:p>
+        </w:tc>
+      </w:tr>
+      <w:tr>
+        <w:trPr>
+          <w:trHeight w:val="334"/>
+        </w:trPr>
+        <w:tc>
+          <w:tcPr>
+            <w:tcW w:w="5704" w:type="dxa"/>
+            <w:gridSpan w:val="2"/>
+            <w:shd w:val="clear" w:color="auto" w:fill="auto"/>
+            <w:noWrap/>
+            <w:vAlign w:val="bottom"/>
+            <w:hideMark/>
+          </w:tcPr>
+          <w:p>
+            <w:pPr>
+              <w:spacing w:after="0"/>
+              <w:rPr>
+                <w:rFonts w:ascii="Arial" w:eastAsia="Times New Roman" w:hAnsi="Arial" w:cs="Arial"/>
+                <w:sz w:val="20"/>
+                <w:szCs w:val="20"/>
+                <w:lang w:val="en-US" w:eastAsia="pt-BR"/>
+              </w:rPr>
+            </w:pPr>
+            <w:r>
+              <w:rPr>
+                <w:rFonts w:ascii="Arial" w:eastAsia="Times New Roman" w:hAnsi="Arial" w:cs="Arial"/>
+                <w:sz w:val="20"/>
+                <w:szCs w:val="20"/>
+                <w:lang w:val="en-US" w:eastAsia="pt-BR"/>
+              </w:rPr>
+              <w:t>4</w:t>
+            </w:r>
+            <w:r>
+              <w:rPr>
+                <w:rFonts w:ascii="Arial" w:eastAsia="Times New Roman" w:hAnsi="Arial" w:cs="Arial"/>
+                <w:sz w:val="20"/>
+                <w:szCs w:val="20"/>
+                <w:lang w:val="en-US" w:eastAsia="pt-BR"/>
+              </w:rPr>
+              <w:t xml:space="preserve">. </w:t>
+            </w:r>
+            <w:r>
+              <w:rPr>
+                <w:rFonts w:ascii="Arial" w:eastAsia="Times New Roman" w:hAnsi="Arial" w:cs="Arial"/>
+                <w:sz w:val="20"/>
+                <w:szCs w:val="20"/>
+                <w:lang w:val="en-US" w:eastAsia="pt-BR"/>
+              </w:rPr>
+              <w:t>User adds features to diagram</w:t>
+            </w:r>
+          </w:p>
+        </w:tc>
+        <w:tc>
+          <w:tcPr>
+            <w:tcW w:w="5856" w:type="dxa"/>
+            <w:shd w:val="clear" w:color="auto" w:fill="auto"/>
+            <w:noWrap/>
+            <w:vAlign w:val="bottom"/>
+            <w:hideMark/>
+          </w:tcPr>
+          <w:p>
+            <w:pPr>
+              <w:spacing w:after="0"/>
+              <w:rPr>
+                <w:rFonts w:ascii="Arial" w:eastAsia="Times New Roman" w:hAnsi="Arial" w:cs="Arial"/>
+                <w:sz w:val="20"/>
+                <w:szCs w:val="20"/>
+                <w:lang w:val="en-US" w:eastAsia="pt-BR"/>
+              </w:rPr>
+            </w:pPr>
+          </w:p>
+        </w:tc>
+      </w:tr>
+      <w:tr>
+        <w:trPr>
+          <w:trHeight w:val="334"/>
+        </w:trPr>
+        <w:tc>
+          <w:tcPr>
+            <w:tcW w:w="5704" w:type="dxa"/>
+            <w:gridSpan w:val="2"/>
+            <w:shd w:val="clear" w:color="auto" w:fill="auto"/>
+            <w:noWrap/>
+            <w:vAlign w:val="bottom"/>
+            <w:hideMark/>
+          </w:tcPr>
+          <w:p>
+            <w:pPr>
+              <w:spacing w:after="0"/>
+              <w:rPr>
+                <w:rFonts w:ascii="Arial" w:eastAsia="Times New Roman" w:hAnsi="Arial" w:cs="Arial"/>
+                <w:sz w:val="20"/>
+                <w:szCs w:val="20"/>
+                <w:lang w:val="en-US" w:eastAsia="pt-BR"/>
+              </w:rPr>
+            </w:pPr>
+            <w:r>
+              <w:rPr>
+                <w:rFonts w:ascii="Arial" w:eastAsia="Times New Roman" w:hAnsi="Arial" w:cs="Arial"/>
+                <w:sz w:val="20"/>
+                <w:szCs w:val="20"/>
+                <w:lang w:val="en-US" w:eastAsia="pt-BR"/>
+              </w:rPr>
+              <w:t>5. User saves diagram</w:t>
+            </w:r>
+          </w:p>
+        </w:tc>
+        <w:tc>
+          <w:tcPr>
+            <w:tcW w:w="5856" w:type="dxa"/>
+            <w:shd w:val="clear" w:color="auto" w:fill="auto"/>
+            <w:noWrap/>
+            <w:vAlign w:val="bottom"/>
+            <w:hideMark/>
+          </w:tcPr>
+          <w:p>
+            <w:pPr>
+              <w:spacing w:after="0"/>
+              <w:rPr>
+                <w:rFonts w:ascii="Arial" w:eastAsia="Times New Roman" w:hAnsi="Arial" w:cs="Arial"/>
+                <w:sz w:val="20"/>
+                <w:szCs w:val="20"/>
+                <w:lang w:val="en-US" w:eastAsia="pt-BR"/>
+              </w:rPr>
+            </w:pPr>
+          </w:p>
+        </w:tc>
+      </w:tr>
+      <w:tr>
+        <w:trPr>
+          <w:trHeight w:val="334"/>
+        </w:trPr>
+        <w:tc>
+          <w:tcPr>
+            <w:tcW w:w="5704" w:type="dxa"/>
+            <w:gridSpan w:val="2"/>
+            <w:shd w:val="clear" w:color="auto" w:fill="auto"/>
+            <w:noWrap/>
+            <w:vAlign w:val="bottom"/>
+            <w:hideMark/>
+          </w:tcPr>
+          <w:p>
+            <w:pPr>
+              <w:spacing w:after="0"/>
+              <w:rPr>
+                <w:rFonts w:ascii="Arial" w:eastAsia="Times New Roman" w:hAnsi="Arial" w:cs="Arial"/>
+                <w:sz w:val="20"/>
+                <w:szCs w:val="20"/>
+                <w:lang w:val="en-US" w:eastAsia="pt-BR"/>
+              </w:rPr>
+            </w:pPr>
+          </w:p>
+        </w:tc>
+        <w:tc>
+          <w:tcPr>
+            <w:tcW w:w="5856" w:type="dxa"/>
+            <w:shd w:val="clear" w:color="auto" w:fill="auto"/>
+            <w:noWrap/>
+            <w:vAlign w:val="bottom"/>
+            <w:hideMark/>
+          </w:tcPr>
+          <w:p>
+            <w:pPr>
+              <w:spacing w:after="0"/>
+              <w:rPr>
+                <w:rFonts w:ascii="Arial" w:eastAsia="Times New Roman" w:hAnsi="Arial" w:cs="Arial"/>
+                <w:sz w:val="20"/>
+                <w:szCs w:val="20"/>
+                <w:lang w:val="en-US" w:eastAsia="pt-BR"/>
+              </w:rPr>
+            </w:pPr>
+            <w:r>
+              <w:rPr>
+                <w:rFonts w:ascii="Arial" w:eastAsia="Times New Roman" w:hAnsi="Arial" w:cs="Arial"/>
+                <w:sz w:val="20"/>
+                <w:szCs w:val="20"/>
+                <w:lang w:val="en-US" w:eastAsia="pt-BR"/>
+              </w:rPr>
+              <w:t>6. System Validates diagram and save it in the repository</w:t>
+            </w:r>
           </w:p>
         </w:tc>
       </w:tr>
       <w:tr>
         <w:trPr>
           <w:trHeight w:val="270"/>
+        </w:trPr>
+        <w:tc>
+          <w:tcPr>
+            <w:tcW w:w="11560" w:type="dxa"/>
+            <w:gridSpan w:val="3"/>
+            <w:shd w:val="clear" w:color="B7E1CD" w:fill="B7E1CD"/>
+            <w:vAlign w:val="bottom"/>
+            <w:hideMark/>
+          </w:tcPr>
+          <w:p>
+            <w:pPr>
+              <w:spacing w:after="0"/>
+              <w:jc w:val="center"/>
+              <w:rPr>
+                <w:rFonts w:ascii="Arial" w:eastAsia="Times New Roman" w:hAnsi="Arial" w:cs="Arial"/>
+                <w:b/>
+                <w:bCs/>
+                <w:lang w:val="en-US" w:eastAsia="pt-BR"/>
+              </w:rPr>
+            </w:pPr>
+            <w:r>
+              <w:rPr>
+                <w:rFonts w:ascii="Arial" w:eastAsia="Times New Roman" w:hAnsi="Arial" w:cs="Arial"/>
+                <w:b/>
+                <w:bCs/>
+                <w:lang w:val="en-US" w:eastAsia="pt-BR"/>
+              </w:rPr>
+              <w:t>Alternative Flows:</w:t>
+            </w:r>
+          </w:p>
+        </w:tc>
+      </w:tr>
+      <w:tr>
+        <w:trPr>
+          <w:trHeight w:val="315"/>
         </w:trPr>
         <w:tc>
           <w:tcPr>
             <w:tcW w:w="11560" w:type="dxa"/>
             <w:gridSpan w:val="3"/>
             <w:shd w:val="clear" w:color="D9D9D9" w:fill="D9D9D9"/>
+            <w:noWrap/>
             <w:vAlign w:val="bottom"/>
             <w:hideMark/>
           </w:tcPr>
@@ -483,139 +975,236 @@
               <w:jc w:val="center"/>
               <w:rPr>
                 <w:rFonts w:ascii="Arial" w:eastAsia="Times New Roman" w:hAnsi="Arial" w:cs="Arial"/>
+                <w:sz w:val="20"/>
+                <w:szCs w:val="20"/>
+                <w:lang w:val="en-US" w:eastAsia="pt-BR"/>
+              </w:rPr>
+            </w:pPr>
+            <w:r>
+              <w:rPr>
+                <w:rFonts w:ascii="Arial" w:eastAsia="Times New Roman" w:hAnsi="Arial" w:cs="Arial"/>
+                <w:sz w:val="20"/>
+                <w:szCs w:val="20"/>
+                <w:lang w:val="en-US" w:eastAsia="pt-BR"/>
+              </w:rPr>
+              <w:t>1</w:t>
+            </w:r>
+            <w:r>
+              <w:rPr>
+                <w:rFonts w:ascii="Arial" w:eastAsia="Times New Roman" w:hAnsi="Arial" w:cs="Arial"/>
+                <w:sz w:val="20"/>
+                <w:szCs w:val="20"/>
+                <w:lang w:val="en-US" w:eastAsia="pt-BR"/>
+              </w:rPr>
+              <w:t>.A</w:t>
+            </w:r>
+            <w:r>
+              <w:rPr>
+                <w:rFonts w:ascii="Arial" w:eastAsia="Times New Roman" w:hAnsi="Arial" w:cs="Arial"/>
+                <w:sz w:val="20"/>
+                <w:szCs w:val="20"/>
+                <w:lang w:val="en-US" w:eastAsia="pt-BR"/>
+              </w:rPr>
+              <w:t xml:space="preserve"> -</w:t>
+            </w:r>
+            <w:r>
+              <w:rPr>
+                <w:rFonts w:ascii="Arial" w:eastAsia="Times New Roman" w:hAnsi="Arial" w:cs="Arial"/>
+                <w:sz w:val="20"/>
+                <w:szCs w:val="20"/>
+                <w:lang w:val="en-US" w:eastAsia="pt-BR"/>
+              </w:rPr>
+              <w:t xml:space="preserve"> User selects </w:t>
+            </w:r>
+            <w:r>
+              <w:rPr>
+                <w:rFonts w:ascii="Arial" w:eastAsia="Times New Roman" w:hAnsi="Arial" w:cs="Arial"/>
                 <w:b/>
-                <w:bCs/>
-                <w:lang w:eastAsia="pt-BR"/>
-              </w:rPr>
-            </w:pPr>
-            <w:proofErr w:type="spellStart"/>
+                <w:sz w:val="20"/>
+                <w:szCs w:val="20"/>
+                <w:lang w:val="en-US" w:eastAsia="pt-BR"/>
+              </w:rPr>
+              <w:t>Load Diagram</w:t>
+            </w:r>
+          </w:p>
+        </w:tc>
+      </w:tr>
+      <w:tr>
+        <w:trPr>
+          <w:trHeight w:val="315"/>
+        </w:trPr>
+        <w:tc>
+          <w:tcPr>
+            <w:tcW w:w="5704" w:type="dxa"/>
+            <w:gridSpan w:val="2"/>
+            <w:shd w:val="clear" w:color="auto" w:fill="auto"/>
+            <w:noWrap/>
+            <w:vAlign w:val="bottom"/>
+            <w:hideMark/>
+          </w:tcPr>
+          <w:p>
+            <w:pPr>
+              <w:spacing w:after="0"/>
+              <w:rPr>
+                <w:rFonts w:ascii="Arial" w:eastAsia="Times New Roman" w:hAnsi="Arial" w:cs="Arial"/>
+                <w:sz w:val="20"/>
+                <w:szCs w:val="20"/>
+                <w:lang w:val="en-US" w:eastAsia="pt-BR"/>
+              </w:rPr>
+            </w:pPr>
+          </w:p>
+        </w:tc>
+        <w:tc>
+          <w:tcPr>
+            <w:tcW w:w="5856" w:type="dxa"/>
+            <w:shd w:val="clear" w:color="auto" w:fill="auto"/>
+            <w:noWrap/>
+            <w:vAlign w:val="bottom"/>
+            <w:hideMark/>
+          </w:tcPr>
+          <w:p>
+            <w:pPr>
+              <w:spacing w:after="0"/>
+              <w:rPr>
+                <w:rFonts w:ascii="Arial" w:eastAsia="Times New Roman" w:hAnsi="Arial" w:cs="Arial"/>
+                <w:sz w:val="20"/>
+                <w:szCs w:val="20"/>
+                <w:lang w:val="en-US" w:eastAsia="pt-BR"/>
+              </w:rPr>
+            </w:pPr>
+            <w:r>
+              <w:rPr>
+                <w:rFonts w:ascii="Arial" w:eastAsia="Times New Roman" w:hAnsi="Arial" w:cs="Arial"/>
+                <w:sz w:val="20"/>
+                <w:szCs w:val="20"/>
+                <w:lang w:val="en-US" w:eastAsia="pt-BR"/>
+              </w:rPr>
+              <w:t xml:space="preserve">1. System shows diagrams repository </w:t>
+            </w:r>
+          </w:p>
+        </w:tc>
+      </w:tr>
+      <w:tr>
+        <w:trPr>
+          <w:trHeight w:val="302"/>
+        </w:trPr>
+        <w:tc>
+          <w:tcPr>
+            <w:tcW w:w="5704" w:type="dxa"/>
+            <w:gridSpan w:val="2"/>
+            <w:shd w:val="clear" w:color="auto" w:fill="auto"/>
+            <w:noWrap/>
+            <w:vAlign w:val="bottom"/>
+            <w:hideMark/>
+          </w:tcPr>
+          <w:p>
+            <w:pPr>
+              <w:spacing w:after="0"/>
+              <w:rPr>
+                <w:rFonts w:ascii="Arial" w:eastAsia="Times New Roman" w:hAnsi="Arial" w:cs="Arial"/>
+                <w:sz w:val="20"/>
+                <w:szCs w:val="20"/>
+                <w:lang w:val="en-US" w:eastAsia="pt-BR"/>
+              </w:rPr>
+            </w:pPr>
+            <w:r>
+              <w:rPr>
+                <w:rFonts w:ascii="Arial" w:eastAsia="Times New Roman" w:hAnsi="Arial" w:cs="Arial"/>
+                <w:sz w:val="20"/>
+                <w:szCs w:val="20"/>
+                <w:lang w:val="en-US" w:eastAsia="pt-BR"/>
+              </w:rPr>
+              <w:t xml:space="preserve">2. User selects diagram and clicks on </w:t>
+            </w:r>
             <w:r>
               <w:rPr>
                 <w:rFonts w:ascii="Arial" w:eastAsia="Times New Roman" w:hAnsi="Arial" w:cs="Arial"/>
                 <w:b/>
-                <w:bCs/>
-                <w:lang w:eastAsia="pt-BR"/>
-              </w:rPr>
-              <w:t>Main</w:t>
-            </w:r>
-            <w:proofErr w:type="spellEnd"/>
-            <w:r>
-              <w:rPr>
-                <w:rFonts w:ascii="Arial" w:eastAsia="Times New Roman" w:hAnsi="Arial" w:cs="Arial"/>
-                <w:b/>
-                <w:bCs/>
-                <w:lang w:eastAsia="pt-BR"/>
-              </w:rPr>
-              <w:t xml:space="preserve"> </w:t>
-            </w:r>
-            <w:proofErr w:type="spellStart"/>
-            <w:r>
-              <w:rPr>
-                <w:rFonts w:ascii="Arial" w:eastAsia="Times New Roman" w:hAnsi="Arial" w:cs="Arial"/>
-                <w:b/>
-                <w:bCs/>
-                <w:lang w:eastAsia="pt-BR"/>
-              </w:rPr>
-              <w:t>Flow</w:t>
-            </w:r>
-            <w:proofErr w:type="spellEnd"/>
-            <w:r>
-              <w:rPr>
-                <w:rFonts w:ascii="Arial" w:eastAsia="Times New Roman" w:hAnsi="Arial" w:cs="Arial"/>
-                <w:b/>
-                <w:bCs/>
-                <w:lang w:eastAsia="pt-BR"/>
-              </w:rPr>
-              <w:t>:</w:t>
-            </w:r>
-          </w:p>
-        </w:tc>
-      </w:tr>
-      <w:tr>
-        <w:trPr>
-          <w:trHeight w:val="232"/>
+                <w:sz w:val="20"/>
+                <w:szCs w:val="20"/>
+                <w:lang w:val="en-US" w:eastAsia="pt-BR"/>
+              </w:rPr>
+              <w:t>load</w:t>
+            </w:r>
+          </w:p>
+        </w:tc>
+        <w:tc>
+          <w:tcPr>
+            <w:tcW w:w="5856" w:type="dxa"/>
+            <w:shd w:val="clear" w:color="auto" w:fill="auto"/>
+            <w:vAlign w:val="bottom"/>
+            <w:hideMark/>
+          </w:tcPr>
+          <w:p>
+            <w:pPr>
+              <w:spacing w:after="0"/>
+              <w:rPr>
+                <w:rFonts w:ascii="Arial" w:eastAsia="Times New Roman" w:hAnsi="Arial" w:cs="Arial"/>
+                <w:sz w:val="20"/>
+                <w:szCs w:val="20"/>
+                <w:lang w:val="en-US" w:eastAsia="pt-BR"/>
+              </w:rPr>
+            </w:pPr>
+          </w:p>
+        </w:tc>
+      </w:tr>
+      <w:tr>
+        <w:trPr>
+          <w:trHeight w:val="302"/>
         </w:trPr>
         <w:tc>
           <w:tcPr>
             <w:tcW w:w="5704" w:type="dxa"/>
             <w:gridSpan w:val="2"/>
             <w:shd w:val="clear" w:color="auto" w:fill="auto"/>
-            <w:vAlign w:val="bottom"/>
-            <w:hideMark/>
-          </w:tcPr>
-          <w:p>
-            <w:pPr>
-              <w:spacing w:after="0"/>
-              <w:rPr>
-                <w:rFonts w:ascii="Arial" w:eastAsia="Times New Roman" w:hAnsi="Arial" w:cs="Arial"/>
-                <w:sz w:val="20"/>
-                <w:szCs w:val="20"/>
-                <w:lang w:val="en-US" w:eastAsia="pt-BR"/>
-              </w:rPr>
-            </w:pPr>
-            <w:r>
-              <w:rPr>
-                <w:rFonts w:ascii="Arial" w:eastAsia="Times New Roman" w:hAnsi="Arial" w:cs="Arial"/>
-                <w:sz w:val="20"/>
-                <w:szCs w:val="20"/>
-                <w:lang w:val="en-US" w:eastAsia="pt-BR"/>
-              </w:rPr>
-              <w:t xml:space="preserve">1. User selects </w:t>
-            </w:r>
-            <w:r>
-              <w:rPr>
-                <w:rFonts w:ascii="Arial" w:eastAsia="Times New Roman" w:hAnsi="Arial" w:cs="Arial"/>
-                <w:b/>
-                <w:sz w:val="20"/>
-                <w:szCs w:val="20"/>
-                <w:lang w:val="en-US" w:eastAsia="pt-BR"/>
-              </w:rPr>
-              <w:t>Create Diagram</w:t>
-            </w:r>
-            <w:r>
-              <w:rPr>
-                <w:rFonts w:ascii="Arial" w:eastAsia="Times New Roman" w:hAnsi="Arial" w:cs="Arial"/>
-                <w:sz w:val="20"/>
-                <w:szCs w:val="20"/>
-                <w:lang w:val="en-US" w:eastAsia="pt-BR"/>
-              </w:rPr>
-              <w:t xml:space="preserve"> option</w:t>
-            </w:r>
+            <w:noWrap/>
+            <w:vAlign w:val="bottom"/>
+            <w:hideMark/>
+          </w:tcPr>
+          <w:p>
+            <w:pPr>
+              <w:spacing w:after="0"/>
+              <w:rPr>
+                <w:rFonts w:ascii="Arial" w:eastAsia="Times New Roman" w:hAnsi="Arial" w:cs="Arial"/>
+                <w:sz w:val="20"/>
+                <w:szCs w:val="20"/>
+                <w:lang w:val="en-US" w:eastAsia="pt-BR"/>
+              </w:rPr>
+            </w:pPr>
           </w:p>
         </w:tc>
         <w:tc>
           <w:tcPr>
             <w:tcW w:w="5856" w:type="dxa"/>
             <w:shd w:val="clear" w:color="auto" w:fill="auto"/>
-            <w:noWrap/>
-            <w:vAlign w:val="bottom"/>
-            <w:hideMark/>
-          </w:tcPr>
-          <w:p>
-            <w:pPr>
-              <w:spacing w:after="0"/>
-              <w:rPr>
-                <w:rFonts w:ascii="Arial" w:eastAsia="Times New Roman" w:hAnsi="Arial" w:cs="Arial"/>
-                <w:sz w:val="20"/>
-                <w:szCs w:val="20"/>
-                <w:lang w:val="en-US" w:eastAsia="pt-BR"/>
-              </w:rPr>
-            </w:pPr>
-            <w:r>
-              <w:rPr>
-                <w:rFonts w:ascii="Arial" w:eastAsia="Times New Roman" w:hAnsi="Arial" w:cs="Arial"/>
-                <w:sz w:val="20"/>
-                <w:szCs w:val="20"/>
-                <w:lang w:val="en-US" w:eastAsia="pt-BR"/>
-              </w:rPr>
-              <w:t> </w:t>
-            </w:r>
-          </w:p>
-        </w:tc>
-      </w:tr>
-      <w:tr>
-        <w:trPr>
-          <w:trHeight w:val="142"/>
+            <w:vAlign w:val="bottom"/>
+            <w:hideMark/>
+          </w:tcPr>
+          <w:p>
+            <w:pPr>
+              <w:spacing w:after="0"/>
+              <w:rPr>
+                <w:rFonts w:ascii="Arial" w:eastAsia="Times New Roman" w:hAnsi="Arial" w:cs="Arial"/>
+                <w:sz w:val="20"/>
+                <w:szCs w:val="20"/>
+                <w:lang w:val="en-US" w:eastAsia="pt-BR"/>
+              </w:rPr>
+            </w:pPr>
+            <w:r>
+              <w:rPr>
+                <w:rFonts w:ascii="Arial" w:eastAsia="Times New Roman" w:hAnsi="Arial" w:cs="Arial"/>
+                <w:sz w:val="20"/>
+                <w:szCs w:val="20"/>
+                <w:lang w:val="en-US" w:eastAsia="pt-BR"/>
+              </w:rPr>
+              <w:t>3. System loads the selected diagram</w:t>
+            </w:r>
+          </w:p>
+        </w:tc>
+      </w:tr>
+      <w:tr>
+        <w:trPr>
+          <w:trHeight w:val="302"/>
         </w:trPr>
         <w:tc>
           <w:tcPr>
@@ -643,362 +1232,27 @@
                 <w:szCs w:val="20"/>
                 <w:lang w:val="en-US" w:eastAsia="pt-BR"/>
               </w:rPr>
-              <w:t>2</w:t>
-            </w:r>
-            <w:r>
-              <w:rPr>
-                <w:rFonts w:ascii="Arial" w:eastAsia="Times New Roman" w:hAnsi="Arial" w:cs="Arial"/>
-                <w:sz w:val="20"/>
-                <w:szCs w:val="20"/>
-                <w:lang w:val="en-US" w:eastAsia="pt-BR"/>
-              </w:rPr>
-              <w:t xml:space="preserve">. </w:t>
-            </w:r>
-            <w:r>
-              <w:rPr>
-                <w:rFonts w:ascii="Arial" w:eastAsia="Times New Roman" w:hAnsi="Arial" w:cs="Arial"/>
-                <w:sz w:val="20"/>
-                <w:szCs w:val="20"/>
-                <w:lang w:val="en-US" w:eastAsia="pt-BR"/>
-              </w:rPr>
-              <w:t>User selects feature model notation</w:t>
+              <w:t>4. Got to step 4 in main flow</w:t>
             </w:r>
           </w:p>
         </w:tc>
         <w:tc>
           <w:tcPr>
             <w:tcW w:w="5856" w:type="dxa"/>
-            <w:shd w:val="clear" w:color="FFFFFF" w:fill="FFFFFF"/>
-            <w:vAlign w:val="bottom"/>
-            <w:hideMark/>
-          </w:tcPr>
-          <w:p>
-            <w:pPr>
-              <w:spacing w:after="0"/>
-              <w:rPr>
-                <w:rFonts w:ascii="Arial" w:eastAsia="Times New Roman" w:hAnsi="Arial" w:cs="Arial"/>
-                <w:sz w:val="20"/>
-                <w:szCs w:val="20"/>
-                <w:lang w:val="en-US" w:eastAsia="pt-BR"/>
-              </w:rPr>
-            </w:pPr>
-          </w:p>
-        </w:tc>
-      </w:tr>
-      <w:tr>
-        <w:trPr>
-          <w:trHeight w:val="254"/>
-        </w:trPr>
-        <w:tc>
-          <w:tcPr>
-            <w:tcW w:w="5704" w:type="dxa"/>
-            <w:gridSpan w:val="2"/>
-            <w:shd w:val="clear" w:color="auto" w:fill="auto"/>
-            <w:vAlign w:val="bottom"/>
-            <w:hideMark/>
-          </w:tcPr>
-          <w:p>
-            <w:pPr>
-              <w:spacing w:after="0"/>
-              <w:rPr>
-                <w:rFonts w:ascii="Arial" w:eastAsia="Times New Roman" w:hAnsi="Arial" w:cs="Arial"/>
-                <w:sz w:val="20"/>
-                <w:szCs w:val="20"/>
-                <w:lang w:val="en-US" w:eastAsia="pt-BR"/>
-              </w:rPr>
-            </w:pPr>
-          </w:p>
-        </w:tc>
-        <w:tc>
-          <w:tcPr>
-            <w:tcW w:w="5856" w:type="dxa"/>
-            <w:shd w:val="clear" w:color="auto" w:fill="auto"/>
-            <w:noWrap/>
-            <w:vAlign w:val="bottom"/>
-            <w:hideMark/>
-          </w:tcPr>
-          <w:p>
-            <w:pPr>
-              <w:spacing w:after="0"/>
-              <w:rPr>
-                <w:rFonts w:ascii="Arial" w:eastAsia="Times New Roman" w:hAnsi="Arial" w:cs="Arial"/>
-                <w:sz w:val="20"/>
-                <w:szCs w:val="20"/>
-                <w:lang w:val="en-US" w:eastAsia="pt-BR"/>
-              </w:rPr>
-            </w:pPr>
-            <w:r>
-              <w:rPr>
-                <w:rFonts w:ascii="Arial" w:eastAsia="Times New Roman" w:hAnsi="Arial" w:cs="Arial"/>
-                <w:sz w:val="20"/>
-                <w:szCs w:val="20"/>
-                <w:lang w:val="en-US" w:eastAsia="pt-BR"/>
-              </w:rPr>
-              <w:t> </w:t>
-            </w:r>
-            <w:r>
-              <w:rPr>
-                <w:rFonts w:ascii="Arial" w:eastAsia="Times New Roman" w:hAnsi="Arial" w:cs="Arial"/>
-                <w:sz w:val="20"/>
-                <w:szCs w:val="20"/>
-                <w:lang w:val="en-US" w:eastAsia="pt-BR"/>
-              </w:rPr>
-              <w:t>3</w:t>
-            </w:r>
-            <w:r>
-              <w:rPr>
-                <w:rFonts w:ascii="Arial" w:eastAsia="Times New Roman" w:hAnsi="Arial" w:cs="Arial"/>
-                <w:sz w:val="20"/>
-                <w:szCs w:val="20"/>
-                <w:lang w:val="en-US" w:eastAsia="pt-BR"/>
-              </w:rPr>
-              <w:t xml:space="preserve">. System </w:t>
-            </w:r>
-            <w:r>
-              <w:rPr>
-                <w:rFonts w:ascii="Arial" w:eastAsia="Times New Roman" w:hAnsi="Arial" w:cs="Arial"/>
-                <w:sz w:val="20"/>
-                <w:szCs w:val="20"/>
-                <w:lang w:val="en-US" w:eastAsia="pt-BR"/>
-              </w:rPr>
-              <w:t>checks</w:t>
-            </w:r>
-            <w:r>
-              <w:rPr>
-                <w:rFonts w:ascii="Arial" w:eastAsia="Times New Roman" w:hAnsi="Arial" w:cs="Arial"/>
-                <w:sz w:val="20"/>
-                <w:szCs w:val="20"/>
-                <w:lang w:val="en-US" w:eastAsia="pt-BR"/>
-              </w:rPr>
-              <w:t xml:space="preserve"> </w:t>
-            </w:r>
-            <w:r>
-              <w:rPr>
-                <w:rFonts w:ascii="Arial" w:eastAsia="Times New Roman" w:hAnsi="Arial" w:cs="Arial"/>
-                <w:sz w:val="20"/>
-                <w:szCs w:val="20"/>
-                <w:lang w:val="en-US" w:eastAsia="pt-BR"/>
-              </w:rPr>
-              <w:t>notation</w:t>
-            </w:r>
-          </w:p>
-        </w:tc>
-      </w:tr>
-      <w:tr>
-        <w:trPr>
-          <w:trHeight w:val="334"/>
-        </w:trPr>
-        <w:tc>
-          <w:tcPr>
-            <w:tcW w:w="5704" w:type="dxa"/>
-            <w:gridSpan w:val="2"/>
-            <w:shd w:val="clear" w:color="auto" w:fill="auto"/>
-            <w:noWrap/>
-            <w:vAlign w:val="bottom"/>
-            <w:hideMark/>
-          </w:tcPr>
-          <w:p>
-            <w:pPr>
-              <w:spacing w:after="0"/>
-              <w:rPr>
-                <w:rFonts w:ascii="Arial" w:eastAsia="Times New Roman" w:hAnsi="Arial" w:cs="Arial"/>
-                <w:sz w:val="20"/>
-                <w:szCs w:val="20"/>
-                <w:lang w:val="en-US" w:eastAsia="pt-BR"/>
-              </w:rPr>
-            </w:pPr>
-            <w:r>
-              <w:rPr>
-                <w:rFonts w:ascii="Arial" w:eastAsia="Times New Roman" w:hAnsi="Arial" w:cs="Arial"/>
-                <w:sz w:val="20"/>
-                <w:szCs w:val="20"/>
-                <w:lang w:val="en-US" w:eastAsia="pt-BR"/>
-              </w:rPr>
-              <w:t>4</w:t>
-            </w:r>
-            <w:r>
-              <w:rPr>
-                <w:rFonts w:ascii="Arial" w:eastAsia="Times New Roman" w:hAnsi="Arial" w:cs="Arial"/>
-                <w:sz w:val="20"/>
-                <w:szCs w:val="20"/>
-                <w:lang w:val="en-US" w:eastAsia="pt-BR"/>
-              </w:rPr>
-              <w:t xml:space="preserve">. </w:t>
-            </w:r>
-            <w:r>
-              <w:rPr>
-                <w:rFonts w:ascii="Arial" w:eastAsia="Times New Roman" w:hAnsi="Arial" w:cs="Arial"/>
-                <w:sz w:val="20"/>
-                <w:szCs w:val="20"/>
-                <w:lang w:val="en-US" w:eastAsia="pt-BR"/>
-              </w:rPr>
-              <w:t>User adds features to diagram</w:t>
-            </w:r>
-          </w:p>
-        </w:tc>
-        <w:tc>
-          <w:tcPr>
-            <w:tcW w:w="5856" w:type="dxa"/>
-            <w:shd w:val="clear" w:color="auto" w:fill="auto"/>
-            <w:noWrap/>
-            <w:vAlign w:val="bottom"/>
-            <w:hideMark/>
-          </w:tcPr>
-          <w:p>
-            <w:pPr>
-              <w:spacing w:after="0"/>
-              <w:rPr>
-                <w:rFonts w:ascii="Arial" w:eastAsia="Times New Roman" w:hAnsi="Arial" w:cs="Arial"/>
-                <w:sz w:val="20"/>
-                <w:szCs w:val="20"/>
-                <w:lang w:val="en-US" w:eastAsia="pt-BR"/>
-              </w:rPr>
-            </w:pPr>
-          </w:p>
-        </w:tc>
-      </w:tr>
-      <w:tr>
-        <w:trPr>
-          <w:trHeight w:val="334"/>
-        </w:trPr>
-        <w:tc>
-          <w:tcPr>
-            <w:tcW w:w="5704" w:type="dxa"/>
-            <w:gridSpan w:val="2"/>
-            <w:shd w:val="clear" w:color="auto" w:fill="auto"/>
-            <w:noWrap/>
-            <w:vAlign w:val="bottom"/>
-            <w:hideMark/>
-          </w:tcPr>
-          <w:p>
-            <w:pPr>
-              <w:spacing w:after="0"/>
-              <w:rPr>
-                <w:rFonts w:ascii="Arial" w:eastAsia="Times New Roman" w:hAnsi="Arial" w:cs="Arial"/>
-                <w:sz w:val="20"/>
-                <w:szCs w:val="20"/>
-                <w:lang w:val="en-US" w:eastAsia="pt-BR"/>
-              </w:rPr>
-            </w:pPr>
-            <w:r>
-              <w:rPr>
-                <w:rFonts w:ascii="Arial" w:eastAsia="Times New Roman" w:hAnsi="Arial" w:cs="Arial"/>
-                <w:sz w:val="20"/>
-                <w:szCs w:val="20"/>
-                <w:lang w:val="en-US" w:eastAsia="pt-BR"/>
-              </w:rPr>
-              <w:t>5. User saves diagram</w:t>
-            </w:r>
-          </w:p>
-        </w:tc>
-        <w:tc>
-          <w:tcPr>
-            <w:tcW w:w="5856" w:type="dxa"/>
-            <w:shd w:val="clear" w:color="auto" w:fill="auto"/>
-            <w:noWrap/>
-            <w:vAlign w:val="bottom"/>
-            <w:hideMark/>
-          </w:tcPr>
-          <w:p>
-            <w:pPr>
-              <w:spacing w:after="0"/>
-              <w:rPr>
-                <w:rFonts w:ascii="Arial" w:eastAsia="Times New Roman" w:hAnsi="Arial" w:cs="Arial"/>
-                <w:sz w:val="20"/>
-                <w:szCs w:val="20"/>
-                <w:lang w:val="en-US" w:eastAsia="pt-BR"/>
-              </w:rPr>
-            </w:pPr>
-          </w:p>
-        </w:tc>
-      </w:tr>
-      <w:tr>
-        <w:trPr>
-          <w:trHeight w:val="334"/>
-        </w:trPr>
-        <w:tc>
-          <w:tcPr>
-            <w:tcW w:w="5704" w:type="dxa"/>
-            <w:gridSpan w:val="2"/>
-            <w:shd w:val="clear" w:color="auto" w:fill="auto"/>
-            <w:noWrap/>
-            <w:vAlign w:val="bottom"/>
-            <w:hideMark/>
-          </w:tcPr>
-          <w:p>
-            <w:pPr>
-              <w:spacing w:after="0"/>
-              <w:rPr>
-                <w:rFonts w:ascii="Arial" w:eastAsia="Times New Roman" w:hAnsi="Arial" w:cs="Arial"/>
-                <w:sz w:val="20"/>
-                <w:szCs w:val="20"/>
-                <w:lang w:val="en-US" w:eastAsia="pt-BR"/>
-              </w:rPr>
-            </w:pPr>
-          </w:p>
-        </w:tc>
-        <w:tc>
-          <w:tcPr>
-            <w:tcW w:w="5856" w:type="dxa"/>
-            <w:shd w:val="clear" w:color="auto" w:fill="auto"/>
-            <w:noWrap/>
-            <w:vAlign w:val="bottom"/>
-            <w:hideMark/>
-          </w:tcPr>
-          <w:p>
-            <w:pPr>
-              <w:spacing w:after="0"/>
-              <w:rPr>
-                <w:rFonts w:ascii="Arial" w:eastAsia="Times New Roman" w:hAnsi="Arial" w:cs="Arial"/>
-                <w:sz w:val="20"/>
-                <w:szCs w:val="20"/>
-                <w:lang w:val="en-US" w:eastAsia="pt-BR"/>
-              </w:rPr>
-            </w:pPr>
-            <w:r>
-              <w:rPr>
-                <w:rFonts w:ascii="Arial" w:eastAsia="Times New Roman" w:hAnsi="Arial" w:cs="Arial"/>
-                <w:sz w:val="20"/>
-                <w:szCs w:val="20"/>
-                <w:lang w:val="en-US" w:eastAsia="pt-BR"/>
-              </w:rPr>
-              <w:t>6. System Validates diagram and save it in the repository</w:t>
-            </w:r>
-          </w:p>
-        </w:tc>
-      </w:tr>
-      <w:tr>
-        <w:trPr>
-          <w:trHeight w:val="270"/>
-        </w:trPr>
-        <w:tc>
-          <w:tcPr>
-            <w:tcW w:w="11560" w:type="dxa"/>
-            <w:gridSpan w:val="3"/>
-            <w:shd w:val="clear" w:color="B7E1CD" w:fill="B7E1CD"/>
-            <w:vAlign w:val="bottom"/>
-            <w:hideMark/>
-          </w:tcPr>
-          <w:p>
-            <w:pPr>
-              <w:spacing w:after="0"/>
-              <w:jc w:val="center"/>
-              <w:rPr>
-                <w:rFonts w:ascii="Arial" w:eastAsia="Times New Roman" w:hAnsi="Arial" w:cs="Arial"/>
-                <w:b/>
-                <w:bCs/>
-                <w:lang w:val="en-US" w:eastAsia="pt-BR"/>
-              </w:rPr>
-            </w:pPr>
-            <w:r>
-              <w:rPr>
-                <w:rFonts w:ascii="Arial" w:eastAsia="Times New Roman" w:hAnsi="Arial" w:cs="Arial"/>
-                <w:b/>
-                <w:bCs/>
-                <w:lang w:val="en-US" w:eastAsia="pt-BR"/>
-              </w:rPr>
-              <w:t>Alternative Flows:</w:t>
-            </w:r>
+            <w:shd w:val="clear" w:color="auto" w:fill="auto"/>
+            <w:vAlign w:val="bottom"/>
+            <w:hideMark/>
+          </w:tcPr>
+          <w:p>
+            <w:pPr>
+              <w:spacing w:after="0"/>
+              <w:rPr>
+                <w:rFonts w:ascii="Arial" w:eastAsia="Times New Roman" w:hAnsi="Arial" w:cs="Arial"/>
+                <w:sz w:val="20"/>
+                <w:szCs w:val="20"/>
+                <w:lang w:val="en-US" w:eastAsia="pt-BR"/>
+              </w:rPr>
+            </w:pPr>
           </w:p>
         </w:tc>
       </w:tr>
@@ -1033,306 +1287,6 @@
                 <w:szCs w:val="20"/>
                 <w:lang w:val="en-US" w:eastAsia="pt-BR"/>
               </w:rPr>
-              <w:t>1</w:t>
-            </w:r>
-            <w:r>
-              <w:rPr>
-                <w:rFonts w:ascii="Arial" w:eastAsia="Times New Roman" w:hAnsi="Arial" w:cs="Arial"/>
-                <w:sz w:val="20"/>
-                <w:szCs w:val="20"/>
-                <w:lang w:val="en-US" w:eastAsia="pt-BR"/>
-              </w:rPr>
-              <w:t>.A</w:t>
-            </w:r>
-            <w:r>
-              <w:rPr>
-                <w:rFonts w:ascii="Arial" w:eastAsia="Times New Roman" w:hAnsi="Arial" w:cs="Arial"/>
-                <w:sz w:val="20"/>
-                <w:szCs w:val="20"/>
-                <w:lang w:val="en-US" w:eastAsia="pt-BR"/>
-              </w:rPr>
-              <w:t xml:space="preserve"> -</w:t>
-            </w:r>
-            <w:r>
-              <w:rPr>
-                <w:rFonts w:ascii="Arial" w:eastAsia="Times New Roman" w:hAnsi="Arial" w:cs="Arial"/>
-                <w:sz w:val="20"/>
-                <w:szCs w:val="20"/>
-                <w:lang w:val="en-US" w:eastAsia="pt-BR"/>
-              </w:rPr>
-              <w:t xml:space="preserve"> User selects </w:t>
-            </w:r>
-            <w:r>
-              <w:rPr>
-                <w:rFonts w:ascii="Arial" w:eastAsia="Times New Roman" w:hAnsi="Arial" w:cs="Arial"/>
-                <w:b/>
-                <w:sz w:val="20"/>
-                <w:szCs w:val="20"/>
-                <w:lang w:val="en-US" w:eastAsia="pt-BR"/>
-              </w:rPr>
-              <w:t>Load Diagram</w:t>
-            </w:r>
-          </w:p>
-        </w:tc>
-      </w:tr>
-      <w:tr>
-        <w:trPr>
-          <w:trHeight w:val="315"/>
-        </w:trPr>
-        <w:tc>
-          <w:tcPr>
-            <w:tcW w:w="5704" w:type="dxa"/>
-            <w:gridSpan w:val="2"/>
-            <w:shd w:val="clear" w:color="auto" w:fill="auto"/>
-            <w:noWrap/>
-            <w:vAlign w:val="bottom"/>
-            <w:hideMark/>
-          </w:tcPr>
-          <w:p>
-            <w:pPr>
-              <w:spacing w:after="0"/>
-              <w:rPr>
-                <w:rFonts w:ascii="Arial" w:eastAsia="Times New Roman" w:hAnsi="Arial" w:cs="Arial"/>
-                <w:sz w:val="20"/>
-                <w:szCs w:val="20"/>
-                <w:lang w:val="en-US" w:eastAsia="pt-BR"/>
-              </w:rPr>
-            </w:pPr>
-          </w:p>
-        </w:tc>
-        <w:tc>
-          <w:tcPr>
-            <w:tcW w:w="5856" w:type="dxa"/>
-            <w:shd w:val="clear" w:color="auto" w:fill="auto"/>
-            <w:noWrap/>
-            <w:vAlign w:val="bottom"/>
-            <w:hideMark/>
-          </w:tcPr>
-          <w:p>
-            <w:pPr>
-              <w:spacing w:after="0"/>
-              <w:rPr>
-                <w:rFonts w:ascii="Arial" w:eastAsia="Times New Roman" w:hAnsi="Arial" w:cs="Arial"/>
-                <w:sz w:val="20"/>
-                <w:szCs w:val="20"/>
-                <w:lang w:val="en-US" w:eastAsia="pt-BR"/>
-              </w:rPr>
-            </w:pPr>
-            <w:r>
-              <w:rPr>
-                <w:rFonts w:ascii="Arial" w:eastAsia="Times New Roman" w:hAnsi="Arial" w:cs="Arial"/>
-                <w:sz w:val="20"/>
-                <w:szCs w:val="20"/>
-                <w:lang w:val="en-US" w:eastAsia="pt-BR"/>
-              </w:rPr>
-              <w:t xml:space="preserve">1. System shows diagrams repository </w:t>
-            </w:r>
-          </w:p>
-        </w:tc>
-      </w:tr>
-      <w:tr>
-        <w:trPr>
-          <w:trHeight w:val="302"/>
-        </w:trPr>
-        <w:tc>
-          <w:tcPr>
-            <w:tcW w:w="5704" w:type="dxa"/>
-            <w:gridSpan w:val="2"/>
-            <w:shd w:val="clear" w:color="auto" w:fill="auto"/>
-            <w:noWrap/>
-            <w:vAlign w:val="bottom"/>
-            <w:hideMark/>
-          </w:tcPr>
-          <w:p>
-            <w:pPr>
-              <w:spacing w:after="0"/>
-              <w:rPr>
-                <w:rFonts w:ascii="Arial" w:eastAsia="Times New Roman" w:hAnsi="Arial" w:cs="Arial"/>
-                <w:sz w:val="20"/>
-                <w:szCs w:val="20"/>
-                <w:lang w:val="en-US" w:eastAsia="pt-BR"/>
-              </w:rPr>
-            </w:pPr>
-            <w:r>
-              <w:rPr>
-                <w:rFonts w:ascii="Arial" w:eastAsia="Times New Roman" w:hAnsi="Arial" w:cs="Arial"/>
-                <w:sz w:val="20"/>
-                <w:szCs w:val="20"/>
-                <w:lang w:val="en-US" w:eastAsia="pt-BR"/>
-              </w:rPr>
-              <w:t xml:space="preserve">2. User selects diagram and clicks on </w:t>
-            </w:r>
-            <w:r>
-              <w:rPr>
-                <w:rFonts w:ascii="Arial" w:eastAsia="Times New Roman" w:hAnsi="Arial" w:cs="Arial"/>
-                <w:b/>
-                <w:sz w:val="20"/>
-                <w:szCs w:val="20"/>
-                <w:lang w:val="en-US" w:eastAsia="pt-BR"/>
-              </w:rPr>
-              <w:t>load</w:t>
-            </w:r>
-          </w:p>
-        </w:tc>
-        <w:tc>
-          <w:tcPr>
-            <w:tcW w:w="5856" w:type="dxa"/>
-            <w:shd w:val="clear" w:color="auto" w:fill="auto"/>
-            <w:vAlign w:val="bottom"/>
-            <w:hideMark/>
-          </w:tcPr>
-          <w:p>
-            <w:pPr>
-              <w:spacing w:after="0"/>
-              <w:rPr>
-                <w:rFonts w:ascii="Arial" w:eastAsia="Times New Roman" w:hAnsi="Arial" w:cs="Arial"/>
-                <w:sz w:val="20"/>
-                <w:szCs w:val="20"/>
-                <w:lang w:val="en-US" w:eastAsia="pt-BR"/>
-              </w:rPr>
-            </w:pPr>
-          </w:p>
-        </w:tc>
-      </w:tr>
-      <w:tr>
-        <w:trPr>
-          <w:trHeight w:val="302"/>
-        </w:trPr>
-        <w:tc>
-          <w:tcPr>
-            <w:tcW w:w="5704" w:type="dxa"/>
-            <w:gridSpan w:val="2"/>
-            <w:shd w:val="clear" w:color="auto" w:fill="auto"/>
-            <w:noWrap/>
-            <w:vAlign w:val="bottom"/>
-            <w:hideMark/>
-          </w:tcPr>
-          <w:p>
-            <w:pPr>
-              <w:spacing w:after="0"/>
-              <w:rPr>
-                <w:rFonts w:ascii="Arial" w:eastAsia="Times New Roman" w:hAnsi="Arial" w:cs="Arial"/>
-                <w:sz w:val="20"/>
-                <w:szCs w:val="20"/>
-                <w:lang w:val="en-US" w:eastAsia="pt-BR"/>
-              </w:rPr>
-            </w:pPr>
-          </w:p>
-        </w:tc>
-        <w:tc>
-          <w:tcPr>
-            <w:tcW w:w="5856" w:type="dxa"/>
-            <w:shd w:val="clear" w:color="auto" w:fill="auto"/>
-            <w:vAlign w:val="bottom"/>
-            <w:hideMark/>
-          </w:tcPr>
-          <w:p>
-            <w:pPr>
-              <w:spacing w:after="0"/>
-              <w:rPr>
-                <w:rFonts w:ascii="Arial" w:eastAsia="Times New Roman" w:hAnsi="Arial" w:cs="Arial"/>
-                <w:sz w:val="20"/>
-                <w:szCs w:val="20"/>
-                <w:lang w:val="en-US" w:eastAsia="pt-BR"/>
-              </w:rPr>
-            </w:pPr>
-            <w:r>
-              <w:rPr>
-                <w:rFonts w:ascii="Arial" w:eastAsia="Times New Roman" w:hAnsi="Arial" w:cs="Arial"/>
-                <w:sz w:val="20"/>
-                <w:szCs w:val="20"/>
-                <w:lang w:val="en-US" w:eastAsia="pt-BR"/>
-              </w:rPr>
-              <w:t>3. System loads the selected diagram</w:t>
-            </w:r>
-          </w:p>
-        </w:tc>
-      </w:tr>
-      <w:tr>
-        <w:trPr>
-          <w:trHeight w:val="302"/>
-        </w:trPr>
-        <w:tc>
-          <w:tcPr>
-            <w:tcW w:w="5704" w:type="dxa"/>
-            <w:gridSpan w:val="2"/>
-            <w:shd w:val="clear" w:color="auto" w:fill="auto"/>
-            <w:noWrap/>
-            <w:vAlign w:val="bottom"/>
-            <w:hideMark/>
-          </w:tcPr>
-          <w:p>
-            <w:pPr>
-              <w:spacing w:after="0"/>
-              <w:rPr>
-                <w:rFonts w:ascii="Arial" w:eastAsia="Times New Roman" w:hAnsi="Arial" w:cs="Arial"/>
-                <w:sz w:val="20"/>
-                <w:szCs w:val="20"/>
-                <w:lang w:val="en-US" w:eastAsia="pt-BR"/>
-              </w:rPr>
-            </w:pPr>
-            <w:r>
-              <w:rPr>
-                <w:rFonts w:ascii="Arial" w:eastAsia="Times New Roman" w:hAnsi="Arial" w:cs="Arial"/>
-                <w:sz w:val="20"/>
-                <w:szCs w:val="20"/>
-                <w:lang w:val="en-US" w:eastAsia="pt-BR"/>
-              </w:rPr>
-              <w:t>4. Got to step 4 in main flow</w:t>
-            </w:r>
-          </w:p>
-        </w:tc>
-        <w:tc>
-          <w:tcPr>
-            <w:tcW w:w="5856" w:type="dxa"/>
-            <w:shd w:val="clear" w:color="auto" w:fill="auto"/>
-            <w:vAlign w:val="bottom"/>
-            <w:hideMark/>
-          </w:tcPr>
-          <w:p>
-            <w:pPr>
-              <w:spacing w:after="0"/>
-              <w:rPr>
-                <w:rFonts w:ascii="Arial" w:eastAsia="Times New Roman" w:hAnsi="Arial" w:cs="Arial"/>
-                <w:sz w:val="20"/>
-                <w:szCs w:val="20"/>
-                <w:lang w:val="en-US" w:eastAsia="pt-BR"/>
-              </w:rPr>
-            </w:pPr>
-          </w:p>
-        </w:tc>
-      </w:tr>
-      <w:tr>
-        <w:trPr>
-          <w:trHeight w:val="315"/>
-        </w:trPr>
-        <w:tc>
-          <w:tcPr>
-            <w:tcW w:w="11560" w:type="dxa"/>
-            <w:gridSpan w:val="3"/>
-            <w:shd w:val="clear" w:color="D9D9D9" w:fill="D9D9D9"/>
-            <w:noWrap/>
-            <w:vAlign w:val="bottom"/>
-            <w:hideMark/>
-          </w:tcPr>
-          <w:p>
-            <w:pPr>
-              <w:spacing w:after="0"/>
-              <w:jc w:val="center"/>
-              <w:rPr>
-                <w:rFonts w:ascii="Arial" w:eastAsia="Times New Roman" w:hAnsi="Arial" w:cs="Arial"/>
-                <w:sz w:val="20"/>
-                <w:szCs w:val="20"/>
-                <w:lang w:val="en-US" w:eastAsia="pt-BR"/>
-              </w:rPr>
-            </w:pPr>
-            <w:r>
-              <w:rPr>
-                <w:rFonts w:ascii="Arial" w:eastAsia="Times New Roman" w:hAnsi="Arial" w:cs="Arial"/>
-                <w:sz w:val="20"/>
-                <w:szCs w:val="20"/>
-                <w:lang w:val="en-US" w:eastAsia="pt-BR"/>
-              </w:rPr>
               <w:t>4</w:t>
             </w:r>
             <w:r>
@@ -2207,27 +2161,7 @@
                 <w:szCs w:val="20"/>
                 <w:lang w:val="en-US" w:eastAsia="pt-BR"/>
               </w:rPr>
-              <w:t xml:space="preserve"> </w:t>
-            </w:r>
-            <w:proofErr w:type="spellStart"/>
-            <w:r>
-              <w:rPr>
-                <w:rFonts w:ascii="Arial" w:eastAsia="Times New Roman" w:hAnsi="Arial" w:cs="Arial"/>
-                <w:sz w:val="20"/>
-                <w:szCs w:val="20"/>
-                <w:lang w:val="en-US" w:eastAsia="pt-BR"/>
-              </w:rPr>
-              <w:t>FeatuRSEB</w:t>
-            </w:r>
-            <w:proofErr w:type="spellEnd"/>
-            <w:r>
-              <w:rPr>
-                <w:rFonts w:ascii="Arial" w:eastAsia="Times New Roman" w:hAnsi="Arial" w:cs="Arial"/>
-                <w:sz w:val="20"/>
-                <w:szCs w:val="20"/>
-                <w:lang w:val="en-US" w:eastAsia="pt-BR"/>
-              </w:rPr>
-              <w:t xml:space="preserve"> notation</w:t>
+              <w:t xml:space="preserve"> FeatuRSEB notation</w:t>
             </w:r>
           </w:p>
         </w:tc>
@@ -2280,27 +2214,7 @@
                 <w:szCs w:val="20"/>
                 <w:lang w:val="en-US" w:eastAsia="pt-BR"/>
               </w:rPr>
-              <w:t xml:space="preserve">1. System loads diagram editor for </w:t>
-            </w:r>
-            <w:proofErr w:type="spellStart"/>
-            <w:r>
-              <w:rPr>
-                <w:rFonts w:ascii="Arial" w:eastAsia="Times New Roman" w:hAnsi="Arial" w:cs="Arial"/>
-                <w:sz w:val="20"/>
-                <w:szCs w:val="20"/>
-                <w:lang w:val="en-US" w:eastAsia="pt-BR"/>
-              </w:rPr>
-              <w:t>FeatuRSEB</w:t>
-            </w:r>
-            <w:proofErr w:type="spellEnd"/>
-            <w:r>
-              <w:rPr>
-                <w:rFonts w:ascii="Arial" w:eastAsia="Times New Roman" w:hAnsi="Arial" w:cs="Arial"/>
-                <w:sz w:val="20"/>
-                <w:szCs w:val="20"/>
-                <w:lang w:val="en-US" w:eastAsia="pt-BR"/>
-              </w:rPr>
-              <w:t xml:space="preserve"> notation</w:t>
+              <w:t>1. System loads diagram editor for FeatuRSEB notation</w:t>
             </w:r>
           </w:p>
         </w:tc>
@@ -2352,27 +2266,7 @@
                 <w:szCs w:val="20"/>
                 <w:lang w:val="en-US" w:eastAsia="pt-BR"/>
               </w:rPr>
-              <w:t xml:space="preserve">Use </w:t>
-            </w:r>
-            <w:proofErr w:type="spellStart"/>
-            <w:r>
-              <w:rPr>
-                <w:rFonts w:ascii="Arial" w:eastAsia="Times New Roman" w:hAnsi="Arial" w:cs="Arial"/>
-                <w:sz w:val="20"/>
-                <w:szCs w:val="20"/>
-                <w:lang w:val="en-US" w:eastAsia="pt-BR"/>
-              </w:rPr>
-              <w:t>FeatuRSEB</w:t>
-            </w:r>
-            <w:proofErr w:type="spellEnd"/>
-            <w:r>
-              <w:rPr>
-                <w:rFonts w:ascii="Arial" w:eastAsia="Times New Roman" w:hAnsi="Arial" w:cs="Arial"/>
-                <w:sz w:val="20"/>
-                <w:szCs w:val="20"/>
-                <w:lang w:val="en-US" w:eastAsia="pt-BR"/>
-              </w:rPr>
-              <w:t xml:space="preserve"> notation"</w:t>
+              <w:t>Use FeatuRSEB notation"</w:t>
             </w:r>
           </w:p>
         </w:tc>
@@ -3368,7 +3262,6 @@
               </w:rPr>
               <w:t>Actor A</w:t>
             </w:r>
-            <w:proofErr w:type="spellStart"/>
             <w:r>
               <w:rPr>
                 <w:rFonts w:ascii="Arial" w:eastAsia="Times New Roman" w:hAnsi="Arial" w:cs="Arial"/>
@@ -3378,7 +3271,6 @@
               </w:rPr>
               <w:t>ctions</w:t>
             </w:r>
-            <w:proofErr w:type="spellEnd"/>
           </w:p>
         </w:tc>
         <w:tc>
@@ -3412,90 +3304,48 @@
                 <w:bCs/>
                 <w:lang w:eastAsia="pt-BR"/>
               </w:rPr>
-              <w:t xml:space="preserve">System </w:t>
-            </w:r>
-            <w:proofErr w:type="spellStart"/>
-            <w:r>
+              <w:t>System Actions</w:t>
+            </w:r>
+          </w:p>
+        </w:tc>
+      </w:tr>
+      <w:tr>
+        <w:trPr>
+          <w:trHeight w:val="270"/>
+        </w:trPr>
+        <w:tc>
+          <w:tcPr>
+            <w:tcW w:w="11560" w:type="dxa"/>
+            <w:gridSpan w:val="3"/>
+            <w:tcBorders>
+              <w:top w:val="single" w:sz="4" w:space="0" w:color="000000"/>
+              <w:left w:val="single" w:sz="4" w:space="0" w:color="000000"/>
+              <w:bottom w:val="single" w:sz="4" w:space="0" w:color="000000"/>
+              <w:right w:val="single" w:sz="4" w:space="0" w:color="000000"/>
+            </w:tcBorders>
+            <w:shd w:val="clear" w:color="D9D9D9" w:fill="D9D9D9"/>
+            <w:vAlign w:val="bottom"/>
+            <w:hideMark/>
+          </w:tcPr>
+          <w:p>
+            <w:pPr>
+              <w:spacing w:after="0"/>
+              <w:jc w:val="center"/>
               <w:rPr>
                 <w:rFonts w:ascii="Arial" w:eastAsia="Times New Roman" w:hAnsi="Arial" w:cs="Arial"/>
                 <w:b/>
                 <w:bCs/>
                 <w:lang w:eastAsia="pt-BR"/>
               </w:rPr>
-              <w:t>Actions</w:t>
-            </w:r>
-            <w:proofErr w:type="spellEnd"/>
-          </w:p>
-        </w:tc>
-      </w:tr>
-      <w:tr>
-        <w:trPr>
-          <w:trHeight w:val="270"/>
-        </w:trPr>
-        <w:tc>
-          <w:tcPr>
-            <w:tcW w:w="11560" w:type="dxa"/>
-            <w:gridSpan w:val="3"/>
-            <w:tcBorders>
-              <w:top w:val="single" w:sz="4" w:space="0" w:color="000000"/>
-              <w:left w:val="single" w:sz="4" w:space="0" w:color="000000"/>
-              <w:bottom w:val="single" w:sz="4" w:space="0" w:color="000000"/>
-              <w:right w:val="single" w:sz="4" w:space="0" w:color="000000"/>
-            </w:tcBorders>
-            <w:shd w:val="clear" w:color="D9D9D9" w:fill="D9D9D9"/>
-            <w:vAlign w:val="bottom"/>
-            <w:hideMark/>
-          </w:tcPr>
-          <w:p>
-            <w:pPr>
-              <w:spacing w:after="0"/>
-              <w:jc w:val="center"/>
+            </w:pPr>
+            <w:r>
               <w:rPr>
                 <w:rFonts w:ascii="Arial" w:eastAsia="Times New Roman" w:hAnsi="Arial" w:cs="Arial"/>
                 <w:b/>
                 <w:bCs/>
                 <w:lang w:eastAsia="pt-BR"/>
               </w:rPr>
-            </w:pPr>
-            <w:proofErr w:type="spellStart"/>
-            <w:r>
-              <w:rPr>
-                <w:rFonts w:ascii="Arial" w:eastAsia="Times New Roman" w:hAnsi="Arial" w:cs="Arial"/>
-                <w:b/>
-                <w:bCs/>
-                <w:lang w:eastAsia="pt-BR"/>
-              </w:rPr>
-              <w:t>Main</w:t>
-            </w:r>
-            <w:proofErr w:type="spellEnd"/>
-            <w:r>
-              <w:rPr>
-                <w:rFonts w:ascii="Arial" w:eastAsia="Times New Roman" w:hAnsi="Arial" w:cs="Arial"/>
-                <w:b/>
-                <w:bCs/>
-                <w:lang w:eastAsia="pt-BR"/>
-              </w:rPr>
-              <w:t xml:space="preserve"> </w:t>
-            </w:r>
-            <w:proofErr w:type="spellStart"/>
-            <w:r>
-              <w:rPr>
-                <w:rFonts w:ascii="Arial" w:eastAsia="Times New Roman" w:hAnsi="Arial" w:cs="Arial"/>
-                <w:b/>
-                <w:bCs/>
-                <w:lang w:eastAsia="pt-BR"/>
-              </w:rPr>
-              <w:t>Flow</w:t>
-            </w:r>
-            <w:proofErr w:type="spellEnd"/>
-            <w:r>
-              <w:rPr>
-                <w:rFonts w:ascii="Arial" w:eastAsia="Times New Roman" w:hAnsi="Arial" w:cs="Arial"/>
-                <w:b/>
-                <w:bCs/>
-                <w:lang w:eastAsia="pt-BR"/>
-              </w:rPr>
-              <w:t>:</w:t>
+              <w:t>Main Flow:</w:t>
             </w:r>
           </w:p>
         </w:tc>
@@ -6408,7 +6258,6 @@
               </w:rPr>
               <w:t>Actor A</w:t>
             </w:r>
-            <w:proofErr w:type="spellStart"/>
             <w:r>
               <w:rPr>
                 <w:rFonts w:ascii="Arial" w:eastAsia="Times New Roman" w:hAnsi="Arial" w:cs="Arial"/>
@@ -6418,7 +6267,6 @@
               </w:rPr>
               <w:t>ctions</w:t>
             </w:r>
-            <w:proofErr w:type="spellEnd"/>
           </w:p>
         </w:tc>
         <w:tc>
@@ -6452,90 +6300,48 @@
                 <w:bCs/>
                 <w:lang w:eastAsia="pt-BR"/>
               </w:rPr>
-              <w:t xml:space="preserve">System </w:t>
-            </w:r>
-            <w:proofErr w:type="spellStart"/>
-            <w:r>
+              <w:t>System Actions</w:t>
+            </w:r>
+          </w:p>
+        </w:tc>
+      </w:tr>
+      <w:tr>
+        <w:trPr>
+          <w:trHeight w:val="270"/>
+        </w:trPr>
+        <w:tc>
+          <w:tcPr>
+            <w:tcW w:w="11560" w:type="dxa"/>
+            <w:gridSpan w:val="3"/>
+            <w:tcBorders>
+              <w:top w:val="single" w:sz="4" w:space="0" w:color="000000"/>
+              <w:left w:val="single" w:sz="4" w:space="0" w:color="000000"/>
+              <w:bottom w:val="single" w:sz="4" w:space="0" w:color="000000"/>
+              <w:right w:val="single" w:sz="4" w:space="0" w:color="000000"/>
+            </w:tcBorders>
+            <w:shd w:val="clear" w:color="D9D9D9" w:fill="D9D9D9"/>
+            <w:vAlign w:val="bottom"/>
+            <w:hideMark/>
+          </w:tcPr>
+          <w:p>
+            <w:pPr>
+              <w:spacing w:after="0"/>
+              <w:jc w:val="center"/>
               <w:rPr>
                 <w:rFonts w:ascii="Arial" w:eastAsia="Times New Roman" w:hAnsi="Arial" w:cs="Arial"/>
                 <w:b/>
                 <w:bCs/>
                 <w:lang w:eastAsia="pt-BR"/>
               </w:rPr>
-              <w:t>Actions</w:t>
-            </w:r>
-            <w:proofErr w:type="spellEnd"/>
-          </w:p>
-        </w:tc>
-      </w:tr>
-      <w:tr>
-        <w:trPr>
-          <w:trHeight w:val="270"/>
-        </w:trPr>
-        <w:tc>
-          <w:tcPr>
-            <w:tcW w:w="11560" w:type="dxa"/>
-            <w:gridSpan w:val="3"/>
-            <w:tcBorders>
-              <w:top w:val="single" w:sz="4" w:space="0" w:color="000000"/>
-              <w:left w:val="single" w:sz="4" w:space="0" w:color="000000"/>
-              <w:bottom w:val="single" w:sz="4" w:space="0" w:color="000000"/>
-              <w:right w:val="single" w:sz="4" w:space="0" w:color="000000"/>
-            </w:tcBorders>
-            <w:shd w:val="clear" w:color="D9D9D9" w:fill="D9D9D9"/>
-            <w:vAlign w:val="bottom"/>
-            <w:hideMark/>
-          </w:tcPr>
-          <w:p>
-            <w:pPr>
-              <w:spacing w:after="0"/>
-              <w:jc w:val="center"/>
+            </w:pPr>
+            <w:r>
               <w:rPr>
                 <w:rFonts w:ascii="Arial" w:eastAsia="Times New Roman" w:hAnsi="Arial" w:cs="Arial"/>
                 <w:b/>
                 <w:bCs/>
                 <w:lang w:eastAsia="pt-BR"/>
               </w:rPr>
-            </w:pPr>
-            <w:proofErr w:type="spellStart"/>
-            <w:r>
-              <w:rPr>
-                <w:rFonts w:ascii="Arial" w:eastAsia="Times New Roman" w:hAnsi="Arial" w:cs="Arial"/>
-                <w:b/>
-                <w:bCs/>
-                <w:lang w:eastAsia="pt-BR"/>
-              </w:rPr>
-              <w:t>Main</w:t>
-            </w:r>
-            <w:proofErr w:type="spellEnd"/>
-            <w:r>
-              <w:rPr>
-                <w:rFonts w:ascii="Arial" w:eastAsia="Times New Roman" w:hAnsi="Arial" w:cs="Arial"/>
-                <w:b/>
-                <w:bCs/>
-                <w:lang w:eastAsia="pt-BR"/>
-              </w:rPr>
-              <w:t xml:space="preserve"> </w:t>
-            </w:r>
-            <w:proofErr w:type="spellStart"/>
-            <w:r>
-              <w:rPr>
-                <w:rFonts w:ascii="Arial" w:eastAsia="Times New Roman" w:hAnsi="Arial" w:cs="Arial"/>
-                <w:b/>
-                <w:bCs/>
-                <w:lang w:eastAsia="pt-BR"/>
-              </w:rPr>
-              <w:t>Flow</w:t>
-            </w:r>
-            <w:proofErr w:type="spellEnd"/>
-            <w:r>
-              <w:rPr>
-                <w:rFonts w:ascii="Arial" w:eastAsia="Times New Roman" w:hAnsi="Arial" w:cs="Arial"/>
-                <w:b/>
-                <w:bCs/>
-                <w:lang w:eastAsia="pt-BR"/>
-              </w:rPr>
-              <w:t>:</w:t>
+              <w:t>Main Flow:</w:t>
             </w:r>
           </w:p>
         </w:tc>
@@ -7429,27 +7235,7 @@
                 <w:szCs w:val="20"/>
                 <w:lang w:val="en-US" w:eastAsia="pt-BR"/>
               </w:rPr>
-              <w:t xml:space="preserve">13. User adds an </w:t>
-            </w:r>
-            <w:proofErr w:type="spellStart"/>
-            <w:r>
-              <w:rPr>
-                <w:rFonts w:ascii="Arial" w:eastAsia="Times New Roman" w:hAnsi="Arial" w:cs="Arial"/>
-                <w:sz w:val="20"/>
-                <w:szCs w:val="20"/>
-                <w:lang w:val="en-US" w:eastAsia="pt-BR"/>
-              </w:rPr>
-              <w:t>or</w:t>
-            </w:r>
-            <w:proofErr w:type="spellEnd"/>
-            <w:r>
-              <w:rPr>
-                <w:rFonts w:ascii="Arial" w:eastAsia="Times New Roman" w:hAnsi="Arial" w:cs="Arial"/>
-                <w:sz w:val="20"/>
-                <w:szCs w:val="20"/>
-                <w:lang w:val="en-US" w:eastAsia="pt-BR"/>
-              </w:rPr>
-              <w:t>-feature</w:t>
+              <w:t>13. User adds an or-feature</w:t>
             </w:r>
           </w:p>
         </w:tc>
@@ -9786,7 +9572,6 @@
               </w:rPr>
               <w:t>Actor A</w:t>
             </w:r>
-            <w:proofErr w:type="spellStart"/>
             <w:r>
               <w:rPr>
                 <w:rFonts w:ascii="Arial" w:eastAsia="Times New Roman" w:hAnsi="Arial" w:cs="Arial"/>
@@ -9796,7 +9581,6 @@
               </w:rPr>
               <w:t>ctions</w:t>
             </w:r>
-            <w:proofErr w:type="spellEnd"/>
           </w:p>
         </w:tc>
         <w:tc>
@@ -9830,90 +9614,48 @@
                 <w:bCs/>
                 <w:lang w:eastAsia="pt-BR"/>
               </w:rPr>
-              <w:t xml:space="preserve">System </w:t>
-            </w:r>
-            <w:proofErr w:type="spellStart"/>
-            <w:r>
+              <w:t>System Actions</w:t>
+            </w:r>
+          </w:p>
+        </w:tc>
+      </w:tr>
+      <w:tr>
+        <w:trPr>
+          <w:trHeight w:val="270"/>
+        </w:trPr>
+        <w:tc>
+          <w:tcPr>
+            <w:tcW w:w="11560" w:type="dxa"/>
+            <w:gridSpan w:val="3"/>
+            <w:tcBorders>
+              <w:top w:val="single" w:sz="4" w:space="0" w:color="000000"/>
+              <w:left w:val="single" w:sz="4" w:space="0" w:color="000000"/>
+              <w:bottom w:val="single" w:sz="4" w:space="0" w:color="000000"/>
+              <w:right w:val="single" w:sz="4" w:space="0" w:color="000000"/>
+            </w:tcBorders>
+            <w:shd w:val="clear" w:color="D9D9D9" w:fill="D9D9D9"/>
+            <w:vAlign w:val="bottom"/>
+            <w:hideMark/>
+          </w:tcPr>
+          <w:p>
+            <w:pPr>
+              <w:spacing w:after="0"/>
+              <w:jc w:val="center"/>
               <w:rPr>
                 <w:rFonts w:ascii="Arial" w:eastAsia="Times New Roman" w:hAnsi="Arial" w:cs="Arial"/>
                 <w:b/>
                 <w:bCs/>
                 <w:lang w:eastAsia="pt-BR"/>
               </w:rPr>
-              <w:t>Actions</w:t>
-            </w:r>
-            <w:proofErr w:type="spellEnd"/>
-          </w:p>
-        </w:tc>
-      </w:tr>
-      <w:tr>
-        <w:trPr>
-          <w:trHeight w:val="270"/>
-        </w:trPr>
-        <w:tc>
-          <w:tcPr>
-            <w:tcW w:w="11560" w:type="dxa"/>
-            <w:gridSpan w:val="3"/>
-            <w:tcBorders>
-              <w:top w:val="single" w:sz="4" w:space="0" w:color="000000"/>
-              <w:left w:val="single" w:sz="4" w:space="0" w:color="000000"/>
-              <w:bottom w:val="single" w:sz="4" w:space="0" w:color="000000"/>
-              <w:right w:val="single" w:sz="4" w:space="0" w:color="000000"/>
-            </w:tcBorders>
-            <w:shd w:val="clear" w:color="D9D9D9" w:fill="D9D9D9"/>
-            <w:vAlign w:val="bottom"/>
-            <w:hideMark/>
-          </w:tcPr>
-          <w:p>
-            <w:pPr>
-              <w:spacing w:after="0"/>
-              <w:jc w:val="center"/>
+            </w:pPr>
+            <w:r>
               <w:rPr>
                 <w:rFonts w:ascii="Arial" w:eastAsia="Times New Roman" w:hAnsi="Arial" w:cs="Arial"/>
                 <w:b/>
                 <w:bCs/>
                 <w:lang w:eastAsia="pt-BR"/>
               </w:rPr>
-            </w:pPr>
-            <w:proofErr w:type="spellStart"/>
-            <w:r>
-              <w:rPr>
-                <w:rFonts w:ascii="Arial" w:eastAsia="Times New Roman" w:hAnsi="Arial" w:cs="Arial"/>
-                <w:b/>
-                <w:bCs/>
-                <w:lang w:eastAsia="pt-BR"/>
-              </w:rPr>
-              <w:t>Main</w:t>
-            </w:r>
-            <w:proofErr w:type="spellEnd"/>
-            <w:r>
-              <w:rPr>
-                <w:rFonts w:ascii="Arial" w:eastAsia="Times New Roman" w:hAnsi="Arial" w:cs="Arial"/>
-                <w:b/>
-                <w:bCs/>
-                <w:lang w:eastAsia="pt-BR"/>
-              </w:rPr>
-              <w:t xml:space="preserve"> </w:t>
-            </w:r>
-            <w:proofErr w:type="spellStart"/>
-            <w:r>
-              <w:rPr>
-                <w:rFonts w:ascii="Arial" w:eastAsia="Times New Roman" w:hAnsi="Arial" w:cs="Arial"/>
-                <w:b/>
-                <w:bCs/>
-                <w:lang w:eastAsia="pt-BR"/>
-              </w:rPr>
-              <w:t>Flow</w:t>
-            </w:r>
-            <w:proofErr w:type="spellEnd"/>
-            <w:r>
-              <w:rPr>
-                <w:rFonts w:ascii="Arial" w:eastAsia="Times New Roman" w:hAnsi="Arial" w:cs="Arial"/>
-                <w:b/>
-                <w:bCs/>
-                <w:lang w:eastAsia="pt-BR"/>
-              </w:rPr>
-              <w:t>:</w:t>
+              <w:t>Main Flow:</w:t>
             </w:r>
           </w:p>
         </w:tc>
@@ -10807,27 +10549,7 @@
                 <w:szCs w:val="20"/>
                 <w:lang w:val="en-US" w:eastAsia="pt-BR"/>
               </w:rPr>
-              <w:t xml:space="preserve">13. User adds an </w:t>
-            </w:r>
-            <w:proofErr w:type="spellStart"/>
-            <w:r>
-              <w:rPr>
-                <w:rFonts w:ascii="Arial" w:eastAsia="Times New Roman" w:hAnsi="Arial" w:cs="Arial"/>
-                <w:sz w:val="20"/>
-                <w:szCs w:val="20"/>
-                <w:lang w:val="en-US" w:eastAsia="pt-BR"/>
-              </w:rPr>
-              <w:t>or</w:t>
-            </w:r>
-            <w:proofErr w:type="spellEnd"/>
-            <w:r>
-              <w:rPr>
-                <w:rFonts w:ascii="Arial" w:eastAsia="Times New Roman" w:hAnsi="Arial" w:cs="Arial"/>
-                <w:sz w:val="20"/>
-                <w:szCs w:val="20"/>
-                <w:lang w:val="en-US" w:eastAsia="pt-BR"/>
-              </w:rPr>
-              <w:t>-feature</w:t>
+              <w:t>13. User adds an or-feature</w:t>
             </w:r>
           </w:p>
         </w:tc>
@@ -14152,7 +13874,6 @@
               </w:rPr>
               <w:t xml:space="preserve">Use </w:t>
             </w:r>
-            <w:proofErr w:type="spellStart"/>
             <w:r>
               <w:rPr>
                 <w:rFonts w:ascii="NimbusRomNo9L-Regu" w:hAnsi="NimbusRomNo9L-Regu" w:cs="NimbusRomNo9L-Regu"/>
@@ -14162,7 +13883,6 @@
               </w:rPr>
               <w:t>FeatuRSEB</w:t>
             </w:r>
-            <w:proofErr w:type="spellEnd"/>
             <w:r>
               <w:rPr>
                 <w:rFonts w:ascii="Arial" w:eastAsia="Times New Roman" w:hAnsi="Arial" w:cs="Arial"/>
@@ -14353,7 +14073,6 @@
               </w:rPr>
               <w:t xml:space="preserve">User selects </w:t>
             </w:r>
-            <w:proofErr w:type="spellStart"/>
             <w:r>
               <w:rPr>
                 <w:rFonts w:ascii="NimbusRomNo9L-Regu" w:hAnsi="NimbusRomNo9L-Regu" w:cs="NimbusRomNo9L-Regu"/>
@@ -14363,7 +14082,6 @@
               </w:rPr>
               <w:t>FeatuRSEB</w:t>
             </w:r>
-            <w:proofErr w:type="spellEnd"/>
             <w:r>
               <w:rPr>
                 <w:rFonts w:ascii="Arial" w:eastAsia="Times New Roman" w:hAnsi="Arial" w:cs="Arial"/>
@@ -14499,7 +14217,6 @@
               </w:rPr>
               <w:t>Actor A</w:t>
             </w:r>
-            <w:proofErr w:type="spellStart"/>
             <w:r>
               <w:rPr>
                 <w:rFonts w:ascii="Arial" w:eastAsia="Times New Roman" w:hAnsi="Arial" w:cs="Arial"/>
@@ -14509,7 +14226,6 @@
               </w:rPr>
               <w:t>ctions</w:t>
             </w:r>
-            <w:proofErr w:type="spellEnd"/>
           </w:p>
         </w:tc>
         <w:tc>
@@ -14543,90 +14259,48 @@
                 <w:bCs/>
                 <w:lang w:eastAsia="pt-BR"/>
               </w:rPr>
-              <w:t xml:space="preserve">System </w:t>
-            </w:r>
-            <w:proofErr w:type="spellStart"/>
-            <w:r>
+              <w:t>System Actions</w:t>
+            </w:r>
+          </w:p>
+        </w:tc>
+      </w:tr>
+      <w:tr>
+        <w:trPr>
+          <w:trHeight w:val="270"/>
+        </w:trPr>
+        <w:tc>
+          <w:tcPr>
+            <w:tcW w:w="11560" w:type="dxa"/>
+            <w:gridSpan w:val="3"/>
+            <w:tcBorders>
+              <w:top w:val="single" w:sz="4" w:space="0" w:color="000000"/>
+              <w:left w:val="single" w:sz="4" w:space="0" w:color="000000"/>
+              <w:bottom w:val="single" w:sz="4" w:space="0" w:color="000000"/>
+              <w:right w:val="single" w:sz="4" w:space="0" w:color="000000"/>
+            </w:tcBorders>
+            <w:shd w:val="clear" w:color="D9D9D9" w:fill="D9D9D9"/>
+            <w:vAlign w:val="bottom"/>
+            <w:hideMark/>
+          </w:tcPr>
+          <w:p>
+            <w:pPr>
+              <w:spacing w:after="0"/>
+              <w:jc w:val="center"/>
               <w:rPr>
                 <w:rFonts w:ascii="Arial" w:eastAsia="Times New Roman" w:hAnsi="Arial" w:cs="Arial"/>
                 <w:b/>
                 <w:bCs/>
                 <w:lang w:eastAsia="pt-BR"/>
               </w:rPr>
-              <w:t>Actions</w:t>
-            </w:r>
-            <w:proofErr w:type="spellEnd"/>
-          </w:p>
-        </w:tc>
-      </w:tr>
-      <w:tr>
-        <w:trPr>
-          <w:trHeight w:val="270"/>
-        </w:trPr>
-        <w:tc>
-          <w:tcPr>
-            <w:tcW w:w="11560" w:type="dxa"/>
-            <w:gridSpan w:val="3"/>
-            <w:tcBorders>
-              <w:top w:val="single" w:sz="4" w:space="0" w:color="000000"/>
-              <w:left w:val="single" w:sz="4" w:space="0" w:color="000000"/>
-              <w:bottom w:val="single" w:sz="4" w:space="0" w:color="000000"/>
-              <w:right w:val="single" w:sz="4" w:space="0" w:color="000000"/>
-            </w:tcBorders>
-            <w:shd w:val="clear" w:color="D9D9D9" w:fill="D9D9D9"/>
-            <w:vAlign w:val="bottom"/>
-            <w:hideMark/>
-          </w:tcPr>
-          <w:p>
-            <w:pPr>
-              <w:spacing w:after="0"/>
-              <w:jc w:val="center"/>
+            </w:pPr>
+            <w:r>
               <w:rPr>
                 <w:rFonts w:ascii="Arial" w:eastAsia="Times New Roman" w:hAnsi="Arial" w:cs="Arial"/>
                 <w:b/>
                 <w:bCs/>
                 <w:lang w:eastAsia="pt-BR"/>
               </w:rPr>
-            </w:pPr>
-            <w:proofErr w:type="spellStart"/>
-            <w:r>
-              <w:rPr>
-                <w:rFonts w:ascii="Arial" w:eastAsia="Times New Roman" w:hAnsi="Arial" w:cs="Arial"/>
-                <w:b/>
-                <w:bCs/>
-                <w:lang w:eastAsia="pt-BR"/>
-              </w:rPr>
-              <w:t>Main</w:t>
-            </w:r>
-            <w:proofErr w:type="spellEnd"/>
-            <w:r>
-              <w:rPr>
-                <w:rFonts w:ascii="Arial" w:eastAsia="Times New Roman" w:hAnsi="Arial" w:cs="Arial"/>
-                <w:b/>
-                <w:bCs/>
-                <w:lang w:eastAsia="pt-BR"/>
-              </w:rPr>
-              <w:t xml:space="preserve"> </w:t>
-            </w:r>
-            <w:proofErr w:type="spellStart"/>
-            <w:r>
-              <w:rPr>
-                <w:rFonts w:ascii="Arial" w:eastAsia="Times New Roman" w:hAnsi="Arial" w:cs="Arial"/>
-                <w:b/>
-                <w:bCs/>
-                <w:lang w:eastAsia="pt-BR"/>
-              </w:rPr>
-              <w:t>Flow</w:t>
-            </w:r>
-            <w:proofErr w:type="spellEnd"/>
-            <w:r>
-              <w:rPr>
-                <w:rFonts w:ascii="Arial" w:eastAsia="Times New Roman" w:hAnsi="Arial" w:cs="Arial"/>
-                <w:b/>
-                <w:bCs/>
-                <w:lang w:eastAsia="pt-BR"/>
-              </w:rPr>
-              <w:t>:</w:t>
+              <w:t>Main Flow:</w:t>
             </w:r>
           </w:p>
         </w:tc>
@@ -17521,7 +17195,6 @@
               </w:rPr>
               <w:t>Actor A</w:t>
             </w:r>
-            <w:proofErr w:type="spellStart"/>
             <w:r>
               <w:rPr>
                 <w:rFonts w:ascii="Arial" w:eastAsia="Times New Roman" w:hAnsi="Arial" w:cs="Arial"/>
@@ -17531,7 +17204,6 @@
               </w:rPr>
               <w:t>ctions</w:t>
             </w:r>
-            <w:proofErr w:type="spellEnd"/>
           </w:p>
         </w:tc>
         <w:tc>
@@ -17565,90 +17237,48 @@
                 <w:bCs/>
                 <w:lang w:eastAsia="pt-BR"/>
               </w:rPr>
-              <w:t xml:space="preserve">System </w:t>
-            </w:r>
-            <w:proofErr w:type="spellStart"/>
-            <w:r>
+              <w:t>System Actions</w:t>
+            </w:r>
+          </w:p>
+        </w:tc>
+      </w:tr>
+      <w:tr>
+        <w:trPr>
+          <w:trHeight w:val="270"/>
+        </w:trPr>
+        <w:tc>
+          <w:tcPr>
+            <w:tcW w:w="11560" w:type="dxa"/>
+            <w:gridSpan w:val="3"/>
+            <w:tcBorders>
+              <w:top w:val="single" w:sz="4" w:space="0" w:color="000000"/>
+              <w:left w:val="single" w:sz="4" w:space="0" w:color="000000"/>
+              <w:bottom w:val="single" w:sz="4" w:space="0" w:color="000000"/>
+              <w:right w:val="single" w:sz="4" w:space="0" w:color="000000"/>
+            </w:tcBorders>
+            <w:shd w:val="clear" w:color="D9D9D9" w:fill="D9D9D9"/>
+            <w:vAlign w:val="bottom"/>
+            <w:hideMark/>
+          </w:tcPr>
+          <w:p>
+            <w:pPr>
+              <w:spacing w:after="0"/>
+              <w:jc w:val="center"/>
               <w:rPr>
                 <w:rFonts w:ascii="Arial" w:eastAsia="Times New Roman" w:hAnsi="Arial" w:cs="Arial"/>
                 <w:b/>
                 <w:bCs/>
                 <w:lang w:eastAsia="pt-BR"/>
               </w:rPr>
-              <w:t>Actions</w:t>
-            </w:r>
-            <w:proofErr w:type="spellEnd"/>
-          </w:p>
-        </w:tc>
-      </w:tr>
-      <w:tr>
-        <w:trPr>
-          <w:trHeight w:val="270"/>
-        </w:trPr>
-        <w:tc>
-          <w:tcPr>
-            <w:tcW w:w="11560" w:type="dxa"/>
-            <w:gridSpan w:val="3"/>
-            <w:tcBorders>
-              <w:top w:val="single" w:sz="4" w:space="0" w:color="000000"/>
-              <w:left w:val="single" w:sz="4" w:space="0" w:color="000000"/>
-              <w:bottom w:val="single" w:sz="4" w:space="0" w:color="000000"/>
-              <w:right w:val="single" w:sz="4" w:space="0" w:color="000000"/>
-            </w:tcBorders>
-            <w:shd w:val="clear" w:color="D9D9D9" w:fill="D9D9D9"/>
-            <w:vAlign w:val="bottom"/>
-            <w:hideMark/>
-          </w:tcPr>
-          <w:p>
-            <w:pPr>
-              <w:spacing w:after="0"/>
-              <w:jc w:val="center"/>
+            </w:pPr>
+            <w:r>
               <w:rPr>
                 <w:rFonts w:ascii="Arial" w:eastAsia="Times New Roman" w:hAnsi="Arial" w:cs="Arial"/>
                 <w:b/>
                 <w:bCs/>
                 <w:lang w:eastAsia="pt-BR"/>
               </w:rPr>
-            </w:pPr>
-            <w:proofErr w:type="spellStart"/>
-            <w:r>
-              <w:rPr>
-                <w:rFonts w:ascii="Arial" w:eastAsia="Times New Roman" w:hAnsi="Arial" w:cs="Arial"/>
-                <w:b/>
-                <w:bCs/>
-                <w:lang w:eastAsia="pt-BR"/>
-              </w:rPr>
-              <w:t>Main</w:t>
-            </w:r>
-            <w:proofErr w:type="spellEnd"/>
-            <w:r>
-              <w:rPr>
-                <w:rFonts w:ascii="Arial" w:eastAsia="Times New Roman" w:hAnsi="Arial" w:cs="Arial"/>
-                <w:b/>
-                <w:bCs/>
-                <w:lang w:eastAsia="pt-BR"/>
-              </w:rPr>
-              <w:t xml:space="preserve"> </w:t>
-            </w:r>
-            <w:proofErr w:type="spellStart"/>
-            <w:r>
-              <w:rPr>
-                <w:rFonts w:ascii="Arial" w:eastAsia="Times New Roman" w:hAnsi="Arial" w:cs="Arial"/>
-                <w:b/>
-                <w:bCs/>
-                <w:lang w:eastAsia="pt-BR"/>
-              </w:rPr>
-              <w:t>Flow</w:t>
-            </w:r>
-            <w:proofErr w:type="spellEnd"/>
-            <w:r>
-              <w:rPr>
-                <w:rFonts w:ascii="Arial" w:eastAsia="Times New Roman" w:hAnsi="Arial" w:cs="Arial"/>
-                <w:b/>
-                <w:bCs/>
-                <w:lang w:eastAsia="pt-BR"/>
-              </w:rPr>
-              <w:t>:</w:t>
+              <w:t>Main Flow:</w:t>
             </w:r>
           </w:p>
         </w:tc>
@@ -21116,7 +20746,6 @@
                 <w:lang w:eastAsia="pt-BR"/>
               </w:rPr>
             </w:pPr>
-            <w:proofErr w:type="spellStart"/>
             <w:r>
               <w:rPr>
                 <w:rFonts w:ascii="Arial" w:eastAsia="Times New Roman" w:hAnsi="Arial" w:cs="Arial"/>
@@ -21124,29 +20753,8 @@
                 <w:szCs w:val="20"/>
                 <w:lang w:eastAsia="pt-BR"/>
               </w:rPr>
-              <w:t>User</w:t>
-            </w:r>
-            <w:proofErr w:type="spellEnd"/>
-            <w:r>
-              <w:rPr>
-                <w:rFonts w:ascii="Arial" w:eastAsia="Times New Roman" w:hAnsi="Arial" w:cs="Arial"/>
-                <w:sz w:val="20"/>
-                <w:szCs w:val="20"/>
-                <w:lang w:eastAsia="pt-BR"/>
-              </w:rPr>
-              <w:t xml:space="preserve"> is </w:t>
-            </w:r>
-            <w:proofErr w:type="spellStart"/>
-            <w:r>
-              <w:rPr>
-                <w:rFonts w:ascii="Arial" w:eastAsia="Times New Roman" w:hAnsi="Arial" w:cs="Arial"/>
-                <w:sz w:val="20"/>
-                <w:szCs w:val="20"/>
-                <w:lang w:eastAsia="pt-BR"/>
-              </w:rPr>
-              <w:t>registred</w:t>
-            </w:r>
-            <w:proofErr w:type="spellEnd"/>
+              <w:t>User is registred</w:t>
+            </w:r>
           </w:p>
         </w:tc>
       </w:tr>
@@ -21173,7 +20781,6 @@
                 <w:lang w:eastAsia="pt-BR"/>
               </w:rPr>
             </w:pPr>
-            <w:proofErr w:type="spellStart"/>
             <w:r>
               <w:rPr>
                 <w:rFonts w:ascii="Arial" w:eastAsia="Times New Roman" w:hAnsi="Arial" w:cs="Arial"/>
@@ -21201,7 +20808,6 @@
               </w:rPr>
               <w:t>tor</w:t>
             </w:r>
-            <w:proofErr w:type="spellEnd"/>
             <w:r>
               <w:rPr>
                 <w:rFonts w:ascii="Arial" w:eastAsia="Times New Roman" w:hAnsi="Arial" w:cs="Arial"/>
@@ -21209,49 +20815,63 @@
                 <w:bCs/>
                 <w:lang w:eastAsia="pt-BR"/>
               </w:rPr>
-              <w:t xml:space="preserve"> </w:t>
-            </w:r>
-            <w:proofErr w:type="spellStart"/>
-            <w:r>
+              <w:t xml:space="preserve"> Actions</w:t>
+            </w:r>
+          </w:p>
+        </w:tc>
+        <w:tc>
+          <w:tcPr>
+            <w:tcW w:w="5856" w:type="dxa"/>
+            <w:shd w:val="clear" w:color="B7E1CD" w:fill="B7E1CD"/>
+            <w:vAlign w:val="bottom"/>
+            <w:hideMark/>
+          </w:tcPr>
+          <w:p>
+            <w:pPr>
+              <w:spacing w:after="0"/>
+              <w:jc w:val="center"/>
               <w:rPr>
                 <w:rFonts w:ascii="Arial" w:eastAsia="Times New Roman" w:hAnsi="Arial" w:cs="Arial"/>
                 <w:b/>
                 <w:bCs/>
                 <w:lang w:eastAsia="pt-BR"/>
               </w:rPr>
-              <w:t>Actions</w:t>
-            </w:r>
-            <w:proofErr w:type="spellEnd"/>
-          </w:p>
-        </w:tc>
-        <w:tc>
-          <w:tcPr>
-            <w:tcW w:w="5856" w:type="dxa"/>
-            <w:shd w:val="clear" w:color="B7E1CD" w:fill="B7E1CD"/>
-            <w:vAlign w:val="bottom"/>
-            <w:hideMark/>
-          </w:tcPr>
-          <w:p>
-            <w:pPr>
-              <w:spacing w:after="0"/>
-              <w:jc w:val="center"/>
+            </w:pPr>
+            <w:r>
               <w:rPr>
                 <w:rFonts w:ascii="Arial" w:eastAsia="Times New Roman" w:hAnsi="Arial" w:cs="Arial"/>
                 <w:b/>
                 <w:bCs/>
                 <w:lang w:eastAsia="pt-BR"/>
               </w:rPr>
-            </w:pPr>
-            <w:r>
+              <w:t>System Actions</w:t>
+            </w:r>
+          </w:p>
+        </w:tc>
+      </w:tr>
+      <w:tr>
+        <w:trPr>
+          <w:trHeight w:val="270"/>
+        </w:trPr>
+        <w:tc>
+          <w:tcPr>
+            <w:tcW w:w="11560" w:type="dxa"/>
+            <w:gridSpan w:val="3"/>
+            <w:shd w:val="clear" w:color="D9D9D9" w:fill="D9D9D9"/>
+            <w:vAlign w:val="bottom"/>
+            <w:hideMark/>
+          </w:tcPr>
+          <w:p>
+            <w:pPr>
+              <w:spacing w:after="0"/>
+              <w:jc w:val="center"/>
               <w:rPr>
                 <w:rFonts w:ascii="Arial" w:eastAsia="Times New Roman" w:hAnsi="Arial" w:cs="Arial"/>
                 <w:b/>
                 <w:bCs/>
                 <w:lang w:eastAsia="pt-BR"/>
               </w:rPr>
-              <w:t xml:space="preserve">System </w:t>
-            </w:r>
-            <w:proofErr w:type="spellStart"/>
+            </w:pPr>
             <w:r>
               <w:rPr>
                 <w:rFonts w:ascii="Arial" w:eastAsia="Times New Roman" w:hAnsi="Arial" w:cs="Arial"/>
@@ -21259,21 +20879,412 @@
                 <w:bCs/>
                 <w:lang w:eastAsia="pt-BR"/>
               </w:rPr>
-              <w:t>Actions</w:t>
-            </w:r>
-            <w:proofErr w:type="spellEnd"/>
+              <w:t>Main Flow:</w:t>
+            </w:r>
+          </w:p>
+        </w:tc>
+      </w:tr>
+      <w:tr>
+        <w:trPr>
+          <w:trHeight w:val="232"/>
+        </w:trPr>
+        <w:tc>
+          <w:tcPr>
+            <w:tcW w:w="5704" w:type="dxa"/>
+            <w:gridSpan w:val="2"/>
+            <w:shd w:val="clear" w:color="auto" w:fill="auto"/>
+            <w:vAlign w:val="bottom"/>
+            <w:hideMark/>
+          </w:tcPr>
+          <w:p>
+            <w:pPr>
+              <w:spacing w:after="0"/>
+              <w:rPr>
+                <w:rFonts w:ascii="Arial" w:eastAsia="Times New Roman" w:hAnsi="Arial" w:cs="Arial"/>
+                <w:sz w:val="20"/>
+                <w:szCs w:val="20"/>
+                <w:lang w:val="en-US" w:eastAsia="pt-BR"/>
+              </w:rPr>
+            </w:pPr>
+            <w:r>
+              <w:rPr>
+                <w:rFonts w:ascii="Arial" w:eastAsia="Times New Roman" w:hAnsi="Arial" w:cs="Arial"/>
+                <w:sz w:val="20"/>
+                <w:szCs w:val="20"/>
+                <w:lang w:val="en-US" w:eastAsia="pt-BR"/>
+              </w:rPr>
+              <w:t xml:space="preserve">1. User selects </w:t>
+            </w:r>
+            <w:r>
+              <w:rPr>
+                <w:rFonts w:ascii="Arial" w:eastAsia="Times New Roman" w:hAnsi="Arial" w:cs="Arial"/>
+                <w:b/>
+                <w:sz w:val="20"/>
+                <w:szCs w:val="20"/>
+                <w:lang w:val="en-US" w:eastAsia="pt-BR"/>
+              </w:rPr>
+              <w:t>Register</w:t>
+            </w:r>
+          </w:p>
+        </w:tc>
+        <w:tc>
+          <w:tcPr>
+            <w:tcW w:w="5856" w:type="dxa"/>
+            <w:shd w:val="clear" w:color="auto" w:fill="auto"/>
+            <w:noWrap/>
+            <w:vAlign w:val="bottom"/>
+            <w:hideMark/>
+          </w:tcPr>
+          <w:p>
+            <w:pPr>
+              <w:spacing w:after="0"/>
+              <w:rPr>
+                <w:rFonts w:ascii="Arial" w:eastAsia="Times New Roman" w:hAnsi="Arial" w:cs="Arial"/>
+                <w:sz w:val="20"/>
+                <w:szCs w:val="20"/>
+                <w:lang w:val="en-US" w:eastAsia="pt-BR"/>
+              </w:rPr>
+            </w:pPr>
+            <w:r>
+              <w:rPr>
+                <w:rFonts w:ascii="Arial" w:eastAsia="Times New Roman" w:hAnsi="Arial" w:cs="Arial"/>
+                <w:sz w:val="20"/>
+                <w:szCs w:val="20"/>
+                <w:lang w:val="en-US" w:eastAsia="pt-BR"/>
+              </w:rPr>
+              <w:t> </w:t>
+            </w:r>
+          </w:p>
+        </w:tc>
+      </w:tr>
+      <w:tr>
+        <w:trPr>
+          <w:trHeight w:val="142"/>
+        </w:trPr>
+        <w:tc>
+          <w:tcPr>
+            <w:tcW w:w="5704" w:type="dxa"/>
+            <w:gridSpan w:val="2"/>
+            <w:shd w:val="clear" w:color="auto" w:fill="auto"/>
+            <w:noWrap/>
+            <w:vAlign w:val="bottom"/>
+            <w:hideMark/>
+          </w:tcPr>
+          <w:p>
+            <w:pPr>
+              <w:spacing w:after="0"/>
+              <w:rPr>
+                <w:rFonts w:ascii="Arial" w:eastAsia="Times New Roman" w:hAnsi="Arial" w:cs="Arial"/>
+                <w:sz w:val="20"/>
+                <w:szCs w:val="20"/>
+                <w:lang w:val="en-US" w:eastAsia="pt-BR"/>
+              </w:rPr>
+            </w:pPr>
+          </w:p>
+        </w:tc>
+        <w:tc>
+          <w:tcPr>
+            <w:tcW w:w="5856" w:type="dxa"/>
+            <w:shd w:val="clear" w:color="FFFFFF" w:fill="FFFFFF"/>
+            <w:vAlign w:val="bottom"/>
+            <w:hideMark/>
+          </w:tcPr>
+          <w:p>
+            <w:pPr>
+              <w:spacing w:after="0"/>
+              <w:rPr>
+                <w:rFonts w:ascii="Arial" w:eastAsia="Times New Roman" w:hAnsi="Arial" w:cs="Arial"/>
+                <w:sz w:val="20"/>
+                <w:szCs w:val="20"/>
+                <w:lang w:val="en-US" w:eastAsia="pt-BR"/>
+              </w:rPr>
+            </w:pPr>
+            <w:r>
+              <w:rPr>
+                <w:rFonts w:ascii="Arial" w:eastAsia="Times New Roman" w:hAnsi="Arial" w:cs="Arial"/>
+                <w:sz w:val="20"/>
+                <w:szCs w:val="20"/>
+                <w:lang w:val="en-US" w:eastAsia="pt-BR"/>
+              </w:rPr>
+              <w:t>2. System shows registration form</w:t>
+            </w:r>
+          </w:p>
+        </w:tc>
+      </w:tr>
+      <w:tr>
+        <w:trPr>
+          <w:trHeight w:val="254"/>
+        </w:trPr>
+        <w:tc>
+          <w:tcPr>
+            <w:tcW w:w="5704" w:type="dxa"/>
+            <w:gridSpan w:val="2"/>
+            <w:shd w:val="clear" w:color="auto" w:fill="auto"/>
+            <w:vAlign w:val="bottom"/>
+            <w:hideMark/>
+          </w:tcPr>
+          <w:p>
+            <w:pPr>
+              <w:spacing w:after="0"/>
+              <w:rPr>
+                <w:rFonts w:ascii="Arial" w:eastAsia="Times New Roman" w:hAnsi="Arial" w:cs="Arial"/>
+                <w:sz w:val="20"/>
+                <w:szCs w:val="20"/>
+                <w:lang w:val="en-US" w:eastAsia="pt-BR"/>
+              </w:rPr>
+            </w:pPr>
+            <w:r>
+              <w:rPr>
+                <w:rFonts w:ascii="Arial" w:eastAsia="Times New Roman" w:hAnsi="Arial" w:cs="Arial"/>
+                <w:sz w:val="20"/>
+                <w:szCs w:val="20"/>
+                <w:lang w:val="en-US" w:eastAsia="pt-BR"/>
+              </w:rPr>
+              <w:t>3. User enters its data(</w:t>
+            </w:r>
+            <w:r>
+              <w:rPr>
+                <w:rFonts w:ascii="Arial" w:eastAsia="Times New Roman" w:hAnsi="Arial" w:cs="Arial"/>
+                <w:sz w:val="20"/>
+                <w:szCs w:val="20"/>
+                <w:lang w:val="en-US" w:eastAsia="pt-BR"/>
+              </w:rPr>
+              <w:t xml:space="preserve">user </w:t>
+            </w:r>
+            <w:r>
+              <w:rPr>
+                <w:rFonts w:ascii="Arial" w:eastAsia="Times New Roman" w:hAnsi="Arial" w:cs="Arial"/>
+                <w:sz w:val="20"/>
+                <w:szCs w:val="20"/>
+                <w:lang w:val="en-US" w:eastAsia="pt-BR"/>
+              </w:rPr>
+              <w:t>name, email...)</w:t>
+            </w:r>
+          </w:p>
+        </w:tc>
+        <w:tc>
+          <w:tcPr>
+            <w:tcW w:w="5856" w:type="dxa"/>
+            <w:shd w:val="clear" w:color="auto" w:fill="auto"/>
+            <w:noWrap/>
+            <w:vAlign w:val="bottom"/>
+            <w:hideMark/>
+          </w:tcPr>
+          <w:p>
+            <w:pPr>
+              <w:spacing w:after="0"/>
+              <w:rPr>
+                <w:rFonts w:ascii="Arial" w:eastAsia="Times New Roman" w:hAnsi="Arial" w:cs="Arial"/>
+                <w:sz w:val="20"/>
+                <w:szCs w:val="20"/>
+                <w:lang w:val="en-US" w:eastAsia="pt-BR"/>
+              </w:rPr>
+            </w:pPr>
+          </w:p>
+        </w:tc>
+      </w:tr>
+      <w:tr>
+        <w:trPr>
+          <w:trHeight w:val="334"/>
+        </w:trPr>
+        <w:tc>
+          <w:tcPr>
+            <w:tcW w:w="5704" w:type="dxa"/>
+            <w:gridSpan w:val="2"/>
+            <w:shd w:val="clear" w:color="auto" w:fill="auto"/>
+            <w:noWrap/>
+            <w:vAlign w:val="bottom"/>
+            <w:hideMark/>
+          </w:tcPr>
+          <w:p>
+            <w:pPr>
+              <w:spacing w:after="0"/>
+              <w:rPr>
+                <w:rFonts w:ascii="Arial" w:eastAsia="Times New Roman" w:hAnsi="Arial" w:cs="Arial"/>
+                <w:b/>
+                <w:sz w:val="20"/>
+                <w:szCs w:val="20"/>
+                <w:lang w:val="en-US" w:eastAsia="pt-BR"/>
+              </w:rPr>
+            </w:pPr>
+            <w:r>
+              <w:rPr>
+                <w:rFonts w:ascii="Arial" w:eastAsia="Times New Roman" w:hAnsi="Arial" w:cs="Arial"/>
+                <w:sz w:val="20"/>
+                <w:szCs w:val="20"/>
+                <w:lang w:val="en-US" w:eastAsia="pt-BR"/>
+              </w:rPr>
+              <w:t>4</w:t>
+            </w:r>
+            <w:r>
+              <w:rPr>
+                <w:rFonts w:ascii="Arial" w:eastAsia="Times New Roman" w:hAnsi="Arial" w:cs="Arial"/>
+                <w:sz w:val="20"/>
+                <w:szCs w:val="20"/>
+                <w:lang w:val="en-US" w:eastAsia="pt-BR"/>
+              </w:rPr>
+              <w:t xml:space="preserve">. </w:t>
+            </w:r>
+            <w:r>
+              <w:rPr>
+                <w:rFonts w:ascii="Arial" w:eastAsia="Times New Roman" w:hAnsi="Arial" w:cs="Arial"/>
+                <w:sz w:val="20"/>
+                <w:szCs w:val="20"/>
+                <w:lang w:val="en-US" w:eastAsia="pt-BR"/>
+              </w:rPr>
+              <w:t xml:space="preserve">User </w:t>
+            </w:r>
+            <w:r>
+              <w:rPr>
+                <w:rFonts w:ascii="Arial" w:eastAsia="Times New Roman" w:hAnsi="Arial" w:cs="Arial"/>
+                <w:sz w:val="20"/>
+                <w:szCs w:val="20"/>
+                <w:lang w:val="en-US" w:eastAsia="pt-BR"/>
+              </w:rPr>
+              <w:t xml:space="preserve">selects </w:t>
+            </w:r>
+            <w:r>
+              <w:rPr>
+                <w:rFonts w:ascii="Arial" w:eastAsia="Times New Roman" w:hAnsi="Arial" w:cs="Arial"/>
+                <w:b/>
+                <w:sz w:val="20"/>
+                <w:szCs w:val="20"/>
+                <w:lang w:val="en-US" w:eastAsia="pt-BR"/>
+              </w:rPr>
+              <w:t>Confirm Registration</w:t>
+            </w:r>
+          </w:p>
+        </w:tc>
+        <w:tc>
+          <w:tcPr>
+            <w:tcW w:w="5856" w:type="dxa"/>
+            <w:shd w:val="clear" w:color="auto" w:fill="auto"/>
+            <w:noWrap/>
+            <w:vAlign w:val="bottom"/>
+            <w:hideMark/>
+          </w:tcPr>
+          <w:p>
+            <w:pPr>
+              <w:spacing w:after="0"/>
+              <w:rPr>
+                <w:rFonts w:ascii="Arial" w:eastAsia="Times New Roman" w:hAnsi="Arial" w:cs="Arial"/>
+                <w:sz w:val="20"/>
+                <w:szCs w:val="20"/>
+                <w:lang w:val="en-US" w:eastAsia="pt-BR"/>
+              </w:rPr>
+            </w:pPr>
+          </w:p>
+        </w:tc>
+      </w:tr>
+      <w:tr>
+        <w:trPr>
+          <w:trHeight w:val="334"/>
+        </w:trPr>
+        <w:tc>
+          <w:tcPr>
+            <w:tcW w:w="5704" w:type="dxa"/>
+            <w:gridSpan w:val="2"/>
+            <w:shd w:val="clear" w:color="auto" w:fill="auto"/>
+            <w:noWrap/>
+            <w:vAlign w:val="bottom"/>
+            <w:hideMark/>
+          </w:tcPr>
+          <w:p>
+            <w:pPr>
+              <w:spacing w:after="0"/>
+              <w:rPr>
+                <w:rFonts w:ascii="Arial" w:eastAsia="Times New Roman" w:hAnsi="Arial" w:cs="Arial"/>
+                <w:sz w:val="20"/>
+                <w:szCs w:val="20"/>
+                <w:lang w:val="en-US" w:eastAsia="pt-BR"/>
+              </w:rPr>
+            </w:pPr>
+          </w:p>
+        </w:tc>
+        <w:tc>
+          <w:tcPr>
+            <w:tcW w:w="5856" w:type="dxa"/>
+            <w:shd w:val="clear" w:color="auto" w:fill="auto"/>
+            <w:noWrap/>
+            <w:vAlign w:val="bottom"/>
+            <w:hideMark/>
+          </w:tcPr>
+          <w:p>
+            <w:pPr>
+              <w:spacing w:after="0"/>
+              <w:rPr>
+                <w:rFonts w:ascii="Arial" w:eastAsia="Times New Roman" w:hAnsi="Arial" w:cs="Arial"/>
+                <w:sz w:val="20"/>
+                <w:szCs w:val="20"/>
+                <w:lang w:val="en-US" w:eastAsia="pt-BR"/>
+              </w:rPr>
+            </w:pPr>
+            <w:r>
+              <w:rPr>
+                <w:rFonts w:ascii="Arial" w:eastAsia="Times New Roman" w:hAnsi="Arial" w:cs="Arial"/>
+                <w:sz w:val="20"/>
+                <w:szCs w:val="20"/>
+                <w:lang w:val="en-US" w:eastAsia="pt-BR"/>
+              </w:rPr>
+              <w:t>5.System validates the data and confirms the registration</w:t>
+            </w:r>
           </w:p>
         </w:tc>
       </w:tr>
       <w:tr>
         <w:trPr>
           <w:trHeight w:val="270"/>
+        </w:trPr>
+        <w:tc>
+          <w:tcPr>
+            <w:tcW w:w="11560" w:type="dxa"/>
+            <w:gridSpan w:val="3"/>
+            <w:shd w:val="clear" w:color="B7E1CD" w:fill="B7E1CD"/>
+            <w:vAlign w:val="bottom"/>
+            <w:hideMark/>
+          </w:tcPr>
+          <w:p>
+            <w:pPr>
+              <w:spacing w:after="0"/>
+              <w:jc w:val="center"/>
+              <w:rPr>
+                <w:rFonts w:ascii="Arial" w:eastAsia="Times New Roman" w:hAnsi="Arial" w:cs="Arial"/>
+                <w:b/>
+                <w:bCs/>
+                <w:lang w:val="en-US" w:eastAsia="pt-BR"/>
+              </w:rPr>
+            </w:pPr>
+            <w:r>
+              <w:rPr>
+                <w:rFonts w:ascii="Arial" w:eastAsia="Times New Roman" w:hAnsi="Arial" w:cs="Arial"/>
+                <w:b/>
+                <w:bCs/>
+                <w:lang w:val="en-US" w:eastAsia="pt-BR"/>
+              </w:rPr>
+              <w:t>Exception</w:t>
+            </w:r>
+            <w:r>
+              <w:rPr>
+                <w:rFonts w:ascii="Arial" w:eastAsia="Times New Roman" w:hAnsi="Arial" w:cs="Arial"/>
+                <w:b/>
+                <w:bCs/>
+                <w:lang w:val="en-US" w:eastAsia="pt-BR"/>
+              </w:rPr>
+              <w:t xml:space="preserve"> Flows:</w:t>
+            </w:r>
+          </w:p>
+        </w:tc>
+      </w:tr>
+      <w:tr>
+        <w:trPr>
+          <w:trHeight w:val="315"/>
         </w:trPr>
         <w:tc>
           <w:tcPr>
             <w:tcW w:w="11560" w:type="dxa"/>
             <w:gridSpan w:val="3"/>
             <w:shd w:val="clear" w:color="D9D9D9" w:fill="D9D9D9"/>
+            <w:noWrap/>
             <w:vAlign w:val="bottom"/>
             <w:hideMark/>
           </w:tcPr>
@@ -21283,95 +21294,73 @@
               <w:jc w:val="center"/>
               <w:rPr>
                 <w:rFonts w:ascii="Arial" w:eastAsia="Times New Roman" w:hAnsi="Arial" w:cs="Arial"/>
-                <w:b/>
-                <w:bCs/>
-                <w:lang w:eastAsia="pt-BR"/>
-              </w:rPr>
-            </w:pPr>
-            <w:proofErr w:type="spellStart"/>
-            <w:r>
-              <w:rPr>
-                <w:rFonts w:ascii="Arial" w:eastAsia="Times New Roman" w:hAnsi="Arial" w:cs="Arial"/>
-                <w:b/>
-                <w:bCs/>
-                <w:lang w:eastAsia="pt-BR"/>
-              </w:rPr>
-              <w:t>Main</w:t>
-            </w:r>
-            <w:proofErr w:type="spellEnd"/>
-            <w:r>
-              <w:rPr>
-                <w:rFonts w:ascii="Arial" w:eastAsia="Times New Roman" w:hAnsi="Arial" w:cs="Arial"/>
-                <w:b/>
-                <w:bCs/>
-                <w:lang w:eastAsia="pt-BR"/>
-              </w:rPr>
-              <w:t xml:space="preserve"> </w:t>
-            </w:r>
-            <w:proofErr w:type="spellStart"/>
-            <w:r>
-              <w:rPr>
-                <w:rFonts w:ascii="Arial" w:eastAsia="Times New Roman" w:hAnsi="Arial" w:cs="Arial"/>
-                <w:b/>
-                <w:bCs/>
-                <w:lang w:eastAsia="pt-BR"/>
-              </w:rPr>
-              <w:t>Flow</w:t>
-            </w:r>
-            <w:proofErr w:type="spellEnd"/>
-            <w:r>
-              <w:rPr>
-                <w:rFonts w:ascii="Arial" w:eastAsia="Times New Roman" w:hAnsi="Arial" w:cs="Arial"/>
-                <w:b/>
-                <w:bCs/>
-                <w:lang w:eastAsia="pt-BR"/>
-              </w:rPr>
-              <w:t>:</w:t>
-            </w:r>
-          </w:p>
-        </w:tc>
-      </w:tr>
-      <w:tr>
-        <w:trPr>
-          <w:trHeight w:val="232"/>
+                <w:sz w:val="20"/>
+                <w:szCs w:val="20"/>
+                <w:lang w:val="en-US" w:eastAsia="pt-BR"/>
+              </w:rPr>
+            </w:pPr>
+            <w:r>
+              <w:rPr>
+                <w:rFonts w:ascii="Arial" w:eastAsia="Times New Roman" w:hAnsi="Arial" w:cs="Arial"/>
+                <w:sz w:val="20"/>
+                <w:szCs w:val="20"/>
+                <w:lang w:val="en-US" w:eastAsia="pt-BR"/>
+              </w:rPr>
+              <w:t>5</w:t>
+            </w:r>
+            <w:r>
+              <w:rPr>
+                <w:rFonts w:ascii="Arial" w:eastAsia="Times New Roman" w:hAnsi="Arial" w:cs="Arial"/>
+                <w:sz w:val="20"/>
+                <w:szCs w:val="20"/>
+                <w:lang w:val="en-US" w:eastAsia="pt-BR"/>
+              </w:rPr>
+              <w:t>.</w:t>
+            </w:r>
+            <w:r>
+              <w:rPr>
+                <w:rFonts w:ascii="Arial" w:eastAsia="Times New Roman" w:hAnsi="Arial" w:cs="Arial"/>
+                <w:sz w:val="20"/>
+                <w:szCs w:val="20"/>
+                <w:lang w:val="en-US" w:eastAsia="pt-BR"/>
+              </w:rPr>
+              <w:t xml:space="preserve">A. </w:t>
+            </w:r>
+            <w:r>
+              <w:rPr>
+                <w:rFonts w:ascii="Arial" w:eastAsia="Times New Roman" w:hAnsi="Arial" w:cs="Arial"/>
+                <w:sz w:val="20"/>
+                <w:szCs w:val="20"/>
+                <w:lang w:val="en-US" w:eastAsia="pt-BR"/>
+              </w:rPr>
+              <w:t>User name is already taken</w:t>
+            </w:r>
+          </w:p>
+        </w:tc>
+      </w:tr>
+      <w:tr>
+        <w:trPr>
+          <w:trHeight w:val="315"/>
         </w:trPr>
         <w:tc>
           <w:tcPr>
             <w:tcW w:w="5704" w:type="dxa"/>
             <w:gridSpan w:val="2"/>
             <w:shd w:val="clear" w:color="auto" w:fill="auto"/>
-            <w:vAlign w:val="bottom"/>
-            <w:hideMark/>
-          </w:tcPr>
-          <w:p>
-            <w:pPr>
-              <w:spacing w:after="0"/>
-              <w:rPr>
-                <w:rFonts w:ascii="Arial" w:eastAsia="Times New Roman" w:hAnsi="Arial" w:cs="Arial"/>
-                <w:sz w:val="20"/>
-                <w:szCs w:val="20"/>
-                <w:lang w:val="en-US" w:eastAsia="pt-BR"/>
-              </w:rPr>
-            </w:pPr>
-            <w:r>
-              <w:rPr>
-                <w:rFonts w:ascii="Arial" w:eastAsia="Times New Roman" w:hAnsi="Arial" w:cs="Arial"/>
-                <w:sz w:val="20"/>
-                <w:szCs w:val="20"/>
-                <w:lang w:val="en-US" w:eastAsia="pt-BR"/>
-              </w:rPr>
-              <w:t xml:space="preserve">1. User selects </w:t>
-            </w:r>
-            <w:r>
-              <w:rPr>
-                <w:rFonts w:ascii="Arial" w:eastAsia="Times New Roman" w:hAnsi="Arial" w:cs="Arial"/>
-                <w:b/>
-                <w:sz w:val="20"/>
-                <w:szCs w:val="20"/>
-                <w:lang w:val="en-US" w:eastAsia="pt-BR"/>
-              </w:rPr>
-              <w:t>Register</w:t>
-            </w:r>
+            <w:noWrap/>
+            <w:vAlign w:val="bottom"/>
+            <w:hideMark/>
+          </w:tcPr>
+          <w:p>
+            <w:pPr>
+              <w:spacing w:after="0"/>
+              <w:rPr>
+                <w:rFonts w:ascii="Arial" w:eastAsia="Times New Roman" w:hAnsi="Arial" w:cs="Arial"/>
+                <w:sz w:val="20"/>
+                <w:szCs w:val="20"/>
+                <w:lang w:val="en-US" w:eastAsia="pt-BR"/>
+              </w:rPr>
+            </w:pPr>
           </w:p>
         </w:tc>
         <w:tc>
@@ -21399,14 +21388,14 @@
                 <w:szCs w:val="20"/>
                 <w:lang w:val="en-US" w:eastAsia="pt-BR"/>
               </w:rPr>
-              <w:t> </w:t>
-            </w:r>
-          </w:p>
-        </w:tc>
-      </w:tr>
-      <w:tr>
-        <w:trPr>
-          <w:trHeight w:val="142"/>
+              <w:t>1. System show error message</w:t>
+            </w:r>
+          </w:p>
+        </w:tc>
+      </w:tr>
+      <w:tr>
+        <w:trPr>
+          <w:trHeight w:val="302"/>
         </w:trPr>
         <w:tc>
           <w:tcPr>
@@ -21427,298 +21416,52 @@
                 <w:lang w:val="en-US" w:eastAsia="pt-BR"/>
               </w:rPr>
             </w:pPr>
+            <w:r>
+              <w:rPr>
+                <w:rFonts w:ascii="Arial" w:eastAsia="Times New Roman" w:hAnsi="Arial" w:cs="Arial"/>
+                <w:sz w:val="20"/>
+                <w:szCs w:val="20"/>
+                <w:lang w:val="en-US" w:eastAsia="pt-BR"/>
+              </w:rPr>
+              <w:t xml:space="preserve">2. Go to step </w:t>
+            </w:r>
+            <w:r>
+              <w:rPr>
+                <w:rFonts w:ascii="Arial" w:eastAsia="Times New Roman" w:hAnsi="Arial" w:cs="Arial"/>
+                <w:sz w:val="20"/>
+                <w:szCs w:val="20"/>
+                <w:lang w:val="en-US" w:eastAsia="pt-BR"/>
+              </w:rPr>
+              <w:t>3</w:t>
+            </w:r>
+            <w:r>
+              <w:rPr>
+                <w:rFonts w:ascii="Arial" w:eastAsia="Times New Roman" w:hAnsi="Arial" w:cs="Arial"/>
+                <w:sz w:val="20"/>
+                <w:szCs w:val="20"/>
+                <w:lang w:val="en-US" w:eastAsia="pt-BR"/>
+              </w:rPr>
+              <w:t xml:space="preserve"> in main flow</w:t>
+            </w:r>
           </w:p>
         </w:tc>
         <w:tc>
           <w:tcPr>
             <w:tcW w:w="5856" w:type="dxa"/>
-            <w:shd w:val="clear" w:color="FFFFFF" w:fill="FFFFFF"/>
-            <w:vAlign w:val="bottom"/>
-            <w:hideMark/>
-          </w:tcPr>
-          <w:p>
-            <w:pPr>
-              <w:spacing w:after="0"/>
-              <w:rPr>
-                <w:rFonts w:ascii="Arial" w:eastAsia="Times New Roman" w:hAnsi="Arial" w:cs="Arial"/>
-                <w:sz w:val="20"/>
-                <w:szCs w:val="20"/>
-                <w:lang w:val="en-US" w:eastAsia="pt-BR"/>
-              </w:rPr>
-            </w:pPr>
-            <w:r>
-              <w:rPr>
-                <w:rFonts w:ascii="Arial" w:eastAsia="Times New Roman" w:hAnsi="Arial" w:cs="Arial"/>
-                <w:sz w:val="20"/>
-                <w:szCs w:val="20"/>
-                <w:lang w:val="en-US" w:eastAsia="pt-BR"/>
-              </w:rPr>
-              <w:t>2. System shows registration form</w:t>
-            </w:r>
-          </w:p>
-        </w:tc>
-      </w:tr>
-      <w:tr>
-        <w:trPr>
-          <w:trHeight w:val="254"/>
-        </w:trPr>
-        <w:tc>
-          <w:tcPr>
-            <w:tcW w:w="5704" w:type="dxa"/>
-            <w:gridSpan w:val="2"/>
-            <w:shd w:val="clear" w:color="auto" w:fill="auto"/>
-            <w:vAlign w:val="bottom"/>
-            <w:hideMark/>
-          </w:tcPr>
-          <w:p>
-            <w:pPr>
-              <w:spacing w:after="0"/>
-              <w:rPr>
-                <w:rFonts w:ascii="Arial" w:eastAsia="Times New Roman" w:hAnsi="Arial" w:cs="Arial"/>
-                <w:sz w:val="20"/>
-                <w:szCs w:val="20"/>
-                <w:lang w:val="en-US" w:eastAsia="pt-BR"/>
-              </w:rPr>
-            </w:pPr>
-            <w:r>
-              <w:rPr>
-                <w:rFonts w:ascii="Arial" w:eastAsia="Times New Roman" w:hAnsi="Arial" w:cs="Arial"/>
-                <w:sz w:val="20"/>
-                <w:szCs w:val="20"/>
-                <w:lang w:val="en-US" w:eastAsia="pt-BR"/>
-              </w:rPr>
-              <w:t>3. User enters its data(</w:t>
-            </w:r>
-            <w:r>
-              <w:rPr>
-                <w:rFonts w:ascii="Arial" w:eastAsia="Times New Roman" w:hAnsi="Arial" w:cs="Arial"/>
-                <w:sz w:val="20"/>
-                <w:szCs w:val="20"/>
-                <w:lang w:val="en-US" w:eastAsia="pt-BR"/>
-              </w:rPr>
-              <w:t xml:space="preserve">user </w:t>
-            </w:r>
-            <w:r>
-              <w:rPr>
-                <w:rFonts w:ascii="Arial" w:eastAsia="Times New Roman" w:hAnsi="Arial" w:cs="Arial"/>
-                <w:sz w:val="20"/>
-                <w:szCs w:val="20"/>
-                <w:lang w:val="en-US" w:eastAsia="pt-BR"/>
-              </w:rPr>
-              <w:t>name, email...)</w:t>
-            </w:r>
-          </w:p>
-        </w:tc>
-        <w:tc>
-          <w:tcPr>
-            <w:tcW w:w="5856" w:type="dxa"/>
-            <w:shd w:val="clear" w:color="auto" w:fill="auto"/>
-            <w:noWrap/>
-            <w:vAlign w:val="bottom"/>
-            <w:hideMark/>
-          </w:tcPr>
-          <w:p>
-            <w:pPr>
-              <w:spacing w:after="0"/>
-              <w:rPr>
-                <w:rFonts w:ascii="Arial" w:eastAsia="Times New Roman" w:hAnsi="Arial" w:cs="Arial"/>
-                <w:sz w:val="20"/>
-                <w:szCs w:val="20"/>
-                <w:lang w:val="en-US" w:eastAsia="pt-BR"/>
-              </w:rPr>
-            </w:pPr>
-          </w:p>
-        </w:tc>
-      </w:tr>
-      <w:tr>
-        <w:trPr>
-          <w:trHeight w:val="334"/>
-        </w:trPr>
-        <w:tc>
-          <w:tcPr>
-            <w:tcW w:w="5704" w:type="dxa"/>
-            <w:gridSpan w:val="2"/>
-            <w:shd w:val="clear" w:color="auto" w:fill="auto"/>
-            <w:noWrap/>
-            <w:vAlign w:val="bottom"/>
-            <w:hideMark/>
-          </w:tcPr>
-          <w:p>
-            <w:pPr>
-              <w:spacing w:after="0"/>
-              <w:rPr>
-                <w:rFonts w:ascii="Arial" w:eastAsia="Times New Roman" w:hAnsi="Arial" w:cs="Arial"/>
-                <w:b/>
-                <w:sz w:val="20"/>
-                <w:szCs w:val="20"/>
-                <w:lang w:val="en-US" w:eastAsia="pt-BR"/>
-              </w:rPr>
-            </w:pPr>
-            <w:r>
-              <w:rPr>
-                <w:rFonts w:ascii="Arial" w:eastAsia="Times New Roman" w:hAnsi="Arial" w:cs="Arial"/>
-                <w:sz w:val="20"/>
-                <w:szCs w:val="20"/>
-                <w:lang w:val="en-US" w:eastAsia="pt-BR"/>
-              </w:rPr>
-              <w:t>4</w:t>
-            </w:r>
-            <w:r>
-              <w:rPr>
-                <w:rFonts w:ascii="Arial" w:eastAsia="Times New Roman" w:hAnsi="Arial" w:cs="Arial"/>
-                <w:sz w:val="20"/>
-                <w:szCs w:val="20"/>
-                <w:lang w:val="en-US" w:eastAsia="pt-BR"/>
-              </w:rPr>
-              <w:t xml:space="preserve">. </w:t>
-            </w:r>
-            <w:r>
-              <w:rPr>
-                <w:rFonts w:ascii="Arial" w:eastAsia="Times New Roman" w:hAnsi="Arial" w:cs="Arial"/>
-                <w:sz w:val="20"/>
-                <w:szCs w:val="20"/>
-                <w:lang w:val="en-US" w:eastAsia="pt-BR"/>
-              </w:rPr>
-              <w:t xml:space="preserve">User </w:t>
-            </w:r>
-            <w:r>
-              <w:rPr>
-                <w:rFonts w:ascii="Arial" w:eastAsia="Times New Roman" w:hAnsi="Arial" w:cs="Arial"/>
-                <w:sz w:val="20"/>
-                <w:szCs w:val="20"/>
-                <w:lang w:val="en-US" w:eastAsia="pt-BR"/>
-              </w:rPr>
-              <w:t xml:space="preserve">selects </w:t>
-            </w:r>
-            <w:r>
-              <w:rPr>
-                <w:rFonts w:ascii="Arial" w:eastAsia="Times New Roman" w:hAnsi="Arial" w:cs="Arial"/>
-                <w:b/>
-                <w:sz w:val="20"/>
-                <w:szCs w:val="20"/>
-                <w:lang w:val="en-US" w:eastAsia="pt-BR"/>
-              </w:rPr>
-              <w:t>Confirm Registration</w:t>
-            </w:r>
-          </w:p>
-        </w:tc>
-        <w:tc>
-          <w:tcPr>
-            <w:tcW w:w="5856" w:type="dxa"/>
-            <w:shd w:val="clear" w:color="auto" w:fill="auto"/>
-            <w:noWrap/>
-            <w:vAlign w:val="bottom"/>
-            <w:hideMark/>
-          </w:tcPr>
-          <w:p>
-            <w:pPr>
-              <w:spacing w:after="0"/>
-              <w:rPr>
-                <w:rFonts w:ascii="Arial" w:eastAsia="Times New Roman" w:hAnsi="Arial" w:cs="Arial"/>
-                <w:sz w:val="20"/>
-                <w:szCs w:val="20"/>
-                <w:lang w:val="en-US" w:eastAsia="pt-BR"/>
-              </w:rPr>
-            </w:pPr>
-          </w:p>
-        </w:tc>
-      </w:tr>
-      <w:tr>
-        <w:trPr>
-          <w:trHeight w:val="334"/>
-        </w:trPr>
-        <w:tc>
-          <w:tcPr>
-            <w:tcW w:w="5704" w:type="dxa"/>
-            <w:gridSpan w:val="2"/>
-            <w:shd w:val="clear" w:color="auto" w:fill="auto"/>
-            <w:noWrap/>
-            <w:vAlign w:val="bottom"/>
-            <w:hideMark/>
-          </w:tcPr>
-          <w:p>
-            <w:pPr>
-              <w:spacing w:after="0"/>
-              <w:rPr>
-                <w:rFonts w:ascii="Arial" w:eastAsia="Times New Roman" w:hAnsi="Arial" w:cs="Arial"/>
-                <w:sz w:val="20"/>
-                <w:szCs w:val="20"/>
-                <w:lang w:val="en-US" w:eastAsia="pt-BR"/>
-              </w:rPr>
-            </w:pPr>
-          </w:p>
-        </w:tc>
-        <w:tc>
-          <w:tcPr>
-            <w:tcW w:w="5856" w:type="dxa"/>
-            <w:shd w:val="clear" w:color="auto" w:fill="auto"/>
-            <w:noWrap/>
-            <w:vAlign w:val="bottom"/>
-            <w:hideMark/>
-          </w:tcPr>
-          <w:p>
-            <w:pPr>
-              <w:spacing w:after="0"/>
-              <w:rPr>
-                <w:rFonts w:ascii="Arial" w:eastAsia="Times New Roman" w:hAnsi="Arial" w:cs="Arial"/>
-                <w:sz w:val="20"/>
-                <w:szCs w:val="20"/>
-                <w:lang w:val="en-US" w:eastAsia="pt-BR"/>
-              </w:rPr>
-            </w:pPr>
-            <w:r>
-              <w:rPr>
-                <w:rFonts w:ascii="Arial" w:eastAsia="Times New Roman" w:hAnsi="Arial" w:cs="Arial"/>
-                <w:sz w:val="20"/>
-                <w:szCs w:val="20"/>
-                <w:lang w:val="en-US" w:eastAsia="pt-BR"/>
-              </w:rPr>
-              <w:t>5.System validates the data and confirms the registration</w:t>
-            </w:r>
-          </w:p>
-        </w:tc>
-      </w:tr>
-      <w:tr>
-        <w:trPr>
-          <w:trHeight w:val="270"/>
-        </w:trPr>
-        <w:tc>
-          <w:tcPr>
-            <w:tcW w:w="11560" w:type="dxa"/>
-            <w:gridSpan w:val="3"/>
-            <w:shd w:val="clear" w:color="B7E1CD" w:fill="B7E1CD"/>
-            <w:vAlign w:val="bottom"/>
-            <w:hideMark/>
-          </w:tcPr>
-          <w:p>
-            <w:pPr>
-              <w:spacing w:after="0"/>
-              <w:jc w:val="center"/>
-              <w:rPr>
-                <w:rFonts w:ascii="Arial" w:eastAsia="Times New Roman" w:hAnsi="Arial" w:cs="Arial"/>
-                <w:b/>
-                <w:bCs/>
-                <w:lang w:val="en-US" w:eastAsia="pt-BR"/>
-              </w:rPr>
-            </w:pPr>
-            <w:r>
-              <w:rPr>
-                <w:rFonts w:ascii="Arial" w:eastAsia="Times New Roman" w:hAnsi="Arial" w:cs="Arial"/>
-                <w:b/>
-                <w:bCs/>
-                <w:lang w:val="en-US" w:eastAsia="pt-BR"/>
-              </w:rPr>
-              <w:t>Exception</w:t>
-            </w:r>
-            <w:r>
-              <w:rPr>
-                <w:rFonts w:ascii="Arial" w:eastAsia="Times New Roman" w:hAnsi="Arial" w:cs="Arial"/>
-                <w:b/>
-                <w:bCs/>
-                <w:lang w:val="en-US" w:eastAsia="pt-BR"/>
-              </w:rPr>
-              <w:t xml:space="preserve"> Flows:</w:t>
-            </w:r>
+            <w:shd w:val="clear" w:color="auto" w:fill="auto"/>
+            <w:vAlign w:val="bottom"/>
+            <w:hideMark/>
+          </w:tcPr>
+          <w:p>
+            <w:pPr>
+              <w:spacing w:after="0"/>
+              <w:rPr>
+                <w:rFonts w:ascii="Arial" w:eastAsia="Times New Roman" w:hAnsi="Arial" w:cs="Arial"/>
+                <w:sz w:val="20"/>
+                <w:szCs w:val="20"/>
+                <w:lang w:val="en-US" w:eastAsia="pt-BR"/>
+              </w:rPr>
+            </w:pPr>
           </w:p>
         </w:tc>
       </w:tr>
@@ -21771,206 +21514,7 @@
                 <w:szCs w:val="20"/>
                 <w:lang w:val="en-US" w:eastAsia="pt-BR"/>
               </w:rPr>
-              <w:t xml:space="preserve">A. </w:t>
-            </w:r>
-            <w:r>
-              <w:rPr>
-                <w:rFonts w:ascii="Arial" w:eastAsia="Times New Roman" w:hAnsi="Arial" w:cs="Arial"/>
-                <w:sz w:val="20"/>
-                <w:szCs w:val="20"/>
-                <w:lang w:val="en-US" w:eastAsia="pt-BR"/>
-              </w:rPr>
-              <w:t>User name is already taken</w:t>
-            </w:r>
-          </w:p>
-        </w:tc>
-      </w:tr>
-      <w:tr>
-        <w:trPr>
-          <w:trHeight w:val="315"/>
-        </w:trPr>
-        <w:tc>
-          <w:tcPr>
-            <w:tcW w:w="5704" w:type="dxa"/>
-            <w:gridSpan w:val="2"/>
-            <w:shd w:val="clear" w:color="auto" w:fill="auto"/>
-            <w:noWrap/>
-            <w:vAlign w:val="bottom"/>
-            <w:hideMark/>
-          </w:tcPr>
-          <w:p>
-            <w:pPr>
-              <w:spacing w:after="0"/>
-              <w:rPr>
-                <w:rFonts w:ascii="Arial" w:eastAsia="Times New Roman" w:hAnsi="Arial" w:cs="Arial"/>
-                <w:sz w:val="20"/>
-                <w:szCs w:val="20"/>
-                <w:lang w:val="en-US" w:eastAsia="pt-BR"/>
-              </w:rPr>
-            </w:pPr>
-          </w:p>
-        </w:tc>
-        <w:tc>
-          <w:tcPr>
-            <w:tcW w:w="5856" w:type="dxa"/>
-            <w:shd w:val="clear" w:color="auto" w:fill="auto"/>
-            <w:noWrap/>
-            <w:vAlign w:val="bottom"/>
-            <w:hideMark/>
-          </w:tcPr>
-          <w:p>
-            <w:pPr>
-              <w:spacing w:after="0"/>
-              <w:rPr>
-                <w:rFonts w:ascii="Arial" w:eastAsia="Times New Roman" w:hAnsi="Arial" w:cs="Arial"/>
-                <w:sz w:val="20"/>
-                <w:szCs w:val="20"/>
-                <w:lang w:val="en-US" w:eastAsia="pt-BR"/>
-              </w:rPr>
-            </w:pPr>
-            <w:r>
-              <w:rPr>
-                <w:rFonts w:ascii="Arial" w:eastAsia="Times New Roman" w:hAnsi="Arial" w:cs="Arial"/>
-                <w:sz w:val="20"/>
-                <w:szCs w:val="20"/>
-                <w:lang w:val="en-US" w:eastAsia="pt-BR"/>
-              </w:rPr>
-              <w:t>1. System show error message</w:t>
-            </w:r>
-          </w:p>
-        </w:tc>
-      </w:tr>
-      <w:tr>
-        <w:trPr>
-          <w:trHeight w:val="302"/>
-        </w:trPr>
-        <w:tc>
-          <w:tcPr>
-            <w:tcW w:w="5704" w:type="dxa"/>
-            <w:gridSpan w:val="2"/>
-            <w:shd w:val="clear" w:color="auto" w:fill="auto"/>
-            <w:noWrap/>
-            <w:vAlign w:val="bottom"/>
-            <w:hideMark/>
-          </w:tcPr>
-          <w:p>
-            <w:pPr>
-              <w:spacing w:after="0"/>
-              <w:rPr>
-                <w:rFonts w:ascii="Arial" w:eastAsia="Times New Roman" w:hAnsi="Arial" w:cs="Arial"/>
-                <w:sz w:val="20"/>
-                <w:szCs w:val="20"/>
-                <w:lang w:val="en-US" w:eastAsia="pt-BR"/>
-              </w:rPr>
-            </w:pPr>
-            <w:r>
-              <w:rPr>
-                <w:rFonts w:ascii="Arial" w:eastAsia="Times New Roman" w:hAnsi="Arial" w:cs="Arial"/>
-                <w:sz w:val="20"/>
-                <w:szCs w:val="20"/>
-                <w:lang w:val="en-US" w:eastAsia="pt-BR"/>
-              </w:rPr>
-              <w:t xml:space="preserve">2. Go to step </w:t>
-            </w:r>
-            <w:r>
-              <w:rPr>
-                <w:rFonts w:ascii="Arial" w:eastAsia="Times New Roman" w:hAnsi="Arial" w:cs="Arial"/>
-                <w:sz w:val="20"/>
-                <w:szCs w:val="20"/>
-                <w:lang w:val="en-US" w:eastAsia="pt-BR"/>
-              </w:rPr>
-              <w:t>3</w:t>
-            </w:r>
-            <w:r>
-              <w:rPr>
-                <w:rFonts w:ascii="Arial" w:eastAsia="Times New Roman" w:hAnsi="Arial" w:cs="Arial"/>
-                <w:sz w:val="20"/>
-                <w:szCs w:val="20"/>
-                <w:lang w:val="en-US" w:eastAsia="pt-BR"/>
-              </w:rPr>
-              <w:t xml:space="preserve"> in main flow</w:t>
-            </w:r>
-          </w:p>
-        </w:tc>
-        <w:tc>
-          <w:tcPr>
-            <w:tcW w:w="5856" w:type="dxa"/>
-            <w:shd w:val="clear" w:color="auto" w:fill="auto"/>
-            <w:vAlign w:val="bottom"/>
-            <w:hideMark/>
-          </w:tcPr>
-          <w:p>
-            <w:pPr>
-              <w:spacing w:after="0"/>
-              <w:rPr>
-                <w:rFonts w:ascii="Arial" w:eastAsia="Times New Roman" w:hAnsi="Arial" w:cs="Arial"/>
-                <w:sz w:val="20"/>
-                <w:szCs w:val="20"/>
-                <w:lang w:val="en-US" w:eastAsia="pt-BR"/>
-              </w:rPr>
-            </w:pPr>
-          </w:p>
-        </w:tc>
-      </w:tr>
-      <w:tr>
-        <w:trPr>
-          <w:trHeight w:val="315"/>
-        </w:trPr>
-        <w:tc>
-          <w:tcPr>
-            <w:tcW w:w="11560" w:type="dxa"/>
-            <w:gridSpan w:val="3"/>
-            <w:shd w:val="clear" w:color="D9D9D9" w:fill="D9D9D9"/>
-            <w:noWrap/>
-            <w:vAlign w:val="bottom"/>
-            <w:hideMark/>
-          </w:tcPr>
-          <w:p>
-            <w:pPr>
-              <w:spacing w:after="0"/>
-              <w:jc w:val="center"/>
-              <w:rPr>
-                <w:rFonts w:ascii="Arial" w:eastAsia="Times New Roman" w:hAnsi="Arial" w:cs="Arial"/>
-                <w:sz w:val="20"/>
-                <w:szCs w:val="20"/>
-                <w:lang w:val="en-US" w:eastAsia="pt-BR"/>
-              </w:rPr>
-            </w:pPr>
-            <w:r>
-              <w:rPr>
-                <w:rFonts w:ascii="Arial" w:eastAsia="Times New Roman" w:hAnsi="Arial" w:cs="Arial"/>
-                <w:sz w:val="20"/>
-                <w:szCs w:val="20"/>
-                <w:lang w:val="en-US" w:eastAsia="pt-BR"/>
-              </w:rPr>
-              <w:t>5</w:t>
-            </w:r>
-            <w:r>
-              <w:rPr>
-                <w:rFonts w:ascii="Arial" w:eastAsia="Times New Roman" w:hAnsi="Arial" w:cs="Arial"/>
-                <w:sz w:val="20"/>
-                <w:szCs w:val="20"/>
-                <w:lang w:val="en-US" w:eastAsia="pt-BR"/>
-              </w:rPr>
-              <w:t>.</w:t>
-            </w:r>
-            <w:r>
-              <w:rPr>
-                <w:rFonts w:ascii="Arial" w:eastAsia="Times New Roman" w:hAnsi="Arial" w:cs="Arial"/>
-                <w:sz w:val="20"/>
-                <w:szCs w:val="20"/>
-                <w:lang w:val="en-US" w:eastAsia="pt-BR"/>
-              </w:rPr>
-              <w:t xml:space="preserve">A. User </w:t>
-            </w:r>
-            <w:r>
-              <w:rPr>
-                <w:rFonts w:ascii="Arial" w:eastAsia="Times New Roman" w:hAnsi="Arial" w:cs="Arial"/>
-                <w:sz w:val="20"/>
-                <w:szCs w:val="20"/>
-                <w:lang w:val="en-US" w:eastAsia="pt-BR"/>
-              </w:rPr>
-              <w:t>didn't fill some required field</w:t>
+              <w:t>A. User didn't fill some required field</w:t>
             </w:r>
           </w:p>
         </w:tc>
@@ -22203,14 +21747,7 @@
                 <w:rFonts w:ascii="Arial" w:eastAsia="Times New Roman" w:hAnsi="Arial" w:cs="Arial"/>
                 <w:lang w:val="en-US" w:eastAsia="pt-BR"/>
               </w:rPr>
-              <w:t>UC0</w:t>
-            </w:r>
-            <w:r>
-              <w:rPr>
-                <w:rFonts w:ascii="Arial" w:eastAsia="Times New Roman" w:hAnsi="Arial" w:cs="Arial"/>
-                <w:lang w:val="en-US" w:eastAsia="pt-BR"/>
-              </w:rPr>
-              <w:t>8</w:t>
+              <w:t>UC08</w:t>
             </w:r>
             <w:r>
               <w:rPr>
@@ -22224,7 +21761,7 @@
                 <w:rFonts w:ascii="Arial" w:eastAsia="Times New Roman" w:hAnsi="Arial" w:cs="Arial"/>
                 <w:lang w:val="en-US" w:eastAsia="pt-BR"/>
               </w:rPr>
-              <w:t>Register</w:t>
+              <w:t>Do Login</w:t>
             </w:r>
           </w:p>
         </w:tc>
@@ -22431,7 +21968,6 @@
                 <w:lang w:eastAsia="pt-BR"/>
               </w:rPr>
             </w:pPr>
-            <w:proofErr w:type="spellStart"/>
             <w:r>
               <w:rPr>
                 <w:rFonts w:ascii="Arial" w:eastAsia="Times New Roman" w:hAnsi="Arial" w:cs="Arial"/>
@@ -22439,37 +21975,7 @@
                 <w:szCs w:val="20"/>
                 <w:lang w:eastAsia="pt-BR"/>
               </w:rPr>
-              <w:t>User</w:t>
-            </w:r>
-            <w:proofErr w:type="spellEnd"/>
-            <w:r>
-              <w:rPr>
-                <w:rFonts w:ascii="Arial" w:eastAsia="Times New Roman" w:hAnsi="Arial" w:cs="Arial"/>
-                <w:sz w:val="20"/>
-                <w:szCs w:val="20"/>
-                <w:lang w:eastAsia="pt-BR"/>
-              </w:rPr>
-              <w:t xml:space="preserve"> is </w:t>
-            </w:r>
-            <w:proofErr w:type="spellStart"/>
-            <w:r>
-              <w:rPr>
-                <w:rFonts w:ascii="Arial" w:eastAsia="Times New Roman" w:hAnsi="Arial" w:cs="Arial"/>
-                <w:sz w:val="20"/>
-                <w:szCs w:val="20"/>
-                <w:lang w:eastAsia="pt-BR"/>
-              </w:rPr>
-              <w:t>logged</w:t>
-            </w:r>
-            <w:proofErr w:type="spellEnd"/>
-            <w:r>
-              <w:rPr>
-                <w:rFonts w:ascii="Arial" w:eastAsia="Times New Roman" w:hAnsi="Arial" w:cs="Arial"/>
-                <w:sz w:val="20"/>
-                <w:szCs w:val="20"/>
-                <w:lang w:eastAsia="pt-BR"/>
-              </w:rPr>
-              <w:t xml:space="preserve"> in</w:t>
+              <w:t>User is logged in</w:t>
             </w:r>
           </w:p>
         </w:tc>
@@ -22497,7 +22003,6 @@
                 <w:lang w:eastAsia="pt-BR"/>
               </w:rPr>
             </w:pPr>
-            <w:proofErr w:type="spellStart"/>
             <w:r>
               <w:rPr>
                 <w:rFonts w:ascii="Arial" w:eastAsia="Times New Roman" w:hAnsi="Arial" w:cs="Arial"/>
@@ -22526,7 +22031,6 @@
               </w:rPr>
               <w:t>tor</w:t>
             </w:r>
-            <w:proofErr w:type="spellEnd"/>
             <w:r>
               <w:rPr>
                 <w:rFonts w:ascii="Arial" w:eastAsia="Times New Roman" w:hAnsi="Arial" w:cs="Arial"/>
@@ -22534,49 +22038,63 @@
                 <w:bCs/>
                 <w:lang w:eastAsia="pt-BR"/>
               </w:rPr>
-              <w:t xml:space="preserve"> </w:t>
-            </w:r>
-            <w:proofErr w:type="spellStart"/>
-            <w:r>
+              <w:t xml:space="preserve"> Actions</w:t>
+            </w:r>
+          </w:p>
+        </w:tc>
+        <w:tc>
+          <w:tcPr>
+            <w:tcW w:w="5856" w:type="dxa"/>
+            <w:shd w:val="clear" w:color="B7E1CD" w:fill="B7E1CD"/>
+            <w:vAlign w:val="bottom"/>
+            <w:hideMark/>
+          </w:tcPr>
+          <w:p>
+            <w:pPr>
+              <w:spacing w:after="0"/>
+              <w:jc w:val="center"/>
               <w:rPr>
                 <w:rFonts w:ascii="Arial" w:eastAsia="Times New Roman" w:hAnsi="Arial" w:cs="Arial"/>
                 <w:b/>
                 <w:bCs/>
                 <w:lang w:eastAsia="pt-BR"/>
               </w:rPr>
-              <w:t>Actions</w:t>
-            </w:r>
-            <w:proofErr w:type="spellEnd"/>
-          </w:p>
-        </w:tc>
-        <w:tc>
-          <w:tcPr>
-            <w:tcW w:w="5856" w:type="dxa"/>
-            <w:shd w:val="clear" w:color="B7E1CD" w:fill="B7E1CD"/>
-            <w:vAlign w:val="bottom"/>
-            <w:hideMark/>
-          </w:tcPr>
-          <w:p>
-            <w:pPr>
-              <w:spacing w:after="0"/>
-              <w:jc w:val="center"/>
+            </w:pPr>
+            <w:r>
               <w:rPr>
                 <w:rFonts w:ascii="Arial" w:eastAsia="Times New Roman" w:hAnsi="Arial" w:cs="Arial"/>
                 <w:b/>
                 <w:bCs/>
                 <w:lang w:eastAsia="pt-BR"/>
               </w:rPr>
-            </w:pPr>
-            <w:r>
+              <w:t>System Actions</w:t>
+            </w:r>
+          </w:p>
+        </w:tc>
+      </w:tr>
+      <w:tr>
+        <w:trPr>
+          <w:trHeight w:val="270"/>
+        </w:trPr>
+        <w:tc>
+          <w:tcPr>
+            <w:tcW w:w="11560" w:type="dxa"/>
+            <w:gridSpan w:val="3"/>
+            <w:shd w:val="clear" w:color="D9D9D9" w:fill="D9D9D9"/>
+            <w:vAlign w:val="bottom"/>
+            <w:hideMark/>
+          </w:tcPr>
+          <w:p>
+            <w:pPr>
+              <w:spacing w:after="0"/>
+              <w:jc w:val="center"/>
               <w:rPr>
                 <w:rFonts w:ascii="Arial" w:eastAsia="Times New Roman" w:hAnsi="Arial" w:cs="Arial"/>
                 <w:b/>
                 <w:bCs/>
                 <w:lang w:eastAsia="pt-BR"/>
               </w:rPr>
-              <w:t xml:space="preserve">System </w:t>
-            </w:r>
-            <w:proofErr w:type="spellStart"/>
+            </w:pPr>
             <w:r>
               <w:rPr>
                 <w:rFonts w:ascii="Arial" w:eastAsia="Times New Roman" w:hAnsi="Arial" w:cs="Arial"/>
@@ -22584,21 +22102,394 @@
                 <w:bCs/>
                 <w:lang w:eastAsia="pt-BR"/>
               </w:rPr>
-              <w:t>Actions</w:t>
-            </w:r>
-            <w:proofErr w:type="spellEnd"/>
+              <w:t>Main Flow:</w:t>
+            </w:r>
+          </w:p>
+        </w:tc>
+      </w:tr>
+      <w:tr>
+        <w:trPr>
+          <w:trHeight w:val="232"/>
+        </w:trPr>
+        <w:tc>
+          <w:tcPr>
+            <w:tcW w:w="5704" w:type="dxa"/>
+            <w:gridSpan w:val="2"/>
+            <w:shd w:val="clear" w:color="auto" w:fill="auto"/>
+            <w:vAlign w:val="bottom"/>
+            <w:hideMark/>
+          </w:tcPr>
+          <w:p>
+            <w:pPr>
+              <w:spacing w:after="0"/>
+              <w:rPr>
+                <w:rFonts w:ascii="Arial" w:eastAsia="Times New Roman" w:hAnsi="Arial" w:cs="Arial"/>
+                <w:sz w:val="20"/>
+                <w:szCs w:val="20"/>
+                <w:lang w:val="en-US" w:eastAsia="pt-BR"/>
+              </w:rPr>
+            </w:pPr>
+            <w:r>
+              <w:rPr>
+                <w:rFonts w:ascii="Arial" w:eastAsia="Times New Roman" w:hAnsi="Arial" w:cs="Arial"/>
+                <w:sz w:val="20"/>
+                <w:szCs w:val="20"/>
+                <w:lang w:val="en-US" w:eastAsia="pt-BR"/>
+              </w:rPr>
+              <w:t xml:space="preserve">1. User selects </w:t>
+            </w:r>
+            <w:r>
+              <w:rPr>
+                <w:rFonts w:ascii="Arial" w:eastAsia="Times New Roman" w:hAnsi="Arial" w:cs="Arial"/>
+                <w:b/>
+                <w:sz w:val="20"/>
+                <w:szCs w:val="20"/>
+                <w:lang w:val="en-US" w:eastAsia="pt-BR"/>
+              </w:rPr>
+              <w:t>Login</w:t>
+            </w:r>
+          </w:p>
+        </w:tc>
+        <w:tc>
+          <w:tcPr>
+            <w:tcW w:w="5856" w:type="dxa"/>
+            <w:shd w:val="clear" w:color="auto" w:fill="auto"/>
+            <w:noWrap/>
+            <w:vAlign w:val="bottom"/>
+            <w:hideMark/>
+          </w:tcPr>
+          <w:p>
+            <w:pPr>
+              <w:spacing w:after="0"/>
+              <w:rPr>
+                <w:rFonts w:ascii="Arial" w:eastAsia="Times New Roman" w:hAnsi="Arial" w:cs="Arial"/>
+                <w:sz w:val="20"/>
+                <w:szCs w:val="20"/>
+                <w:lang w:val="en-US" w:eastAsia="pt-BR"/>
+              </w:rPr>
+            </w:pPr>
+            <w:r>
+              <w:rPr>
+                <w:rFonts w:ascii="Arial" w:eastAsia="Times New Roman" w:hAnsi="Arial" w:cs="Arial"/>
+                <w:sz w:val="20"/>
+                <w:szCs w:val="20"/>
+                <w:lang w:val="en-US" w:eastAsia="pt-BR"/>
+              </w:rPr>
+              <w:t> </w:t>
+            </w:r>
+          </w:p>
+        </w:tc>
+      </w:tr>
+      <w:tr>
+        <w:trPr>
+          <w:trHeight w:val="142"/>
+        </w:trPr>
+        <w:tc>
+          <w:tcPr>
+            <w:tcW w:w="5704" w:type="dxa"/>
+            <w:gridSpan w:val="2"/>
+            <w:shd w:val="clear" w:color="auto" w:fill="auto"/>
+            <w:noWrap/>
+            <w:vAlign w:val="bottom"/>
+            <w:hideMark/>
+          </w:tcPr>
+          <w:p>
+            <w:pPr>
+              <w:spacing w:after="0"/>
+              <w:rPr>
+                <w:rFonts w:ascii="Arial" w:eastAsia="Times New Roman" w:hAnsi="Arial" w:cs="Arial"/>
+                <w:sz w:val="20"/>
+                <w:szCs w:val="20"/>
+                <w:lang w:val="en-US" w:eastAsia="pt-BR"/>
+              </w:rPr>
+            </w:pPr>
+          </w:p>
+        </w:tc>
+        <w:tc>
+          <w:tcPr>
+            <w:tcW w:w="5856" w:type="dxa"/>
+            <w:shd w:val="clear" w:color="FFFFFF" w:fill="FFFFFF"/>
+            <w:vAlign w:val="bottom"/>
+            <w:hideMark/>
+          </w:tcPr>
+          <w:p>
+            <w:pPr>
+              <w:spacing w:after="0"/>
+              <w:rPr>
+                <w:rFonts w:ascii="Arial" w:eastAsia="Times New Roman" w:hAnsi="Arial" w:cs="Arial"/>
+                <w:sz w:val="20"/>
+                <w:szCs w:val="20"/>
+                <w:lang w:val="en-US" w:eastAsia="pt-BR"/>
+              </w:rPr>
+            </w:pPr>
+            <w:r>
+              <w:rPr>
+                <w:rFonts w:ascii="Arial" w:eastAsia="Times New Roman" w:hAnsi="Arial" w:cs="Arial"/>
+                <w:sz w:val="20"/>
+                <w:szCs w:val="20"/>
+                <w:lang w:val="en-US" w:eastAsia="pt-BR"/>
+              </w:rPr>
+              <w:t>2. System shows Login form</w:t>
+            </w:r>
+          </w:p>
+        </w:tc>
+      </w:tr>
+      <w:tr>
+        <w:trPr>
+          <w:trHeight w:val="254"/>
+        </w:trPr>
+        <w:tc>
+          <w:tcPr>
+            <w:tcW w:w="5704" w:type="dxa"/>
+            <w:gridSpan w:val="2"/>
+            <w:shd w:val="clear" w:color="auto" w:fill="auto"/>
+            <w:vAlign w:val="bottom"/>
+            <w:hideMark/>
+          </w:tcPr>
+          <w:p>
+            <w:pPr>
+              <w:spacing w:after="0"/>
+              <w:rPr>
+                <w:rFonts w:ascii="Arial" w:eastAsia="Times New Roman" w:hAnsi="Arial" w:cs="Arial"/>
+                <w:sz w:val="20"/>
+                <w:szCs w:val="20"/>
+                <w:lang w:val="en-US" w:eastAsia="pt-BR"/>
+              </w:rPr>
+            </w:pPr>
+            <w:r>
+              <w:rPr>
+                <w:rFonts w:ascii="Arial" w:eastAsia="Times New Roman" w:hAnsi="Arial" w:cs="Arial"/>
+                <w:sz w:val="20"/>
+                <w:szCs w:val="20"/>
+                <w:lang w:val="en-US" w:eastAsia="pt-BR"/>
+              </w:rPr>
+              <w:t>3. User enters its data(user name, password)</w:t>
+            </w:r>
+          </w:p>
+        </w:tc>
+        <w:tc>
+          <w:tcPr>
+            <w:tcW w:w="5856" w:type="dxa"/>
+            <w:shd w:val="clear" w:color="auto" w:fill="auto"/>
+            <w:noWrap/>
+            <w:vAlign w:val="bottom"/>
+            <w:hideMark/>
+          </w:tcPr>
+          <w:p>
+            <w:pPr>
+              <w:spacing w:after="0"/>
+              <w:rPr>
+                <w:rFonts w:ascii="Arial" w:eastAsia="Times New Roman" w:hAnsi="Arial" w:cs="Arial"/>
+                <w:sz w:val="20"/>
+                <w:szCs w:val="20"/>
+                <w:lang w:val="en-US" w:eastAsia="pt-BR"/>
+              </w:rPr>
+            </w:pPr>
+          </w:p>
+        </w:tc>
+      </w:tr>
+      <w:tr>
+        <w:trPr>
+          <w:trHeight w:val="334"/>
+        </w:trPr>
+        <w:tc>
+          <w:tcPr>
+            <w:tcW w:w="5704" w:type="dxa"/>
+            <w:gridSpan w:val="2"/>
+            <w:shd w:val="clear" w:color="auto" w:fill="auto"/>
+            <w:noWrap/>
+            <w:vAlign w:val="bottom"/>
+            <w:hideMark/>
+          </w:tcPr>
+          <w:p>
+            <w:pPr>
+              <w:spacing w:after="0"/>
+              <w:rPr>
+                <w:rFonts w:ascii="Arial" w:eastAsia="Times New Roman" w:hAnsi="Arial" w:cs="Arial"/>
+                <w:b/>
+                <w:sz w:val="20"/>
+                <w:szCs w:val="20"/>
+                <w:lang w:val="en-US" w:eastAsia="pt-BR"/>
+              </w:rPr>
+            </w:pPr>
+            <w:r>
+              <w:rPr>
+                <w:rFonts w:ascii="Arial" w:eastAsia="Times New Roman" w:hAnsi="Arial" w:cs="Arial"/>
+                <w:sz w:val="20"/>
+                <w:szCs w:val="20"/>
+                <w:lang w:val="en-US" w:eastAsia="pt-BR"/>
+              </w:rPr>
+              <w:t>4</w:t>
+            </w:r>
+            <w:r>
+              <w:rPr>
+                <w:rFonts w:ascii="Arial" w:eastAsia="Times New Roman" w:hAnsi="Arial" w:cs="Arial"/>
+                <w:sz w:val="20"/>
+                <w:szCs w:val="20"/>
+                <w:lang w:val="en-US" w:eastAsia="pt-BR"/>
+              </w:rPr>
+              <w:t xml:space="preserve">. </w:t>
+            </w:r>
+            <w:r>
+              <w:rPr>
+                <w:rFonts w:ascii="Arial" w:eastAsia="Times New Roman" w:hAnsi="Arial" w:cs="Arial"/>
+                <w:sz w:val="20"/>
+                <w:szCs w:val="20"/>
+                <w:lang w:val="en-US" w:eastAsia="pt-BR"/>
+              </w:rPr>
+              <w:t xml:space="preserve">User </w:t>
+            </w:r>
+            <w:r>
+              <w:rPr>
+                <w:rFonts w:ascii="Arial" w:eastAsia="Times New Roman" w:hAnsi="Arial" w:cs="Arial"/>
+                <w:sz w:val="20"/>
+                <w:szCs w:val="20"/>
+                <w:lang w:val="en-US" w:eastAsia="pt-BR"/>
+              </w:rPr>
+              <w:t xml:space="preserve">selects </w:t>
+            </w:r>
+            <w:r>
+              <w:rPr>
+                <w:rFonts w:ascii="Arial" w:eastAsia="Times New Roman" w:hAnsi="Arial" w:cs="Arial"/>
+                <w:b/>
+                <w:sz w:val="20"/>
+                <w:szCs w:val="20"/>
+                <w:lang w:val="en-US" w:eastAsia="pt-BR"/>
+              </w:rPr>
+              <w:t>Enter</w:t>
+            </w:r>
+          </w:p>
+        </w:tc>
+        <w:tc>
+          <w:tcPr>
+            <w:tcW w:w="5856" w:type="dxa"/>
+            <w:shd w:val="clear" w:color="auto" w:fill="auto"/>
+            <w:noWrap/>
+            <w:vAlign w:val="bottom"/>
+            <w:hideMark/>
+          </w:tcPr>
+          <w:p>
+            <w:pPr>
+              <w:spacing w:after="0"/>
+              <w:rPr>
+                <w:rFonts w:ascii="Arial" w:eastAsia="Times New Roman" w:hAnsi="Arial" w:cs="Arial"/>
+                <w:sz w:val="20"/>
+                <w:szCs w:val="20"/>
+                <w:lang w:val="en-US" w:eastAsia="pt-BR"/>
+              </w:rPr>
+            </w:pPr>
+          </w:p>
+        </w:tc>
+      </w:tr>
+      <w:tr>
+        <w:trPr>
+          <w:trHeight w:val="334"/>
+        </w:trPr>
+        <w:tc>
+          <w:tcPr>
+            <w:tcW w:w="5704" w:type="dxa"/>
+            <w:gridSpan w:val="2"/>
+            <w:shd w:val="clear" w:color="auto" w:fill="auto"/>
+            <w:noWrap/>
+            <w:vAlign w:val="bottom"/>
+            <w:hideMark/>
+          </w:tcPr>
+          <w:p>
+            <w:pPr>
+              <w:spacing w:after="0"/>
+              <w:rPr>
+                <w:rFonts w:ascii="Arial" w:eastAsia="Times New Roman" w:hAnsi="Arial" w:cs="Arial"/>
+                <w:sz w:val="20"/>
+                <w:szCs w:val="20"/>
+                <w:lang w:val="en-US" w:eastAsia="pt-BR"/>
+              </w:rPr>
+            </w:pPr>
+          </w:p>
+        </w:tc>
+        <w:tc>
+          <w:tcPr>
+            <w:tcW w:w="5856" w:type="dxa"/>
+            <w:shd w:val="clear" w:color="auto" w:fill="auto"/>
+            <w:noWrap/>
+            <w:vAlign w:val="bottom"/>
+            <w:hideMark/>
+          </w:tcPr>
+          <w:p>
+            <w:pPr>
+              <w:spacing w:after="0"/>
+              <w:rPr>
+                <w:rFonts w:ascii="Arial" w:eastAsia="Times New Roman" w:hAnsi="Arial" w:cs="Arial"/>
+                <w:sz w:val="20"/>
+                <w:szCs w:val="20"/>
+                <w:lang w:val="en-US" w:eastAsia="pt-BR"/>
+              </w:rPr>
+            </w:pPr>
+            <w:r>
+              <w:rPr>
+                <w:rFonts w:ascii="Arial" w:eastAsia="Times New Roman" w:hAnsi="Arial" w:cs="Arial"/>
+                <w:sz w:val="20"/>
+                <w:szCs w:val="20"/>
+                <w:lang w:val="en-US" w:eastAsia="pt-BR"/>
+              </w:rPr>
+              <w:t>5.System validates the data and confirms the Login</w:t>
+            </w:r>
           </w:p>
         </w:tc>
       </w:tr>
       <w:tr>
         <w:trPr>
           <w:trHeight w:val="270"/>
+        </w:trPr>
+        <w:tc>
+          <w:tcPr>
+            <w:tcW w:w="11560" w:type="dxa"/>
+            <w:gridSpan w:val="3"/>
+            <w:shd w:val="clear" w:color="B7E1CD" w:fill="B7E1CD"/>
+            <w:vAlign w:val="bottom"/>
+            <w:hideMark/>
+          </w:tcPr>
+          <w:p>
+            <w:pPr>
+              <w:spacing w:after="0"/>
+              <w:jc w:val="center"/>
+              <w:rPr>
+                <w:rFonts w:ascii="Arial" w:eastAsia="Times New Roman" w:hAnsi="Arial" w:cs="Arial"/>
+                <w:b/>
+                <w:bCs/>
+                <w:lang w:val="en-US" w:eastAsia="pt-BR"/>
+              </w:rPr>
+            </w:pPr>
+            <w:r>
+              <w:rPr>
+                <w:rFonts w:ascii="Arial" w:eastAsia="Times New Roman" w:hAnsi="Arial" w:cs="Arial"/>
+                <w:b/>
+                <w:bCs/>
+                <w:lang w:val="en-US" w:eastAsia="pt-BR"/>
+              </w:rPr>
+              <w:t>Exception</w:t>
+            </w:r>
+            <w:r>
+              <w:rPr>
+                <w:rFonts w:ascii="Arial" w:eastAsia="Times New Roman" w:hAnsi="Arial" w:cs="Arial"/>
+                <w:b/>
+                <w:bCs/>
+                <w:lang w:val="en-US" w:eastAsia="pt-BR"/>
+              </w:rPr>
+              <w:t xml:space="preserve"> Flows:</w:t>
+            </w:r>
+          </w:p>
+        </w:tc>
+      </w:tr>
+      <w:tr>
+        <w:trPr>
+          <w:trHeight w:val="315"/>
         </w:trPr>
         <w:tc>
           <w:tcPr>
             <w:tcW w:w="11560" w:type="dxa"/>
             <w:gridSpan w:val="3"/>
             <w:shd w:val="clear" w:color="D9D9D9" w:fill="D9D9D9"/>
+            <w:noWrap/>
             <w:vAlign w:val="bottom"/>
             <w:hideMark/>
           </w:tcPr>
@@ -22608,491 +22499,6 @@
               <w:jc w:val="center"/>
               <w:rPr>
                 <w:rFonts w:ascii="Arial" w:eastAsia="Times New Roman" w:hAnsi="Arial" w:cs="Arial"/>
-                <w:b/>
-                <w:bCs/>
-                <w:lang w:eastAsia="pt-BR"/>
-              </w:rPr>
-            </w:pPr>
-            <w:proofErr w:type="spellStart"/>
-            <w:r>
-              <w:rPr>
-                <w:rFonts w:ascii="Arial" w:eastAsia="Times New Roman" w:hAnsi="Arial" w:cs="Arial"/>
-                <w:b/>
-                <w:bCs/>
-                <w:lang w:eastAsia="pt-BR"/>
-              </w:rPr>
-              <w:t>Main</w:t>
-            </w:r>
-            <w:proofErr w:type="spellEnd"/>
-            <w:r>
-              <w:rPr>
-                <w:rFonts w:ascii="Arial" w:eastAsia="Times New Roman" w:hAnsi="Arial" w:cs="Arial"/>
-                <w:b/>
-                <w:bCs/>
-                <w:lang w:eastAsia="pt-BR"/>
-              </w:rPr>
-              <w:t xml:space="preserve"> </w:t>
-            </w:r>
-            <w:proofErr w:type="spellStart"/>
-            <w:r>
-              <w:rPr>
-                <w:rFonts w:ascii="Arial" w:eastAsia="Times New Roman" w:hAnsi="Arial" w:cs="Arial"/>
-                <w:b/>
-                <w:bCs/>
-                <w:lang w:eastAsia="pt-BR"/>
-              </w:rPr>
-              <w:t>Flow</w:t>
-            </w:r>
-            <w:proofErr w:type="spellEnd"/>
-            <w:r>
-              <w:rPr>
-                <w:rFonts w:ascii="Arial" w:eastAsia="Times New Roman" w:hAnsi="Arial" w:cs="Arial"/>
-                <w:b/>
-                <w:bCs/>
-                <w:lang w:eastAsia="pt-BR"/>
-              </w:rPr>
-              <w:t>:</w:t>
-            </w:r>
-          </w:p>
-        </w:tc>
-      </w:tr>
-      <w:tr>
-        <w:trPr>
-          <w:trHeight w:val="232"/>
-        </w:trPr>
-        <w:tc>
-          <w:tcPr>
-            <w:tcW w:w="5704" w:type="dxa"/>
-            <w:gridSpan w:val="2"/>
-            <w:shd w:val="clear" w:color="auto" w:fill="auto"/>
-            <w:vAlign w:val="bottom"/>
-            <w:hideMark/>
-          </w:tcPr>
-          <w:p>
-            <w:pPr>
-              <w:spacing w:after="0"/>
-              <w:rPr>
-                <w:rFonts w:ascii="Arial" w:eastAsia="Times New Roman" w:hAnsi="Arial" w:cs="Arial"/>
-                <w:sz w:val="20"/>
-                <w:szCs w:val="20"/>
-                <w:lang w:val="en-US" w:eastAsia="pt-BR"/>
-              </w:rPr>
-            </w:pPr>
-            <w:r>
-              <w:rPr>
-                <w:rFonts w:ascii="Arial" w:eastAsia="Times New Roman" w:hAnsi="Arial" w:cs="Arial"/>
-                <w:sz w:val="20"/>
-                <w:szCs w:val="20"/>
-                <w:lang w:val="en-US" w:eastAsia="pt-BR"/>
-              </w:rPr>
-              <w:t xml:space="preserve">1. User selects </w:t>
-            </w:r>
-            <w:r>
-              <w:rPr>
-                <w:rFonts w:ascii="Arial" w:eastAsia="Times New Roman" w:hAnsi="Arial" w:cs="Arial"/>
-                <w:b/>
-                <w:sz w:val="20"/>
-                <w:szCs w:val="20"/>
-                <w:lang w:val="en-US" w:eastAsia="pt-BR"/>
-              </w:rPr>
-              <w:t>Login</w:t>
-            </w:r>
-          </w:p>
-        </w:tc>
-        <w:tc>
-          <w:tcPr>
-            <w:tcW w:w="5856" w:type="dxa"/>
-            <w:shd w:val="clear" w:color="auto" w:fill="auto"/>
-            <w:noWrap/>
-            <w:vAlign w:val="bottom"/>
-            <w:hideMark/>
-          </w:tcPr>
-          <w:p>
-            <w:pPr>
-              <w:spacing w:after="0"/>
-              <w:rPr>
-                <w:rFonts w:ascii="Arial" w:eastAsia="Times New Roman" w:hAnsi="Arial" w:cs="Arial"/>
-                <w:sz w:val="20"/>
-                <w:szCs w:val="20"/>
-                <w:lang w:val="en-US" w:eastAsia="pt-BR"/>
-              </w:rPr>
-            </w:pPr>
-            <w:r>
-              <w:rPr>
-                <w:rFonts w:ascii="Arial" w:eastAsia="Times New Roman" w:hAnsi="Arial" w:cs="Arial"/>
-                <w:sz w:val="20"/>
-                <w:szCs w:val="20"/>
-                <w:lang w:val="en-US" w:eastAsia="pt-BR"/>
-              </w:rPr>
-              <w:t> </w:t>
-            </w:r>
-          </w:p>
-        </w:tc>
-      </w:tr>
-      <w:tr>
-        <w:trPr>
-          <w:trHeight w:val="142"/>
-        </w:trPr>
-        <w:tc>
-          <w:tcPr>
-            <w:tcW w:w="5704" w:type="dxa"/>
-            <w:gridSpan w:val="2"/>
-            <w:shd w:val="clear" w:color="auto" w:fill="auto"/>
-            <w:noWrap/>
-            <w:vAlign w:val="bottom"/>
-            <w:hideMark/>
-          </w:tcPr>
-          <w:p>
-            <w:pPr>
-              <w:spacing w:after="0"/>
-              <w:rPr>
-                <w:rFonts w:ascii="Arial" w:eastAsia="Times New Roman" w:hAnsi="Arial" w:cs="Arial"/>
-                <w:sz w:val="20"/>
-                <w:szCs w:val="20"/>
-                <w:lang w:val="en-US" w:eastAsia="pt-BR"/>
-              </w:rPr>
-            </w:pPr>
-          </w:p>
-        </w:tc>
-        <w:tc>
-          <w:tcPr>
-            <w:tcW w:w="5856" w:type="dxa"/>
-            <w:shd w:val="clear" w:color="FFFFFF" w:fill="FFFFFF"/>
-            <w:vAlign w:val="bottom"/>
-            <w:hideMark/>
-          </w:tcPr>
-          <w:p>
-            <w:pPr>
-              <w:spacing w:after="0"/>
-              <w:rPr>
-                <w:rFonts w:ascii="Arial" w:eastAsia="Times New Roman" w:hAnsi="Arial" w:cs="Arial"/>
-                <w:sz w:val="20"/>
-                <w:szCs w:val="20"/>
-                <w:lang w:val="en-US" w:eastAsia="pt-BR"/>
-              </w:rPr>
-            </w:pPr>
-            <w:r>
-              <w:rPr>
-                <w:rFonts w:ascii="Arial" w:eastAsia="Times New Roman" w:hAnsi="Arial" w:cs="Arial"/>
-                <w:sz w:val="20"/>
-                <w:szCs w:val="20"/>
-                <w:lang w:val="en-US" w:eastAsia="pt-BR"/>
-              </w:rPr>
-              <w:t xml:space="preserve">2. System shows </w:t>
-            </w:r>
-            <w:r>
-              <w:rPr>
-                <w:rFonts w:ascii="Arial" w:eastAsia="Times New Roman" w:hAnsi="Arial" w:cs="Arial"/>
-                <w:sz w:val="20"/>
-                <w:szCs w:val="20"/>
-                <w:lang w:val="en-US" w:eastAsia="pt-BR"/>
-              </w:rPr>
-              <w:t>Login</w:t>
-            </w:r>
-            <w:r>
-              <w:rPr>
-                <w:rFonts w:ascii="Arial" w:eastAsia="Times New Roman" w:hAnsi="Arial" w:cs="Arial"/>
-                <w:sz w:val="20"/>
-                <w:szCs w:val="20"/>
-                <w:lang w:val="en-US" w:eastAsia="pt-BR"/>
-              </w:rPr>
-              <w:t xml:space="preserve"> form</w:t>
-            </w:r>
-          </w:p>
-        </w:tc>
-      </w:tr>
-      <w:tr>
-        <w:trPr>
-          <w:trHeight w:val="254"/>
-        </w:trPr>
-        <w:tc>
-          <w:tcPr>
-            <w:tcW w:w="5704" w:type="dxa"/>
-            <w:gridSpan w:val="2"/>
-            <w:shd w:val="clear" w:color="auto" w:fill="auto"/>
-            <w:vAlign w:val="bottom"/>
-            <w:hideMark/>
-          </w:tcPr>
-          <w:p>
-            <w:pPr>
-              <w:spacing w:after="0"/>
-              <w:rPr>
-                <w:rFonts w:ascii="Arial" w:eastAsia="Times New Roman" w:hAnsi="Arial" w:cs="Arial"/>
-                <w:sz w:val="20"/>
-                <w:szCs w:val="20"/>
-                <w:lang w:val="en-US" w:eastAsia="pt-BR"/>
-              </w:rPr>
-            </w:pPr>
-            <w:r>
-              <w:rPr>
-                <w:rFonts w:ascii="Arial" w:eastAsia="Times New Roman" w:hAnsi="Arial" w:cs="Arial"/>
-                <w:sz w:val="20"/>
-                <w:szCs w:val="20"/>
-                <w:lang w:val="en-US" w:eastAsia="pt-BR"/>
-              </w:rPr>
-              <w:t>3. User enters its data(user name,</w:t>
-            </w:r>
-            <w:r>
-              <w:rPr>
-                <w:rFonts w:ascii="Arial" w:eastAsia="Times New Roman" w:hAnsi="Arial" w:cs="Arial"/>
-                <w:sz w:val="20"/>
-                <w:szCs w:val="20"/>
-                <w:lang w:val="en-US" w:eastAsia="pt-BR"/>
-              </w:rPr>
-              <w:t xml:space="preserve"> password</w:t>
-            </w:r>
-            <w:r>
-              <w:rPr>
-                <w:rFonts w:ascii="Arial" w:eastAsia="Times New Roman" w:hAnsi="Arial" w:cs="Arial"/>
-                <w:sz w:val="20"/>
-                <w:szCs w:val="20"/>
-                <w:lang w:val="en-US" w:eastAsia="pt-BR"/>
-              </w:rPr>
-              <w:t>)</w:t>
-            </w:r>
-          </w:p>
-        </w:tc>
-        <w:tc>
-          <w:tcPr>
-            <w:tcW w:w="5856" w:type="dxa"/>
-            <w:shd w:val="clear" w:color="auto" w:fill="auto"/>
-            <w:noWrap/>
-            <w:vAlign w:val="bottom"/>
-            <w:hideMark/>
-          </w:tcPr>
-          <w:p>
-            <w:pPr>
-              <w:spacing w:after="0"/>
-              <w:rPr>
-                <w:rFonts w:ascii="Arial" w:eastAsia="Times New Roman" w:hAnsi="Arial" w:cs="Arial"/>
-                <w:sz w:val="20"/>
-                <w:szCs w:val="20"/>
-                <w:lang w:val="en-US" w:eastAsia="pt-BR"/>
-              </w:rPr>
-            </w:pPr>
-          </w:p>
-        </w:tc>
-      </w:tr>
-      <w:tr>
-        <w:trPr>
-          <w:trHeight w:val="334"/>
-        </w:trPr>
-        <w:tc>
-          <w:tcPr>
-            <w:tcW w:w="5704" w:type="dxa"/>
-            <w:gridSpan w:val="2"/>
-            <w:shd w:val="clear" w:color="auto" w:fill="auto"/>
-            <w:noWrap/>
-            <w:vAlign w:val="bottom"/>
-            <w:hideMark/>
-          </w:tcPr>
-          <w:p>
-            <w:pPr>
-              <w:spacing w:after="0"/>
-              <w:rPr>
-                <w:rFonts w:ascii="Arial" w:eastAsia="Times New Roman" w:hAnsi="Arial" w:cs="Arial"/>
-                <w:b/>
-                <w:sz w:val="20"/>
-                <w:szCs w:val="20"/>
-                <w:lang w:val="en-US" w:eastAsia="pt-BR"/>
-              </w:rPr>
-            </w:pPr>
-            <w:r>
-              <w:rPr>
-                <w:rFonts w:ascii="Arial" w:eastAsia="Times New Roman" w:hAnsi="Arial" w:cs="Arial"/>
-                <w:sz w:val="20"/>
-                <w:szCs w:val="20"/>
-                <w:lang w:val="en-US" w:eastAsia="pt-BR"/>
-              </w:rPr>
-              <w:t>4</w:t>
-            </w:r>
-            <w:r>
-              <w:rPr>
-                <w:rFonts w:ascii="Arial" w:eastAsia="Times New Roman" w:hAnsi="Arial" w:cs="Arial"/>
-                <w:sz w:val="20"/>
-                <w:szCs w:val="20"/>
-                <w:lang w:val="en-US" w:eastAsia="pt-BR"/>
-              </w:rPr>
-              <w:t xml:space="preserve">. </w:t>
-            </w:r>
-            <w:r>
-              <w:rPr>
-                <w:rFonts w:ascii="Arial" w:eastAsia="Times New Roman" w:hAnsi="Arial" w:cs="Arial"/>
-                <w:sz w:val="20"/>
-                <w:szCs w:val="20"/>
-                <w:lang w:val="en-US" w:eastAsia="pt-BR"/>
-              </w:rPr>
-              <w:t xml:space="preserve">User </w:t>
-            </w:r>
-            <w:r>
-              <w:rPr>
-                <w:rFonts w:ascii="Arial" w:eastAsia="Times New Roman" w:hAnsi="Arial" w:cs="Arial"/>
-                <w:sz w:val="20"/>
-                <w:szCs w:val="20"/>
-                <w:lang w:val="en-US" w:eastAsia="pt-BR"/>
-              </w:rPr>
-              <w:t xml:space="preserve">selects </w:t>
-            </w:r>
-            <w:r>
-              <w:rPr>
-                <w:rFonts w:ascii="Arial" w:eastAsia="Times New Roman" w:hAnsi="Arial" w:cs="Arial"/>
-                <w:b/>
-                <w:sz w:val="20"/>
-                <w:szCs w:val="20"/>
-                <w:lang w:val="en-US" w:eastAsia="pt-BR"/>
-              </w:rPr>
-              <w:t>Enter</w:t>
-            </w:r>
-          </w:p>
-        </w:tc>
-        <w:tc>
-          <w:tcPr>
-            <w:tcW w:w="5856" w:type="dxa"/>
-            <w:shd w:val="clear" w:color="auto" w:fill="auto"/>
-            <w:noWrap/>
-            <w:vAlign w:val="bottom"/>
-            <w:hideMark/>
-          </w:tcPr>
-          <w:p>
-            <w:pPr>
-              <w:spacing w:after="0"/>
-              <w:rPr>
-                <w:rFonts w:ascii="Arial" w:eastAsia="Times New Roman" w:hAnsi="Arial" w:cs="Arial"/>
-                <w:sz w:val="20"/>
-                <w:szCs w:val="20"/>
-                <w:lang w:val="en-US" w:eastAsia="pt-BR"/>
-              </w:rPr>
-            </w:pPr>
-          </w:p>
-        </w:tc>
-      </w:tr>
-      <w:tr>
-        <w:trPr>
-          <w:trHeight w:val="334"/>
-        </w:trPr>
-        <w:tc>
-          <w:tcPr>
-            <w:tcW w:w="5704" w:type="dxa"/>
-            <w:gridSpan w:val="2"/>
-            <w:shd w:val="clear" w:color="auto" w:fill="auto"/>
-            <w:noWrap/>
-            <w:vAlign w:val="bottom"/>
-            <w:hideMark/>
-          </w:tcPr>
-          <w:p>
-            <w:pPr>
-              <w:spacing w:after="0"/>
-              <w:rPr>
-                <w:rFonts w:ascii="Arial" w:eastAsia="Times New Roman" w:hAnsi="Arial" w:cs="Arial"/>
-                <w:sz w:val="20"/>
-                <w:szCs w:val="20"/>
-                <w:lang w:val="en-US" w:eastAsia="pt-BR"/>
-              </w:rPr>
-            </w:pPr>
-          </w:p>
-        </w:tc>
-        <w:tc>
-          <w:tcPr>
-            <w:tcW w:w="5856" w:type="dxa"/>
-            <w:shd w:val="clear" w:color="auto" w:fill="auto"/>
-            <w:noWrap/>
-            <w:vAlign w:val="bottom"/>
-            <w:hideMark/>
-          </w:tcPr>
-          <w:p>
-            <w:pPr>
-              <w:spacing w:after="0"/>
-              <w:rPr>
-                <w:rFonts w:ascii="Arial" w:eastAsia="Times New Roman" w:hAnsi="Arial" w:cs="Arial"/>
-                <w:sz w:val="20"/>
-                <w:szCs w:val="20"/>
-                <w:lang w:val="en-US" w:eastAsia="pt-BR"/>
-              </w:rPr>
-            </w:pPr>
-            <w:r>
-              <w:rPr>
-                <w:rFonts w:ascii="Arial" w:eastAsia="Times New Roman" w:hAnsi="Arial" w:cs="Arial"/>
-                <w:sz w:val="20"/>
-                <w:szCs w:val="20"/>
-                <w:lang w:val="en-US" w:eastAsia="pt-BR"/>
-              </w:rPr>
-              <w:t xml:space="preserve">5.System validates the data and confirms the </w:t>
-            </w:r>
-            <w:r>
-              <w:rPr>
-                <w:rFonts w:ascii="Arial" w:eastAsia="Times New Roman" w:hAnsi="Arial" w:cs="Arial"/>
-                <w:sz w:val="20"/>
-                <w:szCs w:val="20"/>
-                <w:lang w:val="en-US" w:eastAsia="pt-BR"/>
-              </w:rPr>
-              <w:t>Login</w:t>
-            </w:r>
-          </w:p>
-        </w:tc>
-      </w:tr>
-      <w:tr>
-        <w:trPr>
-          <w:trHeight w:val="270"/>
-        </w:trPr>
-        <w:tc>
-          <w:tcPr>
-            <w:tcW w:w="11560" w:type="dxa"/>
-            <w:gridSpan w:val="3"/>
-            <w:shd w:val="clear" w:color="B7E1CD" w:fill="B7E1CD"/>
-            <w:vAlign w:val="bottom"/>
-            <w:hideMark/>
-          </w:tcPr>
-          <w:p>
-            <w:pPr>
-              <w:spacing w:after="0"/>
-              <w:jc w:val="center"/>
-              <w:rPr>
-                <w:rFonts w:ascii="Arial" w:eastAsia="Times New Roman" w:hAnsi="Arial" w:cs="Arial"/>
-                <w:b/>
-                <w:bCs/>
-                <w:lang w:val="en-US" w:eastAsia="pt-BR"/>
-              </w:rPr>
-            </w:pPr>
-            <w:r>
-              <w:rPr>
-                <w:rFonts w:ascii="Arial" w:eastAsia="Times New Roman" w:hAnsi="Arial" w:cs="Arial"/>
-                <w:b/>
-                <w:bCs/>
-                <w:lang w:val="en-US" w:eastAsia="pt-BR"/>
-              </w:rPr>
-              <w:t>Exception</w:t>
-            </w:r>
-            <w:r>
-              <w:rPr>
-                <w:rFonts w:ascii="Arial" w:eastAsia="Times New Roman" w:hAnsi="Arial" w:cs="Arial"/>
-                <w:b/>
-                <w:bCs/>
-                <w:lang w:val="en-US" w:eastAsia="pt-BR"/>
-              </w:rPr>
-              <w:t xml:space="preserve"> Flows:</w:t>
-            </w:r>
-          </w:p>
-        </w:tc>
-      </w:tr>
-      <w:tr>
-        <w:trPr>
-          <w:trHeight w:val="315"/>
-        </w:trPr>
-        <w:tc>
-          <w:tcPr>
-            <w:tcW w:w="11560" w:type="dxa"/>
-            <w:gridSpan w:val="3"/>
-            <w:shd w:val="clear" w:color="D9D9D9" w:fill="D9D9D9"/>
-            <w:noWrap/>
-            <w:vAlign w:val="bottom"/>
-            <w:hideMark/>
-          </w:tcPr>
-          <w:p>
-            <w:pPr>
-              <w:spacing w:after="0"/>
-              <w:jc w:val="center"/>
-              <w:rPr>
-                <w:rFonts w:ascii="Arial" w:eastAsia="Times New Roman" w:hAnsi="Arial" w:cs="Arial"/>
                 <w:sz w:val="20"/>
                 <w:szCs w:val="20"/>
                 <w:lang w:val="en-US" w:eastAsia="pt-BR"/>
@@ -23123,52 +22529,7 @@
                 <w:szCs w:val="20"/>
                 <w:lang w:val="en-US" w:eastAsia="pt-BR"/>
               </w:rPr>
-              <w:t>A. User name</w:t>
-            </w:r>
-            <w:r>
-              <w:rPr>
-                <w:rFonts w:ascii="Arial" w:eastAsia="Times New Roman" w:hAnsi="Arial" w:cs="Arial"/>
-                <w:sz w:val="20"/>
-                <w:szCs w:val="20"/>
-                <w:lang w:val="en-US" w:eastAsia="pt-BR"/>
-              </w:rPr>
-              <w:t xml:space="preserve"> or password</w:t>
-            </w:r>
-            <w:r>
-              <w:rPr>
-                <w:rFonts w:ascii="Arial" w:eastAsia="Times New Roman" w:hAnsi="Arial" w:cs="Arial"/>
-                <w:sz w:val="20"/>
-                <w:szCs w:val="20"/>
-                <w:lang w:val="en-US" w:eastAsia="pt-BR"/>
-              </w:rPr>
-              <w:t xml:space="preserve"> </w:t>
-            </w:r>
-            <w:r>
-              <w:rPr>
-                <w:rFonts w:ascii="Arial" w:eastAsia="Times New Roman" w:hAnsi="Arial" w:cs="Arial"/>
-                <w:sz w:val="20"/>
-                <w:szCs w:val="20"/>
-                <w:lang w:val="en-US" w:eastAsia="pt-BR"/>
-              </w:rPr>
-              <w:t>are</w:t>
-            </w:r>
-            <w:r>
-              <w:rPr>
-                <w:rFonts w:ascii="Arial" w:eastAsia="Times New Roman" w:hAnsi="Arial" w:cs="Arial"/>
-                <w:sz w:val="20"/>
-                <w:szCs w:val="20"/>
-                <w:lang w:val="en-US" w:eastAsia="pt-BR"/>
-              </w:rPr>
-              <w:t xml:space="preserve"> </w:t>
-            </w:r>
-            <w:r>
-              <w:rPr>
-                <w:rFonts w:ascii="Arial" w:eastAsia="Times New Roman" w:hAnsi="Arial" w:cs="Arial"/>
-                <w:sz w:val="20"/>
-                <w:szCs w:val="20"/>
-                <w:lang w:val="en-US" w:eastAsia="pt-BR"/>
-              </w:rPr>
-              <w:t>not valid</w:t>
+              <w:t>A. User name or password are not valid</w:t>
             </w:r>
           </w:p>
         </w:tc>

</xml_diff>